<commit_message>
Tabla de postulaciones con variables agregadas por rbd
</commit_message>
<xml_diff>
--- a/2. Sistema de Admisión Escolar/Seguimiento al SAE.docx
+++ b/2. Sistema de Admisión Escolar/Seguimiento al SAE.docx
@@ -7327,6 +7327,22 @@
     </w:p>
     <w:p>
       <w:pPr>
+        <w:rPr>
+          <w:rFonts w:ascii="Arial" w:hAnsi="Arial" w:cs="Arial"/>
+          <w:lang w:val="es-CL"/>
+        </w:rPr>
+      </w:pPr>
+      <w:r>
+        <w:rPr>
+          <w:rFonts w:ascii="Arial" w:hAnsi="Arial" w:cs="Arial"/>
+          <w:lang w:val="es-CL"/>
+        </w:rPr>
+        <w:lastRenderedPageBreak/>
+        <w:br w:type="page"/>
+      </w:r>
+    </w:p>
+    <w:p>
+      <w:pPr>
         <w:spacing w:line="360" w:lineRule="auto"/>
         <w:jc w:val="center"/>
         <w:rPr>
@@ -7358,12 +7374,11 @@
         <w:tblLook w:val="04A0" w:firstRow="1" w:lastRow="0" w:firstColumn="1" w:lastColumn="0" w:noHBand="0" w:noVBand="1"/>
       </w:tblPr>
       <w:tblGrid>
-        <w:gridCol w:w="3009"/>
+        <w:gridCol w:w="3089"/>
         <w:gridCol w:w="1012"/>
-        <w:gridCol w:w="222"/>
-        <w:gridCol w:w="222"/>
-        <w:gridCol w:w="222"/>
-        <w:gridCol w:w="222"/>
+        <w:gridCol w:w="706"/>
+        <w:gridCol w:w="706"/>
+        <w:gridCol w:w="706"/>
       </w:tblGrid>
       <w:tr>
         <w:trPr>
@@ -7424,6 +7439,13 @@
                 <w:lang w:val="es-CL"/>
               </w:rPr>
             </w:pPr>
+            <w:r>
+              <w:rPr>
+                <w:rFonts w:ascii="Arial" w:hAnsi="Arial" w:cs="Arial"/>
+                <w:lang w:val="es-CL"/>
+              </w:rPr>
+              <w:t>2019</w:t>
+            </w:r>
           </w:p>
         </w:tc>
         <w:tc>
@@ -7440,6 +7462,13 @@
                 <w:lang w:val="es-CL"/>
               </w:rPr>
             </w:pPr>
+            <w:r>
+              <w:rPr>
+                <w:rFonts w:ascii="Arial" w:hAnsi="Arial" w:cs="Arial"/>
+                <w:lang w:val="es-CL"/>
+              </w:rPr>
+              <w:t>2020</w:t>
+            </w:r>
           </w:p>
         </w:tc>
         <w:tc>
@@ -7456,22 +7485,13 @@
                 <w:lang w:val="es-CL"/>
               </w:rPr>
             </w:pPr>
-          </w:p>
-        </w:tc>
-        <w:tc>
-          <w:tcPr>
-            <w:tcW w:w="0" w:type="auto"/>
-          </w:tcPr>
-          <w:p>
-            <w:pPr>
-              <w:spacing w:line="276" w:lineRule="auto"/>
-              <w:jc w:val="center"/>
-              <w:cnfStyle w:val="100000000000" w:firstRow="1" w:lastRow="0" w:firstColumn="0" w:lastColumn="0" w:oddVBand="0" w:evenVBand="0" w:oddHBand="0" w:evenHBand="0" w:firstRowFirstColumn="0" w:firstRowLastColumn="0" w:lastRowFirstColumn="0" w:lastRowLastColumn="0"/>
-              <w:rPr>
-                <w:rFonts w:ascii="Arial" w:hAnsi="Arial" w:cs="Arial"/>
-                <w:lang w:val="es-CL"/>
-              </w:rPr>
-            </w:pPr>
+            <w:r>
+              <w:rPr>
+                <w:rFonts w:ascii="Arial" w:hAnsi="Arial" w:cs="Arial"/>
+                <w:lang w:val="es-CL"/>
+              </w:rPr>
+              <w:t>2021</w:t>
+            </w:r>
           </w:p>
         </w:tc>
       </w:tr>
@@ -7568,22 +7588,6 @@
             </w:pPr>
           </w:p>
         </w:tc>
-        <w:tc>
-          <w:tcPr>
-            <w:tcW w:w="0" w:type="auto"/>
-          </w:tcPr>
-          <w:p>
-            <w:pPr>
-              <w:spacing w:line="276" w:lineRule="auto"/>
-              <w:jc w:val="center"/>
-              <w:cnfStyle w:val="000000100000" w:firstRow="0" w:lastRow="0" w:firstColumn="0" w:lastColumn="0" w:oddVBand="0" w:evenVBand="0" w:oddHBand="1" w:evenHBand="0" w:firstRowFirstColumn="0" w:firstRowLastColumn="0" w:lastRowFirstColumn="0" w:lastRowLastColumn="0"/>
-              <w:rPr>
-                <w:rFonts w:ascii="Arial" w:hAnsi="Arial" w:cs="Arial"/>
-                <w:lang w:val="es-CL"/>
-              </w:rPr>
-            </w:pPr>
-          </w:p>
-        </w:tc>
       </w:tr>
       <w:tr>
         <w:trPr>
@@ -7644,22 +7648,6 @@
               </w:rPr>
               <w:t>934.884</w:t>
             </w:r>
-          </w:p>
-        </w:tc>
-        <w:tc>
-          <w:tcPr>
-            <w:tcW w:w="0" w:type="auto"/>
-          </w:tcPr>
-          <w:p>
-            <w:pPr>
-              <w:spacing w:line="276" w:lineRule="auto"/>
-              <w:jc w:val="center"/>
-              <w:cnfStyle w:val="000000000000" w:firstRow="0" w:lastRow="0" w:firstColumn="0" w:lastColumn="0" w:oddVBand="0" w:evenVBand="0" w:oddHBand="0" w:evenHBand="0" w:firstRowFirstColumn="0" w:firstRowLastColumn="0" w:lastRowFirstColumn="0" w:lastRowLastColumn="0"/>
-              <w:rPr>
-                <w:rFonts w:ascii="Arial" w:hAnsi="Arial" w:cs="Arial"/>
-                <w:lang w:val="es-CL"/>
-              </w:rPr>
-            </w:pPr>
           </w:p>
         </w:tc>
         <w:tc>
@@ -7821,22 +7809,6 @@
             </w:pPr>
           </w:p>
         </w:tc>
-        <w:tc>
-          <w:tcPr>
-            <w:tcW w:w="0" w:type="auto"/>
-          </w:tcPr>
-          <w:p>
-            <w:pPr>
-              <w:spacing w:line="276" w:lineRule="auto"/>
-              <w:jc w:val="center"/>
-              <w:cnfStyle w:val="000000100000" w:firstRow="0" w:lastRow="0" w:firstColumn="0" w:lastColumn="0" w:oddVBand="0" w:evenVBand="0" w:oddHBand="1" w:evenHBand="0" w:firstRowFirstColumn="0" w:firstRowLastColumn="0" w:lastRowFirstColumn="0" w:lastRowLastColumn="0"/>
-              <w:rPr>
-                <w:rFonts w:ascii="Arial" w:hAnsi="Arial" w:cs="Arial"/>
-                <w:lang w:val="es-CL"/>
-              </w:rPr>
-            </w:pPr>
-          </w:p>
-        </w:tc>
       </w:tr>
       <w:tr>
         <w:trPr>
@@ -7897,22 +7869,6 @@
               </w:rPr>
               <w:t>60.319</w:t>
             </w:r>
-          </w:p>
-        </w:tc>
-        <w:tc>
-          <w:tcPr>
-            <w:tcW w:w="0" w:type="auto"/>
-          </w:tcPr>
-          <w:p>
-            <w:pPr>
-              <w:spacing w:line="276" w:lineRule="auto"/>
-              <w:jc w:val="center"/>
-              <w:cnfStyle w:val="000000000000" w:firstRow="0" w:lastRow="0" w:firstColumn="0" w:lastColumn="0" w:oddVBand="0" w:evenVBand="0" w:oddHBand="0" w:evenHBand="0" w:firstRowFirstColumn="0" w:firstRowLastColumn="0" w:lastRowFirstColumn="0" w:lastRowLastColumn="0"/>
-              <w:rPr>
-                <w:rFonts w:ascii="Arial" w:hAnsi="Arial" w:cs="Arial"/>
-                <w:lang w:val="es-CL"/>
-              </w:rPr>
-            </w:pPr>
           </w:p>
         </w:tc>
         <w:tc>
@@ -8088,22 +8044,6 @@
             </w:pPr>
           </w:p>
         </w:tc>
-        <w:tc>
-          <w:tcPr>
-            <w:tcW w:w="0" w:type="auto"/>
-          </w:tcPr>
-          <w:p>
-            <w:pPr>
-              <w:spacing w:line="276" w:lineRule="auto"/>
-              <w:jc w:val="center"/>
-              <w:cnfStyle w:val="000000100000" w:firstRow="0" w:lastRow="0" w:firstColumn="0" w:lastColumn="0" w:oddVBand="0" w:evenVBand="0" w:oddHBand="1" w:evenHBand="0" w:firstRowFirstColumn="0" w:firstRowLastColumn="0" w:lastRowFirstColumn="0" w:lastRowLastColumn="0"/>
-              <w:rPr>
-                <w:rFonts w:ascii="Arial" w:hAnsi="Arial" w:cs="Arial"/>
-                <w:lang w:val="es-CL"/>
-              </w:rPr>
-            </w:pPr>
-          </w:p>
-        </w:tc>
       </w:tr>
       <w:tr>
         <w:trPr>
@@ -8119,22 +8059,6 @@
           <w:p>
             <w:pPr>
               <w:spacing w:line="276" w:lineRule="auto"/>
-              <w:rPr>
-                <w:rFonts w:ascii="Arial" w:hAnsi="Arial" w:cs="Arial"/>
-                <w:lang w:val="es-CL"/>
-              </w:rPr>
-            </w:pPr>
-          </w:p>
-        </w:tc>
-        <w:tc>
-          <w:tcPr>
-            <w:tcW w:w="0" w:type="auto"/>
-          </w:tcPr>
-          <w:p>
-            <w:pPr>
-              <w:spacing w:line="276" w:lineRule="auto"/>
-              <w:jc w:val="center"/>
-              <w:cnfStyle w:val="000000000000" w:firstRow="0" w:lastRow="0" w:firstColumn="0" w:lastColumn="0" w:oddVBand="0" w:evenVBand="0" w:oddHBand="0" w:evenHBand="0" w:firstRowFirstColumn="0" w:firstRowLastColumn="0" w:lastRowFirstColumn="0" w:lastRowLastColumn="0"/>
               <w:rPr>
                 <w:rFonts w:ascii="Arial" w:hAnsi="Arial" w:cs="Arial"/>
                 <w:lang w:val="es-CL"/>
@@ -8232,24 +8156,8 @@
                 <w:rFonts w:ascii="Arial" w:hAnsi="Arial" w:cs="Arial"/>
                 <w:lang w:val="es-CL"/>
               </w:rPr>
-              <w:t>Establecimientos</w:t>
-            </w:r>
-          </w:p>
-        </w:tc>
-        <w:tc>
-          <w:tcPr>
-            <w:tcW w:w="0" w:type="auto"/>
-          </w:tcPr>
-          <w:p>
-            <w:pPr>
-              <w:spacing w:line="276" w:lineRule="auto"/>
-              <w:jc w:val="center"/>
-              <w:cnfStyle w:val="000000100000" w:firstRow="0" w:lastRow="0" w:firstColumn="0" w:lastColumn="0" w:oddVBand="0" w:evenVBand="0" w:oddHBand="1" w:evenHBand="0" w:firstRowFirstColumn="0" w:firstRowLastColumn="0" w:lastRowFirstColumn="0" w:lastRowLastColumn="0"/>
-              <w:rPr>
-                <w:rFonts w:ascii="Arial" w:hAnsi="Arial" w:cs="Arial"/>
-                <w:lang w:val="es-CL"/>
-              </w:rPr>
-            </w:pPr>
+              <w:t>Financiamiento compartido</w:t>
+            </w:r>
           </w:p>
         </w:tc>
         <w:tc>
@@ -8334,16 +8242,14 @@
               <w:pStyle w:val="ListParagraph"/>
               <w:numPr>
                 <w:ilvl w:val="0"/>
-                <w:numId w:val="7"/>
+                <w:numId w:val="1"/>
               </w:numPr>
               <w:spacing w:line="276" w:lineRule="auto"/>
-              <w:ind w:left="253" w:hanging="180"/>
+              <w:ind w:left="253" w:hanging="197"/>
               <w:rPr>
                 <w:rFonts w:ascii="Arial" w:hAnsi="Arial" w:cs="Arial"/>
                 <w:b w:val="0"/>
                 <w:bCs w:val="0"/>
-                <w:i/>
-                <w:iCs/>
                 <w:lang w:val="es-CL"/>
               </w:rPr>
             </w:pPr>
@@ -8352,11 +8258,9 @@
                 <w:rFonts w:ascii="Arial" w:hAnsi="Arial" w:cs="Arial"/>
                 <w:b w:val="0"/>
                 <w:bCs w:val="0"/>
-                <w:i/>
-                <w:iCs/>
-                <w:lang w:val="es-CL"/>
-              </w:rPr>
-              <w:t>Sin copago</w:t>
+                <w:lang w:val="es-CL"/>
+              </w:rPr>
+              <w:t>No</w:t>
             </w:r>
           </w:p>
         </w:tc>
@@ -8382,22 +8286,6 @@
               </w:rPr>
               <w:t>67,8</w:t>
             </w:r>
-          </w:p>
-        </w:tc>
-        <w:tc>
-          <w:tcPr>
-            <w:tcW w:w="0" w:type="auto"/>
-          </w:tcPr>
-          <w:p>
-            <w:pPr>
-              <w:spacing w:line="276" w:lineRule="auto"/>
-              <w:jc w:val="center"/>
-              <w:cnfStyle w:val="000000000000" w:firstRow="0" w:lastRow="0" w:firstColumn="0" w:lastColumn="0" w:oddVBand="0" w:evenVBand="0" w:oddHBand="0" w:evenHBand="0" w:firstRowFirstColumn="0" w:firstRowLastColumn="0" w:lastRowFirstColumn="0" w:lastRowLastColumn="0"/>
-              <w:rPr>
-                <w:rFonts w:ascii="Arial" w:hAnsi="Arial" w:cs="Arial"/>
-                <w:lang w:val="es-CL"/>
-              </w:rPr>
-            </w:pPr>
           </w:p>
         </w:tc>
         <w:tc>
@@ -8460,6 +8348,7 @@
             <w:cnfStyle w:val="001000000000" w:firstRow="0" w:lastRow="0" w:firstColumn="1" w:lastColumn="0" w:oddVBand="0" w:evenVBand="0" w:oddHBand="0" w:evenHBand="0" w:firstRowFirstColumn="0" w:firstRowLastColumn="0" w:lastRowFirstColumn="0" w:lastRowLastColumn="0"/>
             <w:tcW w:w="0" w:type="auto"/>
             <w:noWrap/>
+            <w:hideMark/>
           </w:tcPr>
           <w:p>
             <w:pPr>
@@ -8469,11 +8358,13 @@
                 <w:numId w:val="1"/>
               </w:numPr>
               <w:spacing w:line="276" w:lineRule="auto"/>
-              <w:ind w:left="343" w:hanging="180"/>
+              <w:ind w:left="253" w:hanging="197"/>
               <w:rPr>
                 <w:rFonts w:ascii="Arial" w:hAnsi="Arial" w:cs="Arial"/>
                 <w:b w:val="0"/>
                 <w:bCs w:val="0"/>
+                <w:i/>
+                <w:iCs/>
                 <w:lang w:val="es-CL"/>
               </w:rPr>
             </w:pPr>
@@ -8484,7 +8375,7 @@
                 <w:bCs w:val="0"/>
                 <w:lang w:val="es-CL"/>
               </w:rPr>
-              <w:t>Preescolar</w:t>
+              <w:t>Si</w:t>
             </w:r>
           </w:p>
         </w:tc>
@@ -8508,38 +8399,8 @@
                 <w:rFonts w:ascii="Arial" w:hAnsi="Arial" w:cs="Arial"/>
                 <w:lang w:val="es-CL"/>
               </w:rPr>
-              <w:t>37</w:t>
-            </w:r>
-            <w:r>
-              <w:rPr>
-                <w:rFonts w:ascii="Arial" w:hAnsi="Arial" w:cs="Arial"/>
-                <w:lang w:val="es-CL"/>
-              </w:rPr>
-              <w:t>,</w:t>
-            </w:r>
-            <w:r>
-              <w:rPr>
-                <w:rFonts w:ascii="Arial" w:hAnsi="Arial" w:cs="Arial"/>
-                <w:lang w:val="es-CL"/>
-              </w:rPr>
-              <w:t>0</w:t>
-            </w:r>
-          </w:p>
-        </w:tc>
-        <w:tc>
-          <w:tcPr>
-            <w:tcW w:w="0" w:type="auto"/>
-          </w:tcPr>
-          <w:p>
-            <w:pPr>
-              <w:spacing w:line="276" w:lineRule="auto"/>
-              <w:jc w:val="center"/>
-              <w:cnfStyle w:val="000000100000" w:firstRow="0" w:lastRow="0" w:firstColumn="0" w:lastColumn="0" w:oddVBand="0" w:evenVBand="0" w:oddHBand="1" w:evenHBand="0" w:firstRowFirstColumn="0" w:firstRowLastColumn="0" w:lastRowFirstColumn="0" w:lastRowLastColumn="0"/>
-              <w:rPr>
-                <w:rFonts w:ascii="Arial" w:hAnsi="Arial" w:cs="Arial"/>
-                <w:lang w:val="es-CL"/>
-              </w:rPr>
-            </w:pPr>
+              <w:t>32,2</w:t>
+            </w:r>
           </w:p>
         </w:tc>
         <w:tc>
@@ -8604,28 +8465,18 @@
           </w:tcPr>
           <w:p>
             <w:pPr>
-              <w:pStyle w:val="ListParagraph"/>
-              <w:numPr>
-                <w:ilvl w:val="0"/>
-                <w:numId w:val="1"/>
-              </w:numPr>
-              <w:spacing w:line="276" w:lineRule="auto"/>
-              <w:ind w:left="343" w:hanging="180"/>
-              <w:rPr>
-                <w:rFonts w:ascii="Arial" w:hAnsi="Arial" w:cs="Arial"/>
-                <w:b w:val="0"/>
-                <w:bCs w:val="0"/>
-                <w:lang w:val="es-CL"/>
-              </w:rPr>
-            </w:pPr>
-            <w:r>
-              <w:rPr>
-                <w:rFonts w:ascii="Arial" w:hAnsi="Arial" w:cs="Arial"/>
-                <w:b w:val="0"/>
-                <w:bCs w:val="0"/>
-                <w:lang w:val="es-CL"/>
-              </w:rPr>
-              <w:t>Primaria</w:t>
+              <w:spacing w:line="276" w:lineRule="auto"/>
+              <w:rPr>
+                <w:rFonts w:ascii="Arial" w:hAnsi="Arial" w:cs="Arial"/>
+                <w:lang w:val="es-CL"/>
+              </w:rPr>
+            </w:pPr>
+            <w:r>
+              <w:rPr>
+                <w:rFonts w:ascii="Arial" w:hAnsi="Arial" w:cs="Arial"/>
+                <w:lang w:val="es-CL"/>
+              </w:rPr>
+              <w:t>Dependencia</w:t>
             </w:r>
           </w:p>
         </w:tc>
@@ -8633,43 +8484,6 @@
           <w:tcPr>
             <w:tcW w:w="0" w:type="auto"/>
             <w:vAlign w:val="bottom"/>
-          </w:tcPr>
-          <w:p>
-            <w:pPr>
-              <w:spacing w:line="276" w:lineRule="auto"/>
-              <w:jc w:val="center"/>
-              <w:cnfStyle w:val="000000000000" w:firstRow="0" w:lastRow="0" w:firstColumn="0" w:lastColumn="0" w:oddVBand="0" w:evenVBand="0" w:oddHBand="0" w:evenHBand="0" w:firstRowFirstColumn="0" w:firstRowLastColumn="0" w:lastRowFirstColumn="0" w:lastRowLastColumn="0"/>
-              <w:rPr>
-                <w:rFonts w:ascii="Arial" w:hAnsi="Arial" w:cs="Arial"/>
-                <w:lang w:val="es-CL"/>
-              </w:rPr>
-            </w:pPr>
-            <w:r>
-              <w:rPr>
-                <w:rFonts w:ascii="Arial" w:hAnsi="Arial" w:cs="Arial"/>
-                <w:lang w:val="es-CL"/>
-              </w:rPr>
-              <w:t>24</w:t>
-            </w:r>
-            <w:r>
-              <w:rPr>
-                <w:rFonts w:ascii="Arial" w:hAnsi="Arial" w:cs="Arial"/>
-                <w:lang w:val="es-CL"/>
-              </w:rPr>
-              <w:t>,</w:t>
-            </w:r>
-            <w:r>
-              <w:rPr>
-                <w:rFonts w:ascii="Arial" w:hAnsi="Arial" w:cs="Arial"/>
-                <w:lang w:val="es-CL"/>
-              </w:rPr>
-              <w:t>7</w:t>
-            </w:r>
-          </w:p>
-        </w:tc>
-        <w:tc>
-          <w:tcPr>
-            <w:tcW w:w="0" w:type="auto"/>
           </w:tcPr>
           <w:p>
             <w:pPr>
@@ -8743,6 +8557,7 @@
             <w:cnfStyle w:val="001000000000" w:firstRow="0" w:lastRow="0" w:firstColumn="1" w:lastColumn="0" w:oddVBand="0" w:evenVBand="0" w:oddHBand="0" w:evenHBand="0" w:firstRowFirstColumn="0" w:firstRowLastColumn="0" w:lastRowFirstColumn="0" w:lastRowLastColumn="0"/>
             <w:tcW w:w="0" w:type="auto"/>
             <w:noWrap/>
+            <w:hideMark/>
           </w:tcPr>
           <w:p>
             <w:pPr>
@@ -8752,7 +8567,7 @@
                 <w:numId w:val="1"/>
               </w:numPr>
               <w:spacing w:line="276" w:lineRule="auto"/>
-              <w:ind w:left="343" w:hanging="180"/>
+              <w:ind w:left="253" w:hanging="197"/>
               <w:rPr>
                 <w:rFonts w:ascii="Arial" w:hAnsi="Arial" w:cs="Arial"/>
                 <w:b w:val="0"/>
@@ -8767,7 +8582,7 @@
                 <w:bCs w:val="0"/>
                 <w:lang w:val="es-CL"/>
               </w:rPr>
-              <w:t>Secundaria</w:t>
+              <w:t>Pública</w:t>
             </w:r>
           </w:p>
         </w:tc>
@@ -8791,38 +8606,15 @@
                 <w:rFonts w:ascii="Arial" w:hAnsi="Arial" w:cs="Arial"/>
                 <w:lang w:val="es-CL"/>
               </w:rPr>
-              <w:t>38</w:t>
-            </w:r>
-            <w:r>
-              <w:rPr>
-                <w:rFonts w:ascii="Arial" w:hAnsi="Arial" w:cs="Arial"/>
-                <w:lang w:val="es-CL"/>
-              </w:rPr>
-              <w:t>,</w:t>
-            </w:r>
-            <w:r>
-              <w:rPr>
-                <w:rFonts w:ascii="Arial" w:hAnsi="Arial" w:cs="Arial"/>
-                <w:lang w:val="es-CL"/>
-              </w:rPr>
-              <w:t>3</w:t>
-            </w:r>
-          </w:p>
-        </w:tc>
-        <w:tc>
-          <w:tcPr>
-            <w:tcW w:w="0" w:type="auto"/>
-          </w:tcPr>
-          <w:p>
-            <w:pPr>
-              <w:spacing w:line="276" w:lineRule="auto"/>
-              <w:jc w:val="center"/>
-              <w:cnfStyle w:val="000000100000" w:firstRow="0" w:lastRow="0" w:firstColumn="0" w:lastColumn="0" w:oddVBand="0" w:evenVBand="0" w:oddHBand="1" w:evenHBand="0" w:firstRowFirstColumn="0" w:firstRowLastColumn="0" w:lastRowFirstColumn="0" w:lastRowLastColumn="0"/>
-              <w:rPr>
-                <w:rFonts w:ascii="Arial" w:hAnsi="Arial" w:cs="Arial"/>
-                <w:lang w:val="es-CL"/>
-              </w:rPr>
-            </w:pPr>
+              <w:t>35,</w:t>
+            </w:r>
+            <w:r>
+              <w:rPr>
+                <w:rFonts w:ascii="Arial" w:hAnsi="Arial" w:cs="Arial"/>
+                <w:lang w:val="es-CL"/>
+              </w:rPr>
+              <w:t>5</w:t>
+            </w:r>
           </w:p>
         </w:tc>
         <w:tc>
@@ -8891,16 +8683,14 @@
               <w:pStyle w:val="ListParagraph"/>
               <w:numPr>
                 <w:ilvl w:val="0"/>
-                <w:numId w:val="7"/>
+                <w:numId w:val="1"/>
               </w:numPr>
               <w:spacing w:line="276" w:lineRule="auto"/>
-              <w:ind w:left="253" w:hanging="180"/>
+              <w:ind w:left="253" w:hanging="197"/>
               <w:rPr>
                 <w:rFonts w:ascii="Arial" w:hAnsi="Arial" w:cs="Arial"/>
                 <w:b w:val="0"/>
                 <w:bCs w:val="0"/>
-                <w:i/>
-                <w:iCs/>
                 <w:lang w:val="es-CL"/>
               </w:rPr>
             </w:pPr>
@@ -8909,11 +8699,9 @@
                 <w:rFonts w:ascii="Arial" w:hAnsi="Arial" w:cs="Arial"/>
                 <w:b w:val="0"/>
                 <w:bCs w:val="0"/>
-                <w:i/>
-                <w:iCs/>
-                <w:lang w:val="es-CL"/>
-              </w:rPr>
-              <w:t>Con copago</w:t>
+                <w:lang w:val="es-CL"/>
+              </w:rPr>
+              <w:t>Particular Subvencionada</w:t>
             </w:r>
           </w:p>
         </w:tc>
@@ -8937,24 +8725,15 @@
                 <w:rFonts w:ascii="Arial" w:hAnsi="Arial" w:cs="Arial"/>
                 <w:lang w:val="es-CL"/>
               </w:rPr>
-              <w:t>32,2</w:t>
-            </w:r>
-          </w:p>
-        </w:tc>
-        <w:tc>
-          <w:tcPr>
-            <w:tcW w:w="0" w:type="auto"/>
-          </w:tcPr>
-          <w:p>
-            <w:pPr>
-              <w:spacing w:line="276" w:lineRule="auto"/>
-              <w:jc w:val="center"/>
-              <w:cnfStyle w:val="000000000000" w:firstRow="0" w:lastRow="0" w:firstColumn="0" w:lastColumn="0" w:oddVBand="0" w:evenVBand="0" w:oddHBand="0" w:evenHBand="0" w:firstRowFirstColumn="0" w:firstRowLastColumn="0" w:lastRowFirstColumn="0" w:lastRowLastColumn="0"/>
-              <w:rPr>
-                <w:rFonts w:ascii="Arial" w:hAnsi="Arial" w:cs="Arial"/>
-                <w:lang w:val="es-CL"/>
-              </w:rPr>
-            </w:pPr>
+              <w:t>64,</w:t>
+            </w:r>
+            <w:r>
+              <w:rPr>
+                <w:rFonts w:ascii="Arial" w:hAnsi="Arial" w:cs="Arial"/>
+                <w:lang w:val="es-CL"/>
+              </w:rPr>
+              <w:t>5</w:t>
+            </w:r>
           </w:p>
         </w:tc>
         <w:tc>
@@ -9020,28 +8799,18 @@
           </w:tcPr>
           <w:p>
             <w:pPr>
-              <w:pStyle w:val="ListParagraph"/>
-              <w:numPr>
-                <w:ilvl w:val="0"/>
-                <w:numId w:val="1"/>
-              </w:numPr>
-              <w:spacing w:line="276" w:lineRule="auto"/>
-              <w:ind w:left="343" w:hanging="180"/>
-              <w:rPr>
-                <w:rFonts w:ascii="Arial" w:hAnsi="Arial" w:cs="Arial"/>
-                <w:b w:val="0"/>
-                <w:bCs w:val="0"/>
-                <w:lang w:val="es-CL"/>
-              </w:rPr>
-            </w:pPr>
-            <w:r>
-              <w:rPr>
-                <w:rFonts w:ascii="Arial" w:hAnsi="Arial" w:cs="Arial"/>
-                <w:b w:val="0"/>
-                <w:bCs w:val="0"/>
-                <w:lang w:val="es-CL"/>
-              </w:rPr>
-              <w:t>Preescolar</w:t>
+              <w:spacing w:line="276" w:lineRule="auto"/>
+              <w:rPr>
+                <w:rFonts w:ascii="Arial" w:hAnsi="Arial" w:cs="Arial"/>
+                <w:lang w:val="es-CL"/>
+              </w:rPr>
+            </w:pPr>
+            <w:r>
+              <w:rPr>
+                <w:rFonts w:ascii="Arial" w:hAnsi="Arial" w:cs="Arial"/>
+                <w:lang w:val="es-CL"/>
+              </w:rPr>
+              <w:t>Estudiantes prioritarios</w:t>
             </w:r>
           </w:p>
         </w:tc>
@@ -9049,43 +8818,6 @@
           <w:tcPr>
             <w:tcW w:w="0" w:type="auto"/>
             <w:vAlign w:val="bottom"/>
-          </w:tcPr>
-          <w:p>
-            <w:pPr>
-              <w:spacing w:line="276" w:lineRule="auto"/>
-              <w:jc w:val="center"/>
-              <w:cnfStyle w:val="000000100000" w:firstRow="0" w:lastRow="0" w:firstColumn="0" w:lastColumn="0" w:oddVBand="0" w:evenVBand="0" w:oddHBand="1" w:evenHBand="0" w:firstRowFirstColumn="0" w:firstRowLastColumn="0" w:lastRowFirstColumn="0" w:lastRowLastColumn="0"/>
-              <w:rPr>
-                <w:rFonts w:ascii="Arial" w:hAnsi="Arial" w:cs="Arial"/>
-                <w:lang w:val="es-CL"/>
-              </w:rPr>
-            </w:pPr>
-            <w:r>
-              <w:rPr>
-                <w:rFonts w:ascii="Arial" w:hAnsi="Arial" w:cs="Arial"/>
-                <w:lang w:val="es-CL"/>
-              </w:rPr>
-              <w:t>41</w:t>
-            </w:r>
-            <w:r>
-              <w:rPr>
-                <w:rFonts w:ascii="Arial" w:hAnsi="Arial" w:cs="Arial"/>
-                <w:lang w:val="es-CL"/>
-              </w:rPr>
-              <w:t>,</w:t>
-            </w:r>
-            <w:r>
-              <w:rPr>
-                <w:rFonts w:ascii="Arial" w:hAnsi="Arial" w:cs="Arial"/>
-                <w:lang w:val="es-CL"/>
-              </w:rPr>
-              <w:t>1</w:t>
-            </w:r>
-          </w:p>
-        </w:tc>
-        <w:tc>
-          <w:tcPr>
-            <w:tcW w:w="0" w:type="auto"/>
           </w:tcPr>
           <w:p>
             <w:pPr>
@@ -9167,7 +8899,7 @@
                 <w:numId w:val="1"/>
               </w:numPr>
               <w:spacing w:line="276" w:lineRule="auto"/>
-              <w:ind w:left="343" w:hanging="180"/>
+              <w:ind w:left="253" w:hanging="197"/>
               <w:rPr>
                 <w:rFonts w:ascii="Arial" w:hAnsi="Arial" w:cs="Arial"/>
                 <w:b w:val="0"/>
@@ -9182,7 +8914,7 @@
                 <w:bCs w:val="0"/>
                 <w:lang w:val="es-CL"/>
               </w:rPr>
-              <w:t>Primaria</w:t>
+              <w:t>Hasta un 25%</w:t>
             </w:r>
           </w:p>
         </w:tc>
@@ -9206,38 +8938,15 @@
                 <w:rFonts w:ascii="Arial" w:hAnsi="Arial" w:cs="Arial"/>
                 <w:lang w:val="es-CL"/>
               </w:rPr>
-              <w:t>34</w:t>
-            </w:r>
-            <w:r>
-              <w:rPr>
-                <w:rFonts w:ascii="Arial" w:hAnsi="Arial" w:cs="Arial"/>
-                <w:lang w:val="es-CL"/>
-              </w:rPr>
-              <w:t>,</w:t>
-            </w:r>
-            <w:r>
-              <w:rPr>
-                <w:rFonts w:ascii="Arial" w:hAnsi="Arial" w:cs="Arial"/>
-                <w:lang w:val="es-CL"/>
-              </w:rPr>
-              <w:t>9</w:t>
-            </w:r>
-          </w:p>
-        </w:tc>
-        <w:tc>
-          <w:tcPr>
-            <w:tcW w:w="0" w:type="auto"/>
-          </w:tcPr>
-          <w:p>
-            <w:pPr>
-              <w:spacing w:line="276" w:lineRule="auto"/>
-              <w:jc w:val="center"/>
-              <w:cnfStyle w:val="000000000000" w:firstRow="0" w:lastRow="0" w:firstColumn="0" w:lastColumn="0" w:oddVBand="0" w:evenVBand="0" w:oddHBand="0" w:evenHBand="0" w:firstRowFirstColumn="0" w:firstRowLastColumn="0" w:lastRowFirstColumn="0" w:lastRowLastColumn="0"/>
-              <w:rPr>
-                <w:rFonts w:ascii="Arial" w:hAnsi="Arial" w:cs="Arial"/>
-                <w:lang w:val="es-CL"/>
-              </w:rPr>
-            </w:pPr>
+              <w:t>15,</w:t>
+            </w:r>
+            <w:r>
+              <w:rPr>
+                <w:rFonts w:ascii="Arial" w:hAnsi="Arial" w:cs="Arial"/>
+                <w:lang w:val="es-CL"/>
+              </w:rPr>
+              <w:t>5</w:t>
+            </w:r>
           </w:p>
         </w:tc>
         <w:tc>
@@ -9309,7 +9018,7 @@
                 <w:numId w:val="1"/>
               </w:numPr>
               <w:spacing w:line="276" w:lineRule="auto"/>
-              <w:ind w:left="343" w:hanging="180"/>
+              <w:ind w:left="253" w:hanging="197"/>
               <w:rPr>
                 <w:rFonts w:ascii="Arial" w:hAnsi="Arial" w:cs="Arial"/>
                 <w:b w:val="0"/>
@@ -9324,7 +9033,7 @@
                 <w:bCs w:val="0"/>
                 <w:lang w:val="es-CL"/>
               </w:rPr>
-              <w:t>Secundaria</w:t>
+              <w:t>Entre 25% y 50%</w:t>
             </w:r>
           </w:p>
         </w:tc>
@@ -9348,38 +9057,8 @@
                 <w:rFonts w:ascii="Arial" w:hAnsi="Arial" w:cs="Arial"/>
                 <w:lang w:val="es-CL"/>
               </w:rPr>
-              <w:t>24</w:t>
-            </w:r>
-            <w:r>
-              <w:rPr>
-                <w:rFonts w:ascii="Arial" w:hAnsi="Arial" w:cs="Arial"/>
-                <w:lang w:val="es-CL"/>
-              </w:rPr>
-              <w:t>,</w:t>
-            </w:r>
-            <w:r>
-              <w:rPr>
-                <w:rFonts w:ascii="Arial" w:hAnsi="Arial" w:cs="Arial"/>
-                <w:lang w:val="es-CL"/>
-              </w:rPr>
-              <w:t>0</w:t>
-            </w:r>
-          </w:p>
-        </w:tc>
-        <w:tc>
-          <w:tcPr>
-            <w:tcW w:w="0" w:type="auto"/>
-          </w:tcPr>
-          <w:p>
-            <w:pPr>
-              <w:spacing w:line="276" w:lineRule="auto"/>
-              <w:jc w:val="center"/>
-              <w:cnfStyle w:val="000000100000" w:firstRow="0" w:lastRow="0" w:firstColumn="0" w:lastColumn="0" w:oddVBand="0" w:evenVBand="0" w:oddHBand="1" w:evenHBand="0" w:firstRowFirstColumn="0" w:firstRowLastColumn="0" w:lastRowFirstColumn="0" w:lastRowLastColumn="0"/>
-              <w:rPr>
-                <w:rFonts w:ascii="Arial" w:hAnsi="Arial" w:cs="Arial"/>
-                <w:lang w:val="es-CL"/>
-              </w:rPr>
-            </w:pPr>
+              <w:t>36,0</w:t>
+            </w:r>
           </w:p>
         </w:tc>
         <w:tc>
@@ -9433,248 +9112,7 @@
       </w:tr>
       <w:tr>
         <w:trPr>
-          <w:trHeight w:val="288"/>
-          <w:jc w:val="center"/>
-        </w:trPr>
-        <w:tc>
-          <w:tcPr>
-            <w:cnfStyle w:val="001000000000" w:firstRow="0" w:lastRow="0" w:firstColumn="1" w:lastColumn="0" w:oddVBand="0" w:evenVBand="0" w:oddHBand="0" w:evenHBand="0" w:firstRowFirstColumn="0" w:firstRowLastColumn="0" w:lastRowFirstColumn="0" w:lastRowLastColumn="0"/>
-            <w:tcW w:w="0" w:type="auto"/>
-            <w:noWrap/>
-          </w:tcPr>
-          <w:p>
-            <w:pPr>
-              <w:spacing w:line="276" w:lineRule="auto"/>
-              <w:rPr>
-                <w:rFonts w:ascii="Arial" w:hAnsi="Arial" w:cs="Arial"/>
-                <w:lang w:val="es-CL"/>
-              </w:rPr>
-            </w:pPr>
-            <w:r>
-              <w:rPr>
-                <w:rFonts w:ascii="Arial" w:hAnsi="Arial" w:cs="Arial"/>
-                <w:lang w:val="es-CL"/>
-              </w:rPr>
-              <w:t>Dependencia</w:t>
-            </w:r>
-          </w:p>
-        </w:tc>
-        <w:tc>
-          <w:tcPr>
-            <w:tcW w:w="0" w:type="auto"/>
-            <w:vAlign w:val="bottom"/>
-          </w:tcPr>
-          <w:p>
-            <w:pPr>
-              <w:spacing w:line="276" w:lineRule="auto"/>
-              <w:jc w:val="center"/>
-              <w:cnfStyle w:val="000000000000" w:firstRow="0" w:lastRow="0" w:firstColumn="0" w:lastColumn="0" w:oddVBand="0" w:evenVBand="0" w:oddHBand="0" w:evenHBand="0" w:firstRowFirstColumn="0" w:firstRowLastColumn="0" w:lastRowFirstColumn="0" w:lastRowLastColumn="0"/>
-              <w:rPr>
-                <w:rFonts w:ascii="Arial" w:hAnsi="Arial" w:cs="Arial"/>
-                <w:lang w:val="es-CL"/>
-              </w:rPr>
-            </w:pPr>
-          </w:p>
-        </w:tc>
-        <w:tc>
-          <w:tcPr>
-            <w:tcW w:w="0" w:type="auto"/>
-          </w:tcPr>
-          <w:p>
-            <w:pPr>
-              <w:spacing w:line="276" w:lineRule="auto"/>
-              <w:jc w:val="center"/>
-              <w:cnfStyle w:val="000000000000" w:firstRow="0" w:lastRow="0" w:firstColumn="0" w:lastColumn="0" w:oddVBand="0" w:evenVBand="0" w:oddHBand="0" w:evenHBand="0" w:firstRowFirstColumn="0" w:firstRowLastColumn="0" w:lastRowFirstColumn="0" w:lastRowLastColumn="0"/>
-              <w:rPr>
-                <w:rFonts w:ascii="Arial" w:hAnsi="Arial" w:cs="Arial"/>
-                <w:lang w:val="es-CL"/>
-              </w:rPr>
-            </w:pPr>
-          </w:p>
-        </w:tc>
-        <w:tc>
-          <w:tcPr>
-            <w:tcW w:w="0" w:type="auto"/>
-          </w:tcPr>
-          <w:p>
-            <w:pPr>
-              <w:spacing w:line="276" w:lineRule="auto"/>
-              <w:jc w:val="center"/>
-              <w:cnfStyle w:val="000000000000" w:firstRow="0" w:lastRow="0" w:firstColumn="0" w:lastColumn="0" w:oddVBand="0" w:evenVBand="0" w:oddHBand="0" w:evenHBand="0" w:firstRowFirstColumn="0" w:firstRowLastColumn="0" w:lastRowFirstColumn="0" w:lastRowLastColumn="0"/>
-              <w:rPr>
-                <w:rFonts w:ascii="Arial" w:hAnsi="Arial" w:cs="Arial"/>
-                <w:lang w:val="es-CL"/>
-              </w:rPr>
-            </w:pPr>
-          </w:p>
-        </w:tc>
-        <w:tc>
-          <w:tcPr>
-            <w:tcW w:w="0" w:type="auto"/>
-          </w:tcPr>
-          <w:p>
-            <w:pPr>
-              <w:spacing w:line="276" w:lineRule="auto"/>
-              <w:jc w:val="center"/>
-              <w:cnfStyle w:val="000000000000" w:firstRow="0" w:lastRow="0" w:firstColumn="0" w:lastColumn="0" w:oddVBand="0" w:evenVBand="0" w:oddHBand="0" w:evenHBand="0" w:firstRowFirstColumn="0" w:firstRowLastColumn="0" w:lastRowFirstColumn="0" w:lastRowLastColumn="0"/>
-              <w:rPr>
-                <w:rFonts w:ascii="Arial" w:hAnsi="Arial" w:cs="Arial"/>
-                <w:lang w:val="es-CL"/>
-              </w:rPr>
-            </w:pPr>
-          </w:p>
-        </w:tc>
-        <w:tc>
-          <w:tcPr>
-            <w:tcW w:w="0" w:type="auto"/>
-          </w:tcPr>
-          <w:p>
-            <w:pPr>
-              <w:spacing w:line="276" w:lineRule="auto"/>
-              <w:jc w:val="center"/>
-              <w:cnfStyle w:val="000000000000" w:firstRow="0" w:lastRow="0" w:firstColumn="0" w:lastColumn="0" w:oddVBand="0" w:evenVBand="0" w:oddHBand="0" w:evenHBand="0" w:firstRowFirstColumn="0" w:firstRowLastColumn="0" w:lastRowFirstColumn="0" w:lastRowLastColumn="0"/>
-              <w:rPr>
-                <w:rFonts w:ascii="Arial" w:hAnsi="Arial" w:cs="Arial"/>
-                <w:lang w:val="es-CL"/>
-              </w:rPr>
-            </w:pPr>
-          </w:p>
-        </w:tc>
-      </w:tr>
-      <w:tr>
-        <w:trPr>
-          <w:cnfStyle w:val="000000100000" w:firstRow="0" w:lastRow="0" w:firstColumn="0" w:lastColumn="0" w:oddVBand="0" w:evenVBand="0" w:oddHBand="1" w:evenHBand="0" w:firstRowFirstColumn="0" w:firstRowLastColumn="0" w:lastRowFirstColumn="0" w:lastRowLastColumn="0"/>
-          <w:trHeight w:val="288"/>
-          <w:jc w:val="center"/>
-        </w:trPr>
-        <w:tc>
-          <w:tcPr>
-            <w:cnfStyle w:val="001000000000" w:firstRow="0" w:lastRow="0" w:firstColumn="1" w:lastColumn="0" w:oddVBand="0" w:evenVBand="0" w:oddHBand="0" w:evenHBand="0" w:firstRowFirstColumn="0" w:firstRowLastColumn="0" w:lastRowFirstColumn="0" w:lastRowLastColumn="0"/>
-            <w:tcW w:w="0" w:type="auto"/>
-            <w:noWrap/>
-            <w:hideMark/>
-          </w:tcPr>
-          <w:p>
-            <w:pPr>
-              <w:pStyle w:val="ListParagraph"/>
-              <w:numPr>
-                <w:ilvl w:val="0"/>
-                <w:numId w:val="7"/>
-              </w:numPr>
-              <w:spacing w:line="276" w:lineRule="auto"/>
-              <w:ind w:left="253" w:hanging="180"/>
-              <w:rPr>
-                <w:rFonts w:ascii="Arial" w:hAnsi="Arial" w:cs="Arial"/>
-                <w:b w:val="0"/>
-                <w:bCs w:val="0"/>
-                <w:lang w:val="es-CL"/>
-              </w:rPr>
-            </w:pPr>
-            <w:r>
-              <w:rPr>
-                <w:rFonts w:ascii="Arial" w:hAnsi="Arial" w:cs="Arial"/>
-                <w:b w:val="0"/>
-                <w:bCs w:val="0"/>
-                <w:i/>
-                <w:iCs/>
-                <w:lang w:val="es-CL"/>
-              </w:rPr>
-              <w:t>Pública</w:t>
-            </w:r>
-          </w:p>
-        </w:tc>
-        <w:tc>
-          <w:tcPr>
-            <w:tcW w:w="0" w:type="auto"/>
-            <w:vAlign w:val="bottom"/>
-          </w:tcPr>
-          <w:p>
-            <w:pPr>
-              <w:spacing w:line="276" w:lineRule="auto"/>
-              <w:jc w:val="center"/>
-              <w:cnfStyle w:val="000000100000" w:firstRow="0" w:lastRow="0" w:firstColumn="0" w:lastColumn="0" w:oddVBand="0" w:evenVBand="0" w:oddHBand="1" w:evenHBand="0" w:firstRowFirstColumn="0" w:firstRowLastColumn="0" w:lastRowFirstColumn="0" w:lastRowLastColumn="0"/>
-              <w:rPr>
-                <w:rFonts w:ascii="Arial" w:hAnsi="Arial" w:cs="Arial"/>
-                <w:lang w:val="es-CL"/>
-              </w:rPr>
-            </w:pPr>
-            <w:r>
-              <w:rPr>
-                <w:rFonts w:ascii="Arial" w:hAnsi="Arial" w:cs="Arial"/>
-                <w:lang w:val="es-CL"/>
-              </w:rPr>
-              <w:t>35,7</w:t>
-            </w:r>
-          </w:p>
-        </w:tc>
-        <w:tc>
-          <w:tcPr>
-            <w:tcW w:w="0" w:type="auto"/>
-          </w:tcPr>
-          <w:p>
-            <w:pPr>
-              <w:spacing w:line="276" w:lineRule="auto"/>
-              <w:jc w:val="center"/>
-              <w:cnfStyle w:val="000000100000" w:firstRow="0" w:lastRow="0" w:firstColumn="0" w:lastColumn="0" w:oddVBand="0" w:evenVBand="0" w:oddHBand="1" w:evenHBand="0" w:firstRowFirstColumn="0" w:firstRowLastColumn="0" w:lastRowFirstColumn="0" w:lastRowLastColumn="0"/>
-              <w:rPr>
-                <w:rFonts w:ascii="Arial" w:hAnsi="Arial" w:cs="Arial"/>
-                <w:lang w:val="es-CL"/>
-              </w:rPr>
-            </w:pPr>
-          </w:p>
-        </w:tc>
-        <w:tc>
-          <w:tcPr>
-            <w:tcW w:w="0" w:type="auto"/>
-          </w:tcPr>
-          <w:p>
-            <w:pPr>
-              <w:spacing w:line="276" w:lineRule="auto"/>
-              <w:jc w:val="center"/>
-              <w:cnfStyle w:val="000000100000" w:firstRow="0" w:lastRow="0" w:firstColumn="0" w:lastColumn="0" w:oddVBand="0" w:evenVBand="0" w:oddHBand="1" w:evenHBand="0" w:firstRowFirstColumn="0" w:firstRowLastColumn="0" w:lastRowFirstColumn="0" w:lastRowLastColumn="0"/>
-              <w:rPr>
-                <w:rFonts w:ascii="Arial" w:hAnsi="Arial" w:cs="Arial"/>
-                <w:lang w:val="es-CL"/>
-              </w:rPr>
-            </w:pPr>
-          </w:p>
-        </w:tc>
-        <w:tc>
-          <w:tcPr>
-            <w:tcW w:w="0" w:type="auto"/>
-          </w:tcPr>
-          <w:p>
-            <w:pPr>
-              <w:spacing w:line="276" w:lineRule="auto"/>
-              <w:jc w:val="center"/>
-              <w:cnfStyle w:val="000000100000" w:firstRow="0" w:lastRow="0" w:firstColumn="0" w:lastColumn="0" w:oddVBand="0" w:evenVBand="0" w:oddHBand="1" w:evenHBand="0" w:firstRowFirstColumn="0" w:firstRowLastColumn="0" w:lastRowFirstColumn="0" w:lastRowLastColumn="0"/>
-              <w:rPr>
-                <w:rFonts w:ascii="Arial" w:hAnsi="Arial" w:cs="Arial"/>
-                <w:lang w:val="es-CL"/>
-              </w:rPr>
-            </w:pPr>
-          </w:p>
-        </w:tc>
-        <w:tc>
-          <w:tcPr>
-            <w:tcW w:w="0" w:type="auto"/>
-          </w:tcPr>
-          <w:p>
-            <w:pPr>
-              <w:spacing w:line="276" w:lineRule="auto"/>
-              <w:jc w:val="center"/>
-              <w:cnfStyle w:val="000000100000" w:firstRow="0" w:lastRow="0" w:firstColumn="0" w:lastColumn="0" w:oddVBand="0" w:evenVBand="0" w:oddHBand="1" w:evenHBand="0" w:firstRowFirstColumn="0" w:firstRowLastColumn="0" w:lastRowFirstColumn="0" w:lastRowLastColumn="0"/>
-              <w:rPr>
-                <w:rFonts w:ascii="Arial" w:hAnsi="Arial" w:cs="Arial"/>
-                <w:lang w:val="es-CL"/>
-              </w:rPr>
-            </w:pPr>
-          </w:p>
-        </w:tc>
-      </w:tr>
-      <w:tr>
-        <w:trPr>
-          <w:trHeight w:val="288"/>
+          <w:trHeight w:val="63"/>
           <w:jc w:val="center"/>
         </w:trPr>
         <w:tc>
@@ -9691,7 +9129,7 @@
                 <w:numId w:val="1"/>
               </w:numPr>
               <w:spacing w:line="276" w:lineRule="auto"/>
-              <w:ind w:left="343" w:hanging="180"/>
+              <w:ind w:left="253" w:hanging="197"/>
               <w:rPr>
                 <w:rFonts w:ascii="Arial" w:hAnsi="Arial" w:cs="Arial"/>
                 <w:b w:val="0"/>
@@ -9706,7 +9144,7 @@
                 <w:bCs w:val="0"/>
                 <w:lang w:val="es-CL"/>
               </w:rPr>
-              <w:t>Preescolar</w:t>
+              <w:t>Más de un 50%</w:t>
             </w:r>
           </w:p>
         </w:tc>
@@ -9730,38 +9168,8 @@
                 <w:rFonts w:ascii="Arial" w:hAnsi="Arial" w:cs="Arial"/>
                 <w:lang w:val="es-CL"/>
               </w:rPr>
-              <w:t>56</w:t>
-            </w:r>
-            <w:r>
-              <w:rPr>
-                <w:rFonts w:ascii="Arial" w:hAnsi="Arial" w:cs="Arial"/>
-                <w:lang w:val="es-CL"/>
-              </w:rPr>
-              <w:t>,</w:t>
-            </w:r>
-            <w:r>
-              <w:rPr>
-                <w:rFonts w:ascii="Arial" w:hAnsi="Arial" w:cs="Arial"/>
-                <w:lang w:val="es-CL"/>
-              </w:rPr>
-              <w:t>5</w:t>
-            </w:r>
-          </w:p>
-        </w:tc>
-        <w:tc>
-          <w:tcPr>
-            <w:tcW w:w="0" w:type="auto"/>
-          </w:tcPr>
-          <w:p>
-            <w:pPr>
-              <w:spacing w:line="276" w:lineRule="auto"/>
-              <w:jc w:val="center"/>
-              <w:cnfStyle w:val="000000000000" w:firstRow="0" w:lastRow="0" w:firstColumn="0" w:lastColumn="0" w:oddVBand="0" w:evenVBand="0" w:oddHBand="0" w:evenHBand="0" w:firstRowFirstColumn="0" w:firstRowLastColumn="0" w:lastRowFirstColumn="0" w:lastRowLastColumn="0"/>
-              <w:rPr>
-                <w:rFonts w:ascii="Arial" w:hAnsi="Arial" w:cs="Arial"/>
-                <w:lang w:val="es-CL"/>
-              </w:rPr>
-            </w:pPr>
+              <w:t>48,5</w:t>
+            </w:r>
           </w:p>
         </w:tc>
         <w:tc>
@@ -9816,7 +9224,101 @@
       <w:tr>
         <w:trPr>
           <w:cnfStyle w:val="000000100000" w:firstRow="0" w:lastRow="0" w:firstColumn="0" w:lastColumn="0" w:oddVBand="0" w:evenVBand="0" w:oddHBand="1" w:evenHBand="0" w:firstRowFirstColumn="0" w:firstRowLastColumn="0" w:lastRowFirstColumn="0" w:lastRowLastColumn="0"/>
-          <w:trHeight w:val="288"/>
+          <w:trHeight w:val="63"/>
+          <w:jc w:val="center"/>
+        </w:trPr>
+        <w:tc>
+          <w:tcPr>
+            <w:cnfStyle w:val="001000000000" w:firstRow="0" w:lastRow="0" w:firstColumn="1" w:lastColumn="0" w:oddVBand="0" w:evenVBand="0" w:oddHBand="0" w:evenHBand="0" w:firstRowFirstColumn="0" w:firstRowLastColumn="0" w:lastRowFirstColumn="0" w:lastRowLastColumn="0"/>
+            <w:tcW w:w="0" w:type="auto"/>
+            <w:noWrap/>
+          </w:tcPr>
+          <w:p>
+            <w:pPr>
+              <w:spacing w:line="276" w:lineRule="auto"/>
+              <w:rPr>
+                <w:rFonts w:ascii="Arial" w:hAnsi="Arial" w:cs="Arial"/>
+                <w:lang w:val="es-CL"/>
+              </w:rPr>
+            </w:pPr>
+            <w:r>
+              <w:rPr>
+                <w:rFonts w:ascii="Arial" w:hAnsi="Arial" w:cs="Arial"/>
+                <w:lang w:val="es-CL"/>
+              </w:rPr>
+              <w:t>Categoría Desempeño</w:t>
+            </w:r>
+          </w:p>
+        </w:tc>
+        <w:tc>
+          <w:tcPr>
+            <w:tcW w:w="0" w:type="auto"/>
+            <w:vAlign w:val="bottom"/>
+          </w:tcPr>
+          <w:p>
+            <w:pPr>
+              <w:spacing w:line="276" w:lineRule="auto"/>
+              <w:jc w:val="center"/>
+              <w:cnfStyle w:val="000000100000" w:firstRow="0" w:lastRow="0" w:firstColumn="0" w:lastColumn="0" w:oddVBand="0" w:evenVBand="0" w:oddHBand="1" w:evenHBand="0" w:firstRowFirstColumn="0" w:firstRowLastColumn="0" w:lastRowFirstColumn="0" w:lastRowLastColumn="0"/>
+              <w:rPr>
+                <w:rFonts w:ascii="Arial" w:hAnsi="Arial" w:cs="Arial"/>
+                <w:lang w:val="es-CL"/>
+              </w:rPr>
+            </w:pPr>
+          </w:p>
+        </w:tc>
+        <w:tc>
+          <w:tcPr>
+            <w:tcW w:w="0" w:type="auto"/>
+          </w:tcPr>
+          <w:p>
+            <w:pPr>
+              <w:spacing w:line="276" w:lineRule="auto"/>
+              <w:jc w:val="center"/>
+              <w:cnfStyle w:val="000000100000" w:firstRow="0" w:lastRow="0" w:firstColumn="0" w:lastColumn="0" w:oddVBand="0" w:evenVBand="0" w:oddHBand="1" w:evenHBand="0" w:firstRowFirstColumn="0" w:firstRowLastColumn="0" w:lastRowFirstColumn="0" w:lastRowLastColumn="0"/>
+              <w:rPr>
+                <w:rFonts w:ascii="Arial" w:hAnsi="Arial" w:cs="Arial"/>
+                <w:lang w:val="es-CL"/>
+              </w:rPr>
+            </w:pPr>
+          </w:p>
+        </w:tc>
+        <w:tc>
+          <w:tcPr>
+            <w:tcW w:w="0" w:type="auto"/>
+          </w:tcPr>
+          <w:p>
+            <w:pPr>
+              <w:spacing w:line="276" w:lineRule="auto"/>
+              <w:jc w:val="center"/>
+              <w:cnfStyle w:val="000000100000" w:firstRow="0" w:lastRow="0" w:firstColumn="0" w:lastColumn="0" w:oddVBand="0" w:evenVBand="0" w:oddHBand="1" w:evenHBand="0" w:firstRowFirstColumn="0" w:firstRowLastColumn="0" w:lastRowFirstColumn="0" w:lastRowLastColumn="0"/>
+              <w:rPr>
+                <w:rFonts w:ascii="Arial" w:hAnsi="Arial" w:cs="Arial"/>
+                <w:lang w:val="es-CL"/>
+              </w:rPr>
+            </w:pPr>
+          </w:p>
+        </w:tc>
+        <w:tc>
+          <w:tcPr>
+            <w:tcW w:w="0" w:type="auto"/>
+          </w:tcPr>
+          <w:p>
+            <w:pPr>
+              <w:spacing w:line="276" w:lineRule="auto"/>
+              <w:jc w:val="center"/>
+              <w:cnfStyle w:val="000000100000" w:firstRow="0" w:lastRow="0" w:firstColumn="0" w:lastColumn="0" w:oddVBand="0" w:evenVBand="0" w:oddHBand="1" w:evenHBand="0" w:firstRowFirstColumn="0" w:firstRowLastColumn="0" w:lastRowFirstColumn="0" w:lastRowLastColumn="0"/>
+              <w:rPr>
+                <w:rFonts w:ascii="Arial" w:hAnsi="Arial" w:cs="Arial"/>
+                <w:lang w:val="es-CL"/>
+              </w:rPr>
+            </w:pPr>
+          </w:p>
+        </w:tc>
+      </w:tr>
+      <w:tr>
+        <w:trPr>
+          <w:trHeight w:val="63"/>
           <w:jc w:val="center"/>
         </w:trPr>
         <w:tc>
@@ -9833,7 +9335,7 @@
                 <w:numId w:val="1"/>
               </w:numPr>
               <w:spacing w:line="276" w:lineRule="auto"/>
-              <w:ind w:left="343" w:hanging="180"/>
+              <w:ind w:left="253" w:hanging="197"/>
               <w:rPr>
                 <w:rFonts w:ascii="Arial" w:hAnsi="Arial" w:cs="Arial"/>
                 <w:b w:val="0"/>
@@ -9848,7 +9350,7 @@
                 <w:bCs w:val="0"/>
                 <w:lang w:val="es-CL"/>
               </w:rPr>
-              <w:t>Primaria</w:t>
+              <w:t>Bajo</w:t>
             </w:r>
           </w:p>
         </w:tc>
@@ -9861,92 +9363,62 @@
             <w:pPr>
               <w:spacing w:line="276" w:lineRule="auto"/>
               <w:jc w:val="center"/>
-              <w:cnfStyle w:val="000000100000" w:firstRow="0" w:lastRow="0" w:firstColumn="0" w:lastColumn="0" w:oddVBand="0" w:evenVBand="0" w:oddHBand="1" w:evenHBand="0" w:firstRowFirstColumn="0" w:firstRowLastColumn="0" w:lastRowFirstColumn="0" w:lastRowLastColumn="0"/>
-              <w:rPr>
-                <w:rFonts w:ascii="Arial" w:hAnsi="Arial" w:cs="Arial"/>
-                <w:lang w:val="es-CL"/>
-              </w:rPr>
-            </w:pPr>
-            <w:r>
-              <w:rPr>
-                <w:rFonts w:ascii="Arial" w:hAnsi="Arial" w:cs="Arial"/>
-                <w:lang w:val="es-CL"/>
-              </w:rPr>
-              <w:t>36</w:t>
-            </w:r>
-            <w:r>
-              <w:rPr>
-                <w:rFonts w:ascii="Arial" w:hAnsi="Arial" w:cs="Arial"/>
-                <w:lang w:val="es-CL"/>
-              </w:rPr>
-              <w:t>,</w:t>
-            </w:r>
-            <w:r>
-              <w:rPr>
-                <w:rFonts w:ascii="Arial" w:hAnsi="Arial" w:cs="Arial"/>
-                <w:lang w:val="es-CL"/>
-              </w:rPr>
-              <w:t>4</w:t>
-            </w:r>
-          </w:p>
-        </w:tc>
-        <w:tc>
-          <w:tcPr>
-            <w:tcW w:w="0" w:type="auto"/>
-          </w:tcPr>
-          <w:p>
-            <w:pPr>
-              <w:spacing w:line="276" w:lineRule="auto"/>
-              <w:jc w:val="center"/>
-              <w:cnfStyle w:val="000000100000" w:firstRow="0" w:lastRow="0" w:firstColumn="0" w:lastColumn="0" w:oddVBand="0" w:evenVBand="0" w:oddHBand="1" w:evenHBand="0" w:firstRowFirstColumn="0" w:firstRowLastColumn="0" w:lastRowFirstColumn="0" w:lastRowLastColumn="0"/>
-              <w:rPr>
-                <w:rFonts w:ascii="Arial" w:hAnsi="Arial" w:cs="Arial"/>
-                <w:lang w:val="es-CL"/>
-              </w:rPr>
-            </w:pPr>
-          </w:p>
-        </w:tc>
-        <w:tc>
-          <w:tcPr>
-            <w:tcW w:w="0" w:type="auto"/>
-          </w:tcPr>
-          <w:p>
-            <w:pPr>
-              <w:spacing w:line="276" w:lineRule="auto"/>
-              <w:jc w:val="center"/>
-              <w:cnfStyle w:val="000000100000" w:firstRow="0" w:lastRow="0" w:firstColumn="0" w:lastColumn="0" w:oddVBand="0" w:evenVBand="0" w:oddHBand="1" w:evenHBand="0" w:firstRowFirstColumn="0" w:firstRowLastColumn="0" w:lastRowFirstColumn="0" w:lastRowLastColumn="0"/>
-              <w:rPr>
-                <w:rFonts w:ascii="Arial" w:hAnsi="Arial" w:cs="Arial"/>
-                <w:lang w:val="es-CL"/>
-              </w:rPr>
-            </w:pPr>
-          </w:p>
-        </w:tc>
-        <w:tc>
-          <w:tcPr>
-            <w:tcW w:w="0" w:type="auto"/>
-          </w:tcPr>
-          <w:p>
-            <w:pPr>
-              <w:spacing w:line="276" w:lineRule="auto"/>
-              <w:jc w:val="center"/>
-              <w:cnfStyle w:val="000000100000" w:firstRow="0" w:lastRow="0" w:firstColumn="0" w:lastColumn="0" w:oddVBand="0" w:evenVBand="0" w:oddHBand="1" w:evenHBand="0" w:firstRowFirstColumn="0" w:firstRowLastColumn="0" w:lastRowFirstColumn="0" w:lastRowLastColumn="0"/>
-              <w:rPr>
-                <w:rFonts w:ascii="Arial" w:hAnsi="Arial" w:cs="Arial"/>
-                <w:lang w:val="es-CL"/>
-              </w:rPr>
-            </w:pPr>
-          </w:p>
-        </w:tc>
-        <w:tc>
-          <w:tcPr>
-            <w:tcW w:w="0" w:type="auto"/>
-          </w:tcPr>
-          <w:p>
-            <w:pPr>
-              <w:spacing w:line="276" w:lineRule="auto"/>
-              <w:jc w:val="center"/>
-              <w:cnfStyle w:val="000000100000" w:firstRow="0" w:lastRow="0" w:firstColumn="0" w:lastColumn="0" w:oddVBand="0" w:evenVBand="0" w:oddHBand="1" w:evenHBand="0" w:firstRowFirstColumn="0" w:firstRowLastColumn="0" w:lastRowFirstColumn="0" w:lastRowLastColumn="0"/>
+              <w:cnfStyle w:val="000000000000" w:firstRow="0" w:lastRow="0" w:firstColumn="0" w:lastColumn="0" w:oddVBand="0" w:evenVBand="0" w:oddHBand="0" w:evenHBand="0" w:firstRowFirstColumn="0" w:firstRowLastColumn="0" w:lastRowFirstColumn="0" w:lastRowLastColumn="0"/>
+              <w:rPr>
+                <w:rFonts w:ascii="Arial" w:hAnsi="Arial" w:cs="Arial"/>
+                <w:lang w:val="es-CL"/>
+              </w:rPr>
+            </w:pPr>
+            <w:r>
+              <w:rPr>
+                <w:rFonts w:ascii="Arial" w:hAnsi="Arial" w:cs="Arial"/>
+                <w:lang w:val="es-CL"/>
+              </w:rPr>
+              <w:t>5,0</w:t>
+            </w:r>
+          </w:p>
+        </w:tc>
+        <w:tc>
+          <w:tcPr>
+            <w:tcW w:w="0" w:type="auto"/>
+          </w:tcPr>
+          <w:p>
+            <w:pPr>
+              <w:spacing w:line="276" w:lineRule="auto"/>
+              <w:jc w:val="center"/>
+              <w:cnfStyle w:val="000000000000" w:firstRow="0" w:lastRow="0" w:firstColumn="0" w:lastColumn="0" w:oddVBand="0" w:evenVBand="0" w:oddHBand="0" w:evenHBand="0" w:firstRowFirstColumn="0" w:firstRowLastColumn="0" w:lastRowFirstColumn="0" w:lastRowLastColumn="0"/>
+              <w:rPr>
+                <w:rFonts w:ascii="Arial" w:hAnsi="Arial" w:cs="Arial"/>
+                <w:lang w:val="es-CL"/>
+              </w:rPr>
+            </w:pPr>
+          </w:p>
+        </w:tc>
+        <w:tc>
+          <w:tcPr>
+            <w:tcW w:w="0" w:type="auto"/>
+          </w:tcPr>
+          <w:p>
+            <w:pPr>
+              <w:spacing w:line="276" w:lineRule="auto"/>
+              <w:jc w:val="center"/>
+              <w:cnfStyle w:val="000000000000" w:firstRow="0" w:lastRow="0" w:firstColumn="0" w:lastColumn="0" w:oddVBand="0" w:evenVBand="0" w:oddHBand="0" w:evenHBand="0" w:firstRowFirstColumn="0" w:firstRowLastColumn="0" w:lastRowFirstColumn="0" w:lastRowLastColumn="0"/>
+              <w:rPr>
+                <w:rFonts w:ascii="Arial" w:hAnsi="Arial" w:cs="Arial"/>
+                <w:lang w:val="es-CL"/>
+              </w:rPr>
+            </w:pPr>
+          </w:p>
+        </w:tc>
+        <w:tc>
+          <w:tcPr>
+            <w:tcW w:w="0" w:type="auto"/>
+          </w:tcPr>
+          <w:p>
+            <w:pPr>
+              <w:spacing w:line="276" w:lineRule="auto"/>
+              <w:jc w:val="center"/>
+              <w:cnfStyle w:val="000000000000" w:firstRow="0" w:lastRow="0" w:firstColumn="0" w:lastColumn="0" w:oddVBand="0" w:evenVBand="0" w:oddHBand="0" w:evenHBand="0" w:firstRowFirstColumn="0" w:firstRowLastColumn="0" w:lastRowFirstColumn="0" w:lastRowLastColumn="0"/>
               <w:rPr>
                 <w:rFonts w:ascii="Arial" w:hAnsi="Arial" w:cs="Arial"/>
                 <w:lang w:val="es-CL"/>
@@ -9957,7 +9429,8 @@
       </w:tr>
       <w:tr>
         <w:trPr>
-          <w:trHeight w:val="288"/>
+          <w:cnfStyle w:val="000000100000" w:firstRow="0" w:lastRow="0" w:firstColumn="0" w:lastColumn="0" w:oddVBand="0" w:evenVBand="0" w:oddHBand="1" w:evenHBand="0" w:firstRowFirstColumn="0" w:firstRowLastColumn="0" w:lastRowFirstColumn="0" w:lastRowLastColumn="0"/>
+          <w:trHeight w:val="63"/>
           <w:jc w:val="center"/>
         </w:trPr>
         <w:tc>
@@ -9974,7 +9447,7 @@
                 <w:numId w:val="1"/>
               </w:numPr>
               <w:spacing w:line="276" w:lineRule="auto"/>
-              <w:ind w:left="343" w:hanging="180"/>
+              <w:ind w:left="253" w:hanging="197"/>
               <w:rPr>
                 <w:rFonts w:ascii="Arial" w:hAnsi="Arial" w:cs="Arial"/>
                 <w:b w:val="0"/>
@@ -9989,7 +9462,7 @@
                 <w:bCs w:val="0"/>
                 <w:lang w:val="es-CL"/>
               </w:rPr>
-              <w:t>Secundaria</w:t>
+              <w:t>Medio – bajo</w:t>
             </w:r>
           </w:p>
         </w:tc>
@@ -10002,92 +9475,62 @@
             <w:pPr>
               <w:spacing w:line="276" w:lineRule="auto"/>
               <w:jc w:val="center"/>
-              <w:cnfStyle w:val="000000000000" w:firstRow="0" w:lastRow="0" w:firstColumn="0" w:lastColumn="0" w:oddVBand="0" w:evenVBand="0" w:oddHBand="0" w:evenHBand="0" w:firstRowFirstColumn="0" w:firstRowLastColumn="0" w:lastRowFirstColumn="0" w:lastRowLastColumn="0"/>
-              <w:rPr>
-                <w:rFonts w:ascii="Arial" w:hAnsi="Arial" w:cs="Arial"/>
-                <w:lang w:val="es-CL"/>
-              </w:rPr>
-            </w:pPr>
-            <w:r>
-              <w:rPr>
-                <w:rFonts w:ascii="Arial" w:hAnsi="Arial" w:cs="Arial"/>
-                <w:lang w:val="es-CL"/>
-              </w:rPr>
-              <w:t>7</w:t>
-            </w:r>
-            <w:r>
-              <w:rPr>
-                <w:rFonts w:ascii="Arial" w:hAnsi="Arial" w:cs="Arial"/>
-                <w:lang w:val="es-CL"/>
-              </w:rPr>
-              <w:t>,</w:t>
-            </w:r>
-            <w:r>
-              <w:rPr>
-                <w:rFonts w:ascii="Arial" w:hAnsi="Arial" w:cs="Arial"/>
-                <w:lang w:val="es-CL"/>
-              </w:rPr>
-              <w:t>0</w:t>
-            </w:r>
-          </w:p>
-        </w:tc>
-        <w:tc>
-          <w:tcPr>
-            <w:tcW w:w="0" w:type="auto"/>
-          </w:tcPr>
-          <w:p>
-            <w:pPr>
-              <w:spacing w:line="276" w:lineRule="auto"/>
-              <w:jc w:val="center"/>
-              <w:cnfStyle w:val="000000000000" w:firstRow="0" w:lastRow="0" w:firstColumn="0" w:lastColumn="0" w:oddVBand="0" w:evenVBand="0" w:oddHBand="0" w:evenHBand="0" w:firstRowFirstColumn="0" w:firstRowLastColumn="0" w:lastRowFirstColumn="0" w:lastRowLastColumn="0"/>
-              <w:rPr>
-                <w:rFonts w:ascii="Arial" w:hAnsi="Arial" w:cs="Arial"/>
-                <w:lang w:val="es-CL"/>
-              </w:rPr>
-            </w:pPr>
-          </w:p>
-        </w:tc>
-        <w:tc>
-          <w:tcPr>
-            <w:tcW w:w="0" w:type="auto"/>
-          </w:tcPr>
-          <w:p>
-            <w:pPr>
-              <w:spacing w:line="276" w:lineRule="auto"/>
-              <w:jc w:val="center"/>
-              <w:cnfStyle w:val="000000000000" w:firstRow="0" w:lastRow="0" w:firstColumn="0" w:lastColumn="0" w:oddVBand="0" w:evenVBand="0" w:oddHBand="0" w:evenHBand="0" w:firstRowFirstColumn="0" w:firstRowLastColumn="0" w:lastRowFirstColumn="0" w:lastRowLastColumn="0"/>
-              <w:rPr>
-                <w:rFonts w:ascii="Arial" w:hAnsi="Arial" w:cs="Arial"/>
-                <w:lang w:val="es-CL"/>
-              </w:rPr>
-            </w:pPr>
-          </w:p>
-        </w:tc>
-        <w:tc>
-          <w:tcPr>
-            <w:tcW w:w="0" w:type="auto"/>
-          </w:tcPr>
-          <w:p>
-            <w:pPr>
-              <w:spacing w:line="276" w:lineRule="auto"/>
-              <w:jc w:val="center"/>
-              <w:cnfStyle w:val="000000000000" w:firstRow="0" w:lastRow="0" w:firstColumn="0" w:lastColumn="0" w:oddVBand="0" w:evenVBand="0" w:oddHBand="0" w:evenHBand="0" w:firstRowFirstColumn="0" w:firstRowLastColumn="0" w:lastRowFirstColumn="0" w:lastRowLastColumn="0"/>
-              <w:rPr>
-                <w:rFonts w:ascii="Arial" w:hAnsi="Arial" w:cs="Arial"/>
-                <w:lang w:val="es-CL"/>
-              </w:rPr>
-            </w:pPr>
-          </w:p>
-        </w:tc>
-        <w:tc>
-          <w:tcPr>
-            <w:tcW w:w="0" w:type="auto"/>
-          </w:tcPr>
-          <w:p>
-            <w:pPr>
-              <w:spacing w:line="276" w:lineRule="auto"/>
-              <w:jc w:val="center"/>
-              <w:cnfStyle w:val="000000000000" w:firstRow="0" w:lastRow="0" w:firstColumn="0" w:lastColumn="0" w:oddVBand="0" w:evenVBand="0" w:oddHBand="0" w:evenHBand="0" w:firstRowFirstColumn="0" w:firstRowLastColumn="0" w:lastRowFirstColumn="0" w:lastRowLastColumn="0"/>
+              <w:cnfStyle w:val="000000100000" w:firstRow="0" w:lastRow="0" w:firstColumn="0" w:lastColumn="0" w:oddVBand="0" w:evenVBand="0" w:oddHBand="1" w:evenHBand="0" w:firstRowFirstColumn="0" w:firstRowLastColumn="0" w:lastRowFirstColumn="0" w:lastRowLastColumn="0"/>
+              <w:rPr>
+                <w:rFonts w:ascii="Arial" w:hAnsi="Arial" w:cs="Arial"/>
+                <w:lang w:val="es-CL"/>
+              </w:rPr>
+            </w:pPr>
+            <w:r>
+              <w:rPr>
+                <w:rFonts w:ascii="Arial" w:hAnsi="Arial" w:cs="Arial"/>
+                <w:lang w:val="es-CL"/>
+              </w:rPr>
+              <w:t>16,6</w:t>
+            </w:r>
+          </w:p>
+        </w:tc>
+        <w:tc>
+          <w:tcPr>
+            <w:tcW w:w="0" w:type="auto"/>
+          </w:tcPr>
+          <w:p>
+            <w:pPr>
+              <w:spacing w:line="276" w:lineRule="auto"/>
+              <w:jc w:val="center"/>
+              <w:cnfStyle w:val="000000100000" w:firstRow="0" w:lastRow="0" w:firstColumn="0" w:lastColumn="0" w:oddVBand="0" w:evenVBand="0" w:oddHBand="1" w:evenHBand="0" w:firstRowFirstColumn="0" w:firstRowLastColumn="0" w:lastRowFirstColumn="0" w:lastRowLastColumn="0"/>
+              <w:rPr>
+                <w:rFonts w:ascii="Arial" w:hAnsi="Arial" w:cs="Arial"/>
+                <w:lang w:val="es-CL"/>
+              </w:rPr>
+            </w:pPr>
+          </w:p>
+        </w:tc>
+        <w:tc>
+          <w:tcPr>
+            <w:tcW w:w="0" w:type="auto"/>
+          </w:tcPr>
+          <w:p>
+            <w:pPr>
+              <w:spacing w:line="276" w:lineRule="auto"/>
+              <w:jc w:val="center"/>
+              <w:cnfStyle w:val="000000100000" w:firstRow="0" w:lastRow="0" w:firstColumn="0" w:lastColumn="0" w:oddVBand="0" w:evenVBand="0" w:oddHBand="1" w:evenHBand="0" w:firstRowFirstColumn="0" w:firstRowLastColumn="0" w:lastRowFirstColumn="0" w:lastRowLastColumn="0"/>
+              <w:rPr>
+                <w:rFonts w:ascii="Arial" w:hAnsi="Arial" w:cs="Arial"/>
+                <w:lang w:val="es-CL"/>
+              </w:rPr>
+            </w:pPr>
+          </w:p>
+        </w:tc>
+        <w:tc>
+          <w:tcPr>
+            <w:tcW w:w="0" w:type="auto"/>
+          </w:tcPr>
+          <w:p>
+            <w:pPr>
+              <w:spacing w:line="276" w:lineRule="auto"/>
+              <w:jc w:val="center"/>
+              <w:cnfStyle w:val="000000100000" w:firstRow="0" w:lastRow="0" w:firstColumn="0" w:lastColumn="0" w:oddVBand="0" w:evenVBand="0" w:oddHBand="1" w:evenHBand="0" w:firstRowFirstColumn="0" w:firstRowLastColumn="0" w:lastRowFirstColumn="0" w:lastRowLastColumn="0"/>
               <w:rPr>
                 <w:rFonts w:ascii="Arial" w:hAnsi="Arial" w:cs="Arial"/>
                 <w:lang w:val="es-CL"/>
@@ -10098,138 +9541,7 @@
       </w:tr>
       <w:tr>
         <w:trPr>
-          <w:cnfStyle w:val="000000100000" w:firstRow="0" w:lastRow="0" w:firstColumn="0" w:lastColumn="0" w:oddVBand="0" w:evenVBand="0" w:oddHBand="1" w:evenHBand="0" w:firstRowFirstColumn="0" w:firstRowLastColumn="0" w:lastRowFirstColumn="0" w:lastRowLastColumn="0"/>
-          <w:trHeight w:val="288"/>
-          <w:jc w:val="center"/>
-        </w:trPr>
-        <w:tc>
-          <w:tcPr>
-            <w:cnfStyle w:val="001000000000" w:firstRow="0" w:lastRow="0" w:firstColumn="1" w:lastColumn="0" w:oddVBand="0" w:evenVBand="0" w:oddHBand="0" w:evenHBand="0" w:firstRowFirstColumn="0" w:firstRowLastColumn="0" w:lastRowFirstColumn="0" w:lastRowLastColumn="0"/>
-            <w:tcW w:w="0" w:type="auto"/>
-            <w:noWrap/>
-            <w:hideMark/>
-          </w:tcPr>
-          <w:p>
-            <w:pPr>
-              <w:pStyle w:val="ListParagraph"/>
-              <w:numPr>
-                <w:ilvl w:val="0"/>
-                <w:numId w:val="7"/>
-              </w:numPr>
-              <w:spacing w:line="276" w:lineRule="auto"/>
-              <w:ind w:left="253" w:hanging="180"/>
-              <w:rPr>
-                <w:rFonts w:ascii="Arial" w:hAnsi="Arial" w:cs="Arial"/>
-                <w:b w:val="0"/>
-                <w:bCs w:val="0"/>
-                <w:lang w:val="es-CL"/>
-              </w:rPr>
-            </w:pPr>
-            <w:r>
-              <w:rPr>
-                <w:rFonts w:ascii="Arial" w:hAnsi="Arial" w:cs="Arial"/>
-                <w:b w:val="0"/>
-                <w:bCs w:val="0"/>
-                <w:i/>
-                <w:iCs/>
-                <w:lang w:val="es-CL"/>
-              </w:rPr>
-              <w:t>Particular Subvencionada</w:t>
-            </w:r>
-          </w:p>
-        </w:tc>
-        <w:tc>
-          <w:tcPr>
-            <w:tcW w:w="0" w:type="auto"/>
-            <w:vAlign w:val="bottom"/>
-          </w:tcPr>
-          <w:p>
-            <w:pPr>
-              <w:spacing w:line="276" w:lineRule="auto"/>
-              <w:jc w:val="center"/>
-              <w:cnfStyle w:val="000000100000" w:firstRow="0" w:lastRow="0" w:firstColumn="0" w:lastColumn="0" w:oddVBand="0" w:evenVBand="0" w:oddHBand="1" w:evenHBand="0" w:firstRowFirstColumn="0" w:firstRowLastColumn="0" w:lastRowFirstColumn="0" w:lastRowLastColumn="0"/>
-              <w:rPr>
-                <w:rFonts w:ascii="Arial" w:hAnsi="Arial" w:cs="Arial"/>
-                <w:lang w:val="es-CL"/>
-              </w:rPr>
-            </w:pPr>
-            <w:r>
-              <w:rPr>
-                <w:rFonts w:ascii="Arial" w:hAnsi="Arial" w:cs="Arial"/>
-                <w:lang w:val="es-CL"/>
-              </w:rPr>
-              <w:t>64,3</w:t>
-            </w:r>
-          </w:p>
-        </w:tc>
-        <w:tc>
-          <w:tcPr>
-            <w:tcW w:w="0" w:type="auto"/>
-          </w:tcPr>
-          <w:p>
-            <w:pPr>
-              <w:spacing w:line="276" w:lineRule="auto"/>
-              <w:jc w:val="center"/>
-              <w:cnfStyle w:val="000000100000" w:firstRow="0" w:lastRow="0" w:firstColumn="0" w:lastColumn="0" w:oddVBand="0" w:evenVBand="0" w:oddHBand="1" w:evenHBand="0" w:firstRowFirstColumn="0" w:firstRowLastColumn="0" w:lastRowFirstColumn="0" w:lastRowLastColumn="0"/>
-              <w:rPr>
-                <w:rFonts w:ascii="Arial" w:hAnsi="Arial" w:cs="Arial"/>
-                <w:lang w:val="es-CL"/>
-              </w:rPr>
-            </w:pPr>
-          </w:p>
-        </w:tc>
-        <w:tc>
-          <w:tcPr>
-            <w:tcW w:w="0" w:type="auto"/>
-          </w:tcPr>
-          <w:p>
-            <w:pPr>
-              <w:spacing w:line="276" w:lineRule="auto"/>
-              <w:jc w:val="center"/>
-              <w:cnfStyle w:val="000000100000" w:firstRow="0" w:lastRow="0" w:firstColumn="0" w:lastColumn="0" w:oddVBand="0" w:evenVBand="0" w:oddHBand="1" w:evenHBand="0" w:firstRowFirstColumn="0" w:firstRowLastColumn="0" w:lastRowFirstColumn="0" w:lastRowLastColumn="0"/>
-              <w:rPr>
-                <w:rFonts w:ascii="Arial" w:hAnsi="Arial" w:cs="Arial"/>
-                <w:lang w:val="es-CL"/>
-              </w:rPr>
-            </w:pPr>
-          </w:p>
-        </w:tc>
-        <w:tc>
-          <w:tcPr>
-            <w:tcW w:w="0" w:type="auto"/>
-          </w:tcPr>
-          <w:p>
-            <w:pPr>
-              <w:spacing w:line="276" w:lineRule="auto"/>
-              <w:jc w:val="center"/>
-              <w:cnfStyle w:val="000000100000" w:firstRow="0" w:lastRow="0" w:firstColumn="0" w:lastColumn="0" w:oddVBand="0" w:evenVBand="0" w:oddHBand="1" w:evenHBand="0" w:firstRowFirstColumn="0" w:firstRowLastColumn="0" w:lastRowFirstColumn="0" w:lastRowLastColumn="0"/>
-              <w:rPr>
-                <w:rFonts w:ascii="Arial" w:hAnsi="Arial" w:cs="Arial"/>
-                <w:lang w:val="es-CL"/>
-              </w:rPr>
-            </w:pPr>
-          </w:p>
-        </w:tc>
-        <w:tc>
-          <w:tcPr>
-            <w:tcW w:w="0" w:type="auto"/>
-          </w:tcPr>
-          <w:p>
-            <w:pPr>
-              <w:spacing w:line="276" w:lineRule="auto"/>
-              <w:jc w:val="center"/>
-              <w:cnfStyle w:val="000000100000" w:firstRow="0" w:lastRow="0" w:firstColumn="0" w:lastColumn="0" w:oddVBand="0" w:evenVBand="0" w:oddHBand="1" w:evenHBand="0" w:firstRowFirstColumn="0" w:firstRowLastColumn="0" w:lastRowFirstColumn="0" w:lastRowLastColumn="0"/>
-              <w:rPr>
-                <w:rFonts w:ascii="Arial" w:hAnsi="Arial" w:cs="Arial"/>
-                <w:lang w:val="es-CL"/>
-              </w:rPr>
-            </w:pPr>
-          </w:p>
-        </w:tc>
-      </w:tr>
-      <w:tr>
-        <w:trPr>
-          <w:trHeight w:val="288"/>
+          <w:trHeight w:val="63"/>
           <w:jc w:val="center"/>
         </w:trPr>
         <w:tc>
@@ -10246,7 +9558,7 @@
                 <w:numId w:val="1"/>
               </w:numPr>
               <w:spacing w:line="276" w:lineRule="auto"/>
-              <w:ind w:left="343" w:hanging="180"/>
+              <w:ind w:left="253" w:hanging="197"/>
               <w:rPr>
                 <w:rFonts w:ascii="Arial" w:hAnsi="Arial" w:cs="Arial"/>
                 <w:b w:val="0"/>
@@ -10261,7 +9573,7 @@
                 <w:bCs w:val="0"/>
                 <w:lang w:val="es-CL"/>
               </w:rPr>
-              <w:t>Preescolar</w:t>
+              <w:t>Medio</w:t>
             </w:r>
           </w:p>
         </w:tc>
@@ -10285,38 +9597,8 @@
                 <w:rFonts w:ascii="Arial" w:hAnsi="Arial" w:cs="Arial"/>
                 <w:lang w:val="es-CL"/>
               </w:rPr>
-              <w:t>40</w:t>
-            </w:r>
-            <w:r>
-              <w:rPr>
-                <w:rFonts w:ascii="Arial" w:hAnsi="Arial" w:cs="Arial"/>
-                <w:lang w:val="es-CL"/>
-              </w:rPr>
-              <w:t>,</w:t>
-            </w:r>
-            <w:r>
-              <w:rPr>
-                <w:rFonts w:ascii="Arial" w:hAnsi="Arial" w:cs="Arial"/>
-                <w:lang w:val="es-CL"/>
-              </w:rPr>
-              <w:t>3</w:t>
-            </w:r>
-          </w:p>
-        </w:tc>
-        <w:tc>
-          <w:tcPr>
-            <w:tcW w:w="0" w:type="auto"/>
-          </w:tcPr>
-          <w:p>
-            <w:pPr>
-              <w:spacing w:line="276" w:lineRule="auto"/>
-              <w:jc w:val="center"/>
-              <w:cnfStyle w:val="000000000000" w:firstRow="0" w:lastRow="0" w:firstColumn="0" w:lastColumn="0" w:oddVBand="0" w:evenVBand="0" w:oddHBand="0" w:evenHBand="0" w:firstRowFirstColumn="0" w:firstRowLastColumn="0" w:lastRowFirstColumn="0" w:lastRowLastColumn="0"/>
-              <w:rPr>
-                <w:rFonts w:ascii="Arial" w:hAnsi="Arial" w:cs="Arial"/>
-                <w:lang w:val="es-CL"/>
-              </w:rPr>
-            </w:pPr>
+              <w:t>50,7</w:t>
+            </w:r>
           </w:p>
         </w:tc>
         <w:tc>
@@ -10371,7 +9653,7 @@
       <w:tr>
         <w:trPr>
           <w:cnfStyle w:val="000000100000" w:firstRow="0" w:lastRow="0" w:firstColumn="0" w:lastColumn="0" w:oddVBand="0" w:evenVBand="0" w:oddHBand="1" w:evenHBand="0" w:firstRowFirstColumn="0" w:firstRowLastColumn="0" w:lastRowFirstColumn="0" w:lastRowLastColumn="0"/>
-          <w:trHeight w:val="288"/>
+          <w:trHeight w:val="63"/>
           <w:jc w:val="center"/>
         </w:trPr>
         <w:tc>
@@ -10388,7 +9670,7 @@
                 <w:numId w:val="1"/>
               </w:numPr>
               <w:spacing w:line="276" w:lineRule="auto"/>
-              <w:ind w:left="343" w:hanging="180"/>
+              <w:ind w:left="253" w:hanging="197"/>
               <w:rPr>
                 <w:rFonts w:ascii="Arial" w:hAnsi="Arial" w:cs="Arial"/>
                 <w:b w:val="0"/>
@@ -10403,7 +9685,7 @@
                 <w:bCs w:val="0"/>
                 <w:lang w:val="es-CL"/>
               </w:rPr>
-              <w:t>Primaria</w:t>
+              <w:t>Alto</w:t>
             </w:r>
           </w:p>
         </w:tc>
@@ -10427,38 +9709,8 @@
                 <w:rFonts w:ascii="Arial" w:hAnsi="Arial" w:cs="Arial"/>
                 <w:lang w:val="es-CL"/>
               </w:rPr>
-              <w:t>31</w:t>
-            </w:r>
-            <w:r>
-              <w:rPr>
-                <w:rFonts w:ascii="Arial" w:hAnsi="Arial" w:cs="Arial"/>
-                <w:lang w:val="es-CL"/>
-              </w:rPr>
-              <w:t>,</w:t>
-            </w:r>
-            <w:r>
-              <w:rPr>
-                <w:rFonts w:ascii="Arial" w:hAnsi="Arial" w:cs="Arial"/>
-                <w:lang w:val="es-CL"/>
-              </w:rPr>
-              <w:t>1</w:t>
-            </w:r>
-          </w:p>
-        </w:tc>
-        <w:tc>
-          <w:tcPr>
-            <w:tcW w:w="0" w:type="auto"/>
-          </w:tcPr>
-          <w:p>
-            <w:pPr>
-              <w:spacing w:line="276" w:lineRule="auto"/>
-              <w:jc w:val="center"/>
-              <w:cnfStyle w:val="000000100000" w:firstRow="0" w:lastRow="0" w:firstColumn="0" w:lastColumn="0" w:oddVBand="0" w:evenVBand="0" w:oddHBand="1" w:evenHBand="0" w:firstRowFirstColumn="0" w:firstRowLastColumn="0" w:lastRowFirstColumn="0" w:lastRowLastColumn="0"/>
-              <w:rPr>
-                <w:rFonts w:ascii="Arial" w:hAnsi="Arial" w:cs="Arial"/>
-                <w:lang w:val="es-CL"/>
-              </w:rPr>
-            </w:pPr>
+              <w:t>27,7</w:t>
+            </w:r>
           </w:p>
         </w:tc>
         <w:tc>
@@ -10512,7 +9764,102 @@
       </w:tr>
       <w:tr>
         <w:trPr>
-          <w:trHeight w:val="288"/>
+          <w:trHeight w:val="63"/>
+          <w:jc w:val="center"/>
+        </w:trPr>
+        <w:tc>
+          <w:tcPr>
+            <w:cnfStyle w:val="001000000000" w:firstRow="0" w:lastRow="0" w:firstColumn="1" w:lastColumn="0" w:oddVBand="0" w:evenVBand="0" w:oddHBand="0" w:evenHBand="0" w:firstRowFirstColumn="0" w:firstRowLastColumn="0" w:lastRowFirstColumn="0" w:lastRowLastColumn="0"/>
+            <w:tcW w:w="0" w:type="auto"/>
+            <w:noWrap/>
+          </w:tcPr>
+          <w:p>
+            <w:pPr>
+              <w:spacing w:line="276" w:lineRule="auto"/>
+              <w:rPr>
+                <w:rFonts w:ascii="Arial" w:hAnsi="Arial" w:cs="Arial"/>
+                <w:lang w:val="es-CL"/>
+              </w:rPr>
+            </w:pPr>
+            <w:r>
+              <w:rPr>
+                <w:rFonts w:ascii="Arial" w:hAnsi="Arial" w:cs="Arial"/>
+                <w:lang w:val="es-CL"/>
+              </w:rPr>
+              <w:t>GSE</w:t>
+            </w:r>
+          </w:p>
+        </w:tc>
+        <w:tc>
+          <w:tcPr>
+            <w:tcW w:w="0" w:type="auto"/>
+            <w:vAlign w:val="bottom"/>
+          </w:tcPr>
+          <w:p>
+            <w:pPr>
+              <w:spacing w:line="276" w:lineRule="auto"/>
+              <w:jc w:val="center"/>
+              <w:cnfStyle w:val="000000000000" w:firstRow="0" w:lastRow="0" w:firstColumn="0" w:lastColumn="0" w:oddVBand="0" w:evenVBand="0" w:oddHBand="0" w:evenHBand="0" w:firstRowFirstColumn="0" w:firstRowLastColumn="0" w:lastRowFirstColumn="0" w:lastRowLastColumn="0"/>
+              <w:rPr>
+                <w:rFonts w:ascii="Arial" w:hAnsi="Arial" w:cs="Arial"/>
+                <w:lang w:val="es-CL"/>
+              </w:rPr>
+            </w:pPr>
+          </w:p>
+        </w:tc>
+        <w:tc>
+          <w:tcPr>
+            <w:tcW w:w="0" w:type="auto"/>
+          </w:tcPr>
+          <w:p>
+            <w:pPr>
+              <w:spacing w:line="276" w:lineRule="auto"/>
+              <w:jc w:val="center"/>
+              <w:cnfStyle w:val="000000000000" w:firstRow="0" w:lastRow="0" w:firstColumn="0" w:lastColumn="0" w:oddVBand="0" w:evenVBand="0" w:oddHBand="0" w:evenHBand="0" w:firstRowFirstColumn="0" w:firstRowLastColumn="0" w:lastRowFirstColumn="0" w:lastRowLastColumn="0"/>
+              <w:rPr>
+                <w:rFonts w:ascii="Arial" w:hAnsi="Arial" w:cs="Arial"/>
+                <w:lang w:val="es-CL"/>
+              </w:rPr>
+            </w:pPr>
+          </w:p>
+        </w:tc>
+        <w:tc>
+          <w:tcPr>
+            <w:tcW w:w="0" w:type="auto"/>
+          </w:tcPr>
+          <w:p>
+            <w:pPr>
+              <w:spacing w:line="276" w:lineRule="auto"/>
+              <w:jc w:val="center"/>
+              <w:cnfStyle w:val="000000000000" w:firstRow="0" w:lastRow="0" w:firstColumn="0" w:lastColumn="0" w:oddVBand="0" w:evenVBand="0" w:oddHBand="0" w:evenHBand="0" w:firstRowFirstColumn="0" w:firstRowLastColumn="0" w:lastRowFirstColumn="0" w:lastRowLastColumn="0"/>
+              <w:rPr>
+                <w:rFonts w:ascii="Arial" w:hAnsi="Arial" w:cs="Arial"/>
+                <w:lang w:val="es-CL"/>
+              </w:rPr>
+            </w:pPr>
+          </w:p>
+        </w:tc>
+        <w:tc>
+          <w:tcPr>
+            <w:tcW w:w="0" w:type="auto"/>
+          </w:tcPr>
+          <w:p>
+            <w:pPr>
+              <w:spacing w:line="276" w:lineRule="auto"/>
+              <w:jc w:val="center"/>
+              <w:cnfStyle w:val="000000000000" w:firstRow="0" w:lastRow="0" w:firstColumn="0" w:lastColumn="0" w:oddVBand="0" w:evenVBand="0" w:oddHBand="0" w:evenHBand="0" w:firstRowFirstColumn="0" w:firstRowLastColumn="0" w:lastRowFirstColumn="0" w:lastRowLastColumn="0"/>
+              <w:rPr>
+                <w:rFonts w:ascii="Arial" w:hAnsi="Arial" w:cs="Arial"/>
+                <w:lang w:val="es-CL"/>
+              </w:rPr>
+            </w:pPr>
+          </w:p>
+        </w:tc>
+      </w:tr>
+      <w:tr>
+        <w:trPr>
+          <w:cnfStyle w:val="000000100000" w:firstRow="0" w:lastRow="0" w:firstColumn="0" w:lastColumn="0" w:oddVBand="0" w:evenVBand="0" w:oddHBand="1" w:evenHBand="0" w:firstRowFirstColumn="0" w:firstRowLastColumn="0" w:lastRowFirstColumn="0" w:lastRowLastColumn="0"/>
+          <w:trHeight w:val="63"/>
           <w:jc w:val="center"/>
         </w:trPr>
         <w:tc>
@@ -10529,7 +9876,7 @@
                 <w:numId w:val="1"/>
               </w:numPr>
               <w:spacing w:line="276" w:lineRule="auto"/>
-              <w:ind w:left="343" w:hanging="180"/>
+              <w:ind w:left="253" w:hanging="197"/>
               <w:rPr>
                 <w:rFonts w:ascii="Arial" w:hAnsi="Arial" w:cs="Arial"/>
                 <w:b w:val="0"/>
@@ -10537,15 +9884,6 @@
                 <w:lang w:val="es-CL"/>
               </w:rPr>
             </w:pPr>
-            <w:r>
-              <w:rPr>
-                <w:rFonts w:ascii="Arial" w:hAnsi="Arial" w:cs="Arial"/>
-                <w:b w:val="0"/>
-                <w:bCs w:val="0"/>
-                <w:lang w:val="es-CL"/>
-              </w:rPr>
-              <w:t>Secundaria</w:t>
-            </w:r>
           </w:p>
         </w:tc>
         <w:tc>
@@ -10557,138 +9895,6 @@
             <w:pPr>
               <w:spacing w:line="276" w:lineRule="auto"/>
               <w:jc w:val="center"/>
-              <w:cnfStyle w:val="000000000000" w:firstRow="0" w:lastRow="0" w:firstColumn="0" w:lastColumn="0" w:oddVBand="0" w:evenVBand="0" w:oddHBand="0" w:evenHBand="0" w:firstRowFirstColumn="0" w:firstRowLastColumn="0" w:lastRowFirstColumn="0" w:lastRowLastColumn="0"/>
-              <w:rPr>
-                <w:rFonts w:ascii="Arial" w:hAnsi="Arial" w:cs="Arial"/>
-                <w:lang w:val="es-CL"/>
-              </w:rPr>
-            </w:pPr>
-            <w:r>
-              <w:rPr>
-                <w:rFonts w:ascii="Arial" w:hAnsi="Arial" w:cs="Arial"/>
-                <w:lang w:val="es-CL"/>
-              </w:rPr>
-              <w:t>28</w:t>
-            </w:r>
-            <w:r>
-              <w:rPr>
-                <w:rFonts w:ascii="Arial" w:hAnsi="Arial" w:cs="Arial"/>
-                <w:lang w:val="es-CL"/>
-              </w:rPr>
-              <w:t>,</w:t>
-            </w:r>
-            <w:r>
-              <w:rPr>
-                <w:rFonts w:ascii="Arial" w:hAnsi="Arial" w:cs="Arial"/>
-                <w:lang w:val="es-CL"/>
-              </w:rPr>
-              <w:t>5</w:t>
-            </w:r>
-          </w:p>
-        </w:tc>
-        <w:tc>
-          <w:tcPr>
-            <w:tcW w:w="0" w:type="auto"/>
-          </w:tcPr>
-          <w:p>
-            <w:pPr>
-              <w:spacing w:line="276" w:lineRule="auto"/>
-              <w:jc w:val="center"/>
-              <w:cnfStyle w:val="000000000000" w:firstRow="0" w:lastRow="0" w:firstColumn="0" w:lastColumn="0" w:oddVBand="0" w:evenVBand="0" w:oddHBand="0" w:evenHBand="0" w:firstRowFirstColumn="0" w:firstRowLastColumn="0" w:lastRowFirstColumn="0" w:lastRowLastColumn="0"/>
-              <w:rPr>
-                <w:rFonts w:ascii="Arial" w:hAnsi="Arial" w:cs="Arial"/>
-                <w:lang w:val="es-CL"/>
-              </w:rPr>
-            </w:pPr>
-          </w:p>
-        </w:tc>
-        <w:tc>
-          <w:tcPr>
-            <w:tcW w:w="0" w:type="auto"/>
-          </w:tcPr>
-          <w:p>
-            <w:pPr>
-              <w:spacing w:line="276" w:lineRule="auto"/>
-              <w:jc w:val="center"/>
-              <w:cnfStyle w:val="000000000000" w:firstRow="0" w:lastRow="0" w:firstColumn="0" w:lastColumn="0" w:oddVBand="0" w:evenVBand="0" w:oddHBand="0" w:evenHBand="0" w:firstRowFirstColumn="0" w:firstRowLastColumn="0" w:lastRowFirstColumn="0" w:lastRowLastColumn="0"/>
-              <w:rPr>
-                <w:rFonts w:ascii="Arial" w:hAnsi="Arial" w:cs="Arial"/>
-                <w:lang w:val="es-CL"/>
-              </w:rPr>
-            </w:pPr>
-          </w:p>
-        </w:tc>
-        <w:tc>
-          <w:tcPr>
-            <w:tcW w:w="0" w:type="auto"/>
-          </w:tcPr>
-          <w:p>
-            <w:pPr>
-              <w:spacing w:line="276" w:lineRule="auto"/>
-              <w:jc w:val="center"/>
-              <w:cnfStyle w:val="000000000000" w:firstRow="0" w:lastRow="0" w:firstColumn="0" w:lastColumn="0" w:oddVBand="0" w:evenVBand="0" w:oddHBand="0" w:evenHBand="0" w:firstRowFirstColumn="0" w:firstRowLastColumn="0" w:lastRowFirstColumn="0" w:lastRowLastColumn="0"/>
-              <w:rPr>
-                <w:rFonts w:ascii="Arial" w:hAnsi="Arial" w:cs="Arial"/>
-                <w:lang w:val="es-CL"/>
-              </w:rPr>
-            </w:pPr>
-          </w:p>
-        </w:tc>
-        <w:tc>
-          <w:tcPr>
-            <w:tcW w:w="0" w:type="auto"/>
-          </w:tcPr>
-          <w:p>
-            <w:pPr>
-              <w:spacing w:line="276" w:lineRule="auto"/>
-              <w:jc w:val="center"/>
-              <w:cnfStyle w:val="000000000000" w:firstRow="0" w:lastRow="0" w:firstColumn="0" w:lastColumn="0" w:oddVBand="0" w:evenVBand="0" w:oddHBand="0" w:evenHBand="0" w:firstRowFirstColumn="0" w:firstRowLastColumn="0" w:lastRowFirstColumn="0" w:lastRowLastColumn="0"/>
-              <w:rPr>
-                <w:rFonts w:ascii="Arial" w:hAnsi="Arial" w:cs="Arial"/>
-                <w:lang w:val="es-CL"/>
-              </w:rPr>
-            </w:pPr>
-          </w:p>
-        </w:tc>
-      </w:tr>
-      <w:tr>
-        <w:trPr>
-          <w:cnfStyle w:val="000000100000" w:firstRow="0" w:lastRow="0" w:firstColumn="0" w:lastColumn="0" w:oddVBand="0" w:evenVBand="0" w:oddHBand="1" w:evenHBand="0" w:firstRowFirstColumn="0" w:firstRowLastColumn="0" w:lastRowFirstColumn="0" w:lastRowLastColumn="0"/>
-          <w:trHeight w:val="288"/>
-          <w:jc w:val="center"/>
-        </w:trPr>
-        <w:tc>
-          <w:tcPr>
-            <w:cnfStyle w:val="001000000000" w:firstRow="0" w:lastRow="0" w:firstColumn="1" w:lastColumn="0" w:oddVBand="0" w:evenVBand="0" w:oddHBand="0" w:evenHBand="0" w:firstRowFirstColumn="0" w:firstRowLastColumn="0" w:lastRowFirstColumn="0" w:lastRowLastColumn="0"/>
-            <w:tcW w:w="0" w:type="auto"/>
-            <w:noWrap/>
-          </w:tcPr>
-          <w:p>
-            <w:pPr>
-              <w:spacing w:line="276" w:lineRule="auto"/>
-              <w:rPr>
-                <w:rFonts w:ascii="Arial" w:hAnsi="Arial" w:cs="Arial"/>
-                <w:lang w:val="es-CL"/>
-              </w:rPr>
-            </w:pPr>
-            <w:r>
-              <w:rPr>
-                <w:rFonts w:ascii="Arial" w:hAnsi="Arial" w:cs="Arial"/>
-                <w:lang w:val="es-CL"/>
-              </w:rPr>
-              <w:t>Pago Matrícula</w:t>
-            </w:r>
-          </w:p>
-        </w:tc>
-        <w:tc>
-          <w:tcPr>
-            <w:tcW w:w="0" w:type="auto"/>
-            <w:vAlign w:val="bottom"/>
-          </w:tcPr>
-          <w:p>
-            <w:pPr>
-              <w:spacing w:line="276" w:lineRule="auto"/>
-              <w:jc w:val="center"/>
               <w:cnfStyle w:val="000000100000" w:firstRow="0" w:lastRow="0" w:firstColumn="0" w:lastColumn="0" w:oddVBand="0" w:evenVBand="0" w:oddHBand="1" w:evenHBand="0" w:firstRowFirstColumn="0" w:firstRowLastColumn="0" w:lastRowFirstColumn="0" w:lastRowLastColumn="0"/>
               <w:rPr>
                 <w:rFonts w:ascii="Arial" w:hAnsi="Arial" w:cs="Arial"/>
@@ -10738,2157 +9944,6 @@
               <w:spacing w:line="276" w:lineRule="auto"/>
               <w:jc w:val="center"/>
               <w:cnfStyle w:val="000000100000" w:firstRow="0" w:lastRow="0" w:firstColumn="0" w:lastColumn="0" w:oddVBand="0" w:evenVBand="0" w:oddHBand="1" w:evenHBand="0" w:firstRowFirstColumn="0" w:firstRowLastColumn="0" w:lastRowFirstColumn="0" w:lastRowLastColumn="0"/>
-              <w:rPr>
-                <w:rFonts w:ascii="Arial" w:hAnsi="Arial" w:cs="Arial"/>
-                <w:lang w:val="es-CL"/>
-              </w:rPr>
-            </w:pPr>
-          </w:p>
-        </w:tc>
-        <w:tc>
-          <w:tcPr>
-            <w:tcW w:w="0" w:type="auto"/>
-          </w:tcPr>
-          <w:p>
-            <w:pPr>
-              <w:spacing w:line="276" w:lineRule="auto"/>
-              <w:jc w:val="center"/>
-              <w:cnfStyle w:val="000000100000" w:firstRow="0" w:lastRow="0" w:firstColumn="0" w:lastColumn="0" w:oddVBand="0" w:evenVBand="0" w:oddHBand="1" w:evenHBand="0" w:firstRowFirstColumn="0" w:firstRowLastColumn="0" w:lastRowFirstColumn="0" w:lastRowLastColumn="0"/>
-              <w:rPr>
-                <w:rFonts w:ascii="Arial" w:hAnsi="Arial" w:cs="Arial"/>
-                <w:lang w:val="es-CL"/>
-              </w:rPr>
-            </w:pPr>
-          </w:p>
-        </w:tc>
-      </w:tr>
-      <w:tr>
-        <w:trPr>
-          <w:trHeight w:val="288"/>
-          <w:jc w:val="center"/>
-        </w:trPr>
-        <w:tc>
-          <w:tcPr>
-            <w:cnfStyle w:val="001000000000" w:firstRow="0" w:lastRow="0" w:firstColumn="1" w:lastColumn="0" w:oddVBand="0" w:evenVBand="0" w:oddHBand="0" w:evenHBand="0" w:firstRowFirstColumn="0" w:firstRowLastColumn="0" w:lastRowFirstColumn="0" w:lastRowLastColumn="0"/>
-            <w:tcW w:w="0" w:type="auto"/>
-            <w:noWrap/>
-          </w:tcPr>
-          <w:p>
-            <w:pPr>
-              <w:pStyle w:val="ListParagraph"/>
-              <w:numPr>
-                <w:ilvl w:val="0"/>
-                <w:numId w:val="7"/>
-              </w:numPr>
-              <w:spacing w:line="276" w:lineRule="auto"/>
-              <w:ind w:left="253" w:hanging="180"/>
-              <w:rPr>
-                <w:rFonts w:ascii="Arial" w:hAnsi="Arial" w:cs="Arial"/>
-                <w:lang w:val="es-CL"/>
-              </w:rPr>
-            </w:pPr>
-            <w:r>
-              <w:rPr>
-                <w:rFonts w:ascii="Arial" w:hAnsi="Arial" w:cs="Arial"/>
-                <w:b w:val="0"/>
-                <w:bCs w:val="0"/>
-                <w:i/>
-                <w:iCs/>
-                <w:lang w:val="es-CL"/>
-              </w:rPr>
-              <w:t>No</w:t>
-            </w:r>
-          </w:p>
-        </w:tc>
-        <w:tc>
-          <w:tcPr>
-            <w:tcW w:w="0" w:type="auto"/>
-            <w:vAlign w:val="bottom"/>
-          </w:tcPr>
-          <w:p>
-            <w:pPr>
-              <w:spacing w:line="276" w:lineRule="auto"/>
-              <w:jc w:val="center"/>
-              <w:cnfStyle w:val="000000000000" w:firstRow="0" w:lastRow="0" w:firstColumn="0" w:lastColumn="0" w:oddVBand="0" w:evenVBand="0" w:oddHBand="0" w:evenHBand="0" w:firstRowFirstColumn="0" w:firstRowLastColumn="0" w:lastRowFirstColumn="0" w:lastRowLastColumn="0"/>
-              <w:rPr>
-                <w:rFonts w:ascii="Arial" w:hAnsi="Arial" w:cs="Arial"/>
-                <w:lang w:val="es-CL"/>
-              </w:rPr>
-            </w:pPr>
-            <w:r>
-              <w:rPr>
-                <w:rFonts w:ascii="Arial" w:hAnsi="Arial" w:cs="Arial"/>
-                <w:lang w:val="es-CL"/>
-              </w:rPr>
-              <w:t>85,8</w:t>
-            </w:r>
-          </w:p>
-        </w:tc>
-        <w:tc>
-          <w:tcPr>
-            <w:tcW w:w="0" w:type="auto"/>
-          </w:tcPr>
-          <w:p>
-            <w:pPr>
-              <w:spacing w:line="276" w:lineRule="auto"/>
-              <w:jc w:val="center"/>
-              <w:cnfStyle w:val="000000000000" w:firstRow="0" w:lastRow="0" w:firstColumn="0" w:lastColumn="0" w:oddVBand="0" w:evenVBand="0" w:oddHBand="0" w:evenHBand="0" w:firstRowFirstColumn="0" w:firstRowLastColumn="0" w:lastRowFirstColumn="0" w:lastRowLastColumn="0"/>
-              <w:rPr>
-                <w:rFonts w:ascii="Arial" w:hAnsi="Arial" w:cs="Arial"/>
-                <w:lang w:val="es-CL"/>
-              </w:rPr>
-            </w:pPr>
-          </w:p>
-        </w:tc>
-        <w:tc>
-          <w:tcPr>
-            <w:tcW w:w="0" w:type="auto"/>
-          </w:tcPr>
-          <w:p>
-            <w:pPr>
-              <w:spacing w:line="276" w:lineRule="auto"/>
-              <w:jc w:val="center"/>
-              <w:cnfStyle w:val="000000000000" w:firstRow="0" w:lastRow="0" w:firstColumn="0" w:lastColumn="0" w:oddVBand="0" w:evenVBand="0" w:oddHBand="0" w:evenHBand="0" w:firstRowFirstColumn="0" w:firstRowLastColumn="0" w:lastRowFirstColumn="0" w:lastRowLastColumn="0"/>
-              <w:rPr>
-                <w:rFonts w:ascii="Arial" w:hAnsi="Arial" w:cs="Arial"/>
-                <w:lang w:val="es-CL"/>
-              </w:rPr>
-            </w:pPr>
-          </w:p>
-        </w:tc>
-        <w:tc>
-          <w:tcPr>
-            <w:tcW w:w="0" w:type="auto"/>
-          </w:tcPr>
-          <w:p>
-            <w:pPr>
-              <w:spacing w:line="276" w:lineRule="auto"/>
-              <w:jc w:val="center"/>
-              <w:cnfStyle w:val="000000000000" w:firstRow="0" w:lastRow="0" w:firstColumn="0" w:lastColumn="0" w:oddVBand="0" w:evenVBand="0" w:oddHBand="0" w:evenHBand="0" w:firstRowFirstColumn="0" w:firstRowLastColumn="0" w:lastRowFirstColumn="0" w:lastRowLastColumn="0"/>
-              <w:rPr>
-                <w:rFonts w:ascii="Arial" w:hAnsi="Arial" w:cs="Arial"/>
-                <w:lang w:val="es-CL"/>
-              </w:rPr>
-            </w:pPr>
-          </w:p>
-        </w:tc>
-        <w:tc>
-          <w:tcPr>
-            <w:tcW w:w="0" w:type="auto"/>
-          </w:tcPr>
-          <w:p>
-            <w:pPr>
-              <w:spacing w:line="276" w:lineRule="auto"/>
-              <w:jc w:val="center"/>
-              <w:cnfStyle w:val="000000000000" w:firstRow="0" w:lastRow="0" w:firstColumn="0" w:lastColumn="0" w:oddVBand="0" w:evenVBand="0" w:oddHBand="0" w:evenHBand="0" w:firstRowFirstColumn="0" w:firstRowLastColumn="0" w:lastRowFirstColumn="0" w:lastRowLastColumn="0"/>
-              <w:rPr>
-                <w:rFonts w:ascii="Arial" w:hAnsi="Arial" w:cs="Arial"/>
-                <w:lang w:val="es-CL"/>
-              </w:rPr>
-            </w:pPr>
-          </w:p>
-        </w:tc>
-      </w:tr>
-      <w:tr>
-        <w:trPr>
-          <w:cnfStyle w:val="000000100000" w:firstRow="0" w:lastRow="0" w:firstColumn="0" w:lastColumn="0" w:oddVBand="0" w:evenVBand="0" w:oddHBand="1" w:evenHBand="0" w:firstRowFirstColumn="0" w:firstRowLastColumn="0" w:lastRowFirstColumn="0" w:lastRowLastColumn="0"/>
-          <w:trHeight w:val="288"/>
-          <w:jc w:val="center"/>
-        </w:trPr>
-        <w:tc>
-          <w:tcPr>
-            <w:cnfStyle w:val="001000000000" w:firstRow="0" w:lastRow="0" w:firstColumn="1" w:lastColumn="0" w:oddVBand="0" w:evenVBand="0" w:oddHBand="0" w:evenHBand="0" w:firstRowFirstColumn="0" w:firstRowLastColumn="0" w:lastRowFirstColumn="0" w:lastRowLastColumn="0"/>
-            <w:tcW w:w="0" w:type="auto"/>
-            <w:noWrap/>
-          </w:tcPr>
-          <w:p>
-            <w:pPr>
-              <w:pStyle w:val="ListParagraph"/>
-              <w:numPr>
-                <w:ilvl w:val="0"/>
-                <w:numId w:val="1"/>
-              </w:numPr>
-              <w:spacing w:line="276" w:lineRule="auto"/>
-              <w:ind w:left="343" w:hanging="180"/>
-              <w:rPr>
-                <w:rFonts w:ascii="Arial" w:hAnsi="Arial" w:cs="Arial"/>
-                <w:lang w:val="es-CL"/>
-              </w:rPr>
-            </w:pPr>
-            <w:r>
-              <w:rPr>
-                <w:rFonts w:ascii="Arial" w:hAnsi="Arial" w:cs="Arial"/>
-                <w:b w:val="0"/>
-                <w:bCs w:val="0"/>
-                <w:lang w:val="es-CL"/>
-              </w:rPr>
-              <w:t>Preescolar</w:t>
-            </w:r>
-          </w:p>
-        </w:tc>
-        <w:tc>
-          <w:tcPr>
-            <w:tcW w:w="0" w:type="auto"/>
-            <w:vAlign w:val="bottom"/>
-          </w:tcPr>
-          <w:p>
-            <w:pPr>
-              <w:spacing w:line="276" w:lineRule="auto"/>
-              <w:jc w:val="center"/>
-              <w:cnfStyle w:val="000000100000" w:firstRow="0" w:lastRow="0" w:firstColumn="0" w:lastColumn="0" w:oddVBand="0" w:evenVBand="0" w:oddHBand="1" w:evenHBand="0" w:firstRowFirstColumn="0" w:firstRowLastColumn="0" w:lastRowFirstColumn="0" w:lastRowLastColumn="0"/>
-              <w:rPr>
-                <w:rFonts w:ascii="Arial" w:hAnsi="Arial" w:cs="Arial"/>
-                <w:lang w:val="es-CL"/>
-              </w:rPr>
-            </w:pPr>
-            <w:r>
-              <w:rPr>
-                <w:rFonts w:ascii="Arial" w:hAnsi="Arial" w:cs="Arial"/>
-                <w:lang w:val="es-CL"/>
-              </w:rPr>
-              <w:t>38,8</w:t>
-            </w:r>
-          </w:p>
-        </w:tc>
-        <w:tc>
-          <w:tcPr>
-            <w:tcW w:w="0" w:type="auto"/>
-          </w:tcPr>
-          <w:p>
-            <w:pPr>
-              <w:spacing w:line="276" w:lineRule="auto"/>
-              <w:jc w:val="center"/>
-              <w:cnfStyle w:val="000000100000" w:firstRow="0" w:lastRow="0" w:firstColumn="0" w:lastColumn="0" w:oddVBand="0" w:evenVBand="0" w:oddHBand="1" w:evenHBand="0" w:firstRowFirstColumn="0" w:firstRowLastColumn="0" w:lastRowFirstColumn="0" w:lastRowLastColumn="0"/>
-              <w:rPr>
-                <w:rFonts w:ascii="Arial" w:hAnsi="Arial" w:cs="Arial"/>
-                <w:lang w:val="es-CL"/>
-              </w:rPr>
-            </w:pPr>
-          </w:p>
-        </w:tc>
-        <w:tc>
-          <w:tcPr>
-            <w:tcW w:w="0" w:type="auto"/>
-          </w:tcPr>
-          <w:p>
-            <w:pPr>
-              <w:spacing w:line="276" w:lineRule="auto"/>
-              <w:jc w:val="center"/>
-              <w:cnfStyle w:val="000000100000" w:firstRow="0" w:lastRow="0" w:firstColumn="0" w:lastColumn="0" w:oddVBand="0" w:evenVBand="0" w:oddHBand="1" w:evenHBand="0" w:firstRowFirstColumn="0" w:firstRowLastColumn="0" w:lastRowFirstColumn="0" w:lastRowLastColumn="0"/>
-              <w:rPr>
-                <w:rFonts w:ascii="Arial" w:hAnsi="Arial" w:cs="Arial"/>
-                <w:lang w:val="es-CL"/>
-              </w:rPr>
-            </w:pPr>
-          </w:p>
-        </w:tc>
-        <w:tc>
-          <w:tcPr>
-            <w:tcW w:w="0" w:type="auto"/>
-          </w:tcPr>
-          <w:p>
-            <w:pPr>
-              <w:spacing w:line="276" w:lineRule="auto"/>
-              <w:jc w:val="center"/>
-              <w:cnfStyle w:val="000000100000" w:firstRow="0" w:lastRow="0" w:firstColumn="0" w:lastColumn="0" w:oddVBand="0" w:evenVBand="0" w:oddHBand="1" w:evenHBand="0" w:firstRowFirstColumn="0" w:firstRowLastColumn="0" w:lastRowFirstColumn="0" w:lastRowLastColumn="0"/>
-              <w:rPr>
-                <w:rFonts w:ascii="Arial" w:hAnsi="Arial" w:cs="Arial"/>
-                <w:lang w:val="es-CL"/>
-              </w:rPr>
-            </w:pPr>
-          </w:p>
-        </w:tc>
-        <w:tc>
-          <w:tcPr>
-            <w:tcW w:w="0" w:type="auto"/>
-          </w:tcPr>
-          <w:p>
-            <w:pPr>
-              <w:spacing w:line="276" w:lineRule="auto"/>
-              <w:jc w:val="center"/>
-              <w:cnfStyle w:val="000000100000" w:firstRow="0" w:lastRow="0" w:firstColumn="0" w:lastColumn="0" w:oddVBand="0" w:evenVBand="0" w:oddHBand="1" w:evenHBand="0" w:firstRowFirstColumn="0" w:firstRowLastColumn="0" w:lastRowFirstColumn="0" w:lastRowLastColumn="0"/>
-              <w:rPr>
-                <w:rFonts w:ascii="Arial" w:hAnsi="Arial" w:cs="Arial"/>
-                <w:lang w:val="es-CL"/>
-              </w:rPr>
-            </w:pPr>
-          </w:p>
-        </w:tc>
-      </w:tr>
-      <w:tr>
-        <w:trPr>
-          <w:trHeight w:val="288"/>
-          <w:jc w:val="center"/>
-        </w:trPr>
-        <w:tc>
-          <w:tcPr>
-            <w:cnfStyle w:val="001000000000" w:firstRow="0" w:lastRow="0" w:firstColumn="1" w:lastColumn="0" w:oddVBand="0" w:evenVBand="0" w:oddHBand="0" w:evenHBand="0" w:firstRowFirstColumn="0" w:firstRowLastColumn="0" w:lastRowFirstColumn="0" w:lastRowLastColumn="0"/>
-            <w:tcW w:w="0" w:type="auto"/>
-            <w:noWrap/>
-          </w:tcPr>
-          <w:p>
-            <w:pPr>
-              <w:pStyle w:val="ListParagraph"/>
-              <w:numPr>
-                <w:ilvl w:val="0"/>
-                <w:numId w:val="1"/>
-              </w:numPr>
-              <w:spacing w:line="276" w:lineRule="auto"/>
-              <w:ind w:left="343" w:hanging="180"/>
-              <w:rPr>
-                <w:rFonts w:ascii="Arial" w:hAnsi="Arial" w:cs="Arial"/>
-                <w:lang w:val="es-CL"/>
-              </w:rPr>
-            </w:pPr>
-            <w:r>
-              <w:rPr>
-                <w:rFonts w:ascii="Arial" w:hAnsi="Arial" w:cs="Arial"/>
-                <w:b w:val="0"/>
-                <w:bCs w:val="0"/>
-                <w:lang w:val="es-CL"/>
-              </w:rPr>
-              <w:t>Primaria</w:t>
-            </w:r>
-          </w:p>
-        </w:tc>
-        <w:tc>
-          <w:tcPr>
-            <w:tcW w:w="0" w:type="auto"/>
-            <w:vAlign w:val="bottom"/>
-          </w:tcPr>
-          <w:p>
-            <w:pPr>
-              <w:spacing w:line="276" w:lineRule="auto"/>
-              <w:jc w:val="center"/>
-              <w:cnfStyle w:val="000000000000" w:firstRow="0" w:lastRow="0" w:firstColumn="0" w:lastColumn="0" w:oddVBand="0" w:evenVBand="0" w:oddHBand="0" w:evenHBand="0" w:firstRowFirstColumn="0" w:firstRowLastColumn="0" w:lastRowFirstColumn="0" w:lastRowLastColumn="0"/>
-              <w:rPr>
-                <w:rFonts w:ascii="Arial" w:hAnsi="Arial" w:cs="Arial"/>
-                <w:lang w:val="es-CL"/>
-              </w:rPr>
-            </w:pPr>
-            <w:r>
-              <w:rPr>
-                <w:rFonts w:ascii="Arial" w:hAnsi="Arial" w:cs="Arial"/>
-                <w:lang w:val="es-CL"/>
-              </w:rPr>
-              <w:t>27,4</w:t>
-            </w:r>
-          </w:p>
-        </w:tc>
-        <w:tc>
-          <w:tcPr>
-            <w:tcW w:w="0" w:type="auto"/>
-          </w:tcPr>
-          <w:p>
-            <w:pPr>
-              <w:spacing w:line="276" w:lineRule="auto"/>
-              <w:jc w:val="center"/>
-              <w:cnfStyle w:val="000000000000" w:firstRow="0" w:lastRow="0" w:firstColumn="0" w:lastColumn="0" w:oddVBand="0" w:evenVBand="0" w:oddHBand="0" w:evenHBand="0" w:firstRowFirstColumn="0" w:firstRowLastColumn="0" w:lastRowFirstColumn="0" w:lastRowLastColumn="0"/>
-              <w:rPr>
-                <w:rFonts w:ascii="Arial" w:hAnsi="Arial" w:cs="Arial"/>
-                <w:lang w:val="es-CL"/>
-              </w:rPr>
-            </w:pPr>
-          </w:p>
-        </w:tc>
-        <w:tc>
-          <w:tcPr>
-            <w:tcW w:w="0" w:type="auto"/>
-          </w:tcPr>
-          <w:p>
-            <w:pPr>
-              <w:spacing w:line="276" w:lineRule="auto"/>
-              <w:jc w:val="center"/>
-              <w:cnfStyle w:val="000000000000" w:firstRow="0" w:lastRow="0" w:firstColumn="0" w:lastColumn="0" w:oddVBand="0" w:evenVBand="0" w:oddHBand="0" w:evenHBand="0" w:firstRowFirstColumn="0" w:firstRowLastColumn="0" w:lastRowFirstColumn="0" w:lastRowLastColumn="0"/>
-              <w:rPr>
-                <w:rFonts w:ascii="Arial" w:hAnsi="Arial" w:cs="Arial"/>
-                <w:lang w:val="es-CL"/>
-              </w:rPr>
-            </w:pPr>
-          </w:p>
-        </w:tc>
-        <w:tc>
-          <w:tcPr>
-            <w:tcW w:w="0" w:type="auto"/>
-          </w:tcPr>
-          <w:p>
-            <w:pPr>
-              <w:spacing w:line="276" w:lineRule="auto"/>
-              <w:jc w:val="center"/>
-              <w:cnfStyle w:val="000000000000" w:firstRow="0" w:lastRow="0" w:firstColumn="0" w:lastColumn="0" w:oddVBand="0" w:evenVBand="0" w:oddHBand="0" w:evenHBand="0" w:firstRowFirstColumn="0" w:firstRowLastColumn="0" w:lastRowFirstColumn="0" w:lastRowLastColumn="0"/>
-              <w:rPr>
-                <w:rFonts w:ascii="Arial" w:hAnsi="Arial" w:cs="Arial"/>
-                <w:lang w:val="es-CL"/>
-              </w:rPr>
-            </w:pPr>
-          </w:p>
-        </w:tc>
-        <w:tc>
-          <w:tcPr>
-            <w:tcW w:w="0" w:type="auto"/>
-          </w:tcPr>
-          <w:p>
-            <w:pPr>
-              <w:spacing w:line="276" w:lineRule="auto"/>
-              <w:jc w:val="center"/>
-              <w:cnfStyle w:val="000000000000" w:firstRow="0" w:lastRow="0" w:firstColumn="0" w:lastColumn="0" w:oddVBand="0" w:evenVBand="0" w:oddHBand="0" w:evenHBand="0" w:firstRowFirstColumn="0" w:firstRowLastColumn="0" w:lastRowFirstColumn="0" w:lastRowLastColumn="0"/>
-              <w:rPr>
-                <w:rFonts w:ascii="Arial" w:hAnsi="Arial" w:cs="Arial"/>
-                <w:lang w:val="es-CL"/>
-              </w:rPr>
-            </w:pPr>
-          </w:p>
-        </w:tc>
-      </w:tr>
-      <w:tr>
-        <w:trPr>
-          <w:cnfStyle w:val="000000100000" w:firstRow="0" w:lastRow="0" w:firstColumn="0" w:lastColumn="0" w:oddVBand="0" w:evenVBand="0" w:oddHBand="1" w:evenHBand="0" w:firstRowFirstColumn="0" w:firstRowLastColumn="0" w:lastRowFirstColumn="0" w:lastRowLastColumn="0"/>
-          <w:trHeight w:val="288"/>
-          <w:jc w:val="center"/>
-        </w:trPr>
-        <w:tc>
-          <w:tcPr>
-            <w:cnfStyle w:val="001000000000" w:firstRow="0" w:lastRow="0" w:firstColumn="1" w:lastColumn="0" w:oddVBand="0" w:evenVBand="0" w:oddHBand="0" w:evenHBand="0" w:firstRowFirstColumn="0" w:firstRowLastColumn="0" w:lastRowFirstColumn="0" w:lastRowLastColumn="0"/>
-            <w:tcW w:w="0" w:type="auto"/>
-            <w:noWrap/>
-          </w:tcPr>
-          <w:p>
-            <w:pPr>
-              <w:pStyle w:val="ListParagraph"/>
-              <w:numPr>
-                <w:ilvl w:val="0"/>
-                <w:numId w:val="1"/>
-              </w:numPr>
-              <w:spacing w:line="276" w:lineRule="auto"/>
-              <w:ind w:left="343" w:hanging="180"/>
-              <w:rPr>
-                <w:rFonts w:ascii="Arial" w:hAnsi="Arial" w:cs="Arial"/>
-                <w:lang w:val="es-CL"/>
-              </w:rPr>
-            </w:pPr>
-            <w:r>
-              <w:rPr>
-                <w:rFonts w:ascii="Arial" w:hAnsi="Arial" w:cs="Arial"/>
-                <w:b w:val="0"/>
-                <w:bCs w:val="0"/>
-                <w:lang w:val="es-CL"/>
-              </w:rPr>
-              <w:t>Secundaria</w:t>
-            </w:r>
-          </w:p>
-        </w:tc>
-        <w:tc>
-          <w:tcPr>
-            <w:tcW w:w="0" w:type="auto"/>
-            <w:vAlign w:val="bottom"/>
-          </w:tcPr>
-          <w:p>
-            <w:pPr>
-              <w:spacing w:line="276" w:lineRule="auto"/>
-              <w:jc w:val="center"/>
-              <w:cnfStyle w:val="000000100000" w:firstRow="0" w:lastRow="0" w:firstColumn="0" w:lastColumn="0" w:oddVBand="0" w:evenVBand="0" w:oddHBand="1" w:evenHBand="0" w:firstRowFirstColumn="0" w:firstRowLastColumn="0" w:lastRowFirstColumn="0" w:lastRowLastColumn="0"/>
-              <w:rPr>
-                <w:rFonts w:ascii="Arial" w:hAnsi="Arial" w:cs="Arial"/>
-                <w:lang w:val="es-CL"/>
-              </w:rPr>
-            </w:pPr>
-            <w:r>
-              <w:rPr>
-                <w:rFonts w:ascii="Arial" w:hAnsi="Arial" w:cs="Arial"/>
-                <w:lang w:val="es-CL"/>
-              </w:rPr>
-              <w:t>33,8</w:t>
-            </w:r>
-          </w:p>
-        </w:tc>
-        <w:tc>
-          <w:tcPr>
-            <w:tcW w:w="0" w:type="auto"/>
-          </w:tcPr>
-          <w:p>
-            <w:pPr>
-              <w:spacing w:line="276" w:lineRule="auto"/>
-              <w:jc w:val="center"/>
-              <w:cnfStyle w:val="000000100000" w:firstRow="0" w:lastRow="0" w:firstColumn="0" w:lastColumn="0" w:oddVBand="0" w:evenVBand="0" w:oddHBand="1" w:evenHBand="0" w:firstRowFirstColumn="0" w:firstRowLastColumn="0" w:lastRowFirstColumn="0" w:lastRowLastColumn="0"/>
-              <w:rPr>
-                <w:rFonts w:ascii="Arial" w:hAnsi="Arial" w:cs="Arial"/>
-                <w:lang w:val="es-CL"/>
-              </w:rPr>
-            </w:pPr>
-          </w:p>
-        </w:tc>
-        <w:tc>
-          <w:tcPr>
-            <w:tcW w:w="0" w:type="auto"/>
-          </w:tcPr>
-          <w:p>
-            <w:pPr>
-              <w:spacing w:line="276" w:lineRule="auto"/>
-              <w:jc w:val="center"/>
-              <w:cnfStyle w:val="000000100000" w:firstRow="0" w:lastRow="0" w:firstColumn="0" w:lastColumn="0" w:oddVBand="0" w:evenVBand="0" w:oddHBand="1" w:evenHBand="0" w:firstRowFirstColumn="0" w:firstRowLastColumn="0" w:lastRowFirstColumn="0" w:lastRowLastColumn="0"/>
-              <w:rPr>
-                <w:rFonts w:ascii="Arial" w:hAnsi="Arial" w:cs="Arial"/>
-                <w:lang w:val="es-CL"/>
-              </w:rPr>
-            </w:pPr>
-          </w:p>
-        </w:tc>
-        <w:tc>
-          <w:tcPr>
-            <w:tcW w:w="0" w:type="auto"/>
-          </w:tcPr>
-          <w:p>
-            <w:pPr>
-              <w:spacing w:line="276" w:lineRule="auto"/>
-              <w:jc w:val="center"/>
-              <w:cnfStyle w:val="000000100000" w:firstRow="0" w:lastRow="0" w:firstColumn="0" w:lastColumn="0" w:oddVBand="0" w:evenVBand="0" w:oddHBand="1" w:evenHBand="0" w:firstRowFirstColumn="0" w:firstRowLastColumn="0" w:lastRowFirstColumn="0" w:lastRowLastColumn="0"/>
-              <w:rPr>
-                <w:rFonts w:ascii="Arial" w:hAnsi="Arial" w:cs="Arial"/>
-                <w:lang w:val="es-CL"/>
-              </w:rPr>
-            </w:pPr>
-          </w:p>
-        </w:tc>
-        <w:tc>
-          <w:tcPr>
-            <w:tcW w:w="0" w:type="auto"/>
-          </w:tcPr>
-          <w:p>
-            <w:pPr>
-              <w:spacing w:line="276" w:lineRule="auto"/>
-              <w:jc w:val="center"/>
-              <w:cnfStyle w:val="000000100000" w:firstRow="0" w:lastRow="0" w:firstColumn="0" w:lastColumn="0" w:oddVBand="0" w:evenVBand="0" w:oddHBand="1" w:evenHBand="0" w:firstRowFirstColumn="0" w:firstRowLastColumn="0" w:lastRowFirstColumn="0" w:lastRowLastColumn="0"/>
-              <w:rPr>
-                <w:rFonts w:ascii="Arial" w:hAnsi="Arial" w:cs="Arial"/>
-                <w:lang w:val="es-CL"/>
-              </w:rPr>
-            </w:pPr>
-          </w:p>
-        </w:tc>
-      </w:tr>
-      <w:tr>
-        <w:trPr>
-          <w:trHeight w:val="288"/>
-          <w:jc w:val="center"/>
-        </w:trPr>
-        <w:tc>
-          <w:tcPr>
-            <w:cnfStyle w:val="001000000000" w:firstRow="0" w:lastRow="0" w:firstColumn="1" w:lastColumn="0" w:oddVBand="0" w:evenVBand="0" w:oddHBand="0" w:evenHBand="0" w:firstRowFirstColumn="0" w:firstRowLastColumn="0" w:lastRowFirstColumn="0" w:lastRowLastColumn="0"/>
-            <w:tcW w:w="0" w:type="auto"/>
-            <w:noWrap/>
-          </w:tcPr>
-          <w:p>
-            <w:pPr>
-              <w:pStyle w:val="ListParagraph"/>
-              <w:numPr>
-                <w:ilvl w:val="0"/>
-                <w:numId w:val="7"/>
-              </w:numPr>
-              <w:spacing w:line="276" w:lineRule="auto"/>
-              <w:ind w:left="253" w:hanging="180"/>
-              <w:rPr>
-                <w:rFonts w:ascii="Arial" w:hAnsi="Arial" w:cs="Arial"/>
-                <w:lang w:val="es-CL"/>
-              </w:rPr>
-            </w:pPr>
-            <w:r>
-              <w:rPr>
-                <w:rFonts w:ascii="Arial" w:hAnsi="Arial" w:cs="Arial"/>
-                <w:b w:val="0"/>
-                <w:bCs w:val="0"/>
-                <w:i/>
-                <w:iCs/>
-                <w:lang w:val="es-CL"/>
-              </w:rPr>
-              <w:t>Si</w:t>
-            </w:r>
-          </w:p>
-        </w:tc>
-        <w:tc>
-          <w:tcPr>
-            <w:tcW w:w="0" w:type="auto"/>
-            <w:vAlign w:val="bottom"/>
-          </w:tcPr>
-          <w:p>
-            <w:pPr>
-              <w:spacing w:line="276" w:lineRule="auto"/>
-              <w:jc w:val="center"/>
-              <w:cnfStyle w:val="000000000000" w:firstRow="0" w:lastRow="0" w:firstColumn="0" w:lastColumn="0" w:oddVBand="0" w:evenVBand="0" w:oddHBand="0" w:evenHBand="0" w:firstRowFirstColumn="0" w:firstRowLastColumn="0" w:lastRowFirstColumn="0" w:lastRowLastColumn="0"/>
-              <w:rPr>
-                <w:rFonts w:ascii="Arial" w:hAnsi="Arial" w:cs="Arial"/>
-                <w:lang w:val="es-CL"/>
-              </w:rPr>
-            </w:pPr>
-            <w:r>
-              <w:rPr>
-                <w:rFonts w:ascii="Arial" w:hAnsi="Arial" w:cs="Arial"/>
-                <w:lang w:val="es-CL"/>
-              </w:rPr>
-              <w:t>14,2</w:t>
-            </w:r>
-          </w:p>
-        </w:tc>
-        <w:tc>
-          <w:tcPr>
-            <w:tcW w:w="0" w:type="auto"/>
-          </w:tcPr>
-          <w:p>
-            <w:pPr>
-              <w:spacing w:line="276" w:lineRule="auto"/>
-              <w:jc w:val="center"/>
-              <w:cnfStyle w:val="000000000000" w:firstRow="0" w:lastRow="0" w:firstColumn="0" w:lastColumn="0" w:oddVBand="0" w:evenVBand="0" w:oddHBand="0" w:evenHBand="0" w:firstRowFirstColumn="0" w:firstRowLastColumn="0" w:lastRowFirstColumn="0" w:lastRowLastColumn="0"/>
-              <w:rPr>
-                <w:rFonts w:ascii="Arial" w:hAnsi="Arial" w:cs="Arial"/>
-                <w:lang w:val="es-CL"/>
-              </w:rPr>
-            </w:pPr>
-          </w:p>
-        </w:tc>
-        <w:tc>
-          <w:tcPr>
-            <w:tcW w:w="0" w:type="auto"/>
-          </w:tcPr>
-          <w:p>
-            <w:pPr>
-              <w:spacing w:line="276" w:lineRule="auto"/>
-              <w:jc w:val="center"/>
-              <w:cnfStyle w:val="000000000000" w:firstRow="0" w:lastRow="0" w:firstColumn="0" w:lastColumn="0" w:oddVBand="0" w:evenVBand="0" w:oddHBand="0" w:evenHBand="0" w:firstRowFirstColumn="0" w:firstRowLastColumn="0" w:lastRowFirstColumn="0" w:lastRowLastColumn="0"/>
-              <w:rPr>
-                <w:rFonts w:ascii="Arial" w:hAnsi="Arial" w:cs="Arial"/>
-                <w:lang w:val="es-CL"/>
-              </w:rPr>
-            </w:pPr>
-          </w:p>
-        </w:tc>
-        <w:tc>
-          <w:tcPr>
-            <w:tcW w:w="0" w:type="auto"/>
-          </w:tcPr>
-          <w:p>
-            <w:pPr>
-              <w:spacing w:line="276" w:lineRule="auto"/>
-              <w:jc w:val="center"/>
-              <w:cnfStyle w:val="000000000000" w:firstRow="0" w:lastRow="0" w:firstColumn="0" w:lastColumn="0" w:oddVBand="0" w:evenVBand="0" w:oddHBand="0" w:evenHBand="0" w:firstRowFirstColumn="0" w:firstRowLastColumn="0" w:lastRowFirstColumn="0" w:lastRowLastColumn="0"/>
-              <w:rPr>
-                <w:rFonts w:ascii="Arial" w:hAnsi="Arial" w:cs="Arial"/>
-                <w:lang w:val="es-CL"/>
-              </w:rPr>
-            </w:pPr>
-          </w:p>
-        </w:tc>
-        <w:tc>
-          <w:tcPr>
-            <w:tcW w:w="0" w:type="auto"/>
-          </w:tcPr>
-          <w:p>
-            <w:pPr>
-              <w:spacing w:line="276" w:lineRule="auto"/>
-              <w:jc w:val="center"/>
-              <w:cnfStyle w:val="000000000000" w:firstRow="0" w:lastRow="0" w:firstColumn="0" w:lastColumn="0" w:oddVBand="0" w:evenVBand="0" w:oddHBand="0" w:evenHBand="0" w:firstRowFirstColumn="0" w:firstRowLastColumn="0" w:lastRowFirstColumn="0" w:lastRowLastColumn="0"/>
-              <w:rPr>
-                <w:rFonts w:ascii="Arial" w:hAnsi="Arial" w:cs="Arial"/>
-                <w:lang w:val="es-CL"/>
-              </w:rPr>
-            </w:pPr>
-          </w:p>
-        </w:tc>
-      </w:tr>
-      <w:tr>
-        <w:trPr>
-          <w:cnfStyle w:val="000000100000" w:firstRow="0" w:lastRow="0" w:firstColumn="0" w:lastColumn="0" w:oddVBand="0" w:evenVBand="0" w:oddHBand="1" w:evenHBand="0" w:firstRowFirstColumn="0" w:firstRowLastColumn="0" w:lastRowFirstColumn="0" w:lastRowLastColumn="0"/>
-          <w:trHeight w:val="288"/>
-          <w:jc w:val="center"/>
-        </w:trPr>
-        <w:tc>
-          <w:tcPr>
-            <w:cnfStyle w:val="001000000000" w:firstRow="0" w:lastRow="0" w:firstColumn="1" w:lastColumn="0" w:oddVBand="0" w:evenVBand="0" w:oddHBand="0" w:evenHBand="0" w:firstRowFirstColumn="0" w:firstRowLastColumn="0" w:lastRowFirstColumn="0" w:lastRowLastColumn="0"/>
-            <w:tcW w:w="0" w:type="auto"/>
-            <w:noWrap/>
-          </w:tcPr>
-          <w:p>
-            <w:pPr>
-              <w:pStyle w:val="ListParagraph"/>
-              <w:numPr>
-                <w:ilvl w:val="0"/>
-                <w:numId w:val="1"/>
-              </w:numPr>
-              <w:spacing w:line="276" w:lineRule="auto"/>
-              <w:ind w:left="343" w:hanging="180"/>
-              <w:rPr>
-                <w:rFonts w:ascii="Arial" w:hAnsi="Arial" w:cs="Arial"/>
-                <w:lang w:val="es-CL"/>
-              </w:rPr>
-            </w:pPr>
-            <w:r>
-              <w:rPr>
-                <w:rFonts w:ascii="Arial" w:hAnsi="Arial" w:cs="Arial"/>
-                <w:b w:val="0"/>
-                <w:bCs w:val="0"/>
-                <w:lang w:val="es-CL"/>
-              </w:rPr>
-              <w:t>Preescolar</w:t>
-            </w:r>
-          </w:p>
-        </w:tc>
-        <w:tc>
-          <w:tcPr>
-            <w:tcW w:w="0" w:type="auto"/>
-            <w:vAlign w:val="bottom"/>
-          </w:tcPr>
-          <w:p>
-            <w:pPr>
-              <w:spacing w:line="276" w:lineRule="auto"/>
-              <w:jc w:val="center"/>
-              <w:cnfStyle w:val="000000100000" w:firstRow="0" w:lastRow="0" w:firstColumn="0" w:lastColumn="0" w:oddVBand="0" w:evenVBand="0" w:oddHBand="1" w:evenHBand="0" w:firstRowFirstColumn="0" w:firstRowLastColumn="0" w:lastRowFirstColumn="0" w:lastRowLastColumn="0"/>
-              <w:rPr>
-                <w:rFonts w:ascii="Arial" w:hAnsi="Arial" w:cs="Arial"/>
-                <w:lang w:val="es-CL"/>
-              </w:rPr>
-            </w:pPr>
-            <w:r>
-              <w:rPr>
-                <w:rFonts w:ascii="Arial" w:hAnsi="Arial" w:cs="Arial"/>
-                <w:lang w:val="es-CL"/>
-              </w:rPr>
-              <w:t>35,5</w:t>
-            </w:r>
-          </w:p>
-        </w:tc>
-        <w:tc>
-          <w:tcPr>
-            <w:tcW w:w="0" w:type="auto"/>
-          </w:tcPr>
-          <w:p>
-            <w:pPr>
-              <w:spacing w:line="276" w:lineRule="auto"/>
-              <w:jc w:val="center"/>
-              <w:cnfStyle w:val="000000100000" w:firstRow="0" w:lastRow="0" w:firstColumn="0" w:lastColumn="0" w:oddVBand="0" w:evenVBand="0" w:oddHBand="1" w:evenHBand="0" w:firstRowFirstColumn="0" w:firstRowLastColumn="0" w:lastRowFirstColumn="0" w:lastRowLastColumn="0"/>
-              <w:rPr>
-                <w:rFonts w:ascii="Arial" w:hAnsi="Arial" w:cs="Arial"/>
-                <w:lang w:val="es-CL"/>
-              </w:rPr>
-            </w:pPr>
-          </w:p>
-        </w:tc>
-        <w:tc>
-          <w:tcPr>
-            <w:tcW w:w="0" w:type="auto"/>
-          </w:tcPr>
-          <w:p>
-            <w:pPr>
-              <w:spacing w:line="276" w:lineRule="auto"/>
-              <w:jc w:val="center"/>
-              <w:cnfStyle w:val="000000100000" w:firstRow="0" w:lastRow="0" w:firstColumn="0" w:lastColumn="0" w:oddVBand="0" w:evenVBand="0" w:oddHBand="1" w:evenHBand="0" w:firstRowFirstColumn="0" w:firstRowLastColumn="0" w:lastRowFirstColumn="0" w:lastRowLastColumn="0"/>
-              <w:rPr>
-                <w:rFonts w:ascii="Arial" w:hAnsi="Arial" w:cs="Arial"/>
-                <w:lang w:val="es-CL"/>
-              </w:rPr>
-            </w:pPr>
-          </w:p>
-        </w:tc>
-        <w:tc>
-          <w:tcPr>
-            <w:tcW w:w="0" w:type="auto"/>
-          </w:tcPr>
-          <w:p>
-            <w:pPr>
-              <w:spacing w:line="276" w:lineRule="auto"/>
-              <w:jc w:val="center"/>
-              <w:cnfStyle w:val="000000100000" w:firstRow="0" w:lastRow="0" w:firstColumn="0" w:lastColumn="0" w:oddVBand="0" w:evenVBand="0" w:oddHBand="1" w:evenHBand="0" w:firstRowFirstColumn="0" w:firstRowLastColumn="0" w:lastRowFirstColumn="0" w:lastRowLastColumn="0"/>
-              <w:rPr>
-                <w:rFonts w:ascii="Arial" w:hAnsi="Arial" w:cs="Arial"/>
-                <w:lang w:val="es-CL"/>
-              </w:rPr>
-            </w:pPr>
-          </w:p>
-        </w:tc>
-        <w:tc>
-          <w:tcPr>
-            <w:tcW w:w="0" w:type="auto"/>
-          </w:tcPr>
-          <w:p>
-            <w:pPr>
-              <w:spacing w:line="276" w:lineRule="auto"/>
-              <w:jc w:val="center"/>
-              <w:cnfStyle w:val="000000100000" w:firstRow="0" w:lastRow="0" w:firstColumn="0" w:lastColumn="0" w:oddVBand="0" w:evenVBand="0" w:oddHBand="1" w:evenHBand="0" w:firstRowFirstColumn="0" w:firstRowLastColumn="0" w:lastRowFirstColumn="0" w:lastRowLastColumn="0"/>
-              <w:rPr>
-                <w:rFonts w:ascii="Arial" w:hAnsi="Arial" w:cs="Arial"/>
-                <w:lang w:val="es-CL"/>
-              </w:rPr>
-            </w:pPr>
-          </w:p>
-        </w:tc>
-      </w:tr>
-      <w:tr>
-        <w:trPr>
-          <w:trHeight w:val="288"/>
-          <w:jc w:val="center"/>
-        </w:trPr>
-        <w:tc>
-          <w:tcPr>
-            <w:cnfStyle w:val="001000000000" w:firstRow="0" w:lastRow="0" w:firstColumn="1" w:lastColumn="0" w:oddVBand="0" w:evenVBand="0" w:oddHBand="0" w:evenHBand="0" w:firstRowFirstColumn="0" w:firstRowLastColumn="0" w:lastRowFirstColumn="0" w:lastRowLastColumn="0"/>
-            <w:tcW w:w="0" w:type="auto"/>
-            <w:noWrap/>
-          </w:tcPr>
-          <w:p>
-            <w:pPr>
-              <w:pStyle w:val="ListParagraph"/>
-              <w:numPr>
-                <w:ilvl w:val="0"/>
-                <w:numId w:val="1"/>
-              </w:numPr>
-              <w:spacing w:line="276" w:lineRule="auto"/>
-              <w:ind w:left="343" w:hanging="180"/>
-              <w:rPr>
-                <w:rFonts w:ascii="Arial" w:hAnsi="Arial" w:cs="Arial"/>
-                <w:lang w:val="es-CL"/>
-              </w:rPr>
-            </w:pPr>
-            <w:r>
-              <w:rPr>
-                <w:rFonts w:ascii="Arial" w:hAnsi="Arial" w:cs="Arial"/>
-                <w:b w:val="0"/>
-                <w:bCs w:val="0"/>
-                <w:lang w:val="es-CL"/>
-              </w:rPr>
-              <w:t>Primaria</w:t>
-            </w:r>
-          </w:p>
-        </w:tc>
-        <w:tc>
-          <w:tcPr>
-            <w:tcW w:w="0" w:type="auto"/>
-            <w:vAlign w:val="bottom"/>
-          </w:tcPr>
-          <w:p>
-            <w:pPr>
-              <w:spacing w:line="276" w:lineRule="auto"/>
-              <w:jc w:val="center"/>
-              <w:cnfStyle w:val="000000000000" w:firstRow="0" w:lastRow="0" w:firstColumn="0" w:lastColumn="0" w:oddVBand="0" w:evenVBand="0" w:oddHBand="0" w:evenHBand="0" w:firstRowFirstColumn="0" w:firstRowLastColumn="0" w:lastRowFirstColumn="0" w:lastRowLastColumn="0"/>
-              <w:rPr>
-                <w:rFonts w:ascii="Arial" w:hAnsi="Arial" w:cs="Arial"/>
-                <w:lang w:val="es-CL"/>
-              </w:rPr>
-            </w:pPr>
-            <w:r>
-              <w:rPr>
-                <w:rFonts w:ascii="Arial" w:hAnsi="Arial" w:cs="Arial"/>
-                <w:lang w:val="es-CL"/>
-              </w:rPr>
-              <w:t>31,1</w:t>
-            </w:r>
-          </w:p>
-        </w:tc>
-        <w:tc>
-          <w:tcPr>
-            <w:tcW w:w="0" w:type="auto"/>
-          </w:tcPr>
-          <w:p>
-            <w:pPr>
-              <w:spacing w:line="276" w:lineRule="auto"/>
-              <w:jc w:val="center"/>
-              <w:cnfStyle w:val="000000000000" w:firstRow="0" w:lastRow="0" w:firstColumn="0" w:lastColumn="0" w:oddVBand="0" w:evenVBand="0" w:oddHBand="0" w:evenHBand="0" w:firstRowFirstColumn="0" w:firstRowLastColumn="0" w:lastRowFirstColumn="0" w:lastRowLastColumn="0"/>
-              <w:rPr>
-                <w:rFonts w:ascii="Arial" w:hAnsi="Arial" w:cs="Arial"/>
-                <w:lang w:val="es-CL"/>
-              </w:rPr>
-            </w:pPr>
-          </w:p>
-        </w:tc>
-        <w:tc>
-          <w:tcPr>
-            <w:tcW w:w="0" w:type="auto"/>
-          </w:tcPr>
-          <w:p>
-            <w:pPr>
-              <w:spacing w:line="276" w:lineRule="auto"/>
-              <w:jc w:val="center"/>
-              <w:cnfStyle w:val="000000000000" w:firstRow="0" w:lastRow="0" w:firstColumn="0" w:lastColumn="0" w:oddVBand="0" w:evenVBand="0" w:oddHBand="0" w:evenHBand="0" w:firstRowFirstColumn="0" w:firstRowLastColumn="0" w:lastRowFirstColumn="0" w:lastRowLastColumn="0"/>
-              <w:rPr>
-                <w:rFonts w:ascii="Arial" w:hAnsi="Arial" w:cs="Arial"/>
-                <w:lang w:val="es-CL"/>
-              </w:rPr>
-            </w:pPr>
-          </w:p>
-        </w:tc>
-        <w:tc>
-          <w:tcPr>
-            <w:tcW w:w="0" w:type="auto"/>
-          </w:tcPr>
-          <w:p>
-            <w:pPr>
-              <w:spacing w:line="276" w:lineRule="auto"/>
-              <w:jc w:val="center"/>
-              <w:cnfStyle w:val="000000000000" w:firstRow="0" w:lastRow="0" w:firstColumn="0" w:lastColumn="0" w:oddVBand="0" w:evenVBand="0" w:oddHBand="0" w:evenHBand="0" w:firstRowFirstColumn="0" w:firstRowLastColumn="0" w:lastRowFirstColumn="0" w:lastRowLastColumn="0"/>
-              <w:rPr>
-                <w:rFonts w:ascii="Arial" w:hAnsi="Arial" w:cs="Arial"/>
-                <w:lang w:val="es-CL"/>
-              </w:rPr>
-            </w:pPr>
-          </w:p>
-        </w:tc>
-        <w:tc>
-          <w:tcPr>
-            <w:tcW w:w="0" w:type="auto"/>
-          </w:tcPr>
-          <w:p>
-            <w:pPr>
-              <w:spacing w:line="276" w:lineRule="auto"/>
-              <w:jc w:val="center"/>
-              <w:cnfStyle w:val="000000000000" w:firstRow="0" w:lastRow="0" w:firstColumn="0" w:lastColumn="0" w:oddVBand="0" w:evenVBand="0" w:oddHBand="0" w:evenHBand="0" w:firstRowFirstColumn="0" w:firstRowLastColumn="0" w:lastRowFirstColumn="0" w:lastRowLastColumn="0"/>
-              <w:rPr>
-                <w:rFonts w:ascii="Arial" w:hAnsi="Arial" w:cs="Arial"/>
-                <w:lang w:val="es-CL"/>
-              </w:rPr>
-            </w:pPr>
-          </w:p>
-        </w:tc>
-      </w:tr>
-      <w:tr>
-        <w:trPr>
-          <w:cnfStyle w:val="000000100000" w:firstRow="0" w:lastRow="0" w:firstColumn="0" w:lastColumn="0" w:oddVBand="0" w:evenVBand="0" w:oddHBand="1" w:evenHBand="0" w:firstRowFirstColumn="0" w:firstRowLastColumn="0" w:lastRowFirstColumn="0" w:lastRowLastColumn="0"/>
-          <w:trHeight w:val="288"/>
-          <w:jc w:val="center"/>
-        </w:trPr>
-        <w:tc>
-          <w:tcPr>
-            <w:cnfStyle w:val="001000000000" w:firstRow="0" w:lastRow="0" w:firstColumn="1" w:lastColumn="0" w:oddVBand="0" w:evenVBand="0" w:oddHBand="0" w:evenHBand="0" w:firstRowFirstColumn="0" w:firstRowLastColumn="0" w:lastRowFirstColumn="0" w:lastRowLastColumn="0"/>
-            <w:tcW w:w="0" w:type="auto"/>
-            <w:noWrap/>
-          </w:tcPr>
-          <w:p>
-            <w:pPr>
-              <w:pStyle w:val="ListParagraph"/>
-              <w:numPr>
-                <w:ilvl w:val="0"/>
-                <w:numId w:val="1"/>
-              </w:numPr>
-              <w:spacing w:line="276" w:lineRule="auto"/>
-              <w:ind w:left="343" w:hanging="180"/>
-              <w:rPr>
-                <w:rFonts w:ascii="Arial" w:hAnsi="Arial" w:cs="Arial"/>
-                <w:lang w:val="es-CL"/>
-              </w:rPr>
-            </w:pPr>
-            <w:r>
-              <w:rPr>
-                <w:rFonts w:ascii="Arial" w:hAnsi="Arial" w:cs="Arial"/>
-                <w:b w:val="0"/>
-                <w:bCs w:val="0"/>
-                <w:lang w:val="es-CL"/>
-              </w:rPr>
-              <w:t>Secundaria</w:t>
-            </w:r>
-          </w:p>
-        </w:tc>
-        <w:tc>
-          <w:tcPr>
-            <w:tcW w:w="0" w:type="auto"/>
-            <w:vAlign w:val="bottom"/>
-          </w:tcPr>
-          <w:p>
-            <w:pPr>
-              <w:spacing w:line="276" w:lineRule="auto"/>
-              <w:jc w:val="center"/>
-              <w:cnfStyle w:val="000000100000" w:firstRow="0" w:lastRow="0" w:firstColumn="0" w:lastColumn="0" w:oddVBand="0" w:evenVBand="0" w:oddHBand="1" w:evenHBand="0" w:firstRowFirstColumn="0" w:firstRowLastColumn="0" w:lastRowFirstColumn="0" w:lastRowLastColumn="0"/>
-              <w:rPr>
-                <w:rFonts w:ascii="Arial" w:hAnsi="Arial" w:cs="Arial"/>
-                <w:lang w:val="es-CL"/>
-              </w:rPr>
-            </w:pPr>
-            <w:r>
-              <w:rPr>
-                <w:rFonts w:ascii="Arial" w:hAnsi="Arial" w:cs="Arial"/>
-                <w:lang w:val="es-CL"/>
-              </w:rPr>
-              <w:t>33,4</w:t>
-            </w:r>
-          </w:p>
-        </w:tc>
-        <w:tc>
-          <w:tcPr>
-            <w:tcW w:w="0" w:type="auto"/>
-          </w:tcPr>
-          <w:p>
-            <w:pPr>
-              <w:spacing w:line="276" w:lineRule="auto"/>
-              <w:jc w:val="center"/>
-              <w:cnfStyle w:val="000000100000" w:firstRow="0" w:lastRow="0" w:firstColumn="0" w:lastColumn="0" w:oddVBand="0" w:evenVBand="0" w:oddHBand="1" w:evenHBand="0" w:firstRowFirstColumn="0" w:firstRowLastColumn="0" w:lastRowFirstColumn="0" w:lastRowLastColumn="0"/>
-              <w:rPr>
-                <w:rFonts w:ascii="Arial" w:hAnsi="Arial" w:cs="Arial"/>
-                <w:lang w:val="es-CL"/>
-              </w:rPr>
-            </w:pPr>
-          </w:p>
-        </w:tc>
-        <w:tc>
-          <w:tcPr>
-            <w:tcW w:w="0" w:type="auto"/>
-          </w:tcPr>
-          <w:p>
-            <w:pPr>
-              <w:spacing w:line="276" w:lineRule="auto"/>
-              <w:jc w:val="center"/>
-              <w:cnfStyle w:val="000000100000" w:firstRow="0" w:lastRow="0" w:firstColumn="0" w:lastColumn="0" w:oddVBand="0" w:evenVBand="0" w:oddHBand="1" w:evenHBand="0" w:firstRowFirstColumn="0" w:firstRowLastColumn="0" w:lastRowFirstColumn="0" w:lastRowLastColumn="0"/>
-              <w:rPr>
-                <w:rFonts w:ascii="Arial" w:hAnsi="Arial" w:cs="Arial"/>
-                <w:lang w:val="es-CL"/>
-              </w:rPr>
-            </w:pPr>
-          </w:p>
-        </w:tc>
-        <w:tc>
-          <w:tcPr>
-            <w:tcW w:w="0" w:type="auto"/>
-          </w:tcPr>
-          <w:p>
-            <w:pPr>
-              <w:spacing w:line="276" w:lineRule="auto"/>
-              <w:jc w:val="center"/>
-              <w:cnfStyle w:val="000000100000" w:firstRow="0" w:lastRow="0" w:firstColumn="0" w:lastColumn="0" w:oddVBand="0" w:evenVBand="0" w:oddHBand="1" w:evenHBand="0" w:firstRowFirstColumn="0" w:firstRowLastColumn="0" w:lastRowFirstColumn="0" w:lastRowLastColumn="0"/>
-              <w:rPr>
-                <w:rFonts w:ascii="Arial" w:hAnsi="Arial" w:cs="Arial"/>
-                <w:lang w:val="es-CL"/>
-              </w:rPr>
-            </w:pPr>
-          </w:p>
-        </w:tc>
-        <w:tc>
-          <w:tcPr>
-            <w:tcW w:w="0" w:type="auto"/>
-          </w:tcPr>
-          <w:p>
-            <w:pPr>
-              <w:spacing w:line="276" w:lineRule="auto"/>
-              <w:jc w:val="center"/>
-              <w:cnfStyle w:val="000000100000" w:firstRow="0" w:lastRow="0" w:firstColumn="0" w:lastColumn="0" w:oddVBand="0" w:evenVBand="0" w:oddHBand="1" w:evenHBand="0" w:firstRowFirstColumn="0" w:firstRowLastColumn="0" w:lastRowFirstColumn="0" w:lastRowLastColumn="0"/>
-              <w:rPr>
-                <w:rFonts w:ascii="Arial" w:hAnsi="Arial" w:cs="Arial"/>
-                <w:lang w:val="es-CL"/>
-              </w:rPr>
-            </w:pPr>
-          </w:p>
-        </w:tc>
-      </w:tr>
-      <w:tr>
-        <w:trPr>
-          <w:trHeight w:val="288"/>
-          <w:jc w:val="center"/>
-        </w:trPr>
-        <w:tc>
-          <w:tcPr>
-            <w:cnfStyle w:val="001000000000" w:firstRow="0" w:lastRow="0" w:firstColumn="1" w:lastColumn="0" w:oddVBand="0" w:evenVBand="0" w:oddHBand="0" w:evenHBand="0" w:firstRowFirstColumn="0" w:firstRowLastColumn="0" w:lastRowFirstColumn="0" w:lastRowLastColumn="0"/>
-            <w:tcW w:w="0" w:type="auto"/>
-            <w:noWrap/>
-          </w:tcPr>
-          <w:p>
-            <w:pPr>
-              <w:spacing w:line="276" w:lineRule="auto"/>
-              <w:rPr>
-                <w:rFonts w:ascii="Arial" w:hAnsi="Arial" w:cs="Arial"/>
-                <w:lang w:val="es-CL"/>
-              </w:rPr>
-            </w:pPr>
-            <w:r>
-              <w:rPr>
-                <w:rFonts w:ascii="Arial" w:hAnsi="Arial" w:cs="Arial"/>
-                <w:lang w:val="es-CL"/>
-              </w:rPr>
-              <w:t>Pago Mensualidad</w:t>
-            </w:r>
-          </w:p>
-        </w:tc>
-        <w:tc>
-          <w:tcPr>
-            <w:tcW w:w="0" w:type="auto"/>
-            <w:vAlign w:val="bottom"/>
-          </w:tcPr>
-          <w:p>
-            <w:pPr>
-              <w:spacing w:line="276" w:lineRule="auto"/>
-              <w:jc w:val="center"/>
-              <w:cnfStyle w:val="000000000000" w:firstRow="0" w:lastRow="0" w:firstColumn="0" w:lastColumn="0" w:oddVBand="0" w:evenVBand="0" w:oddHBand="0" w:evenHBand="0" w:firstRowFirstColumn="0" w:firstRowLastColumn="0" w:lastRowFirstColumn="0" w:lastRowLastColumn="0"/>
-              <w:rPr>
-                <w:rFonts w:ascii="Arial" w:hAnsi="Arial" w:cs="Arial"/>
-                <w:lang w:val="es-CL"/>
-              </w:rPr>
-            </w:pPr>
-          </w:p>
-        </w:tc>
-        <w:tc>
-          <w:tcPr>
-            <w:tcW w:w="0" w:type="auto"/>
-          </w:tcPr>
-          <w:p>
-            <w:pPr>
-              <w:spacing w:line="276" w:lineRule="auto"/>
-              <w:jc w:val="center"/>
-              <w:cnfStyle w:val="000000000000" w:firstRow="0" w:lastRow="0" w:firstColumn="0" w:lastColumn="0" w:oddVBand="0" w:evenVBand="0" w:oddHBand="0" w:evenHBand="0" w:firstRowFirstColumn="0" w:firstRowLastColumn="0" w:lastRowFirstColumn="0" w:lastRowLastColumn="0"/>
-              <w:rPr>
-                <w:rFonts w:ascii="Arial" w:hAnsi="Arial" w:cs="Arial"/>
-                <w:lang w:val="es-CL"/>
-              </w:rPr>
-            </w:pPr>
-          </w:p>
-        </w:tc>
-        <w:tc>
-          <w:tcPr>
-            <w:tcW w:w="0" w:type="auto"/>
-          </w:tcPr>
-          <w:p>
-            <w:pPr>
-              <w:spacing w:line="276" w:lineRule="auto"/>
-              <w:jc w:val="center"/>
-              <w:cnfStyle w:val="000000000000" w:firstRow="0" w:lastRow="0" w:firstColumn="0" w:lastColumn="0" w:oddVBand="0" w:evenVBand="0" w:oddHBand="0" w:evenHBand="0" w:firstRowFirstColumn="0" w:firstRowLastColumn="0" w:lastRowFirstColumn="0" w:lastRowLastColumn="0"/>
-              <w:rPr>
-                <w:rFonts w:ascii="Arial" w:hAnsi="Arial" w:cs="Arial"/>
-                <w:lang w:val="es-CL"/>
-              </w:rPr>
-            </w:pPr>
-          </w:p>
-        </w:tc>
-        <w:tc>
-          <w:tcPr>
-            <w:tcW w:w="0" w:type="auto"/>
-          </w:tcPr>
-          <w:p>
-            <w:pPr>
-              <w:spacing w:line="276" w:lineRule="auto"/>
-              <w:jc w:val="center"/>
-              <w:cnfStyle w:val="000000000000" w:firstRow="0" w:lastRow="0" w:firstColumn="0" w:lastColumn="0" w:oddVBand="0" w:evenVBand="0" w:oddHBand="0" w:evenHBand="0" w:firstRowFirstColumn="0" w:firstRowLastColumn="0" w:lastRowFirstColumn="0" w:lastRowLastColumn="0"/>
-              <w:rPr>
-                <w:rFonts w:ascii="Arial" w:hAnsi="Arial" w:cs="Arial"/>
-                <w:lang w:val="es-CL"/>
-              </w:rPr>
-            </w:pPr>
-          </w:p>
-        </w:tc>
-        <w:tc>
-          <w:tcPr>
-            <w:tcW w:w="0" w:type="auto"/>
-          </w:tcPr>
-          <w:p>
-            <w:pPr>
-              <w:spacing w:line="276" w:lineRule="auto"/>
-              <w:jc w:val="center"/>
-              <w:cnfStyle w:val="000000000000" w:firstRow="0" w:lastRow="0" w:firstColumn="0" w:lastColumn="0" w:oddVBand="0" w:evenVBand="0" w:oddHBand="0" w:evenHBand="0" w:firstRowFirstColumn="0" w:firstRowLastColumn="0" w:lastRowFirstColumn="0" w:lastRowLastColumn="0"/>
-              <w:rPr>
-                <w:rFonts w:ascii="Arial" w:hAnsi="Arial" w:cs="Arial"/>
-                <w:lang w:val="es-CL"/>
-              </w:rPr>
-            </w:pPr>
-          </w:p>
-        </w:tc>
-      </w:tr>
-      <w:tr>
-        <w:tblPrEx>
-          <w:jc w:val="left"/>
-        </w:tblPrEx>
-        <w:trPr>
-          <w:cnfStyle w:val="000000100000" w:firstRow="0" w:lastRow="0" w:firstColumn="0" w:lastColumn="0" w:oddVBand="0" w:evenVBand="0" w:oddHBand="1" w:evenHBand="0" w:firstRowFirstColumn="0" w:firstRowLastColumn="0" w:lastRowFirstColumn="0" w:lastRowLastColumn="0"/>
-          <w:trHeight w:val="288"/>
-        </w:trPr>
-        <w:tc>
-          <w:tcPr>
-            <w:cnfStyle w:val="001000000000" w:firstRow="0" w:lastRow="0" w:firstColumn="1" w:lastColumn="0" w:oddVBand="0" w:evenVBand="0" w:oddHBand="0" w:evenHBand="0" w:firstRowFirstColumn="0" w:firstRowLastColumn="0" w:lastRowFirstColumn="0" w:lastRowLastColumn="0"/>
-            <w:tcW w:w="0" w:type="auto"/>
-            <w:noWrap/>
-          </w:tcPr>
-          <w:p>
-            <w:pPr>
-              <w:pStyle w:val="ListParagraph"/>
-              <w:numPr>
-                <w:ilvl w:val="0"/>
-                <w:numId w:val="7"/>
-              </w:numPr>
-              <w:spacing w:line="276" w:lineRule="auto"/>
-              <w:ind w:left="253" w:hanging="180"/>
-              <w:rPr>
-                <w:rFonts w:ascii="Arial" w:hAnsi="Arial" w:cs="Arial"/>
-                <w:lang w:val="es-CL"/>
-              </w:rPr>
-            </w:pPr>
-            <w:r>
-              <w:rPr>
-                <w:rFonts w:ascii="Arial" w:hAnsi="Arial" w:cs="Arial"/>
-                <w:b w:val="0"/>
-                <w:bCs w:val="0"/>
-                <w:i/>
-                <w:iCs/>
-                <w:lang w:val="es-CL"/>
-              </w:rPr>
-              <w:t>No</w:t>
-            </w:r>
-          </w:p>
-        </w:tc>
-        <w:tc>
-          <w:tcPr>
-            <w:tcW w:w="0" w:type="auto"/>
-          </w:tcPr>
-          <w:p>
-            <w:pPr>
-              <w:spacing w:line="276" w:lineRule="auto"/>
-              <w:jc w:val="center"/>
-              <w:cnfStyle w:val="000000100000" w:firstRow="0" w:lastRow="0" w:firstColumn="0" w:lastColumn="0" w:oddVBand="0" w:evenVBand="0" w:oddHBand="1" w:evenHBand="0" w:firstRowFirstColumn="0" w:firstRowLastColumn="0" w:lastRowFirstColumn="0" w:lastRowLastColumn="0"/>
-              <w:rPr>
-                <w:rFonts w:ascii="Arial" w:hAnsi="Arial" w:cs="Arial"/>
-                <w:lang w:val="es-CL"/>
-              </w:rPr>
-            </w:pPr>
-            <w:r>
-              <w:rPr>
-                <w:rFonts w:ascii="Arial" w:hAnsi="Arial" w:cs="Arial"/>
-                <w:lang w:val="es-CL"/>
-              </w:rPr>
-              <w:t>67,1</w:t>
-            </w:r>
-          </w:p>
-        </w:tc>
-        <w:tc>
-          <w:tcPr>
-            <w:tcW w:w="0" w:type="auto"/>
-          </w:tcPr>
-          <w:p>
-            <w:pPr>
-              <w:spacing w:line="276" w:lineRule="auto"/>
-              <w:jc w:val="center"/>
-              <w:cnfStyle w:val="000000100000" w:firstRow="0" w:lastRow="0" w:firstColumn="0" w:lastColumn="0" w:oddVBand="0" w:evenVBand="0" w:oddHBand="1" w:evenHBand="0" w:firstRowFirstColumn="0" w:firstRowLastColumn="0" w:lastRowFirstColumn="0" w:lastRowLastColumn="0"/>
-              <w:rPr>
-                <w:rFonts w:ascii="Arial" w:hAnsi="Arial" w:cs="Arial"/>
-                <w:lang w:val="es-CL"/>
-              </w:rPr>
-            </w:pPr>
-          </w:p>
-        </w:tc>
-        <w:tc>
-          <w:tcPr>
-            <w:tcW w:w="0" w:type="auto"/>
-          </w:tcPr>
-          <w:p>
-            <w:pPr>
-              <w:spacing w:line="276" w:lineRule="auto"/>
-              <w:jc w:val="center"/>
-              <w:cnfStyle w:val="000000100000" w:firstRow="0" w:lastRow="0" w:firstColumn="0" w:lastColumn="0" w:oddVBand="0" w:evenVBand="0" w:oddHBand="1" w:evenHBand="0" w:firstRowFirstColumn="0" w:firstRowLastColumn="0" w:lastRowFirstColumn="0" w:lastRowLastColumn="0"/>
-              <w:rPr>
-                <w:rFonts w:ascii="Arial" w:hAnsi="Arial" w:cs="Arial"/>
-                <w:lang w:val="es-CL"/>
-              </w:rPr>
-            </w:pPr>
-          </w:p>
-        </w:tc>
-        <w:tc>
-          <w:tcPr>
-            <w:tcW w:w="0" w:type="auto"/>
-          </w:tcPr>
-          <w:p>
-            <w:pPr>
-              <w:spacing w:line="276" w:lineRule="auto"/>
-              <w:jc w:val="center"/>
-              <w:cnfStyle w:val="000000100000" w:firstRow="0" w:lastRow="0" w:firstColumn="0" w:lastColumn="0" w:oddVBand="0" w:evenVBand="0" w:oddHBand="1" w:evenHBand="0" w:firstRowFirstColumn="0" w:firstRowLastColumn="0" w:lastRowFirstColumn="0" w:lastRowLastColumn="0"/>
-              <w:rPr>
-                <w:rFonts w:ascii="Arial" w:hAnsi="Arial" w:cs="Arial"/>
-                <w:lang w:val="es-CL"/>
-              </w:rPr>
-            </w:pPr>
-          </w:p>
-        </w:tc>
-        <w:tc>
-          <w:tcPr>
-            <w:tcW w:w="0" w:type="auto"/>
-          </w:tcPr>
-          <w:p>
-            <w:pPr>
-              <w:spacing w:line="276" w:lineRule="auto"/>
-              <w:jc w:val="center"/>
-              <w:cnfStyle w:val="000000100000" w:firstRow="0" w:lastRow="0" w:firstColumn="0" w:lastColumn="0" w:oddVBand="0" w:evenVBand="0" w:oddHBand="1" w:evenHBand="0" w:firstRowFirstColumn="0" w:firstRowLastColumn="0" w:lastRowFirstColumn="0" w:lastRowLastColumn="0"/>
-              <w:rPr>
-                <w:rFonts w:ascii="Arial" w:hAnsi="Arial" w:cs="Arial"/>
-                <w:lang w:val="es-CL"/>
-              </w:rPr>
-            </w:pPr>
-          </w:p>
-        </w:tc>
-      </w:tr>
-      <w:tr>
-        <w:tblPrEx>
-          <w:jc w:val="left"/>
-        </w:tblPrEx>
-        <w:trPr>
-          <w:trHeight w:val="288"/>
-        </w:trPr>
-        <w:tc>
-          <w:tcPr>
-            <w:cnfStyle w:val="001000000000" w:firstRow="0" w:lastRow="0" w:firstColumn="1" w:lastColumn="0" w:oddVBand="0" w:evenVBand="0" w:oddHBand="0" w:evenHBand="0" w:firstRowFirstColumn="0" w:firstRowLastColumn="0" w:lastRowFirstColumn="0" w:lastRowLastColumn="0"/>
-            <w:tcW w:w="0" w:type="auto"/>
-            <w:noWrap/>
-          </w:tcPr>
-          <w:p>
-            <w:pPr>
-              <w:pStyle w:val="ListParagraph"/>
-              <w:numPr>
-                <w:ilvl w:val="0"/>
-                <w:numId w:val="1"/>
-              </w:numPr>
-              <w:spacing w:line="276" w:lineRule="auto"/>
-              <w:ind w:left="343" w:hanging="180"/>
-              <w:rPr>
-                <w:rFonts w:ascii="Arial" w:hAnsi="Arial" w:cs="Arial"/>
-                <w:lang w:val="es-CL"/>
-              </w:rPr>
-            </w:pPr>
-            <w:r>
-              <w:rPr>
-                <w:rFonts w:ascii="Arial" w:hAnsi="Arial" w:cs="Arial"/>
-                <w:b w:val="0"/>
-                <w:bCs w:val="0"/>
-                <w:lang w:val="es-CL"/>
-              </w:rPr>
-              <w:t>Preescolar</w:t>
-            </w:r>
-          </w:p>
-        </w:tc>
-        <w:tc>
-          <w:tcPr>
-            <w:tcW w:w="0" w:type="auto"/>
-          </w:tcPr>
-          <w:p>
-            <w:pPr>
-              <w:spacing w:line="276" w:lineRule="auto"/>
-              <w:jc w:val="center"/>
-              <w:cnfStyle w:val="000000000000" w:firstRow="0" w:lastRow="0" w:firstColumn="0" w:lastColumn="0" w:oddVBand="0" w:evenVBand="0" w:oddHBand="0" w:evenHBand="0" w:firstRowFirstColumn="0" w:firstRowLastColumn="0" w:lastRowFirstColumn="0" w:lastRowLastColumn="0"/>
-              <w:rPr>
-                <w:rFonts w:ascii="Arial" w:hAnsi="Arial" w:cs="Arial"/>
-                <w:lang w:val="es-CL"/>
-              </w:rPr>
-            </w:pPr>
-            <w:r>
-              <w:rPr>
-                <w:rFonts w:ascii="Arial" w:hAnsi="Arial" w:cs="Arial"/>
-                <w:lang w:val="es-CL"/>
-              </w:rPr>
-              <w:t>36,7</w:t>
-            </w:r>
-          </w:p>
-        </w:tc>
-        <w:tc>
-          <w:tcPr>
-            <w:tcW w:w="0" w:type="auto"/>
-          </w:tcPr>
-          <w:p>
-            <w:pPr>
-              <w:spacing w:line="276" w:lineRule="auto"/>
-              <w:jc w:val="center"/>
-              <w:cnfStyle w:val="000000000000" w:firstRow="0" w:lastRow="0" w:firstColumn="0" w:lastColumn="0" w:oddVBand="0" w:evenVBand="0" w:oddHBand="0" w:evenHBand="0" w:firstRowFirstColumn="0" w:firstRowLastColumn="0" w:lastRowFirstColumn="0" w:lastRowLastColumn="0"/>
-              <w:rPr>
-                <w:rFonts w:ascii="Arial" w:hAnsi="Arial" w:cs="Arial"/>
-                <w:lang w:val="es-CL"/>
-              </w:rPr>
-            </w:pPr>
-          </w:p>
-        </w:tc>
-        <w:tc>
-          <w:tcPr>
-            <w:tcW w:w="0" w:type="auto"/>
-          </w:tcPr>
-          <w:p>
-            <w:pPr>
-              <w:spacing w:line="276" w:lineRule="auto"/>
-              <w:jc w:val="center"/>
-              <w:cnfStyle w:val="000000000000" w:firstRow="0" w:lastRow="0" w:firstColumn="0" w:lastColumn="0" w:oddVBand="0" w:evenVBand="0" w:oddHBand="0" w:evenHBand="0" w:firstRowFirstColumn="0" w:firstRowLastColumn="0" w:lastRowFirstColumn="0" w:lastRowLastColumn="0"/>
-              <w:rPr>
-                <w:rFonts w:ascii="Arial" w:hAnsi="Arial" w:cs="Arial"/>
-                <w:lang w:val="es-CL"/>
-              </w:rPr>
-            </w:pPr>
-          </w:p>
-        </w:tc>
-        <w:tc>
-          <w:tcPr>
-            <w:tcW w:w="0" w:type="auto"/>
-          </w:tcPr>
-          <w:p>
-            <w:pPr>
-              <w:spacing w:line="276" w:lineRule="auto"/>
-              <w:jc w:val="center"/>
-              <w:cnfStyle w:val="000000000000" w:firstRow="0" w:lastRow="0" w:firstColumn="0" w:lastColumn="0" w:oddVBand="0" w:evenVBand="0" w:oddHBand="0" w:evenHBand="0" w:firstRowFirstColumn="0" w:firstRowLastColumn="0" w:lastRowFirstColumn="0" w:lastRowLastColumn="0"/>
-              <w:rPr>
-                <w:rFonts w:ascii="Arial" w:hAnsi="Arial" w:cs="Arial"/>
-                <w:lang w:val="es-CL"/>
-              </w:rPr>
-            </w:pPr>
-          </w:p>
-        </w:tc>
-        <w:tc>
-          <w:tcPr>
-            <w:tcW w:w="0" w:type="auto"/>
-          </w:tcPr>
-          <w:p>
-            <w:pPr>
-              <w:spacing w:line="276" w:lineRule="auto"/>
-              <w:jc w:val="center"/>
-              <w:cnfStyle w:val="000000000000" w:firstRow="0" w:lastRow="0" w:firstColumn="0" w:lastColumn="0" w:oddVBand="0" w:evenVBand="0" w:oddHBand="0" w:evenHBand="0" w:firstRowFirstColumn="0" w:firstRowLastColumn="0" w:lastRowFirstColumn="0" w:lastRowLastColumn="0"/>
-              <w:rPr>
-                <w:rFonts w:ascii="Arial" w:hAnsi="Arial" w:cs="Arial"/>
-                <w:lang w:val="es-CL"/>
-              </w:rPr>
-            </w:pPr>
-          </w:p>
-        </w:tc>
-      </w:tr>
-      <w:tr>
-        <w:tblPrEx>
-          <w:jc w:val="left"/>
-        </w:tblPrEx>
-        <w:trPr>
-          <w:cnfStyle w:val="000000100000" w:firstRow="0" w:lastRow="0" w:firstColumn="0" w:lastColumn="0" w:oddVBand="0" w:evenVBand="0" w:oddHBand="1" w:evenHBand="0" w:firstRowFirstColumn="0" w:firstRowLastColumn="0" w:lastRowFirstColumn="0" w:lastRowLastColumn="0"/>
-          <w:trHeight w:val="288"/>
-        </w:trPr>
-        <w:tc>
-          <w:tcPr>
-            <w:cnfStyle w:val="001000000000" w:firstRow="0" w:lastRow="0" w:firstColumn="1" w:lastColumn="0" w:oddVBand="0" w:evenVBand="0" w:oddHBand="0" w:evenHBand="0" w:firstRowFirstColumn="0" w:firstRowLastColumn="0" w:lastRowFirstColumn="0" w:lastRowLastColumn="0"/>
-            <w:tcW w:w="0" w:type="auto"/>
-            <w:noWrap/>
-          </w:tcPr>
-          <w:p>
-            <w:pPr>
-              <w:pStyle w:val="ListParagraph"/>
-              <w:numPr>
-                <w:ilvl w:val="0"/>
-                <w:numId w:val="1"/>
-              </w:numPr>
-              <w:spacing w:line="276" w:lineRule="auto"/>
-              <w:ind w:left="343" w:hanging="180"/>
-              <w:rPr>
-                <w:rFonts w:ascii="Arial" w:hAnsi="Arial" w:cs="Arial"/>
-                <w:lang w:val="es-CL"/>
-              </w:rPr>
-            </w:pPr>
-            <w:r>
-              <w:rPr>
-                <w:rFonts w:ascii="Arial" w:hAnsi="Arial" w:cs="Arial"/>
-                <w:b w:val="0"/>
-                <w:bCs w:val="0"/>
-                <w:lang w:val="es-CL"/>
-              </w:rPr>
-              <w:t>Primaria</w:t>
-            </w:r>
-          </w:p>
-        </w:tc>
-        <w:tc>
-          <w:tcPr>
-            <w:tcW w:w="0" w:type="auto"/>
-          </w:tcPr>
-          <w:p>
-            <w:pPr>
-              <w:spacing w:line="276" w:lineRule="auto"/>
-              <w:jc w:val="center"/>
-              <w:cnfStyle w:val="000000100000" w:firstRow="0" w:lastRow="0" w:firstColumn="0" w:lastColumn="0" w:oddVBand="0" w:evenVBand="0" w:oddHBand="1" w:evenHBand="0" w:firstRowFirstColumn="0" w:firstRowLastColumn="0" w:lastRowFirstColumn="0" w:lastRowLastColumn="0"/>
-              <w:rPr>
-                <w:rFonts w:ascii="Arial" w:hAnsi="Arial" w:cs="Arial"/>
-                <w:lang w:val="es-CL"/>
-              </w:rPr>
-            </w:pPr>
-            <w:r>
-              <w:rPr>
-                <w:rFonts w:ascii="Arial" w:hAnsi="Arial" w:cs="Arial"/>
-                <w:lang w:val="es-CL"/>
-              </w:rPr>
-              <w:t>24,9</w:t>
-            </w:r>
-          </w:p>
-        </w:tc>
-        <w:tc>
-          <w:tcPr>
-            <w:tcW w:w="0" w:type="auto"/>
-          </w:tcPr>
-          <w:p>
-            <w:pPr>
-              <w:spacing w:line="276" w:lineRule="auto"/>
-              <w:jc w:val="center"/>
-              <w:cnfStyle w:val="000000100000" w:firstRow="0" w:lastRow="0" w:firstColumn="0" w:lastColumn="0" w:oddVBand="0" w:evenVBand="0" w:oddHBand="1" w:evenHBand="0" w:firstRowFirstColumn="0" w:firstRowLastColumn="0" w:lastRowFirstColumn="0" w:lastRowLastColumn="0"/>
-              <w:rPr>
-                <w:rFonts w:ascii="Arial" w:hAnsi="Arial" w:cs="Arial"/>
-                <w:lang w:val="es-CL"/>
-              </w:rPr>
-            </w:pPr>
-          </w:p>
-        </w:tc>
-        <w:tc>
-          <w:tcPr>
-            <w:tcW w:w="0" w:type="auto"/>
-          </w:tcPr>
-          <w:p>
-            <w:pPr>
-              <w:spacing w:line="276" w:lineRule="auto"/>
-              <w:jc w:val="center"/>
-              <w:cnfStyle w:val="000000100000" w:firstRow="0" w:lastRow="0" w:firstColumn="0" w:lastColumn="0" w:oddVBand="0" w:evenVBand="0" w:oddHBand="1" w:evenHBand="0" w:firstRowFirstColumn="0" w:firstRowLastColumn="0" w:lastRowFirstColumn="0" w:lastRowLastColumn="0"/>
-              <w:rPr>
-                <w:rFonts w:ascii="Arial" w:hAnsi="Arial" w:cs="Arial"/>
-                <w:lang w:val="es-CL"/>
-              </w:rPr>
-            </w:pPr>
-          </w:p>
-        </w:tc>
-        <w:tc>
-          <w:tcPr>
-            <w:tcW w:w="0" w:type="auto"/>
-          </w:tcPr>
-          <w:p>
-            <w:pPr>
-              <w:spacing w:line="276" w:lineRule="auto"/>
-              <w:jc w:val="center"/>
-              <w:cnfStyle w:val="000000100000" w:firstRow="0" w:lastRow="0" w:firstColumn="0" w:lastColumn="0" w:oddVBand="0" w:evenVBand="0" w:oddHBand="1" w:evenHBand="0" w:firstRowFirstColumn="0" w:firstRowLastColumn="0" w:lastRowFirstColumn="0" w:lastRowLastColumn="0"/>
-              <w:rPr>
-                <w:rFonts w:ascii="Arial" w:hAnsi="Arial" w:cs="Arial"/>
-                <w:lang w:val="es-CL"/>
-              </w:rPr>
-            </w:pPr>
-          </w:p>
-        </w:tc>
-        <w:tc>
-          <w:tcPr>
-            <w:tcW w:w="0" w:type="auto"/>
-          </w:tcPr>
-          <w:p>
-            <w:pPr>
-              <w:spacing w:line="276" w:lineRule="auto"/>
-              <w:jc w:val="center"/>
-              <w:cnfStyle w:val="000000100000" w:firstRow="0" w:lastRow="0" w:firstColumn="0" w:lastColumn="0" w:oddVBand="0" w:evenVBand="0" w:oddHBand="1" w:evenHBand="0" w:firstRowFirstColumn="0" w:firstRowLastColumn="0" w:lastRowFirstColumn="0" w:lastRowLastColumn="0"/>
-              <w:rPr>
-                <w:rFonts w:ascii="Arial" w:hAnsi="Arial" w:cs="Arial"/>
-                <w:lang w:val="es-CL"/>
-              </w:rPr>
-            </w:pPr>
-          </w:p>
-        </w:tc>
-      </w:tr>
-      <w:tr>
-        <w:tblPrEx>
-          <w:jc w:val="left"/>
-        </w:tblPrEx>
-        <w:trPr>
-          <w:trHeight w:val="288"/>
-        </w:trPr>
-        <w:tc>
-          <w:tcPr>
-            <w:cnfStyle w:val="001000000000" w:firstRow="0" w:lastRow="0" w:firstColumn="1" w:lastColumn="0" w:oddVBand="0" w:evenVBand="0" w:oddHBand="0" w:evenHBand="0" w:firstRowFirstColumn="0" w:firstRowLastColumn="0" w:lastRowFirstColumn="0" w:lastRowLastColumn="0"/>
-            <w:tcW w:w="0" w:type="auto"/>
-            <w:noWrap/>
-          </w:tcPr>
-          <w:p>
-            <w:pPr>
-              <w:pStyle w:val="ListParagraph"/>
-              <w:numPr>
-                <w:ilvl w:val="0"/>
-                <w:numId w:val="1"/>
-              </w:numPr>
-              <w:spacing w:line="276" w:lineRule="auto"/>
-              <w:ind w:left="343" w:hanging="180"/>
-              <w:rPr>
-                <w:rFonts w:ascii="Arial" w:hAnsi="Arial" w:cs="Arial"/>
-                <w:lang w:val="es-CL"/>
-              </w:rPr>
-            </w:pPr>
-            <w:r>
-              <w:rPr>
-                <w:rFonts w:ascii="Arial" w:hAnsi="Arial" w:cs="Arial"/>
-                <w:b w:val="0"/>
-                <w:bCs w:val="0"/>
-                <w:lang w:val="es-CL"/>
-              </w:rPr>
-              <w:t>Secundaria</w:t>
-            </w:r>
-          </w:p>
-        </w:tc>
-        <w:tc>
-          <w:tcPr>
-            <w:tcW w:w="0" w:type="auto"/>
-          </w:tcPr>
-          <w:p>
-            <w:pPr>
-              <w:spacing w:line="276" w:lineRule="auto"/>
-              <w:jc w:val="center"/>
-              <w:cnfStyle w:val="000000000000" w:firstRow="0" w:lastRow="0" w:firstColumn="0" w:lastColumn="0" w:oddVBand="0" w:evenVBand="0" w:oddHBand="0" w:evenHBand="0" w:firstRowFirstColumn="0" w:firstRowLastColumn="0" w:lastRowFirstColumn="0" w:lastRowLastColumn="0"/>
-              <w:rPr>
-                <w:rFonts w:ascii="Arial" w:hAnsi="Arial" w:cs="Arial"/>
-                <w:lang w:val="es-CL"/>
-              </w:rPr>
-            </w:pPr>
-            <w:r>
-              <w:rPr>
-                <w:rFonts w:ascii="Arial" w:hAnsi="Arial" w:cs="Arial"/>
-                <w:lang w:val="es-CL"/>
-              </w:rPr>
-              <w:t>38,4</w:t>
-            </w:r>
-          </w:p>
-        </w:tc>
-        <w:tc>
-          <w:tcPr>
-            <w:tcW w:w="0" w:type="auto"/>
-          </w:tcPr>
-          <w:p>
-            <w:pPr>
-              <w:spacing w:line="276" w:lineRule="auto"/>
-              <w:jc w:val="center"/>
-              <w:cnfStyle w:val="000000000000" w:firstRow="0" w:lastRow="0" w:firstColumn="0" w:lastColumn="0" w:oddVBand="0" w:evenVBand="0" w:oddHBand="0" w:evenHBand="0" w:firstRowFirstColumn="0" w:firstRowLastColumn="0" w:lastRowFirstColumn="0" w:lastRowLastColumn="0"/>
-              <w:rPr>
-                <w:rFonts w:ascii="Arial" w:hAnsi="Arial" w:cs="Arial"/>
-                <w:lang w:val="es-CL"/>
-              </w:rPr>
-            </w:pPr>
-          </w:p>
-        </w:tc>
-        <w:tc>
-          <w:tcPr>
-            <w:tcW w:w="0" w:type="auto"/>
-          </w:tcPr>
-          <w:p>
-            <w:pPr>
-              <w:spacing w:line="276" w:lineRule="auto"/>
-              <w:jc w:val="center"/>
-              <w:cnfStyle w:val="000000000000" w:firstRow="0" w:lastRow="0" w:firstColumn="0" w:lastColumn="0" w:oddVBand="0" w:evenVBand="0" w:oddHBand="0" w:evenHBand="0" w:firstRowFirstColumn="0" w:firstRowLastColumn="0" w:lastRowFirstColumn="0" w:lastRowLastColumn="0"/>
-              <w:rPr>
-                <w:rFonts w:ascii="Arial" w:hAnsi="Arial" w:cs="Arial"/>
-                <w:lang w:val="es-CL"/>
-              </w:rPr>
-            </w:pPr>
-          </w:p>
-        </w:tc>
-        <w:tc>
-          <w:tcPr>
-            <w:tcW w:w="0" w:type="auto"/>
-          </w:tcPr>
-          <w:p>
-            <w:pPr>
-              <w:spacing w:line="276" w:lineRule="auto"/>
-              <w:jc w:val="center"/>
-              <w:cnfStyle w:val="000000000000" w:firstRow="0" w:lastRow="0" w:firstColumn="0" w:lastColumn="0" w:oddVBand="0" w:evenVBand="0" w:oddHBand="0" w:evenHBand="0" w:firstRowFirstColumn="0" w:firstRowLastColumn="0" w:lastRowFirstColumn="0" w:lastRowLastColumn="0"/>
-              <w:rPr>
-                <w:rFonts w:ascii="Arial" w:hAnsi="Arial" w:cs="Arial"/>
-                <w:lang w:val="es-CL"/>
-              </w:rPr>
-            </w:pPr>
-          </w:p>
-        </w:tc>
-        <w:tc>
-          <w:tcPr>
-            <w:tcW w:w="0" w:type="auto"/>
-          </w:tcPr>
-          <w:p>
-            <w:pPr>
-              <w:spacing w:line="276" w:lineRule="auto"/>
-              <w:jc w:val="center"/>
-              <w:cnfStyle w:val="000000000000" w:firstRow="0" w:lastRow="0" w:firstColumn="0" w:lastColumn="0" w:oddVBand="0" w:evenVBand="0" w:oddHBand="0" w:evenHBand="0" w:firstRowFirstColumn="0" w:firstRowLastColumn="0" w:lastRowFirstColumn="0" w:lastRowLastColumn="0"/>
-              <w:rPr>
-                <w:rFonts w:ascii="Arial" w:hAnsi="Arial" w:cs="Arial"/>
-                <w:lang w:val="es-CL"/>
-              </w:rPr>
-            </w:pPr>
-          </w:p>
-        </w:tc>
-      </w:tr>
-      <w:tr>
-        <w:tblPrEx>
-          <w:jc w:val="left"/>
-        </w:tblPrEx>
-        <w:trPr>
-          <w:cnfStyle w:val="000000100000" w:firstRow="0" w:lastRow="0" w:firstColumn="0" w:lastColumn="0" w:oddVBand="0" w:evenVBand="0" w:oddHBand="1" w:evenHBand="0" w:firstRowFirstColumn="0" w:firstRowLastColumn="0" w:lastRowFirstColumn="0" w:lastRowLastColumn="0"/>
-          <w:trHeight w:val="288"/>
-        </w:trPr>
-        <w:tc>
-          <w:tcPr>
-            <w:cnfStyle w:val="001000000000" w:firstRow="0" w:lastRow="0" w:firstColumn="1" w:lastColumn="0" w:oddVBand="0" w:evenVBand="0" w:oddHBand="0" w:evenHBand="0" w:firstRowFirstColumn="0" w:firstRowLastColumn="0" w:lastRowFirstColumn="0" w:lastRowLastColumn="0"/>
-            <w:tcW w:w="0" w:type="auto"/>
-            <w:noWrap/>
-          </w:tcPr>
-          <w:p>
-            <w:pPr>
-              <w:pStyle w:val="ListParagraph"/>
-              <w:numPr>
-                <w:ilvl w:val="0"/>
-                <w:numId w:val="7"/>
-              </w:numPr>
-              <w:spacing w:line="276" w:lineRule="auto"/>
-              <w:ind w:left="253" w:hanging="180"/>
-              <w:rPr>
-                <w:rFonts w:ascii="Arial" w:hAnsi="Arial" w:cs="Arial"/>
-                <w:lang w:val="es-CL"/>
-              </w:rPr>
-            </w:pPr>
-            <w:r>
-              <w:rPr>
-                <w:rFonts w:ascii="Arial" w:hAnsi="Arial" w:cs="Arial"/>
-                <w:b w:val="0"/>
-                <w:bCs w:val="0"/>
-                <w:i/>
-                <w:iCs/>
-                <w:lang w:val="es-CL"/>
-              </w:rPr>
-              <w:t>Si</w:t>
-            </w:r>
-          </w:p>
-        </w:tc>
-        <w:tc>
-          <w:tcPr>
-            <w:tcW w:w="0" w:type="auto"/>
-          </w:tcPr>
-          <w:p>
-            <w:pPr>
-              <w:spacing w:line="276" w:lineRule="auto"/>
-              <w:jc w:val="center"/>
-              <w:cnfStyle w:val="000000100000" w:firstRow="0" w:lastRow="0" w:firstColumn="0" w:lastColumn="0" w:oddVBand="0" w:evenVBand="0" w:oddHBand="1" w:evenHBand="0" w:firstRowFirstColumn="0" w:firstRowLastColumn="0" w:lastRowFirstColumn="0" w:lastRowLastColumn="0"/>
-              <w:rPr>
-                <w:rFonts w:ascii="Arial" w:hAnsi="Arial" w:cs="Arial"/>
-                <w:lang w:val="es-CL"/>
-              </w:rPr>
-            </w:pPr>
-            <w:r>
-              <w:rPr>
-                <w:rFonts w:ascii="Arial" w:hAnsi="Arial" w:cs="Arial"/>
-                <w:lang w:val="es-CL"/>
-              </w:rPr>
-              <w:t>32,9</w:t>
-            </w:r>
-          </w:p>
-        </w:tc>
-        <w:tc>
-          <w:tcPr>
-            <w:tcW w:w="0" w:type="auto"/>
-          </w:tcPr>
-          <w:p>
-            <w:pPr>
-              <w:spacing w:line="276" w:lineRule="auto"/>
-              <w:jc w:val="center"/>
-              <w:cnfStyle w:val="000000100000" w:firstRow="0" w:lastRow="0" w:firstColumn="0" w:lastColumn="0" w:oddVBand="0" w:evenVBand="0" w:oddHBand="1" w:evenHBand="0" w:firstRowFirstColumn="0" w:firstRowLastColumn="0" w:lastRowFirstColumn="0" w:lastRowLastColumn="0"/>
-              <w:rPr>
-                <w:rFonts w:ascii="Arial" w:hAnsi="Arial" w:cs="Arial"/>
-                <w:lang w:val="es-CL"/>
-              </w:rPr>
-            </w:pPr>
-          </w:p>
-        </w:tc>
-        <w:tc>
-          <w:tcPr>
-            <w:tcW w:w="0" w:type="auto"/>
-          </w:tcPr>
-          <w:p>
-            <w:pPr>
-              <w:spacing w:line="276" w:lineRule="auto"/>
-              <w:jc w:val="center"/>
-              <w:cnfStyle w:val="000000100000" w:firstRow="0" w:lastRow="0" w:firstColumn="0" w:lastColumn="0" w:oddVBand="0" w:evenVBand="0" w:oddHBand="1" w:evenHBand="0" w:firstRowFirstColumn="0" w:firstRowLastColumn="0" w:lastRowFirstColumn="0" w:lastRowLastColumn="0"/>
-              <w:rPr>
-                <w:rFonts w:ascii="Arial" w:hAnsi="Arial" w:cs="Arial"/>
-                <w:lang w:val="es-CL"/>
-              </w:rPr>
-            </w:pPr>
-          </w:p>
-        </w:tc>
-        <w:tc>
-          <w:tcPr>
-            <w:tcW w:w="0" w:type="auto"/>
-          </w:tcPr>
-          <w:p>
-            <w:pPr>
-              <w:spacing w:line="276" w:lineRule="auto"/>
-              <w:jc w:val="center"/>
-              <w:cnfStyle w:val="000000100000" w:firstRow="0" w:lastRow="0" w:firstColumn="0" w:lastColumn="0" w:oddVBand="0" w:evenVBand="0" w:oddHBand="1" w:evenHBand="0" w:firstRowFirstColumn="0" w:firstRowLastColumn="0" w:lastRowFirstColumn="0" w:lastRowLastColumn="0"/>
-              <w:rPr>
-                <w:rFonts w:ascii="Arial" w:hAnsi="Arial" w:cs="Arial"/>
-                <w:lang w:val="es-CL"/>
-              </w:rPr>
-            </w:pPr>
-          </w:p>
-        </w:tc>
-        <w:tc>
-          <w:tcPr>
-            <w:tcW w:w="0" w:type="auto"/>
-          </w:tcPr>
-          <w:p>
-            <w:pPr>
-              <w:spacing w:line="276" w:lineRule="auto"/>
-              <w:jc w:val="center"/>
-              <w:cnfStyle w:val="000000100000" w:firstRow="0" w:lastRow="0" w:firstColumn="0" w:lastColumn="0" w:oddVBand="0" w:evenVBand="0" w:oddHBand="1" w:evenHBand="0" w:firstRowFirstColumn="0" w:firstRowLastColumn="0" w:lastRowFirstColumn="0" w:lastRowLastColumn="0"/>
-              <w:rPr>
-                <w:rFonts w:ascii="Arial" w:hAnsi="Arial" w:cs="Arial"/>
-                <w:lang w:val="es-CL"/>
-              </w:rPr>
-            </w:pPr>
-          </w:p>
-        </w:tc>
-      </w:tr>
-      <w:tr>
-        <w:tblPrEx>
-          <w:jc w:val="left"/>
-        </w:tblPrEx>
-        <w:trPr>
-          <w:trHeight w:val="288"/>
-        </w:trPr>
-        <w:tc>
-          <w:tcPr>
-            <w:cnfStyle w:val="001000000000" w:firstRow="0" w:lastRow="0" w:firstColumn="1" w:lastColumn="0" w:oddVBand="0" w:evenVBand="0" w:oddHBand="0" w:evenHBand="0" w:firstRowFirstColumn="0" w:firstRowLastColumn="0" w:lastRowFirstColumn="0" w:lastRowLastColumn="0"/>
-            <w:tcW w:w="0" w:type="auto"/>
-            <w:noWrap/>
-          </w:tcPr>
-          <w:p>
-            <w:pPr>
-              <w:pStyle w:val="ListParagraph"/>
-              <w:numPr>
-                <w:ilvl w:val="0"/>
-                <w:numId w:val="1"/>
-              </w:numPr>
-              <w:spacing w:line="276" w:lineRule="auto"/>
-              <w:ind w:left="343" w:hanging="180"/>
-              <w:rPr>
-                <w:rFonts w:ascii="Arial" w:hAnsi="Arial" w:cs="Arial"/>
-                <w:lang w:val="es-CL"/>
-              </w:rPr>
-            </w:pPr>
-            <w:r>
-              <w:rPr>
-                <w:rFonts w:ascii="Arial" w:hAnsi="Arial" w:cs="Arial"/>
-                <w:b w:val="0"/>
-                <w:bCs w:val="0"/>
-                <w:lang w:val="es-CL"/>
-              </w:rPr>
-              <w:lastRenderedPageBreak/>
-              <w:t>Preescolar</w:t>
-            </w:r>
-          </w:p>
-        </w:tc>
-        <w:tc>
-          <w:tcPr>
-            <w:tcW w:w="0" w:type="auto"/>
-          </w:tcPr>
-          <w:p>
-            <w:pPr>
-              <w:spacing w:line="276" w:lineRule="auto"/>
-              <w:jc w:val="center"/>
-              <w:cnfStyle w:val="000000000000" w:firstRow="0" w:lastRow="0" w:firstColumn="0" w:lastColumn="0" w:oddVBand="0" w:evenVBand="0" w:oddHBand="0" w:evenHBand="0" w:firstRowFirstColumn="0" w:firstRowLastColumn="0" w:lastRowFirstColumn="0" w:lastRowLastColumn="0"/>
-              <w:rPr>
-                <w:rFonts w:ascii="Arial" w:hAnsi="Arial" w:cs="Arial"/>
-                <w:lang w:val="es-CL"/>
-              </w:rPr>
-            </w:pPr>
-            <w:r>
-              <w:rPr>
-                <w:rFonts w:ascii="Arial" w:hAnsi="Arial" w:cs="Arial"/>
-                <w:lang w:val="es-CL"/>
-              </w:rPr>
-              <w:t>41,7</w:t>
-            </w:r>
-          </w:p>
-        </w:tc>
-        <w:tc>
-          <w:tcPr>
-            <w:tcW w:w="0" w:type="auto"/>
-          </w:tcPr>
-          <w:p>
-            <w:pPr>
-              <w:spacing w:line="276" w:lineRule="auto"/>
-              <w:jc w:val="center"/>
-              <w:cnfStyle w:val="000000000000" w:firstRow="0" w:lastRow="0" w:firstColumn="0" w:lastColumn="0" w:oddVBand="0" w:evenVBand="0" w:oddHBand="0" w:evenHBand="0" w:firstRowFirstColumn="0" w:firstRowLastColumn="0" w:lastRowFirstColumn="0" w:lastRowLastColumn="0"/>
-              <w:rPr>
-                <w:rFonts w:ascii="Arial" w:hAnsi="Arial" w:cs="Arial"/>
-                <w:lang w:val="es-CL"/>
-              </w:rPr>
-            </w:pPr>
-          </w:p>
-        </w:tc>
-        <w:tc>
-          <w:tcPr>
-            <w:tcW w:w="0" w:type="auto"/>
-          </w:tcPr>
-          <w:p>
-            <w:pPr>
-              <w:spacing w:line="276" w:lineRule="auto"/>
-              <w:jc w:val="center"/>
-              <w:cnfStyle w:val="000000000000" w:firstRow="0" w:lastRow="0" w:firstColumn="0" w:lastColumn="0" w:oddVBand="0" w:evenVBand="0" w:oddHBand="0" w:evenHBand="0" w:firstRowFirstColumn="0" w:firstRowLastColumn="0" w:lastRowFirstColumn="0" w:lastRowLastColumn="0"/>
-              <w:rPr>
-                <w:rFonts w:ascii="Arial" w:hAnsi="Arial" w:cs="Arial"/>
-                <w:lang w:val="es-CL"/>
-              </w:rPr>
-            </w:pPr>
-          </w:p>
-        </w:tc>
-        <w:tc>
-          <w:tcPr>
-            <w:tcW w:w="0" w:type="auto"/>
-          </w:tcPr>
-          <w:p>
-            <w:pPr>
-              <w:spacing w:line="276" w:lineRule="auto"/>
-              <w:jc w:val="center"/>
-              <w:cnfStyle w:val="000000000000" w:firstRow="0" w:lastRow="0" w:firstColumn="0" w:lastColumn="0" w:oddVBand="0" w:evenVBand="0" w:oddHBand="0" w:evenHBand="0" w:firstRowFirstColumn="0" w:firstRowLastColumn="0" w:lastRowFirstColumn="0" w:lastRowLastColumn="0"/>
-              <w:rPr>
-                <w:rFonts w:ascii="Arial" w:hAnsi="Arial" w:cs="Arial"/>
-                <w:lang w:val="es-CL"/>
-              </w:rPr>
-            </w:pPr>
-          </w:p>
-        </w:tc>
-        <w:tc>
-          <w:tcPr>
-            <w:tcW w:w="0" w:type="auto"/>
-          </w:tcPr>
-          <w:p>
-            <w:pPr>
-              <w:spacing w:line="276" w:lineRule="auto"/>
-              <w:jc w:val="center"/>
-              <w:cnfStyle w:val="000000000000" w:firstRow="0" w:lastRow="0" w:firstColumn="0" w:lastColumn="0" w:oddVBand="0" w:evenVBand="0" w:oddHBand="0" w:evenHBand="0" w:firstRowFirstColumn="0" w:firstRowLastColumn="0" w:lastRowFirstColumn="0" w:lastRowLastColumn="0"/>
-              <w:rPr>
-                <w:rFonts w:ascii="Arial" w:hAnsi="Arial" w:cs="Arial"/>
-                <w:lang w:val="es-CL"/>
-              </w:rPr>
-            </w:pPr>
-          </w:p>
-        </w:tc>
-      </w:tr>
-      <w:tr>
-        <w:tblPrEx>
-          <w:jc w:val="left"/>
-        </w:tblPrEx>
-        <w:trPr>
-          <w:cnfStyle w:val="000000100000" w:firstRow="0" w:lastRow="0" w:firstColumn="0" w:lastColumn="0" w:oddVBand="0" w:evenVBand="0" w:oddHBand="1" w:evenHBand="0" w:firstRowFirstColumn="0" w:firstRowLastColumn="0" w:lastRowFirstColumn="0" w:lastRowLastColumn="0"/>
-          <w:trHeight w:val="288"/>
-        </w:trPr>
-        <w:tc>
-          <w:tcPr>
-            <w:cnfStyle w:val="001000000000" w:firstRow="0" w:lastRow="0" w:firstColumn="1" w:lastColumn="0" w:oddVBand="0" w:evenVBand="0" w:oddHBand="0" w:evenHBand="0" w:firstRowFirstColumn="0" w:firstRowLastColumn="0" w:lastRowFirstColumn="0" w:lastRowLastColumn="0"/>
-            <w:tcW w:w="0" w:type="auto"/>
-            <w:noWrap/>
-          </w:tcPr>
-          <w:p>
-            <w:pPr>
-              <w:pStyle w:val="ListParagraph"/>
-              <w:numPr>
-                <w:ilvl w:val="0"/>
-                <w:numId w:val="1"/>
-              </w:numPr>
-              <w:spacing w:line="276" w:lineRule="auto"/>
-              <w:ind w:left="343" w:hanging="180"/>
-              <w:rPr>
-                <w:rFonts w:ascii="Arial" w:hAnsi="Arial" w:cs="Arial"/>
-                <w:lang w:val="es-CL"/>
-              </w:rPr>
-            </w:pPr>
-            <w:r>
-              <w:rPr>
-                <w:rFonts w:ascii="Arial" w:hAnsi="Arial" w:cs="Arial"/>
-                <w:b w:val="0"/>
-                <w:bCs w:val="0"/>
-                <w:lang w:val="es-CL"/>
-              </w:rPr>
-              <w:t>Primaria</w:t>
-            </w:r>
-          </w:p>
-        </w:tc>
-        <w:tc>
-          <w:tcPr>
-            <w:tcW w:w="0" w:type="auto"/>
-          </w:tcPr>
-          <w:p>
-            <w:pPr>
-              <w:spacing w:line="276" w:lineRule="auto"/>
-              <w:jc w:val="center"/>
-              <w:cnfStyle w:val="000000100000" w:firstRow="0" w:lastRow="0" w:firstColumn="0" w:lastColumn="0" w:oddVBand="0" w:evenVBand="0" w:oddHBand="1" w:evenHBand="0" w:firstRowFirstColumn="0" w:firstRowLastColumn="0" w:lastRowFirstColumn="0" w:lastRowLastColumn="0"/>
-              <w:rPr>
-                <w:rFonts w:ascii="Arial" w:hAnsi="Arial" w:cs="Arial"/>
-                <w:lang w:val="es-CL"/>
-              </w:rPr>
-            </w:pPr>
-            <w:r>
-              <w:rPr>
-                <w:rFonts w:ascii="Arial" w:hAnsi="Arial" w:cs="Arial"/>
-                <w:lang w:val="es-CL"/>
-              </w:rPr>
-              <w:t>34,1</w:t>
-            </w:r>
-          </w:p>
-        </w:tc>
-        <w:tc>
-          <w:tcPr>
-            <w:tcW w:w="0" w:type="auto"/>
-          </w:tcPr>
-          <w:p>
-            <w:pPr>
-              <w:spacing w:line="276" w:lineRule="auto"/>
-              <w:jc w:val="center"/>
-              <w:cnfStyle w:val="000000100000" w:firstRow="0" w:lastRow="0" w:firstColumn="0" w:lastColumn="0" w:oddVBand="0" w:evenVBand="0" w:oddHBand="1" w:evenHBand="0" w:firstRowFirstColumn="0" w:firstRowLastColumn="0" w:lastRowFirstColumn="0" w:lastRowLastColumn="0"/>
-              <w:rPr>
-                <w:rFonts w:ascii="Arial" w:hAnsi="Arial" w:cs="Arial"/>
-                <w:lang w:val="es-CL"/>
-              </w:rPr>
-            </w:pPr>
-          </w:p>
-        </w:tc>
-        <w:tc>
-          <w:tcPr>
-            <w:tcW w:w="0" w:type="auto"/>
-          </w:tcPr>
-          <w:p>
-            <w:pPr>
-              <w:spacing w:line="276" w:lineRule="auto"/>
-              <w:jc w:val="center"/>
-              <w:cnfStyle w:val="000000100000" w:firstRow="0" w:lastRow="0" w:firstColumn="0" w:lastColumn="0" w:oddVBand="0" w:evenVBand="0" w:oddHBand="1" w:evenHBand="0" w:firstRowFirstColumn="0" w:firstRowLastColumn="0" w:lastRowFirstColumn="0" w:lastRowLastColumn="0"/>
-              <w:rPr>
-                <w:rFonts w:ascii="Arial" w:hAnsi="Arial" w:cs="Arial"/>
-                <w:lang w:val="es-CL"/>
-              </w:rPr>
-            </w:pPr>
-          </w:p>
-        </w:tc>
-        <w:tc>
-          <w:tcPr>
-            <w:tcW w:w="0" w:type="auto"/>
-          </w:tcPr>
-          <w:p>
-            <w:pPr>
-              <w:spacing w:line="276" w:lineRule="auto"/>
-              <w:jc w:val="center"/>
-              <w:cnfStyle w:val="000000100000" w:firstRow="0" w:lastRow="0" w:firstColumn="0" w:lastColumn="0" w:oddVBand="0" w:evenVBand="0" w:oddHBand="1" w:evenHBand="0" w:firstRowFirstColumn="0" w:firstRowLastColumn="0" w:lastRowFirstColumn="0" w:lastRowLastColumn="0"/>
-              <w:rPr>
-                <w:rFonts w:ascii="Arial" w:hAnsi="Arial" w:cs="Arial"/>
-                <w:lang w:val="es-CL"/>
-              </w:rPr>
-            </w:pPr>
-          </w:p>
-        </w:tc>
-        <w:tc>
-          <w:tcPr>
-            <w:tcW w:w="0" w:type="auto"/>
-          </w:tcPr>
-          <w:p>
-            <w:pPr>
-              <w:spacing w:line="276" w:lineRule="auto"/>
-              <w:jc w:val="center"/>
-              <w:cnfStyle w:val="000000100000" w:firstRow="0" w:lastRow="0" w:firstColumn="0" w:lastColumn="0" w:oddVBand="0" w:evenVBand="0" w:oddHBand="1" w:evenHBand="0" w:firstRowFirstColumn="0" w:firstRowLastColumn="0" w:lastRowFirstColumn="0" w:lastRowLastColumn="0"/>
-              <w:rPr>
-                <w:rFonts w:ascii="Arial" w:hAnsi="Arial" w:cs="Arial"/>
-                <w:lang w:val="es-CL"/>
-              </w:rPr>
-            </w:pPr>
-          </w:p>
-        </w:tc>
-      </w:tr>
-      <w:tr>
-        <w:tblPrEx>
-          <w:jc w:val="left"/>
-        </w:tblPrEx>
-        <w:trPr>
-          <w:trHeight w:val="288"/>
-        </w:trPr>
-        <w:tc>
-          <w:tcPr>
-            <w:cnfStyle w:val="001000000000" w:firstRow="0" w:lastRow="0" w:firstColumn="1" w:lastColumn="0" w:oddVBand="0" w:evenVBand="0" w:oddHBand="0" w:evenHBand="0" w:firstRowFirstColumn="0" w:firstRowLastColumn="0" w:lastRowFirstColumn="0" w:lastRowLastColumn="0"/>
-            <w:tcW w:w="0" w:type="auto"/>
-            <w:noWrap/>
-          </w:tcPr>
-          <w:p>
-            <w:pPr>
-              <w:pStyle w:val="ListParagraph"/>
-              <w:numPr>
-                <w:ilvl w:val="0"/>
-                <w:numId w:val="1"/>
-              </w:numPr>
-              <w:spacing w:line="276" w:lineRule="auto"/>
-              <w:ind w:left="343" w:hanging="180"/>
-              <w:rPr>
-                <w:rFonts w:ascii="Arial" w:hAnsi="Arial" w:cs="Arial"/>
-                <w:lang w:val="es-CL"/>
-              </w:rPr>
-            </w:pPr>
-            <w:r>
-              <w:rPr>
-                <w:rFonts w:ascii="Arial" w:hAnsi="Arial" w:cs="Arial"/>
-                <w:b w:val="0"/>
-                <w:bCs w:val="0"/>
-                <w:lang w:val="es-CL"/>
-              </w:rPr>
-              <w:t>Secundaria</w:t>
-            </w:r>
-          </w:p>
-        </w:tc>
-        <w:tc>
-          <w:tcPr>
-            <w:tcW w:w="0" w:type="auto"/>
-          </w:tcPr>
-          <w:p>
-            <w:pPr>
-              <w:spacing w:line="276" w:lineRule="auto"/>
-              <w:jc w:val="center"/>
-              <w:cnfStyle w:val="000000000000" w:firstRow="0" w:lastRow="0" w:firstColumn="0" w:lastColumn="0" w:oddVBand="0" w:evenVBand="0" w:oddHBand="0" w:evenHBand="0" w:firstRowFirstColumn="0" w:firstRowLastColumn="0" w:lastRowFirstColumn="0" w:lastRowLastColumn="0"/>
-              <w:rPr>
-                <w:rFonts w:ascii="Arial" w:hAnsi="Arial" w:cs="Arial"/>
-                <w:lang w:val="es-CL"/>
-              </w:rPr>
-            </w:pPr>
-            <w:r>
-              <w:rPr>
-                <w:rFonts w:ascii="Arial" w:hAnsi="Arial" w:cs="Arial"/>
-                <w:lang w:val="es-CL"/>
-              </w:rPr>
-              <w:t>24,2</w:t>
-            </w:r>
-          </w:p>
-        </w:tc>
-        <w:tc>
-          <w:tcPr>
-            <w:tcW w:w="0" w:type="auto"/>
-          </w:tcPr>
-          <w:p>
-            <w:pPr>
-              <w:spacing w:line="276" w:lineRule="auto"/>
-              <w:jc w:val="center"/>
-              <w:cnfStyle w:val="000000000000" w:firstRow="0" w:lastRow="0" w:firstColumn="0" w:lastColumn="0" w:oddVBand="0" w:evenVBand="0" w:oddHBand="0" w:evenHBand="0" w:firstRowFirstColumn="0" w:firstRowLastColumn="0" w:lastRowFirstColumn="0" w:lastRowLastColumn="0"/>
-              <w:rPr>
-                <w:rFonts w:ascii="Arial" w:hAnsi="Arial" w:cs="Arial"/>
-                <w:lang w:val="es-CL"/>
-              </w:rPr>
-            </w:pPr>
-          </w:p>
-        </w:tc>
-        <w:tc>
-          <w:tcPr>
-            <w:tcW w:w="0" w:type="auto"/>
-          </w:tcPr>
-          <w:p>
-            <w:pPr>
-              <w:spacing w:line="276" w:lineRule="auto"/>
-              <w:jc w:val="center"/>
-              <w:cnfStyle w:val="000000000000" w:firstRow="0" w:lastRow="0" w:firstColumn="0" w:lastColumn="0" w:oddVBand="0" w:evenVBand="0" w:oddHBand="0" w:evenHBand="0" w:firstRowFirstColumn="0" w:firstRowLastColumn="0" w:lastRowFirstColumn="0" w:lastRowLastColumn="0"/>
-              <w:rPr>
-                <w:rFonts w:ascii="Arial" w:hAnsi="Arial" w:cs="Arial"/>
-                <w:lang w:val="es-CL"/>
-              </w:rPr>
-            </w:pPr>
-          </w:p>
-        </w:tc>
-        <w:tc>
-          <w:tcPr>
-            <w:tcW w:w="0" w:type="auto"/>
-          </w:tcPr>
-          <w:p>
-            <w:pPr>
-              <w:spacing w:line="276" w:lineRule="auto"/>
-              <w:jc w:val="center"/>
-              <w:cnfStyle w:val="000000000000" w:firstRow="0" w:lastRow="0" w:firstColumn="0" w:lastColumn="0" w:oddVBand="0" w:evenVBand="0" w:oddHBand="0" w:evenHBand="0" w:firstRowFirstColumn="0" w:firstRowLastColumn="0" w:lastRowFirstColumn="0" w:lastRowLastColumn="0"/>
-              <w:rPr>
-                <w:rFonts w:ascii="Arial" w:hAnsi="Arial" w:cs="Arial"/>
-                <w:lang w:val="es-CL"/>
-              </w:rPr>
-            </w:pPr>
-          </w:p>
-        </w:tc>
-        <w:tc>
-          <w:tcPr>
-            <w:tcW w:w="0" w:type="auto"/>
-          </w:tcPr>
-          <w:p>
-            <w:pPr>
-              <w:spacing w:line="276" w:lineRule="auto"/>
-              <w:jc w:val="center"/>
-              <w:cnfStyle w:val="000000000000" w:firstRow="0" w:lastRow="0" w:firstColumn="0" w:lastColumn="0" w:oddVBand="0" w:evenVBand="0" w:oddHBand="0" w:evenHBand="0" w:firstRowFirstColumn="0" w:firstRowLastColumn="0" w:lastRowFirstColumn="0" w:lastRowLastColumn="0"/>
               <w:rPr>
                 <w:rFonts w:ascii="Arial" w:hAnsi="Arial" w:cs="Arial"/>
                 <w:lang w:val="es-CL"/>

</xml_diff>

<commit_message>
Organizacion de base de datos por año
</commit_message>
<xml_diff>
--- a/2. Sistema de Admisión Escolar/Seguimiento al SAE.docx
+++ b/2. Sistema de Admisión Escolar/Seguimiento al SAE.docx
@@ -329,6 +329,644 @@
           <w:lang w:val="es-CL"/>
         </w:rPr>
         <w:t>Instrumento</w:t>
+      </w:r>
+    </w:p>
+    <w:p>
+      <w:pPr>
+        <w:spacing w:line="360" w:lineRule="auto"/>
+        <w:jc w:val="both"/>
+        <w:rPr>
+          <w:rFonts w:ascii="Arial" w:hAnsi="Arial" w:cs="Arial"/>
+          <w:lang w:val="es-CL"/>
+        </w:rPr>
+      </w:pPr>
+      <w:r>
+        <w:rPr>
+          <w:rFonts w:ascii="Arial" w:hAnsi="Arial" w:cs="Arial"/>
+          <w:lang w:val="es-CL"/>
+        </w:rPr>
+        <w:t xml:space="preserve">La fuente de datos principal corresponde a las bases de datos del SAE provistas por el Mineduc en la plataforma web </w:t>
+      </w:r>
+      <w:r>
+        <w:rPr>
+          <w:rFonts w:ascii="Arial" w:hAnsi="Arial" w:cs="Arial"/>
+          <w:lang w:val="es-CL"/>
+        </w:rPr>
+        <w:t>Datos Abiertos</w:t>
+      </w:r>
+      <w:r>
+        <w:rPr>
+          <w:rStyle w:val="FootnoteReference"/>
+          <w:rFonts w:ascii="Arial" w:hAnsi="Arial" w:cs="Arial"/>
+          <w:lang w:val="es-CL"/>
+        </w:rPr>
+        <w:footnoteReference w:id="1"/>
+      </w:r>
+      <w:r>
+        <w:rPr>
+          <w:rFonts w:ascii="Arial" w:hAnsi="Arial" w:cs="Arial"/>
+          <w:lang w:val="es-CL"/>
+        </w:rPr>
+        <w:t xml:space="preserve">, para los años 2018 a 2021. Cada </w:t>
+      </w:r>
+      <w:r>
+        <w:rPr>
+          <w:rFonts w:ascii="Arial" w:hAnsi="Arial" w:cs="Arial"/>
+          <w:lang w:val="es-CL"/>
+        </w:rPr>
+        <w:t>año</w:t>
+      </w:r>
+      <w:r>
+        <w:rPr>
+          <w:rFonts w:ascii="Arial" w:hAnsi="Arial" w:cs="Arial"/>
+          <w:lang w:val="es-CL"/>
+        </w:rPr>
+        <w:t xml:space="preserve"> </w:t>
+      </w:r>
+      <w:r>
+        <w:rPr>
+          <w:rFonts w:ascii="Arial" w:hAnsi="Arial" w:cs="Arial"/>
+          <w:lang w:val="es-CL"/>
+        </w:rPr>
+        <w:t xml:space="preserve">incluye información </w:t>
+      </w:r>
+      <w:r>
+        <w:rPr>
+          <w:rFonts w:ascii="Arial" w:hAnsi="Arial" w:cs="Arial"/>
+          <w:lang w:val="es-CL"/>
+        </w:rPr>
+        <w:t>sobre Oferta</w:t>
+      </w:r>
+      <w:r>
+        <w:rPr>
+          <w:rFonts w:ascii="Arial" w:hAnsi="Arial" w:cs="Arial"/>
+          <w:lang w:val="es-CL"/>
+        </w:rPr>
+        <w:t xml:space="preserve"> educativa (A)</w:t>
+      </w:r>
+      <w:r>
+        <w:rPr>
+          <w:rFonts w:ascii="Arial" w:hAnsi="Arial" w:cs="Arial"/>
+          <w:lang w:val="es-CL"/>
+        </w:rPr>
+        <w:t>, Postulantes</w:t>
+      </w:r>
+      <w:r>
+        <w:rPr>
+          <w:rFonts w:ascii="Arial" w:hAnsi="Arial" w:cs="Arial"/>
+          <w:lang w:val="es-CL"/>
+        </w:rPr>
+        <w:t xml:space="preserve"> (B)</w:t>
+      </w:r>
+      <w:r>
+        <w:rPr>
+          <w:rFonts w:ascii="Arial" w:hAnsi="Arial" w:cs="Arial"/>
+          <w:lang w:val="es-CL"/>
+        </w:rPr>
+        <w:t xml:space="preserve">, Postulaciones </w:t>
+      </w:r>
+      <w:r>
+        <w:rPr>
+          <w:rFonts w:ascii="Arial" w:hAnsi="Arial" w:cs="Arial"/>
+          <w:lang w:val="es-CL"/>
+        </w:rPr>
+        <w:t xml:space="preserve">(C) </w:t>
+      </w:r>
+      <w:r>
+        <w:rPr>
+          <w:rFonts w:ascii="Arial" w:hAnsi="Arial" w:cs="Arial"/>
+          <w:lang w:val="es-CL"/>
+        </w:rPr>
+        <w:t>y Resultados</w:t>
+      </w:r>
+      <w:r>
+        <w:rPr>
+          <w:rFonts w:ascii="Arial" w:hAnsi="Arial" w:cs="Arial"/>
+          <w:lang w:val="es-CL"/>
+        </w:rPr>
+        <w:t xml:space="preserve"> </w:t>
+      </w:r>
+      <w:r>
+        <w:rPr>
+          <w:rFonts w:ascii="Arial" w:hAnsi="Arial" w:cs="Arial"/>
+          <w:lang w:val="es-CL"/>
+        </w:rPr>
+        <w:t>(D)</w:t>
+      </w:r>
+      <w:r>
+        <w:rPr>
+          <w:rFonts w:ascii="Arial" w:hAnsi="Arial" w:cs="Arial"/>
+          <w:lang w:val="es-CL"/>
+        </w:rPr>
+        <w:t xml:space="preserve"> para la etapa regular y complementaria</w:t>
+      </w:r>
+      <w:r>
+        <w:rPr>
+          <w:rFonts w:ascii="Arial" w:hAnsi="Arial" w:cs="Arial"/>
+          <w:lang w:val="es-CL"/>
+        </w:rPr>
+        <w:t xml:space="preserve"> del proceso</w:t>
+      </w:r>
+      <w:r>
+        <w:rPr>
+          <w:rFonts w:ascii="Arial" w:hAnsi="Arial" w:cs="Arial"/>
+          <w:lang w:val="es-CL"/>
+        </w:rPr>
+        <w:t>.</w:t>
+      </w:r>
+      <w:r>
+        <w:rPr>
+          <w:rFonts w:ascii="Arial" w:hAnsi="Arial" w:cs="Arial"/>
+          <w:lang w:val="es-CL"/>
+        </w:rPr>
+        <w:t xml:space="preserve"> De acuerdo con los objetivos de este trabajo, se analizaron solamente los procesos regulares</w:t>
+      </w:r>
+      <w:r>
+        <w:rPr>
+          <w:rFonts w:ascii="Arial" w:hAnsi="Arial" w:cs="Arial"/>
+          <w:lang w:val="es-CL"/>
+        </w:rPr>
+        <w:t>.</w:t>
+      </w:r>
+    </w:p>
+    <w:p>
+      <w:pPr>
+        <w:spacing w:line="360" w:lineRule="auto"/>
+        <w:jc w:val="both"/>
+        <w:rPr>
+          <w:rFonts w:ascii="Arial" w:hAnsi="Arial" w:cs="Arial"/>
+          <w:lang w:val="es-CL"/>
+        </w:rPr>
+      </w:pPr>
+      <w:r>
+        <w:rPr>
+          <w:rFonts w:ascii="Arial" w:hAnsi="Arial" w:cs="Arial"/>
+          <w:lang w:val="es-CL"/>
+        </w:rPr>
+        <w:t xml:space="preserve">Las bases de datos SAE </w:t>
+      </w:r>
+      <w:r>
+        <w:rPr>
+          <w:rFonts w:ascii="Arial" w:hAnsi="Arial" w:cs="Arial"/>
+          <w:lang w:val="es-CL"/>
+        </w:rPr>
+        <w:t xml:space="preserve">informan </w:t>
+      </w:r>
+      <w:r>
+        <w:rPr>
+          <w:rFonts w:ascii="Arial" w:hAnsi="Arial" w:cs="Arial"/>
+          <w:lang w:val="es-CL"/>
+        </w:rPr>
+        <w:t xml:space="preserve">sobre </w:t>
+      </w:r>
+      <w:r>
+        <w:rPr>
+          <w:rFonts w:ascii="Arial" w:hAnsi="Arial" w:cs="Arial"/>
+          <w:lang w:val="es-CL"/>
+        </w:rPr>
+        <w:t xml:space="preserve">el </w:t>
+      </w:r>
+      <w:r>
+        <w:rPr>
+          <w:rFonts w:ascii="Arial" w:hAnsi="Arial" w:cs="Arial"/>
+          <w:lang w:val="es-CL"/>
+        </w:rPr>
+        <w:t xml:space="preserve">tipo de jornada, </w:t>
+      </w:r>
+      <w:r>
+        <w:rPr>
+          <w:rFonts w:ascii="Arial" w:hAnsi="Arial" w:cs="Arial"/>
+          <w:lang w:val="es-CL"/>
+        </w:rPr>
+        <w:t xml:space="preserve">existencia de </w:t>
+      </w:r>
+      <w:r>
+        <w:rPr>
+          <w:rFonts w:ascii="Arial" w:hAnsi="Arial" w:cs="Arial"/>
+          <w:lang w:val="es-CL"/>
+        </w:rPr>
+        <w:t xml:space="preserve">financiamiento compartido, </w:t>
+      </w:r>
+      <w:r>
+        <w:rPr>
+          <w:rFonts w:ascii="Arial" w:hAnsi="Arial" w:cs="Arial"/>
+          <w:lang w:val="es-CL"/>
+        </w:rPr>
+        <w:t xml:space="preserve">regímenes </w:t>
+      </w:r>
+      <w:r>
+        <w:rPr>
+          <w:rFonts w:ascii="Arial" w:hAnsi="Arial" w:cs="Arial"/>
+          <w:lang w:val="es-CL"/>
+        </w:rPr>
+        <w:t>educación diferenciada</w:t>
+      </w:r>
+      <w:r>
+        <w:rPr>
+          <w:rFonts w:ascii="Arial" w:hAnsi="Arial" w:cs="Arial"/>
+          <w:lang w:val="es-CL"/>
+        </w:rPr>
+        <w:t xml:space="preserve"> </w:t>
+      </w:r>
+      <w:r>
+        <w:rPr>
+          <w:rFonts w:ascii="Arial" w:hAnsi="Arial" w:cs="Arial"/>
+          <w:lang w:val="es-CL"/>
+        </w:rPr>
+        <w:t>y cantidad de vacantes por curso entre establecimientos</w:t>
+      </w:r>
+      <w:r>
+        <w:rPr>
+          <w:rFonts w:ascii="Arial" w:hAnsi="Arial" w:cs="Arial"/>
+          <w:lang w:val="es-CL"/>
+        </w:rPr>
+        <w:t>; sobre género, situación de prioridad socioeconómica</w:t>
+      </w:r>
+      <w:r>
+        <w:rPr>
+          <w:rFonts w:ascii="Arial" w:hAnsi="Arial" w:cs="Arial"/>
+          <w:lang w:val="es-CL"/>
+        </w:rPr>
+        <w:t xml:space="preserve"> y</w:t>
+      </w:r>
+      <w:r>
+        <w:rPr>
+          <w:rFonts w:ascii="Arial" w:hAnsi="Arial" w:cs="Arial"/>
+          <w:lang w:val="es-CL"/>
+        </w:rPr>
+        <w:t xml:space="preserve"> </w:t>
+      </w:r>
+      <w:r>
+        <w:rPr>
+          <w:rFonts w:ascii="Arial" w:hAnsi="Arial" w:cs="Arial"/>
+          <w:lang w:val="es-CL"/>
+        </w:rPr>
+        <w:t xml:space="preserve">ranking </w:t>
+      </w:r>
+      <w:r>
+        <w:rPr>
+          <w:rFonts w:ascii="Arial" w:hAnsi="Arial" w:cs="Arial"/>
+          <w:lang w:val="es-CL"/>
+        </w:rPr>
+        <w:t>de notas</w:t>
+      </w:r>
+      <w:r>
+        <w:rPr>
+          <w:rFonts w:ascii="Arial" w:hAnsi="Arial" w:cs="Arial"/>
+          <w:lang w:val="es-CL"/>
+        </w:rPr>
+        <w:t>; sobre</w:t>
+      </w:r>
+      <w:r>
+        <w:rPr>
+          <w:rFonts w:ascii="Arial" w:hAnsi="Arial" w:cs="Arial"/>
+          <w:lang w:val="es-CL"/>
+        </w:rPr>
+        <w:t xml:space="preserve"> </w:t>
+      </w:r>
+      <w:r>
+        <w:rPr>
+          <w:rFonts w:ascii="Arial" w:hAnsi="Arial" w:cs="Arial"/>
+          <w:lang w:val="es-CL"/>
+        </w:rPr>
+        <w:t xml:space="preserve">el </w:t>
+      </w:r>
+      <w:r>
+        <w:rPr>
+          <w:rFonts w:ascii="Arial" w:hAnsi="Arial" w:cs="Arial"/>
+          <w:lang w:val="es-CL"/>
+        </w:rPr>
+        <w:t>nivel al que postula</w:t>
+      </w:r>
+      <w:r>
+        <w:rPr>
+          <w:rFonts w:ascii="Arial" w:hAnsi="Arial" w:cs="Arial"/>
+          <w:lang w:val="es-CL"/>
+        </w:rPr>
+        <w:t>n los y las estudiantes, el orden de preferencia de cada postulación</w:t>
+      </w:r>
+      <w:r>
+        <w:rPr>
+          <w:rFonts w:ascii="Arial" w:hAnsi="Arial" w:cs="Arial"/>
+          <w:lang w:val="es-CL"/>
+        </w:rPr>
+        <w:t xml:space="preserve"> y</w:t>
+      </w:r>
+      <w:r>
+        <w:rPr>
+          <w:rFonts w:ascii="Arial" w:hAnsi="Arial" w:cs="Arial"/>
+          <w:lang w:val="es-CL"/>
+        </w:rPr>
+        <w:t xml:space="preserve"> condiciones de prioridad (matriculado/a, hermano/a, funcionario/a y exalumno/a)</w:t>
+      </w:r>
+      <w:r>
+        <w:rPr>
+          <w:rFonts w:ascii="Arial" w:hAnsi="Arial" w:cs="Arial"/>
+          <w:lang w:val="es-CL"/>
+        </w:rPr>
+        <w:t xml:space="preserve"> durante las Postulaciones; y</w:t>
+      </w:r>
+      <w:r>
+        <w:rPr>
+          <w:rFonts w:ascii="Arial" w:hAnsi="Arial" w:cs="Arial"/>
+          <w:lang w:val="es-CL"/>
+        </w:rPr>
+        <w:t>, finalmente,</w:t>
+      </w:r>
+      <w:r>
+        <w:rPr>
+          <w:rFonts w:ascii="Arial" w:hAnsi="Arial" w:cs="Arial"/>
+          <w:lang w:val="es-CL"/>
+        </w:rPr>
+        <w:t xml:space="preserve"> </w:t>
+      </w:r>
+      <w:r>
+        <w:rPr>
+          <w:rFonts w:ascii="Arial" w:hAnsi="Arial" w:cs="Arial"/>
+          <w:lang w:val="es-CL"/>
+        </w:rPr>
+        <w:t>dónde fue admitido el estudiante</w:t>
+      </w:r>
+      <w:r>
+        <w:rPr>
+          <w:rFonts w:ascii="Arial" w:hAnsi="Arial" w:cs="Arial"/>
+          <w:lang w:val="es-CL"/>
+        </w:rPr>
+        <w:t xml:space="preserve"> y su respuesta.</w:t>
+      </w:r>
+    </w:p>
+    <w:p>
+      <w:pPr>
+        <w:spacing w:line="360" w:lineRule="auto"/>
+        <w:jc w:val="both"/>
+        <w:rPr>
+          <w:rFonts w:ascii="Arial" w:hAnsi="Arial" w:cs="Arial"/>
+          <w:lang w:val="es-CL"/>
+        </w:rPr>
+      </w:pPr>
+      <w:r>
+        <w:rPr>
+          <w:rFonts w:ascii="Arial" w:hAnsi="Arial" w:cs="Arial"/>
+          <w:lang w:val="es-CL"/>
+        </w:rPr>
+        <w:t xml:space="preserve">Para </w:t>
+      </w:r>
+      <w:r>
+        <w:rPr>
+          <w:rFonts w:ascii="Arial" w:hAnsi="Arial" w:cs="Arial"/>
+          <w:lang w:val="es-CL"/>
+        </w:rPr>
+        <w:t xml:space="preserve">complementar </w:t>
+      </w:r>
+      <w:r>
+        <w:rPr>
+          <w:rFonts w:ascii="Arial" w:hAnsi="Arial" w:cs="Arial"/>
+          <w:lang w:val="es-CL"/>
+        </w:rPr>
+        <w:t>el</w:t>
+      </w:r>
+      <w:r>
+        <w:rPr>
+          <w:rFonts w:ascii="Arial" w:hAnsi="Arial" w:cs="Arial"/>
+          <w:lang w:val="es-CL"/>
+        </w:rPr>
+        <w:t xml:space="preserve"> análisis sobre </w:t>
+      </w:r>
+      <w:r>
+        <w:rPr>
+          <w:rFonts w:ascii="Arial" w:hAnsi="Arial" w:cs="Arial"/>
+          <w:lang w:val="es-CL"/>
+        </w:rPr>
+        <w:t xml:space="preserve">las características que adquiere la </w:t>
+      </w:r>
+      <w:r>
+        <w:rPr>
+          <w:rFonts w:ascii="Arial" w:hAnsi="Arial" w:cs="Arial"/>
+          <w:lang w:val="es-CL"/>
+        </w:rPr>
+        <w:t>demanda educativa</w:t>
+      </w:r>
+      <w:r>
+        <w:rPr>
+          <w:rFonts w:ascii="Arial" w:hAnsi="Arial" w:cs="Arial"/>
+          <w:lang w:val="es-CL"/>
+        </w:rPr>
+        <w:t xml:space="preserve">, comprendida como </w:t>
+      </w:r>
+      <w:r>
+        <w:rPr>
+          <w:rFonts w:ascii="Arial" w:hAnsi="Arial" w:cs="Arial"/>
+          <w:lang w:val="es-CL"/>
+        </w:rPr>
+        <w:t>postulaciones de estudiantes a colegios, se integraron variables de caracterización a los establecimientos educativos vía RBD</w:t>
+      </w:r>
+      <w:r>
+        <w:rPr>
+          <w:rFonts w:ascii="Arial" w:hAnsi="Arial" w:cs="Arial"/>
+          <w:lang w:val="es-CL"/>
+        </w:rPr>
+        <w:t xml:space="preserve"> (Rol Único Base de datos)</w:t>
+      </w:r>
+      <w:r>
+        <w:rPr>
+          <w:rFonts w:ascii="Arial" w:hAnsi="Arial" w:cs="Arial"/>
+          <w:lang w:val="es-CL"/>
+        </w:rPr>
+        <w:t xml:space="preserve">, identificador único de cada </w:t>
+      </w:r>
+      <w:r>
+        <w:rPr>
+          <w:rFonts w:ascii="Arial" w:hAnsi="Arial" w:cs="Arial"/>
+          <w:lang w:val="es-CL"/>
+        </w:rPr>
+        <w:t>colegio que el Mineduc incluye en sus distintas bases de datos</w:t>
+      </w:r>
+      <w:r>
+        <w:rPr>
+          <w:rFonts w:ascii="Arial" w:hAnsi="Arial" w:cs="Arial"/>
+          <w:lang w:val="es-CL"/>
+        </w:rPr>
+        <w:t xml:space="preserve">, </w:t>
+      </w:r>
+      <w:r>
+        <w:rPr>
+          <w:rFonts w:ascii="Arial" w:hAnsi="Arial" w:cs="Arial"/>
+          <w:lang w:val="es-CL"/>
+        </w:rPr>
+        <w:lastRenderedPageBreak/>
+        <w:t>también disponibles en Datos Abiertos</w:t>
+      </w:r>
+      <w:r>
+        <w:rPr>
+          <w:rFonts w:ascii="Arial" w:hAnsi="Arial" w:cs="Arial"/>
+          <w:lang w:val="es-CL"/>
+        </w:rPr>
+        <w:t>.</w:t>
+      </w:r>
+      <w:r>
+        <w:rPr>
+          <w:rFonts w:ascii="Arial" w:hAnsi="Arial" w:cs="Arial"/>
+          <w:lang w:val="es-CL"/>
+        </w:rPr>
+        <w:t xml:space="preserve"> De este modo, se agregaron variables </w:t>
+      </w:r>
+      <w:r>
+        <w:rPr>
+          <w:rFonts w:ascii="Arial" w:hAnsi="Arial" w:cs="Arial"/>
+          <w:lang w:val="es-CL"/>
+        </w:rPr>
+        <w:t>de región, zona, tipo de dependencia</w:t>
+      </w:r>
+      <w:r>
+        <w:rPr>
+          <w:rFonts w:ascii="Arial" w:hAnsi="Arial" w:cs="Arial"/>
+          <w:lang w:val="es-CL"/>
+        </w:rPr>
+        <w:t xml:space="preserve"> y cantidad de matrícula desde el Directorio de Establecimientos</w:t>
+      </w:r>
+      <w:r>
+        <w:rPr>
+          <w:rFonts w:ascii="Arial" w:hAnsi="Arial" w:cs="Arial"/>
+          <w:lang w:val="es-CL"/>
+        </w:rPr>
+        <w:t xml:space="preserve">, y </w:t>
+      </w:r>
+      <w:r>
+        <w:rPr>
+          <w:rFonts w:ascii="Arial" w:hAnsi="Arial" w:cs="Arial"/>
+          <w:lang w:val="es-CL"/>
+        </w:rPr>
+        <w:t xml:space="preserve">cantidad de alumnos/as prioritarios/as </w:t>
+      </w:r>
+      <w:r>
+        <w:rPr>
+          <w:rFonts w:ascii="Arial" w:hAnsi="Arial" w:cs="Arial"/>
+          <w:lang w:val="es-CL"/>
+        </w:rPr>
+        <w:t xml:space="preserve">en el colegio desde el </w:t>
+      </w:r>
+      <w:r>
+        <w:rPr>
+          <w:rFonts w:ascii="Arial" w:hAnsi="Arial" w:cs="Arial"/>
+          <w:lang w:val="es-CL"/>
+        </w:rPr>
+        <w:t>R</w:t>
+      </w:r>
+      <w:r>
+        <w:rPr>
+          <w:rFonts w:ascii="Arial" w:hAnsi="Arial" w:cs="Arial"/>
+          <w:lang w:val="es-CL"/>
+        </w:rPr>
+        <w:t xml:space="preserve">esumen </w:t>
+      </w:r>
+      <w:r>
+        <w:rPr>
+          <w:rFonts w:ascii="Arial" w:hAnsi="Arial" w:cs="Arial"/>
+          <w:lang w:val="es-CL"/>
+        </w:rPr>
+        <w:t>E</w:t>
+      </w:r>
+      <w:r>
+        <w:rPr>
+          <w:rFonts w:ascii="Arial" w:hAnsi="Arial" w:cs="Arial"/>
+          <w:lang w:val="es-CL"/>
+        </w:rPr>
+        <w:t>studiantes SEP</w:t>
+      </w:r>
+      <w:r>
+        <w:rPr>
+          <w:rFonts w:ascii="Arial" w:hAnsi="Arial" w:cs="Arial"/>
+          <w:lang w:val="es-CL"/>
+        </w:rPr>
+        <w:t>.</w:t>
+      </w:r>
+    </w:p>
+    <w:p>
+      <w:pPr>
+        <w:spacing w:line="360" w:lineRule="auto"/>
+        <w:jc w:val="both"/>
+        <w:rPr>
+          <w:rFonts w:ascii="Arial" w:hAnsi="Arial" w:cs="Arial"/>
+          <w:lang w:val="es-CL"/>
+        </w:rPr>
+      </w:pPr>
+      <w:r>
+        <w:rPr>
+          <w:rFonts w:ascii="Arial" w:hAnsi="Arial" w:cs="Arial"/>
+          <w:lang w:val="es-CL"/>
+        </w:rPr>
+        <w:t xml:space="preserve">Finalmente, también se añadieron </w:t>
+      </w:r>
+      <w:r>
+        <w:rPr>
+          <w:rFonts w:ascii="Arial" w:hAnsi="Arial" w:cs="Arial"/>
+          <w:lang w:val="es-CL"/>
+        </w:rPr>
+        <w:t xml:space="preserve">variables para las </w:t>
+      </w:r>
+      <w:r>
+        <w:rPr>
+          <w:rFonts w:ascii="Arial" w:hAnsi="Arial" w:cs="Arial"/>
+          <w:lang w:val="es-CL"/>
+        </w:rPr>
+        <w:t xml:space="preserve">categorías de desempeño educativo, código socioeconómico y </w:t>
+      </w:r>
+      <w:r>
+        <w:rPr>
+          <w:rFonts w:ascii="Arial" w:hAnsi="Arial" w:cs="Arial"/>
+          <w:lang w:val="es-CL"/>
+        </w:rPr>
+        <w:t xml:space="preserve">resultados SIMCE </w:t>
+      </w:r>
+      <w:r>
+        <w:rPr>
+          <w:rFonts w:ascii="Arial" w:hAnsi="Arial" w:cs="Arial"/>
+          <w:lang w:val="es-CL"/>
+        </w:rPr>
+        <w:t>de cada colegio</w:t>
+      </w:r>
+      <w:r>
+        <w:rPr>
+          <w:rFonts w:ascii="Arial" w:hAnsi="Arial" w:cs="Arial"/>
+          <w:lang w:val="es-CL"/>
+        </w:rPr>
+        <w:t xml:space="preserve"> (vía RBD)</w:t>
+      </w:r>
+      <w:r>
+        <w:rPr>
+          <w:rFonts w:ascii="Arial" w:hAnsi="Arial" w:cs="Arial"/>
+          <w:lang w:val="es-CL"/>
+        </w:rPr>
+        <w:t>, los cuales fueron obtenidos desde la plataforma web Portal de Estudios de la Agencia de Calidad de la Educación</w:t>
+      </w:r>
+      <w:r>
+        <w:rPr>
+          <w:rStyle w:val="FootnoteReference"/>
+          <w:rFonts w:ascii="Arial" w:hAnsi="Arial" w:cs="Arial"/>
+          <w:lang w:val="es-CL"/>
+        </w:rPr>
+        <w:footnoteReference w:id="2"/>
+      </w:r>
+      <w:r>
+        <w:rPr>
+          <w:rFonts w:ascii="Arial" w:hAnsi="Arial" w:cs="Arial"/>
+          <w:lang w:val="es-CL"/>
+        </w:rPr>
+        <w:t>.</w:t>
+      </w:r>
+      <w:r>
+        <w:rPr>
+          <w:rFonts w:ascii="Arial" w:hAnsi="Arial" w:cs="Arial"/>
+          <w:lang w:val="es-CL"/>
+        </w:rPr>
+        <w:t xml:space="preserve"> Para cada agregación se consideró año correspondiente, </w:t>
+      </w:r>
+      <w:r>
+        <w:rPr>
+          <w:rFonts w:ascii="Arial" w:hAnsi="Arial" w:cs="Arial"/>
+          <w:lang w:val="es-CL"/>
+        </w:rPr>
+        <w:t>control de casos perdidos y secuencia de RBD.</w:t>
       </w:r>
     </w:p>
     <w:p>
@@ -2278,7 +2916,6 @@
                 <w:rFonts w:ascii="Arial" w:hAnsi="Arial" w:cs="Arial"/>
                 <w:lang w:val="es-CL"/>
               </w:rPr>
-              <w:lastRenderedPageBreak/>
               <w:t>Macrozona</w:t>
             </w:r>
             <w:r>
@@ -2427,7 +3064,7 @@
                 <w:color w:val="000000"/>
                 <w:lang w:val="es-CL"/>
               </w:rPr>
-              <w:t>5</w:t>
+              <w:t>6</w:t>
             </w:r>
           </w:p>
         </w:tc>
@@ -3360,6 +3997,7 @@
                 <w:bCs w:val="0"/>
                 <w:lang w:val="es-CL"/>
               </w:rPr>
+              <w:lastRenderedPageBreak/>
               <w:t>Metropolitana</w:t>
             </w:r>
           </w:p>
@@ -3384,7 +4022,7 @@
                 <w:color w:val="000000"/>
                 <w:lang w:val="es-CL"/>
               </w:rPr>
-              <w:t>0</w:t>
+              <w:t>-</w:t>
             </w:r>
           </w:p>
         </w:tc>
@@ -4593,7 +5231,6 @@
                 <w:bCs w:val="0"/>
                 <w:lang w:val="es-CL"/>
               </w:rPr>
-              <w:lastRenderedPageBreak/>
               <w:t>Preescolar</w:t>
             </w:r>
           </w:p>
@@ -4632,7 +5269,7 @@
                 <w:rFonts w:ascii="Arial" w:hAnsi="Arial" w:cs="Arial"/>
                 <w:lang w:val="es-CL"/>
               </w:rPr>
-              <w:t>4</w:t>
+              <w:t>3</w:t>
             </w:r>
           </w:p>
         </w:tc>
@@ -5631,6 +6268,7 @@
                 <w:bCs w:val="0"/>
                 <w:lang w:val="es-CL"/>
               </w:rPr>
+              <w:lastRenderedPageBreak/>
               <w:t>Hombre</w:t>
             </w:r>
           </w:p>
@@ -7296,7 +7934,8 @@
     </w:p>
     <w:p>
       <w:pPr>
-        <w:spacing w:line="360" w:lineRule="auto"/>
+        <w:spacing w:before="240" w:line="360" w:lineRule="auto"/>
+        <w:jc w:val="both"/>
         <w:rPr>
           <w:rFonts w:ascii="Arial" w:hAnsi="Arial" w:cs="Arial"/>
           <w:lang w:val="es-CL"/>
@@ -7307,11 +7946,168 @@
           <w:rFonts w:ascii="Arial" w:hAnsi="Arial" w:cs="Arial"/>
           <w:lang w:val="es-CL"/>
         </w:rPr>
-        <w:t>Resultados y Discusión</w:t>
+        <w:t xml:space="preserve">Para cada proceso </w:t>
+      </w:r>
+      <w:r>
+        <w:rPr>
+          <w:rFonts w:ascii="Arial" w:hAnsi="Arial" w:cs="Arial"/>
+          <w:lang w:val="es-CL"/>
+        </w:rPr>
+        <w:t xml:space="preserve">del SAE se calcularon distribuciones absolutas y relativas, analizando especialmente la concentración de postulaciones en </w:t>
+      </w:r>
+      <w:r>
+        <w:rPr>
+          <w:rFonts w:ascii="Arial" w:hAnsi="Arial" w:cs="Arial"/>
+          <w:lang w:val="es-CL"/>
+        </w:rPr>
+        <w:t xml:space="preserve">unidades educativas y su variación a través de los años de implementación del SAE. </w:t>
+      </w:r>
+      <w:r>
+        <w:rPr>
+          <w:rFonts w:ascii="Arial" w:hAnsi="Arial" w:cs="Arial"/>
+          <w:lang w:val="es-CL"/>
+        </w:rPr>
+        <w:t xml:space="preserve">Tanto para la oferta como los y las postulantes, se utilizaron las variables de identificación única RBD </w:t>
+      </w:r>
+      <w:r>
+        <w:rPr>
+          <w:rFonts w:ascii="Arial" w:hAnsi="Arial" w:cs="Arial"/>
+          <w:lang w:val="es-CL"/>
+        </w:rPr>
+        <w:t xml:space="preserve">y MRUN (máscara </w:t>
+      </w:r>
+      <w:r>
+        <w:rPr>
+          <w:rFonts w:ascii="Arial" w:hAnsi="Arial" w:cs="Arial"/>
+          <w:lang w:val="es-CL"/>
+        </w:rPr>
+        <w:t>Rol Único Nacional</w:t>
+      </w:r>
+      <w:r>
+        <w:rPr>
+          <w:rFonts w:ascii="Arial" w:hAnsi="Arial" w:cs="Arial"/>
+          <w:lang w:val="es-CL"/>
+        </w:rPr>
+        <w:t>)</w:t>
+      </w:r>
+      <w:r>
+        <w:rPr>
+          <w:rFonts w:ascii="Arial" w:hAnsi="Arial" w:cs="Arial"/>
+          <w:lang w:val="es-CL"/>
+        </w:rPr>
+        <w:t xml:space="preserve"> respectivamente para seleccionar casos únicos</w:t>
+      </w:r>
+      <w:r>
+        <w:rPr>
+          <w:rFonts w:ascii="Arial" w:hAnsi="Arial" w:cs="Arial"/>
+          <w:lang w:val="es-CL"/>
+        </w:rPr>
+        <w:t xml:space="preserve"> y computar la información requerida. Para el caso </w:t>
+      </w:r>
+      <w:r>
+        <w:rPr>
+          <w:rFonts w:ascii="Arial" w:hAnsi="Arial" w:cs="Arial"/>
+          <w:lang w:val="es-CL"/>
+        </w:rPr>
+        <w:t xml:space="preserve">de las </w:t>
+      </w:r>
+      <w:r>
+        <w:rPr>
+          <w:rFonts w:ascii="Arial" w:hAnsi="Arial" w:cs="Arial"/>
+          <w:lang w:val="es-CL"/>
+        </w:rPr>
+        <w:t>postulaciones, primero se establecieron postulaciones válidas, es decir, postulaciones únicas a cada colegio</w:t>
+      </w:r>
+      <w:r>
+        <w:rPr>
+          <w:rFonts w:ascii="Arial" w:hAnsi="Arial" w:cs="Arial"/>
+          <w:lang w:val="es-CL"/>
+        </w:rPr>
+        <w:t xml:space="preserve"> (</w:t>
+      </w:r>
+      <w:r>
+        <w:rPr>
+          <w:rFonts w:ascii="Arial" w:hAnsi="Arial" w:cs="Arial"/>
+          <w:lang w:val="es-CL"/>
+        </w:rPr>
+        <w:t>tupla RBD y COD_CURSO</w:t>
+      </w:r>
+      <w:r>
+        <w:rPr>
+          <w:rStyle w:val="FootnoteReference"/>
+          <w:rFonts w:ascii="Arial" w:hAnsi="Arial" w:cs="Arial"/>
+          <w:lang w:val="es-CL"/>
+        </w:rPr>
+        <w:footnoteReference w:id="3"/>
+      </w:r>
+      <w:r>
+        <w:rPr>
+          <w:rFonts w:ascii="Arial" w:hAnsi="Arial" w:cs="Arial"/>
+          <w:lang w:val="es-CL"/>
+        </w:rPr>
+        <w:t>)</w:t>
+      </w:r>
+      <w:r>
+        <w:rPr>
+          <w:rFonts w:ascii="Arial" w:hAnsi="Arial" w:cs="Arial"/>
+          <w:lang w:val="es-CL"/>
+        </w:rPr>
+        <w:t xml:space="preserve">, debido que algunas personas postularon más de </w:t>
+      </w:r>
+      <w:r>
+        <w:rPr>
+          <w:rFonts w:ascii="Arial" w:hAnsi="Arial" w:cs="Arial"/>
+          <w:lang w:val="es-CL"/>
+        </w:rPr>
+        <w:t>una vez</w:t>
+      </w:r>
+      <w:r>
+        <w:rPr>
+          <w:rFonts w:ascii="Arial" w:hAnsi="Arial" w:cs="Arial"/>
+          <w:lang w:val="es-CL"/>
+        </w:rPr>
+        <w:t xml:space="preserve"> a sus hijos/as a la misma unidad</w:t>
+      </w:r>
+      <w:r>
+        <w:rPr>
+          <w:rFonts w:ascii="Arial" w:hAnsi="Arial" w:cs="Arial"/>
+          <w:lang w:val="es-CL"/>
+        </w:rPr>
+        <w:t xml:space="preserve"> educativa</w:t>
+      </w:r>
+      <w:r>
+        <w:rPr>
+          <w:rFonts w:ascii="Arial" w:hAnsi="Arial" w:cs="Arial"/>
+          <w:lang w:val="es-CL"/>
+        </w:rPr>
+        <w:t xml:space="preserve">, lo cual produce errores en el conteo de demanda de vacantes y </w:t>
+      </w:r>
+      <w:r>
+        <w:rPr>
+          <w:rFonts w:ascii="Arial" w:hAnsi="Arial" w:cs="Arial"/>
+          <w:lang w:val="es-CL"/>
+        </w:rPr>
+        <w:t xml:space="preserve">que el </w:t>
+      </w:r>
+      <w:r>
+        <w:rPr>
+          <w:rFonts w:ascii="Arial" w:hAnsi="Arial" w:cs="Arial"/>
+          <w:lang w:val="es-CL"/>
+        </w:rPr>
+        <w:t>SAE</w:t>
+      </w:r>
+      <w:r>
+        <w:rPr>
+          <w:rFonts w:ascii="Arial" w:hAnsi="Arial" w:cs="Arial"/>
+          <w:lang w:val="es-CL"/>
+        </w:rPr>
+        <w:t xml:space="preserve"> igualmente reduce a una por estudiante.</w:t>
       </w:r>
     </w:p>
     <w:p>
       <w:pPr>
+        <w:spacing w:before="240" w:line="360" w:lineRule="auto"/>
+        <w:jc w:val="both"/>
         <w:rPr>
           <w:rFonts w:ascii="Arial" w:hAnsi="Arial" w:cs="Arial"/>
           <w:lang w:val="es-CL"/>
@@ -7322,11 +8118,105 @@
           <w:rFonts w:ascii="Arial" w:hAnsi="Arial" w:cs="Arial"/>
           <w:lang w:val="es-CL"/>
         </w:rPr>
-        <w:br w:type="page"/>
+        <w:lastRenderedPageBreak/>
+        <w:t xml:space="preserve">Por otro lado, se descontaron del </w:t>
+      </w:r>
+      <w:r>
+        <w:rPr>
+          <w:rFonts w:ascii="Arial" w:hAnsi="Arial" w:cs="Arial"/>
+          <w:lang w:val="es-CL"/>
+        </w:rPr>
+        <w:t xml:space="preserve">cálculo de </w:t>
+      </w:r>
+      <w:r>
+        <w:rPr>
+          <w:rFonts w:ascii="Arial" w:hAnsi="Arial" w:cs="Arial"/>
+          <w:lang w:val="es-CL"/>
+        </w:rPr>
+        <w:t xml:space="preserve">postulaciones </w:t>
+      </w:r>
+      <w:r>
+        <w:rPr>
+          <w:rFonts w:ascii="Arial" w:hAnsi="Arial" w:cs="Arial"/>
+          <w:lang w:val="es-CL"/>
+        </w:rPr>
+        <w:t xml:space="preserve">por colegio las observaciones ‘agregadas por continuidad’, debido a que son </w:t>
+      </w:r>
+      <w:r>
+        <w:rPr>
+          <w:rFonts w:ascii="Arial" w:hAnsi="Arial" w:cs="Arial"/>
+          <w:lang w:val="es-CL"/>
+        </w:rPr>
+        <w:t xml:space="preserve">postulaciones automáticas que la plataforma genera </w:t>
+      </w:r>
+      <w:r>
+        <w:rPr>
+          <w:rFonts w:ascii="Arial" w:hAnsi="Arial" w:cs="Arial"/>
+          <w:lang w:val="es-CL"/>
+        </w:rPr>
+        <w:t>en caso de que</w:t>
+      </w:r>
+      <w:r>
+        <w:rPr>
+          <w:rFonts w:ascii="Arial" w:hAnsi="Arial" w:cs="Arial"/>
+          <w:lang w:val="es-CL"/>
+        </w:rPr>
+        <w:t xml:space="preserve"> </w:t>
+      </w:r>
+      <w:r>
+        <w:rPr>
+          <w:rFonts w:ascii="Arial" w:hAnsi="Arial" w:cs="Arial"/>
+          <w:lang w:val="es-CL"/>
+        </w:rPr>
+        <w:t xml:space="preserve">los o las </w:t>
+      </w:r>
+      <w:r>
+        <w:rPr>
+          <w:rFonts w:ascii="Arial" w:hAnsi="Arial" w:cs="Arial"/>
+          <w:lang w:val="es-CL"/>
+        </w:rPr>
+        <w:t>estudiante</w:t>
+      </w:r>
+      <w:r>
+        <w:rPr>
+          <w:rFonts w:ascii="Arial" w:hAnsi="Arial" w:cs="Arial"/>
+          <w:lang w:val="es-CL"/>
+        </w:rPr>
+        <w:t>s</w:t>
+      </w:r>
+      <w:r>
+        <w:rPr>
+          <w:rFonts w:ascii="Arial" w:hAnsi="Arial" w:cs="Arial"/>
+          <w:lang w:val="es-CL"/>
+        </w:rPr>
+        <w:t xml:space="preserve"> pudiese</w:t>
+      </w:r>
+      <w:r>
+        <w:rPr>
+          <w:rFonts w:ascii="Arial" w:hAnsi="Arial" w:cs="Arial"/>
+          <w:lang w:val="es-CL"/>
+        </w:rPr>
+        <w:t>n</w:t>
+      </w:r>
+      <w:r>
+        <w:rPr>
+          <w:rFonts w:ascii="Arial" w:hAnsi="Arial" w:cs="Arial"/>
+          <w:lang w:val="es-CL"/>
+        </w:rPr>
+        <w:t xml:space="preserve"> continuar estudios en su colegio de origen, ya que no representan la voluntad</w:t>
+      </w:r>
+      <w:r>
+        <w:rPr>
+          <w:rFonts w:ascii="Arial" w:hAnsi="Arial" w:cs="Arial"/>
+          <w:lang w:val="es-CL"/>
+        </w:rPr>
+        <w:t xml:space="preserve"> de los y las participantes del SAE.</w:t>
       </w:r>
     </w:p>
     <w:p>
       <w:pPr>
+        <w:spacing w:before="240" w:line="360" w:lineRule="auto"/>
+        <w:jc w:val="both"/>
         <w:rPr>
           <w:rFonts w:ascii="Arial" w:hAnsi="Arial" w:cs="Arial"/>
           <w:lang w:val="es-CL"/>
@@ -7337,8 +8227,198 @@
           <w:rFonts w:ascii="Arial" w:hAnsi="Arial" w:cs="Arial"/>
           <w:lang w:val="es-CL"/>
         </w:rPr>
-        <w:lastRenderedPageBreak/>
-        <w:br w:type="page"/>
+        <w:t xml:space="preserve">De este modo, teniendo en cuenta que la unidad principal de análisis </w:t>
+      </w:r>
+      <w:r>
+        <w:rPr>
+          <w:rFonts w:ascii="Arial" w:hAnsi="Arial" w:cs="Arial"/>
+          <w:lang w:val="es-CL"/>
+        </w:rPr>
+        <w:t>es</w:t>
+      </w:r>
+      <w:r>
+        <w:rPr>
+          <w:rFonts w:ascii="Arial" w:hAnsi="Arial" w:cs="Arial"/>
+          <w:lang w:val="es-CL"/>
+        </w:rPr>
+        <w:t xml:space="preserve"> el colegio (RBD) o los y las estudiantes (MRUN) según se </w:t>
+      </w:r>
+      <w:r>
+        <w:rPr>
+          <w:rFonts w:ascii="Arial" w:hAnsi="Arial" w:cs="Arial"/>
+          <w:lang w:val="es-CL"/>
+        </w:rPr>
+        <w:t xml:space="preserve">analice </w:t>
+      </w:r>
+      <w:r>
+        <w:rPr>
+          <w:rFonts w:ascii="Arial" w:hAnsi="Arial" w:cs="Arial"/>
+          <w:lang w:val="es-CL"/>
+        </w:rPr>
+        <w:t>oferta o demanda educativa, las variables agregadas desde otras bases de datos</w:t>
+      </w:r>
+      <w:r>
+        <w:rPr>
+          <w:rFonts w:ascii="Arial" w:hAnsi="Arial" w:cs="Arial"/>
+          <w:lang w:val="es-CL"/>
+        </w:rPr>
+        <w:t xml:space="preserve"> (Directorio de Establecimientos, Resumen Estudiantes </w:t>
+      </w:r>
+      <w:r>
+        <w:rPr>
+          <w:rFonts w:ascii="Arial" w:hAnsi="Arial" w:cs="Arial"/>
+          <w:lang w:val="es-CL"/>
+        </w:rPr>
+        <w:t xml:space="preserve">SEP, </w:t>
+      </w:r>
+      <w:r>
+        <w:rPr>
+          <w:rFonts w:ascii="Arial" w:hAnsi="Arial" w:cs="Arial"/>
+          <w:lang w:val="es-CL"/>
+        </w:rPr>
+        <w:t>Resultados SIMCE, Resultados IDPS y Resultados Categorías de Desempeño</w:t>
+      </w:r>
+      <w:r>
+        <w:rPr>
+          <w:rFonts w:ascii="Arial" w:hAnsi="Arial" w:cs="Arial"/>
+          <w:lang w:val="es-CL"/>
+        </w:rPr>
+        <w:t>)</w:t>
+      </w:r>
+      <w:r>
+        <w:rPr>
+          <w:rFonts w:ascii="Arial" w:hAnsi="Arial" w:cs="Arial"/>
+          <w:lang w:val="es-CL"/>
+        </w:rPr>
+        <w:t xml:space="preserve"> se asignaron mediante </w:t>
+      </w:r>
+      <w:r>
+        <w:rPr>
+          <w:rFonts w:ascii="Arial" w:hAnsi="Arial" w:cs="Arial"/>
+          <w:lang w:val="es-CL"/>
+        </w:rPr>
+        <w:t>criterios</w:t>
+      </w:r>
+      <w:r>
+        <w:rPr>
+          <w:rFonts w:ascii="Arial" w:hAnsi="Arial" w:cs="Arial"/>
+          <w:lang w:val="es-CL"/>
+        </w:rPr>
+        <w:t xml:space="preserve"> RBD y COD_CURSO o MRUN</w:t>
+      </w:r>
+      <w:r>
+        <w:rPr>
+          <w:rFonts w:ascii="Arial" w:hAnsi="Arial" w:cs="Arial"/>
+          <w:lang w:val="es-CL"/>
+        </w:rPr>
+        <w:t xml:space="preserve"> (seleccionando luego casos únicos de requerirse)</w:t>
+      </w:r>
+      <w:r>
+        <w:rPr>
+          <w:rFonts w:ascii="Arial" w:hAnsi="Arial" w:cs="Arial"/>
+          <w:lang w:val="es-CL"/>
+        </w:rPr>
+        <w:t>,</w:t>
+      </w:r>
+      <w:r>
+        <w:rPr>
+          <w:rFonts w:ascii="Arial" w:hAnsi="Arial" w:cs="Arial"/>
+          <w:lang w:val="es-CL"/>
+        </w:rPr>
+        <w:t xml:space="preserve"> con las funciones de manipulación de bases de datos del paquete </w:t>
+      </w:r>
+      <w:r>
+        <w:rPr>
+          <w:rFonts w:ascii="Arial" w:hAnsi="Arial" w:cs="Arial"/>
+          <w:lang w:val="es-CL"/>
+        </w:rPr>
+        <w:t xml:space="preserve">Tidyverse </w:t>
+      </w:r>
+      <w:r>
+        <w:rPr>
+          <w:rFonts w:ascii="Arial" w:hAnsi="Arial" w:cs="Arial"/>
+          <w:lang w:val="es-CL"/>
+        </w:rPr>
+        <w:t xml:space="preserve">(v. </w:t>
+      </w:r>
+      <w:r>
+        <w:rPr>
+          <w:rFonts w:ascii="Arial" w:hAnsi="Arial" w:cs="Arial"/>
+          <w:lang w:val="es-CL"/>
+        </w:rPr>
+        <w:t>1.3.1</w:t>
+      </w:r>
+      <w:r>
+        <w:rPr>
+          <w:rFonts w:ascii="Arial" w:hAnsi="Arial" w:cs="Arial"/>
+          <w:lang w:val="es-CL"/>
+        </w:rPr>
+        <w:t xml:space="preserve">) </w:t>
+      </w:r>
+      <w:r>
+        <w:rPr>
+          <w:rFonts w:ascii="Arial" w:hAnsi="Arial" w:cs="Arial"/>
+          <w:lang w:val="es-CL"/>
+        </w:rPr>
+        <w:t xml:space="preserve">en </w:t>
+      </w:r>
+      <w:r>
+        <w:rPr>
+          <w:rFonts w:ascii="Arial" w:hAnsi="Arial" w:cs="Arial"/>
+          <w:lang w:val="es-CL"/>
+        </w:rPr>
+        <w:t xml:space="preserve">el software </w:t>
+      </w:r>
+      <w:r>
+        <w:rPr>
+          <w:rFonts w:ascii="Arial" w:hAnsi="Arial" w:cs="Arial"/>
+          <w:lang w:val="es-CL"/>
+        </w:rPr>
+        <w:t>RStudio</w:t>
+      </w:r>
+      <w:r>
+        <w:rPr>
+          <w:rFonts w:ascii="Arial" w:hAnsi="Arial" w:cs="Arial"/>
+          <w:lang w:val="es-CL"/>
+        </w:rPr>
+        <w:t xml:space="preserve"> (v. </w:t>
+      </w:r>
+      <w:r>
+        <w:rPr>
+          <w:rFonts w:ascii="Arial" w:hAnsi="Arial" w:cs="Arial"/>
+          <w:lang w:val="es-CL"/>
+        </w:rPr>
+        <w:t>4.2</w:t>
+      </w:r>
+      <w:r>
+        <w:rPr>
+          <w:rFonts w:ascii="Arial" w:hAnsi="Arial" w:cs="Arial"/>
+          <w:lang w:val="es-CL"/>
+        </w:rPr>
+        <w:t>)</w:t>
+      </w:r>
+      <w:r>
+        <w:rPr>
+          <w:rFonts w:ascii="Arial" w:hAnsi="Arial" w:cs="Arial"/>
+          <w:lang w:val="es-CL"/>
+        </w:rPr>
+        <w:t>.</w:t>
+      </w:r>
+    </w:p>
+    <w:p>
+      <w:pPr>
+        <w:spacing w:line="360" w:lineRule="auto"/>
+        <w:rPr>
+          <w:rFonts w:ascii="Arial" w:hAnsi="Arial" w:cs="Arial"/>
+          <w:lang w:val="es-CL"/>
+        </w:rPr>
+      </w:pPr>
+      <w:r>
+        <w:rPr>
+          <w:rFonts w:ascii="Arial" w:hAnsi="Arial" w:cs="Arial"/>
+          <w:lang w:val="es-CL"/>
+        </w:rPr>
+        <w:t>Resultados y Discusión</w:t>
       </w:r>
     </w:p>
     <w:p>
@@ -7355,7 +8435,6 @@
           <w:rFonts w:ascii="Arial" w:hAnsi="Arial" w:cs="Arial"/>
           <w:lang w:val="es-CL"/>
         </w:rPr>
-        <w:lastRenderedPageBreak/>
         <w:t>Tabla 3:</w:t>
       </w:r>
       <w:r>
@@ -8156,7 +9235,7 @@
                 <w:rFonts w:ascii="Arial" w:hAnsi="Arial" w:cs="Arial"/>
                 <w:lang w:val="es-CL"/>
               </w:rPr>
-              <w:t>Financiamiento compartido</w:t>
+              <w:t>Ciclo educativo</w:t>
             </w:r>
           </w:p>
         </w:tc>
@@ -8235,7 +9314,6 @@
             <w:cnfStyle w:val="001000000000" w:firstRow="0" w:lastRow="0" w:firstColumn="1" w:lastColumn="0" w:oddVBand="0" w:evenVBand="0" w:oddHBand="0" w:evenHBand="0" w:firstRowFirstColumn="0" w:firstRowLastColumn="0" w:lastRowFirstColumn="0" w:lastRowLastColumn="0"/>
             <w:tcW w:w="0" w:type="auto"/>
             <w:noWrap/>
-            <w:hideMark/>
           </w:tcPr>
           <w:p>
             <w:pPr>
@@ -8260,14 +9338,13 @@
                 <w:bCs w:val="0"/>
                 <w:lang w:val="es-CL"/>
               </w:rPr>
-              <w:t>No</w:t>
-            </w:r>
-          </w:p>
-        </w:tc>
-        <w:tc>
-          <w:tcPr>
-            <w:tcW w:w="0" w:type="auto"/>
-            <w:vAlign w:val="bottom"/>
+              <w:t>Preescolar</w:t>
+            </w:r>
+          </w:p>
+        </w:tc>
+        <w:tc>
+          <w:tcPr>
+            <w:tcW w:w="0" w:type="auto"/>
           </w:tcPr>
           <w:p>
             <w:pPr>
@@ -8284,7 +9361,7 @@
                 <w:rFonts w:ascii="Arial" w:hAnsi="Arial" w:cs="Arial"/>
                 <w:lang w:val="es-CL"/>
               </w:rPr>
-              <w:t>67,8</w:t>
+              <w:t>38,3</w:t>
             </w:r>
           </w:p>
         </w:tc>
@@ -8348,7 +9425,6 @@
             <w:cnfStyle w:val="001000000000" w:firstRow="0" w:lastRow="0" w:firstColumn="1" w:lastColumn="0" w:oddVBand="0" w:evenVBand="0" w:oddHBand="0" w:evenHBand="0" w:firstRowFirstColumn="0" w:firstRowLastColumn="0" w:lastRowFirstColumn="0" w:lastRowLastColumn="0"/>
             <w:tcW w:w="0" w:type="auto"/>
             <w:noWrap/>
-            <w:hideMark/>
           </w:tcPr>
           <w:p>
             <w:pPr>
@@ -8363,8 +9439,6 @@
                 <w:rFonts w:ascii="Arial" w:hAnsi="Arial" w:cs="Arial"/>
                 <w:b w:val="0"/>
                 <w:bCs w:val="0"/>
-                <w:i/>
-                <w:iCs/>
                 <w:lang w:val="es-CL"/>
               </w:rPr>
             </w:pPr>
@@ -8375,14 +9449,13 @@
                 <w:bCs w:val="0"/>
                 <w:lang w:val="es-CL"/>
               </w:rPr>
-              <w:t>Si</w:t>
-            </w:r>
-          </w:p>
-        </w:tc>
-        <w:tc>
-          <w:tcPr>
-            <w:tcW w:w="0" w:type="auto"/>
-            <w:vAlign w:val="bottom"/>
+              <w:t>Básico</w:t>
+            </w:r>
+          </w:p>
+        </w:tc>
+        <w:tc>
+          <w:tcPr>
+            <w:tcW w:w="0" w:type="auto"/>
           </w:tcPr>
           <w:p>
             <w:pPr>
@@ -8399,7 +9472,7 @@
                 <w:rFonts w:ascii="Arial" w:hAnsi="Arial" w:cs="Arial"/>
                 <w:lang w:val="es-CL"/>
               </w:rPr>
-              <w:t>32,2</w:t>
+              <w:t>28,0</w:t>
             </w:r>
           </w:p>
         </w:tc>
@@ -8465,25 +9538,34 @@
           </w:tcPr>
           <w:p>
             <w:pPr>
-              <w:spacing w:line="276" w:lineRule="auto"/>
-              <w:rPr>
-                <w:rFonts w:ascii="Arial" w:hAnsi="Arial" w:cs="Arial"/>
-                <w:lang w:val="es-CL"/>
-              </w:rPr>
-            </w:pPr>
-            <w:r>
-              <w:rPr>
-                <w:rFonts w:ascii="Arial" w:hAnsi="Arial" w:cs="Arial"/>
-                <w:lang w:val="es-CL"/>
-              </w:rPr>
-              <w:t>Dependencia</w:t>
-            </w:r>
-          </w:p>
-        </w:tc>
-        <w:tc>
-          <w:tcPr>
-            <w:tcW w:w="0" w:type="auto"/>
-            <w:vAlign w:val="bottom"/>
+              <w:pStyle w:val="ListParagraph"/>
+              <w:numPr>
+                <w:ilvl w:val="0"/>
+                <w:numId w:val="1"/>
+              </w:numPr>
+              <w:spacing w:line="276" w:lineRule="auto"/>
+              <w:ind w:left="253" w:hanging="197"/>
+              <w:rPr>
+                <w:rFonts w:ascii="Arial" w:hAnsi="Arial" w:cs="Arial"/>
+                <w:b w:val="0"/>
+                <w:bCs w:val="0"/>
+                <w:lang w:val="es-CL"/>
+              </w:rPr>
+            </w:pPr>
+            <w:r>
+              <w:rPr>
+                <w:rFonts w:ascii="Arial" w:hAnsi="Arial" w:cs="Arial"/>
+                <w:b w:val="0"/>
+                <w:bCs w:val="0"/>
+                <w:lang w:val="es-CL"/>
+              </w:rPr>
+              <w:t>Secundario</w:t>
+            </w:r>
+          </w:p>
+        </w:tc>
+        <w:tc>
+          <w:tcPr>
+            <w:tcW w:w="0" w:type="auto"/>
           </w:tcPr>
           <w:p>
             <w:pPr>
@@ -8495,6 +9577,13 @@
                 <w:lang w:val="es-CL"/>
               </w:rPr>
             </w:pPr>
+            <w:r>
+              <w:rPr>
+                <w:rFonts w:ascii="Arial" w:hAnsi="Arial" w:cs="Arial"/>
+                <w:lang w:val="es-CL"/>
+              </w:rPr>
+              <w:t>33,7</w:t>
+            </w:r>
           </w:p>
         </w:tc>
         <w:tc>
@@ -8557,39 +9646,27 @@
             <w:cnfStyle w:val="001000000000" w:firstRow="0" w:lastRow="0" w:firstColumn="1" w:lastColumn="0" w:oddVBand="0" w:evenVBand="0" w:oddHBand="0" w:evenHBand="0" w:firstRowFirstColumn="0" w:firstRowLastColumn="0" w:lastRowFirstColumn="0" w:lastRowLastColumn="0"/>
             <w:tcW w:w="0" w:type="auto"/>
             <w:noWrap/>
-            <w:hideMark/>
-          </w:tcPr>
-          <w:p>
-            <w:pPr>
-              <w:pStyle w:val="ListParagraph"/>
-              <w:numPr>
-                <w:ilvl w:val="0"/>
-                <w:numId w:val="1"/>
-              </w:numPr>
-              <w:spacing w:line="276" w:lineRule="auto"/>
-              <w:ind w:left="253" w:hanging="197"/>
-              <w:rPr>
-                <w:rFonts w:ascii="Arial" w:hAnsi="Arial" w:cs="Arial"/>
-                <w:b w:val="0"/>
-                <w:bCs w:val="0"/>
-                <w:lang w:val="es-CL"/>
-              </w:rPr>
-            </w:pPr>
-            <w:r>
-              <w:rPr>
-                <w:rFonts w:ascii="Arial" w:hAnsi="Arial" w:cs="Arial"/>
-                <w:b w:val="0"/>
-                <w:bCs w:val="0"/>
-                <w:lang w:val="es-CL"/>
-              </w:rPr>
-              <w:t>Pública</w:t>
-            </w:r>
-          </w:p>
-        </w:tc>
-        <w:tc>
-          <w:tcPr>
-            <w:tcW w:w="0" w:type="auto"/>
-            <w:vAlign w:val="bottom"/>
+          </w:tcPr>
+          <w:p>
+            <w:pPr>
+              <w:spacing w:line="276" w:lineRule="auto"/>
+              <w:rPr>
+                <w:rFonts w:ascii="Arial" w:hAnsi="Arial" w:cs="Arial"/>
+                <w:lang w:val="es-CL"/>
+              </w:rPr>
+            </w:pPr>
+            <w:r>
+              <w:rPr>
+                <w:rFonts w:ascii="Arial" w:hAnsi="Arial" w:cs="Arial"/>
+                <w:lang w:val="es-CL"/>
+              </w:rPr>
+              <w:t>Financiamiento compartido</w:t>
+            </w:r>
+          </w:p>
+        </w:tc>
+        <w:tc>
+          <w:tcPr>
+            <w:tcW w:w="0" w:type="auto"/>
           </w:tcPr>
           <w:p>
             <w:pPr>
@@ -8601,20 +9678,6 @@
                 <w:lang w:val="es-CL"/>
               </w:rPr>
             </w:pPr>
-            <w:r>
-              <w:rPr>
-                <w:rFonts w:ascii="Arial" w:hAnsi="Arial" w:cs="Arial"/>
-                <w:lang w:val="es-CL"/>
-              </w:rPr>
-              <w:t>35,</w:t>
-            </w:r>
-            <w:r>
-              <w:rPr>
-                <w:rFonts w:ascii="Arial" w:hAnsi="Arial" w:cs="Arial"/>
-                <w:lang w:val="es-CL"/>
-              </w:rPr>
-              <w:t>5</w:t>
-            </w:r>
           </w:p>
         </w:tc>
         <w:tc>
@@ -8701,7 +9764,7 @@
                 <w:bCs w:val="0"/>
                 <w:lang w:val="es-CL"/>
               </w:rPr>
-              <w:t>Particular Subvencionada</w:t>
+              <w:t>No</w:t>
             </w:r>
           </w:p>
         </w:tc>
@@ -8725,14 +9788,7 @@
                 <w:rFonts w:ascii="Arial" w:hAnsi="Arial" w:cs="Arial"/>
                 <w:lang w:val="es-CL"/>
               </w:rPr>
-              <w:t>64,</w:t>
-            </w:r>
-            <w:r>
-              <w:rPr>
-                <w:rFonts w:ascii="Arial" w:hAnsi="Arial" w:cs="Arial"/>
-                <w:lang w:val="es-CL"/>
-              </w:rPr>
-              <w:t>5</w:t>
+              <w:t>67,8</w:t>
             </w:r>
           </w:p>
         </w:tc>
@@ -8796,21 +9852,34 @@
             <w:cnfStyle w:val="001000000000" w:firstRow="0" w:lastRow="0" w:firstColumn="1" w:lastColumn="0" w:oddVBand="0" w:evenVBand="0" w:oddHBand="0" w:evenHBand="0" w:firstRowFirstColumn="0" w:firstRowLastColumn="0" w:lastRowFirstColumn="0" w:lastRowLastColumn="0"/>
             <w:tcW w:w="0" w:type="auto"/>
             <w:noWrap/>
-          </w:tcPr>
-          <w:p>
-            <w:pPr>
-              <w:spacing w:line="276" w:lineRule="auto"/>
-              <w:rPr>
-                <w:rFonts w:ascii="Arial" w:hAnsi="Arial" w:cs="Arial"/>
-                <w:lang w:val="es-CL"/>
-              </w:rPr>
-            </w:pPr>
-            <w:r>
-              <w:rPr>
-                <w:rFonts w:ascii="Arial" w:hAnsi="Arial" w:cs="Arial"/>
-                <w:lang w:val="es-CL"/>
-              </w:rPr>
-              <w:t>Estudiantes prioritarios</w:t>
+            <w:hideMark/>
+          </w:tcPr>
+          <w:p>
+            <w:pPr>
+              <w:pStyle w:val="ListParagraph"/>
+              <w:numPr>
+                <w:ilvl w:val="0"/>
+                <w:numId w:val="1"/>
+              </w:numPr>
+              <w:spacing w:line="276" w:lineRule="auto"/>
+              <w:ind w:left="253" w:hanging="197"/>
+              <w:rPr>
+                <w:rFonts w:ascii="Arial" w:hAnsi="Arial" w:cs="Arial"/>
+                <w:b w:val="0"/>
+                <w:bCs w:val="0"/>
+                <w:i/>
+                <w:iCs/>
+                <w:lang w:val="es-CL"/>
+              </w:rPr>
+            </w:pPr>
+            <w:r>
+              <w:rPr>
+                <w:rFonts w:ascii="Arial" w:hAnsi="Arial" w:cs="Arial"/>
+                <w:b w:val="0"/>
+                <w:bCs w:val="0"/>
+                <w:lang w:val="es-CL"/>
+              </w:rPr>
+              <w:t>Si</w:t>
             </w:r>
           </w:p>
         </w:tc>
@@ -8829,6 +9898,13 @@
                 <w:lang w:val="es-CL"/>
               </w:rPr>
             </w:pPr>
+            <w:r>
+              <w:rPr>
+                <w:rFonts w:ascii="Arial" w:hAnsi="Arial" w:cs="Arial"/>
+                <w:lang w:val="es-CL"/>
+              </w:rPr>
+              <w:t>32,2</w:t>
+            </w:r>
           </w:p>
         </w:tc>
         <w:tc>
@@ -8893,28 +9969,18 @@
           </w:tcPr>
           <w:p>
             <w:pPr>
-              <w:pStyle w:val="ListParagraph"/>
-              <w:numPr>
-                <w:ilvl w:val="0"/>
-                <w:numId w:val="1"/>
-              </w:numPr>
-              <w:spacing w:line="276" w:lineRule="auto"/>
-              <w:ind w:left="253" w:hanging="197"/>
-              <w:rPr>
-                <w:rFonts w:ascii="Arial" w:hAnsi="Arial" w:cs="Arial"/>
-                <w:b w:val="0"/>
-                <w:bCs w:val="0"/>
-                <w:lang w:val="es-CL"/>
-              </w:rPr>
-            </w:pPr>
-            <w:r>
-              <w:rPr>
-                <w:rFonts w:ascii="Arial" w:hAnsi="Arial" w:cs="Arial"/>
-                <w:b w:val="0"/>
-                <w:bCs w:val="0"/>
-                <w:lang w:val="es-CL"/>
-              </w:rPr>
-              <w:t>Hasta un 25%</w:t>
+              <w:spacing w:line="276" w:lineRule="auto"/>
+              <w:rPr>
+                <w:rFonts w:ascii="Arial" w:hAnsi="Arial" w:cs="Arial"/>
+                <w:lang w:val="es-CL"/>
+              </w:rPr>
+            </w:pPr>
+            <w:r>
+              <w:rPr>
+                <w:rFonts w:ascii="Arial" w:hAnsi="Arial" w:cs="Arial"/>
+                <w:lang w:val="es-CL"/>
+              </w:rPr>
+              <w:t>Dependencia</w:t>
             </w:r>
           </w:p>
         </w:tc>
@@ -8933,20 +9999,6 @@
                 <w:lang w:val="es-CL"/>
               </w:rPr>
             </w:pPr>
-            <w:r>
-              <w:rPr>
-                <w:rFonts w:ascii="Arial" w:hAnsi="Arial" w:cs="Arial"/>
-                <w:lang w:val="es-CL"/>
-              </w:rPr>
-              <w:t>15,</w:t>
-            </w:r>
-            <w:r>
-              <w:rPr>
-                <w:rFonts w:ascii="Arial" w:hAnsi="Arial" w:cs="Arial"/>
-                <w:lang w:val="es-CL"/>
-              </w:rPr>
-              <w:t>5</w:t>
-            </w:r>
           </w:p>
         </w:tc>
         <w:tc>
@@ -9009,6 +10061,7 @@
             <w:cnfStyle w:val="001000000000" w:firstRow="0" w:lastRow="0" w:firstColumn="1" w:lastColumn="0" w:oddVBand="0" w:evenVBand="0" w:oddHBand="0" w:evenHBand="0" w:firstRowFirstColumn="0" w:firstRowLastColumn="0" w:lastRowFirstColumn="0" w:lastRowLastColumn="0"/>
             <w:tcW w:w="0" w:type="auto"/>
             <w:noWrap/>
+            <w:hideMark/>
           </w:tcPr>
           <w:p>
             <w:pPr>
@@ -9033,6 +10086,457 @@
                 <w:bCs w:val="0"/>
                 <w:lang w:val="es-CL"/>
               </w:rPr>
+              <w:t>Pública</w:t>
+            </w:r>
+          </w:p>
+        </w:tc>
+        <w:tc>
+          <w:tcPr>
+            <w:tcW w:w="0" w:type="auto"/>
+            <w:vAlign w:val="bottom"/>
+          </w:tcPr>
+          <w:p>
+            <w:pPr>
+              <w:spacing w:line="276" w:lineRule="auto"/>
+              <w:jc w:val="center"/>
+              <w:cnfStyle w:val="000000100000" w:firstRow="0" w:lastRow="0" w:firstColumn="0" w:lastColumn="0" w:oddVBand="0" w:evenVBand="0" w:oddHBand="1" w:evenHBand="0" w:firstRowFirstColumn="0" w:firstRowLastColumn="0" w:lastRowFirstColumn="0" w:lastRowLastColumn="0"/>
+              <w:rPr>
+                <w:rFonts w:ascii="Arial" w:hAnsi="Arial" w:cs="Arial"/>
+                <w:lang w:val="es-CL"/>
+              </w:rPr>
+            </w:pPr>
+            <w:r>
+              <w:rPr>
+                <w:rFonts w:ascii="Arial" w:hAnsi="Arial" w:cs="Arial"/>
+                <w:lang w:val="es-CL"/>
+              </w:rPr>
+              <w:t>35,</w:t>
+            </w:r>
+            <w:r>
+              <w:rPr>
+                <w:rFonts w:ascii="Arial" w:hAnsi="Arial" w:cs="Arial"/>
+                <w:lang w:val="es-CL"/>
+              </w:rPr>
+              <w:t>7</w:t>
+            </w:r>
+          </w:p>
+        </w:tc>
+        <w:tc>
+          <w:tcPr>
+            <w:tcW w:w="0" w:type="auto"/>
+          </w:tcPr>
+          <w:p>
+            <w:pPr>
+              <w:spacing w:line="276" w:lineRule="auto"/>
+              <w:jc w:val="center"/>
+              <w:cnfStyle w:val="000000100000" w:firstRow="0" w:lastRow="0" w:firstColumn="0" w:lastColumn="0" w:oddVBand="0" w:evenVBand="0" w:oddHBand="1" w:evenHBand="0" w:firstRowFirstColumn="0" w:firstRowLastColumn="0" w:lastRowFirstColumn="0" w:lastRowLastColumn="0"/>
+              <w:rPr>
+                <w:rFonts w:ascii="Arial" w:hAnsi="Arial" w:cs="Arial"/>
+                <w:lang w:val="es-CL"/>
+              </w:rPr>
+            </w:pPr>
+          </w:p>
+        </w:tc>
+        <w:tc>
+          <w:tcPr>
+            <w:tcW w:w="0" w:type="auto"/>
+          </w:tcPr>
+          <w:p>
+            <w:pPr>
+              <w:spacing w:line="276" w:lineRule="auto"/>
+              <w:jc w:val="center"/>
+              <w:cnfStyle w:val="000000100000" w:firstRow="0" w:lastRow="0" w:firstColumn="0" w:lastColumn="0" w:oddVBand="0" w:evenVBand="0" w:oddHBand="1" w:evenHBand="0" w:firstRowFirstColumn="0" w:firstRowLastColumn="0" w:lastRowFirstColumn="0" w:lastRowLastColumn="0"/>
+              <w:rPr>
+                <w:rFonts w:ascii="Arial" w:hAnsi="Arial" w:cs="Arial"/>
+                <w:lang w:val="es-CL"/>
+              </w:rPr>
+            </w:pPr>
+          </w:p>
+        </w:tc>
+        <w:tc>
+          <w:tcPr>
+            <w:tcW w:w="0" w:type="auto"/>
+          </w:tcPr>
+          <w:p>
+            <w:pPr>
+              <w:spacing w:line="276" w:lineRule="auto"/>
+              <w:jc w:val="center"/>
+              <w:cnfStyle w:val="000000100000" w:firstRow="0" w:lastRow="0" w:firstColumn="0" w:lastColumn="0" w:oddVBand="0" w:evenVBand="0" w:oddHBand="1" w:evenHBand="0" w:firstRowFirstColumn="0" w:firstRowLastColumn="0" w:lastRowFirstColumn="0" w:lastRowLastColumn="0"/>
+              <w:rPr>
+                <w:rFonts w:ascii="Arial" w:hAnsi="Arial" w:cs="Arial"/>
+                <w:lang w:val="es-CL"/>
+              </w:rPr>
+            </w:pPr>
+          </w:p>
+        </w:tc>
+      </w:tr>
+      <w:tr>
+        <w:trPr>
+          <w:trHeight w:val="288"/>
+          <w:jc w:val="center"/>
+        </w:trPr>
+        <w:tc>
+          <w:tcPr>
+            <w:cnfStyle w:val="001000000000" w:firstRow="0" w:lastRow="0" w:firstColumn="1" w:lastColumn="0" w:oddVBand="0" w:evenVBand="0" w:oddHBand="0" w:evenHBand="0" w:firstRowFirstColumn="0" w:firstRowLastColumn="0" w:lastRowFirstColumn="0" w:lastRowLastColumn="0"/>
+            <w:tcW w:w="0" w:type="auto"/>
+            <w:noWrap/>
+            <w:hideMark/>
+          </w:tcPr>
+          <w:p>
+            <w:pPr>
+              <w:pStyle w:val="ListParagraph"/>
+              <w:numPr>
+                <w:ilvl w:val="0"/>
+                <w:numId w:val="1"/>
+              </w:numPr>
+              <w:spacing w:line="276" w:lineRule="auto"/>
+              <w:ind w:left="253" w:hanging="197"/>
+              <w:rPr>
+                <w:rFonts w:ascii="Arial" w:hAnsi="Arial" w:cs="Arial"/>
+                <w:b w:val="0"/>
+                <w:bCs w:val="0"/>
+                <w:lang w:val="es-CL"/>
+              </w:rPr>
+            </w:pPr>
+            <w:r>
+              <w:rPr>
+                <w:rFonts w:ascii="Arial" w:hAnsi="Arial" w:cs="Arial"/>
+                <w:b w:val="0"/>
+                <w:bCs w:val="0"/>
+                <w:lang w:val="es-CL"/>
+              </w:rPr>
+              <w:t>Particular Subvencionada</w:t>
+            </w:r>
+          </w:p>
+        </w:tc>
+        <w:tc>
+          <w:tcPr>
+            <w:tcW w:w="0" w:type="auto"/>
+            <w:vAlign w:val="bottom"/>
+          </w:tcPr>
+          <w:p>
+            <w:pPr>
+              <w:spacing w:line="276" w:lineRule="auto"/>
+              <w:jc w:val="center"/>
+              <w:cnfStyle w:val="000000000000" w:firstRow="0" w:lastRow="0" w:firstColumn="0" w:lastColumn="0" w:oddVBand="0" w:evenVBand="0" w:oddHBand="0" w:evenHBand="0" w:firstRowFirstColumn="0" w:firstRowLastColumn="0" w:lastRowFirstColumn="0" w:lastRowLastColumn="0"/>
+              <w:rPr>
+                <w:rFonts w:ascii="Arial" w:hAnsi="Arial" w:cs="Arial"/>
+                <w:lang w:val="es-CL"/>
+              </w:rPr>
+            </w:pPr>
+            <w:r>
+              <w:rPr>
+                <w:rFonts w:ascii="Arial" w:hAnsi="Arial" w:cs="Arial"/>
+                <w:lang w:val="es-CL"/>
+              </w:rPr>
+              <w:t>64,</w:t>
+            </w:r>
+            <w:r>
+              <w:rPr>
+                <w:rFonts w:ascii="Arial" w:hAnsi="Arial" w:cs="Arial"/>
+                <w:lang w:val="es-CL"/>
+              </w:rPr>
+              <w:t>3</w:t>
+            </w:r>
+          </w:p>
+        </w:tc>
+        <w:tc>
+          <w:tcPr>
+            <w:tcW w:w="0" w:type="auto"/>
+          </w:tcPr>
+          <w:p>
+            <w:pPr>
+              <w:spacing w:line="276" w:lineRule="auto"/>
+              <w:jc w:val="center"/>
+              <w:cnfStyle w:val="000000000000" w:firstRow="0" w:lastRow="0" w:firstColumn="0" w:lastColumn="0" w:oddVBand="0" w:evenVBand="0" w:oddHBand="0" w:evenHBand="0" w:firstRowFirstColumn="0" w:firstRowLastColumn="0" w:lastRowFirstColumn="0" w:lastRowLastColumn="0"/>
+              <w:rPr>
+                <w:rFonts w:ascii="Arial" w:hAnsi="Arial" w:cs="Arial"/>
+                <w:lang w:val="es-CL"/>
+              </w:rPr>
+            </w:pPr>
+          </w:p>
+        </w:tc>
+        <w:tc>
+          <w:tcPr>
+            <w:tcW w:w="0" w:type="auto"/>
+          </w:tcPr>
+          <w:p>
+            <w:pPr>
+              <w:spacing w:line="276" w:lineRule="auto"/>
+              <w:jc w:val="center"/>
+              <w:cnfStyle w:val="000000000000" w:firstRow="0" w:lastRow="0" w:firstColumn="0" w:lastColumn="0" w:oddVBand="0" w:evenVBand="0" w:oddHBand="0" w:evenHBand="0" w:firstRowFirstColumn="0" w:firstRowLastColumn="0" w:lastRowFirstColumn="0" w:lastRowLastColumn="0"/>
+              <w:rPr>
+                <w:rFonts w:ascii="Arial" w:hAnsi="Arial" w:cs="Arial"/>
+                <w:lang w:val="es-CL"/>
+              </w:rPr>
+            </w:pPr>
+          </w:p>
+        </w:tc>
+        <w:tc>
+          <w:tcPr>
+            <w:tcW w:w="0" w:type="auto"/>
+          </w:tcPr>
+          <w:p>
+            <w:pPr>
+              <w:spacing w:line="276" w:lineRule="auto"/>
+              <w:jc w:val="center"/>
+              <w:cnfStyle w:val="000000000000" w:firstRow="0" w:lastRow="0" w:firstColumn="0" w:lastColumn="0" w:oddVBand="0" w:evenVBand="0" w:oddHBand="0" w:evenHBand="0" w:firstRowFirstColumn="0" w:firstRowLastColumn="0" w:lastRowFirstColumn="0" w:lastRowLastColumn="0"/>
+              <w:rPr>
+                <w:rFonts w:ascii="Arial" w:hAnsi="Arial" w:cs="Arial"/>
+                <w:lang w:val="es-CL"/>
+              </w:rPr>
+            </w:pPr>
+          </w:p>
+        </w:tc>
+      </w:tr>
+      <w:tr>
+        <w:trPr>
+          <w:cnfStyle w:val="000000100000" w:firstRow="0" w:lastRow="0" w:firstColumn="0" w:lastColumn="0" w:oddVBand="0" w:evenVBand="0" w:oddHBand="1" w:evenHBand="0" w:firstRowFirstColumn="0" w:firstRowLastColumn="0" w:lastRowFirstColumn="0" w:lastRowLastColumn="0"/>
+          <w:trHeight w:val="288"/>
+          <w:jc w:val="center"/>
+        </w:trPr>
+        <w:tc>
+          <w:tcPr>
+            <w:cnfStyle w:val="001000000000" w:firstRow="0" w:lastRow="0" w:firstColumn="1" w:lastColumn="0" w:oddVBand="0" w:evenVBand="0" w:oddHBand="0" w:evenHBand="0" w:firstRowFirstColumn="0" w:firstRowLastColumn="0" w:lastRowFirstColumn="0" w:lastRowLastColumn="0"/>
+            <w:tcW w:w="0" w:type="auto"/>
+            <w:noWrap/>
+          </w:tcPr>
+          <w:p>
+            <w:pPr>
+              <w:spacing w:line="276" w:lineRule="auto"/>
+              <w:rPr>
+                <w:rFonts w:ascii="Arial" w:hAnsi="Arial" w:cs="Arial"/>
+                <w:lang w:val="es-CL"/>
+              </w:rPr>
+            </w:pPr>
+            <w:r>
+              <w:rPr>
+                <w:rFonts w:ascii="Arial" w:hAnsi="Arial" w:cs="Arial"/>
+                <w:lang w:val="es-CL"/>
+              </w:rPr>
+              <w:t>Estudiantes prioritarios</w:t>
+            </w:r>
+          </w:p>
+        </w:tc>
+        <w:tc>
+          <w:tcPr>
+            <w:tcW w:w="0" w:type="auto"/>
+            <w:vAlign w:val="bottom"/>
+          </w:tcPr>
+          <w:p>
+            <w:pPr>
+              <w:spacing w:line="276" w:lineRule="auto"/>
+              <w:jc w:val="center"/>
+              <w:cnfStyle w:val="000000100000" w:firstRow="0" w:lastRow="0" w:firstColumn="0" w:lastColumn="0" w:oddVBand="0" w:evenVBand="0" w:oddHBand="1" w:evenHBand="0" w:firstRowFirstColumn="0" w:firstRowLastColumn="0" w:lastRowFirstColumn="0" w:lastRowLastColumn="0"/>
+              <w:rPr>
+                <w:rFonts w:ascii="Arial" w:hAnsi="Arial" w:cs="Arial"/>
+                <w:lang w:val="es-CL"/>
+              </w:rPr>
+            </w:pPr>
+          </w:p>
+        </w:tc>
+        <w:tc>
+          <w:tcPr>
+            <w:tcW w:w="0" w:type="auto"/>
+          </w:tcPr>
+          <w:p>
+            <w:pPr>
+              <w:spacing w:line="276" w:lineRule="auto"/>
+              <w:jc w:val="center"/>
+              <w:cnfStyle w:val="000000100000" w:firstRow="0" w:lastRow="0" w:firstColumn="0" w:lastColumn="0" w:oddVBand="0" w:evenVBand="0" w:oddHBand="1" w:evenHBand="0" w:firstRowFirstColumn="0" w:firstRowLastColumn="0" w:lastRowFirstColumn="0" w:lastRowLastColumn="0"/>
+              <w:rPr>
+                <w:rFonts w:ascii="Arial" w:hAnsi="Arial" w:cs="Arial"/>
+                <w:lang w:val="es-CL"/>
+              </w:rPr>
+            </w:pPr>
+          </w:p>
+        </w:tc>
+        <w:tc>
+          <w:tcPr>
+            <w:tcW w:w="0" w:type="auto"/>
+          </w:tcPr>
+          <w:p>
+            <w:pPr>
+              <w:spacing w:line="276" w:lineRule="auto"/>
+              <w:jc w:val="center"/>
+              <w:cnfStyle w:val="000000100000" w:firstRow="0" w:lastRow="0" w:firstColumn="0" w:lastColumn="0" w:oddVBand="0" w:evenVBand="0" w:oddHBand="1" w:evenHBand="0" w:firstRowFirstColumn="0" w:firstRowLastColumn="0" w:lastRowFirstColumn="0" w:lastRowLastColumn="0"/>
+              <w:rPr>
+                <w:rFonts w:ascii="Arial" w:hAnsi="Arial" w:cs="Arial"/>
+                <w:lang w:val="es-CL"/>
+              </w:rPr>
+            </w:pPr>
+          </w:p>
+        </w:tc>
+        <w:tc>
+          <w:tcPr>
+            <w:tcW w:w="0" w:type="auto"/>
+          </w:tcPr>
+          <w:p>
+            <w:pPr>
+              <w:spacing w:line="276" w:lineRule="auto"/>
+              <w:jc w:val="center"/>
+              <w:cnfStyle w:val="000000100000" w:firstRow="0" w:lastRow="0" w:firstColumn="0" w:lastColumn="0" w:oddVBand="0" w:evenVBand="0" w:oddHBand="1" w:evenHBand="0" w:firstRowFirstColumn="0" w:firstRowLastColumn="0" w:lastRowFirstColumn="0" w:lastRowLastColumn="0"/>
+              <w:rPr>
+                <w:rFonts w:ascii="Arial" w:hAnsi="Arial" w:cs="Arial"/>
+                <w:lang w:val="es-CL"/>
+              </w:rPr>
+            </w:pPr>
+          </w:p>
+        </w:tc>
+      </w:tr>
+      <w:tr>
+        <w:trPr>
+          <w:trHeight w:val="288"/>
+          <w:jc w:val="center"/>
+        </w:trPr>
+        <w:tc>
+          <w:tcPr>
+            <w:cnfStyle w:val="001000000000" w:firstRow="0" w:lastRow="0" w:firstColumn="1" w:lastColumn="0" w:oddVBand="0" w:evenVBand="0" w:oddHBand="0" w:evenHBand="0" w:firstRowFirstColumn="0" w:firstRowLastColumn="0" w:lastRowFirstColumn="0" w:lastRowLastColumn="0"/>
+            <w:tcW w:w="0" w:type="auto"/>
+            <w:noWrap/>
+          </w:tcPr>
+          <w:p>
+            <w:pPr>
+              <w:pStyle w:val="ListParagraph"/>
+              <w:numPr>
+                <w:ilvl w:val="0"/>
+                <w:numId w:val="1"/>
+              </w:numPr>
+              <w:spacing w:line="276" w:lineRule="auto"/>
+              <w:ind w:left="253" w:hanging="197"/>
+              <w:rPr>
+                <w:rFonts w:ascii="Arial" w:hAnsi="Arial" w:cs="Arial"/>
+                <w:b w:val="0"/>
+                <w:bCs w:val="0"/>
+                <w:lang w:val="es-CL"/>
+              </w:rPr>
+            </w:pPr>
+            <w:r>
+              <w:rPr>
+                <w:rFonts w:ascii="Arial" w:hAnsi="Arial" w:cs="Arial"/>
+                <w:b w:val="0"/>
+                <w:bCs w:val="0"/>
+                <w:lang w:val="es-CL"/>
+              </w:rPr>
+              <w:t>Hasta un 25%</w:t>
+            </w:r>
+          </w:p>
+        </w:tc>
+        <w:tc>
+          <w:tcPr>
+            <w:tcW w:w="0" w:type="auto"/>
+            <w:vAlign w:val="bottom"/>
+          </w:tcPr>
+          <w:p>
+            <w:pPr>
+              <w:spacing w:line="276" w:lineRule="auto"/>
+              <w:jc w:val="center"/>
+              <w:cnfStyle w:val="000000000000" w:firstRow="0" w:lastRow="0" w:firstColumn="0" w:lastColumn="0" w:oddVBand="0" w:evenVBand="0" w:oddHBand="0" w:evenHBand="0" w:firstRowFirstColumn="0" w:firstRowLastColumn="0" w:lastRowFirstColumn="0" w:lastRowLastColumn="0"/>
+              <w:rPr>
+                <w:rFonts w:ascii="Arial" w:hAnsi="Arial" w:cs="Arial"/>
+                <w:lang w:val="es-CL"/>
+              </w:rPr>
+            </w:pPr>
+            <w:r>
+              <w:rPr>
+                <w:rFonts w:ascii="Arial" w:hAnsi="Arial" w:cs="Arial"/>
+                <w:lang w:val="es-CL"/>
+              </w:rPr>
+              <w:t>15,</w:t>
+            </w:r>
+            <w:r>
+              <w:rPr>
+                <w:rFonts w:ascii="Arial" w:hAnsi="Arial" w:cs="Arial"/>
+                <w:lang w:val="es-CL"/>
+              </w:rPr>
+              <w:t>8</w:t>
+            </w:r>
+          </w:p>
+        </w:tc>
+        <w:tc>
+          <w:tcPr>
+            <w:tcW w:w="0" w:type="auto"/>
+          </w:tcPr>
+          <w:p>
+            <w:pPr>
+              <w:spacing w:line="276" w:lineRule="auto"/>
+              <w:jc w:val="center"/>
+              <w:cnfStyle w:val="000000000000" w:firstRow="0" w:lastRow="0" w:firstColumn="0" w:lastColumn="0" w:oddVBand="0" w:evenVBand="0" w:oddHBand="0" w:evenHBand="0" w:firstRowFirstColumn="0" w:firstRowLastColumn="0" w:lastRowFirstColumn="0" w:lastRowLastColumn="0"/>
+              <w:rPr>
+                <w:rFonts w:ascii="Arial" w:hAnsi="Arial" w:cs="Arial"/>
+                <w:lang w:val="es-CL"/>
+              </w:rPr>
+            </w:pPr>
+          </w:p>
+        </w:tc>
+        <w:tc>
+          <w:tcPr>
+            <w:tcW w:w="0" w:type="auto"/>
+          </w:tcPr>
+          <w:p>
+            <w:pPr>
+              <w:spacing w:line="276" w:lineRule="auto"/>
+              <w:jc w:val="center"/>
+              <w:cnfStyle w:val="000000000000" w:firstRow="0" w:lastRow="0" w:firstColumn="0" w:lastColumn="0" w:oddVBand="0" w:evenVBand="0" w:oddHBand="0" w:evenHBand="0" w:firstRowFirstColumn="0" w:firstRowLastColumn="0" w:lastRowFirstColumn="0" w:lastRowLastColumn="0"/>
+              <w:rPr>
+                <w:rFonts w:ascii="Arial" w:hAnsi="Arial" w:cs="Arial"/>
+                <w:lang w:val="es-CL"/>
+              </w:rPr>
+            </w:pPr>
+          </w:p>
+        </w:tc>
+        <w:tc>
+          <w:tcPr>
+            <w:tcW w:w="0" w:type="auto"/>
+          </w:tcPr>
+          <w:p>
+            <w:pPr>
+              <w:spacing w:line="276" w:lineRule="auto"/>
+              <w:jc w:val="center"/>
+              <w:cnfStyle w:val="000000000000" w:firstRow="0" w:lastRow="0" w:firstColumn="0" w:lastColumn="0" w:oddVBand="0" w:evenVBand="0" w:oddHBand="0" w:evenHBand="0" w:firstRowFirstColumn="0" w:firstRowLastColumn="0" w:lastRowFirstColumn="0" w:lastRowLastColumn="0"/>
+              <w:rPr>
+                <w:rFonts w:ascii="Arial" w:hAnsi="Arial" w:cs="Arial"/>
+                <w:lang w:val="es-CL"/>
+              </w:rPr>
+            </w:pPr>
+          </w:p>
+        </w:tc>
+      </w:tr>
+      <w:tr>
+        <w:trPr>
+          <w:cnfStyle w:val="000000100000" w:firstRow="0" w:lastRow="0" w:firstColumn="0" w:lastColumn="0" w:oddVBand="0" w:evenVBand="0" w:oddHBand="1" w:evenHBand="0" w:firstRowFirstColumn="0" w:firstRowLastColumn="0" w:lastRowFirstColumn="0" w:lastRowLastColumn="0"/>
+          <w:trHeight w:val="288"/>
+          <w:jc w:val="center"/>
+        </w:trPr>
+        <w:tc>
+          <w:tcPr>
+            <w:cnfStyle w:val="001000000000" w:firstRow="0" w:lastRow="0" w:firstColumn="1" w:lastColumn="0" w:oddVBand="0" w:evenVBand="0" w:oddHBand="0" w:evenHBand="0" w:firstRowFirstColumn="0" w:firstRowLastColumn="0" w:lastRowFirstColumn="0" w:lastRowLastColumn="0"/>
+            <w:tcW w:w="0" w:type="auto"/>
+            <w:noWrap/>
+          </w:tcPr>
+          <w:p>
+            <w:pPr>
+              <w:pStyle w:val="ListParagraph"/>
+              <w:numPr>
+                <w:ilvl w:val="0"/>
+                <w:numId w:val="1"/>
+              </w:numPr>
+              <w:spacing w:line="276" w:lineRule="auto"/>
+              <w:ind w:left="253" w:hanging="197"/>
+              <w:rPr>
+                <w:rFonts w:ascii="Arial" w:hAnsi="Arial" w:cs="Arial"/>
+                <w:b w:val="0"/>
+                <w:bCs w:val="0"/>
+                <w:lang w:val="es-CL"/>
+              </w:rPr>
+            </w:pPr>
+            <w:r>
+              <w:rPr>
+                <w:rFonts w:ascii="Arial" w:hAnsi="Arial" w:cs="Arial"/>
+                <w:b w:val="0"/>
+                <w:bCs w:val="0"/>
+                <w:lang w:val="es-CL"/>
+              </w:rPr>
               <w:t>Entre 25% y 50%</w:t>
             </w:r>
           </w:p>
@@ -9057,7 +10561,14 @@
                 <w:rFonts w:ascii="Arial" w:hAnsi="Arial" w:cs="Arial"/>
                 <w:lang w:val="es-CL"/>
               </w:rPr>
-              <w:t>36,0</w:t>
+              <w:t>36,</w:t>
+            </w:r>
+            <w:r>
+              <w:rPr>
+                <w:rFonts w:ascii="Arial" w:hAnsi="Arial" w:cs="Arial"/>
+                <w:lang w:val="es-CL"/>
+              </w:rPr>
+              <w:t>2</w:t>
             </w:r>
           </w:p>
         </w:tc>
@@ -9168,7 +10679,14 @@
                 <w:rFonts w:ascii="Arial" w:hAnsi="Arial" w:cs="Arial"/>
                 <w:lang w:val="es-CL"/>
               </w:rPr>
-              <w:t>48,5</w:t>
+              <w:t>48,</w:t>
+            </w:r>
+            <w:r>
+              <w:rPr>
+                <w:rFonts w:ascii="Arial" w:hAnsi="Arial" w:cs="Arial"/>
+                <w:lang w:val="es-CL"/>
+              </w:rPr>
+              <w:t>0</w:t>
             </w:r>
           </w:p>
         </w:tc>
@@ -9573,6 +11091,7 @@
                 <w:bCs w:val="0"/>
                 <w:lang w:val="es-CL"/>
               </w:rPr>
+              <w:lastRenderedPageBreak/>
               <w:t>Medio</w:t>
             </w:r>
           </w:p>
@@ -15192,6 +16711,278 @@
     </w:sectPr>
   </w:body>
 </w:document>
+</file>
+
+<file path=word/endnotes.xml><?xml version="1.0" encoding="utf-8"?>
+<w:endnotes xmlns:wpc="http://schemas.microsoft.com/office/word/2010/wordprocessingCanvas" xmlns:cx="http://schemas.microsoft.com/office/drawing/2014/chartex" xmlns:cx1="http://schemas.microsoft.com/office/drawing/2015/9/8/chartex" xmlns:cx2="http://schemas.microsoft.com/office/drawing/2015/10/21/chartex" xmlns:cx3="http://schemas.microsoft.com/office/drawing/2016/5/9/chartex" xmlns:cx4="http://schemas.microsoft.com/office/drawing/2016/5/10/chartex" xmlns:cx5="http://schemas.microsoft.com/office/drawing/2016/5/11/chartex" xmlns:cx6="http://schemas.microsoft.com/office/drawing/2016/5/12/chartex" xmlns:cx7="http://schemas.microsoft.com/office/drawing/2016/5/13/chartex" xmlns:cx8="http://schemas.microsoft.com/office/drawing/2016/5/14/chartex" xmlns:mc="http://schemas.openxmlformats.org/markup-compatibility/2006" xmlns:aink="http://schemas.microsoft.com/office/drawing/2016/ink" xmlns:am3d="http://schemas.microsoft.com/office/drawing/2017/model3d" xmlns:o="urn:schemas-microsoft-com:office:office" xmlns:oel="http://schemas.microsoft.com/office/2019/extlst" xmlns:r="http://schemas.openxmlformats.org/officeDocument/2006/relationships" xmlns:m="http://schemas.openxmlformats.org/officeDocument/2006/math" xmlns:v="urn:schemas-microsoft-com:vml" xmlns:wp14="http://schemas.microsoft.com/office/word/2010/wordprocessingDrawing" xmlns:wp="http://schemas.openxmlformats.org/drawingml/2006/wordprocessingDrawing" xmlns:w10="urn:schemas-microsoft-com:office:word" xmlns:w="http://schemas.openxmlformats.org/wordprocessingml/2006/main" xmlns:w14="http://schemas.microsoft.com/office/word/2010/wordml" xmlns:w15="http://schemas.microsoft.com/office/word/2012/wordml" xmlns:w16cex="http://schemas.microsoft.com/office/word/2018/wordml/cex" xmlns:w16cid="http://schemas.microsoft.com/office/word/2016/wordml/cid" xmlns:w16="http://schemas.microsoft.com/office/word/2018/wordml" xmlns:w16sdtdh="http://schemas.microsoft.com/office/word/2020/wordml/sdtdatahash" xmlns:w16se="http://schemas.microsoft.com/office/word/2015/wordml/symex" xmlns:wpg="http://schemas.microsoft.com/office/word/2010/wordprocessingGroup" xmlns:wpi="http://schemas.microsoft.com/office/word/2010/wordprocessingInk" xmlns:wne="http://schemas.microsoft.com/office/word/2006/wordml" xmlns:wps="http://schemas.microsoft.com/office/word/2010/wordprocessingShape" mc:Ignorable="w14 w15 w16se w16cid w16 w16cex w16sdtdh wp14">
+  <w:endnote w:type="separator" w:id="-1">
+    <w:p>
+      <w:pPr>
+        <w:spacing w:after="0" w:line="240" w:lineRule="auto"/>
+      </w:pPr>
+      <w:r>
+        <w:separator/>
+      </w:r>
+    </w:p>
+  </w:endnote>
+  <w:endnote w:type="continuationSeparator" w:id="0">
+    <w:p>
+      <w:pPr>
+        <w:spacing w:after="0" w:line="240" w:lineRule="auto"/>
+      </w:pPr>
+      <w:r>
+        <w:continuationSeparator/>
+      </w:r>
+    </w:p>
+  </w:endnote>
+</w:endnotes>
+</file>
+
+<file path=word/footnotes.xml><?xml version="1.0" encoding="utf-8"?>
+<w:footnotes xmlns:wpc="http://schemas.microsoft.com/office/word/2010/wordprocessingCanvas" xmlns:cx="http://schemas.microsoft.com/office/drawing/2014/chartex" xmlns:cx1="http://schemas.microsoft.com/office/drawing/2015/9/8/chartex" xmlns:cx2="http://schemas.microsoft.com/office/drawing/2015/10/21/chartex" xmlns:cx3="http://schemas.microsoft.com/office/drawing/2016/5/9/chartex" xmlns:cx4="http://schemas.microsoft.com/office/drawing/2016/5/10/chartex" xmlns:cx5="http://schemas.microsoft.com/office/drawing/2016/5/11/chartex" xmlns:cx6="http://schemas.microsoft.com/office/drawing/2016/5/12/chartex" xmlns:cx7="http://schemas.microsoft.com/office/drawing/2016/5/13/chartex" xmlns:cx8="http://schemas.microsoft.com/office/drawing/2016/5/14/chartex" xmlns:mc="http://schemas.openxmlformats.org/markup-compatibility/2006" xmlns:aink="http://schemas.microsoft.com/office/drawing/2016/ink" xmlns:am3d="http://schemas.microsoft.com/office/drawing/2017/model3d" xmlns:o="urn:schemas-microsoft-com:office:office" xmlns:oel="http://schemas.microsoft.com/office/2019/extlst" xmlns:r="http://schemas.openxmlformats.org/officeDocument/2006/relationships" xmlns:m="http://schemas.openxmlformats.org/officeDocument/2006/math" xmlns:v="urn:schemas-microsoft-com:vml" xmlns:wp14="http://schemas.microsoft.com/office/word/2010/wordprocessingDrawing" xmlns:wp="http://schemas.openxmlformats.org/drawingml/2006/wordprocessingDrawing" xmlns:w10="urn:schemas-microsoft-com:office:word" xmlns:w="http://schemas.openxmlformats.org/wordprocessingml/2006/main" xmlns:w14="http://schemas.microsoft.com/office/word/2010/wordml" xmlns:w15="http://schemas.microsoft.com/office/word/2012/wordml" xmlns:w16cex="http://schemas.microsoft.com/office/word/2018/wordml/cex" xmlns:w16cid="http://schemas.microsoft.com/office/word/2016/wordml/cid" xmlns:w16="http://schemas.microsoft.com/office/word/2018/wordml" xmlns:w16sdtdh="http://schemas.microsoft.com/office/word/2020/wordml/sdtdatahash" xmlns:w16se="http://schemas.microsoft.com/office/word/2015/wordml/symex" xmlns:wpg="http://schemas.microsoft.com/office/word/2010/wordprocessingGroup" xmlns:wpi="http://schemas.microsoft.com/office/word/2010/wordprocessingInk" xmlns:wne="http://schemas.microsoft.com/office/word/2006/wordml" xmlns:wps="http://schemas.microsoft.com/office/word/2010/wordprocessingShape" mc:Ignorable="w14 w15 w16se w16cid w16 w16cex w16sdtdh wp14">
+  <w:footnote w:type="separator" w:id="-1">
+    <w:p>
+      <w:pPr>
+        <w:spacing w:after="0" w:line="240" w:lineRule="auto"/>
+      </w:pPr>
+      <w:r>
+        <w:separator/>
+      </w:r>
+    </w:p>
+  </w:footnote>
+  <w:footnote w:type="continuationSeparator" w:id="0">
+    <w:p>
+      <w:pPr>
+        <w:spacing w:after="0" w:line="240" w:lineRule="auto"/>
+      </w:pPr>
+      <w:r>
+        <w:continuationSeparator/>
+      </w:r>
+    </w:p>
+  </w:footnote>
+  <w:footnote w:id="1">
+    <w:p>
+      <w:pPr>
+        <w:pStyle w:val="FootnoteText"/>
+        <w:rPr>
+          <w:lang w:val="es-CL"/>
+        </w:rPr>
+      </w:pPr>
+      <w:r>
+        <w:rPr>
+          <w:rStyle w:val="FootnoteReference"/>
+        </w:rPr>
+        <w:footnoteRef/>
+      </w:r>
+      <w:r>
+        <w:rPr>
+          <w:lang w:val="es-CL"/>
+        </w:rPr>
+        <w:t xml:space="preserve"> </w:t>
+      </w:r>
+      <w:r>
+        <w:rPr>
+          <w:lang w:val="es-CL"/>
+        </w:rPr>
+        <w:t xml:space="preserve">La </w:t>
+      </w:r>
+      <w:r>
+        <w:rPr>
+          <w:lang w:val="es-CL"/>
+        </w:rPr>
+        <w:t xml:space="preserve">plataforma </w:t>
+      </w:r>
+      <w:hyperlink r:id="rId1" w:history="1">
+        <w:r>
+          <w:rPr>
+            <w:rStyle w:val="Hyperlink"/>
+            <w:color w:val="auto"/>
+            <w:u w:val="none"/>
+            <w:lang w:val="es-CL"/>
+          </w:rPr>
+          <w:t>https://datosabiertos.mineduc.cl/</w:t>
+        </w:r>
+      </w:hyperlink>
+      <w:r>
+        <w:rPr>
+          <w:lang w:val="es-CL"/>
+        </w:rPr>
+        <w:t xml:space="preserve"> </w:t>
+      </w:r>
+      <w:r>
+        <w:rPr>
+          <w:lang w:val="es-CL"/>
+        </w:rPr>
+        <w:t>es un repositorio de información de estudiantes y establecimientos del sistema educativo nacional a cargo del Centro de Estudios del Mineduc.</w:t>
+      </w:r>
+    </w:p>
+  </w:footnote>
+  <w:footnote w:id="2">
+    <w:p>
+      <w:pPr>
+        <w:pStyle w:val="FootnoteText"/>
+        <w:rPr>
+          <w:lang w:val="es-CL"/>
+        </w:rPr>
+      </w:pPr>
+      <w:r>
+        <w:rPr>
+          <w:rStyle w:val="FootnoteReference"/>
+        </w:rPr>
+        <w:footnoteRef/>
+      </w:r>
+      <w:r>
+        <w:rPr>
+          <w:lang w:val="es-CL"/>
+        </w:rPr>
+        <w:t xml:space="preserve"> </w:t>
+      </w:r>
+      <w:r>
+        <w:rPr>
+          <w:lang w:val="es-CL"/>
+        </w:rPr>
+        <w:t xml:space="preserve">Los datos </w:t>
+      </w:r>
+      <w:r>
+        <w:rPr>
+          <w:lang w:val="es-CL"/>
+        </w:rPr>
+        <w:t xml:space="preserve">son de acceso público en la siguiente dirección web: </w:t>
+      </w:r>
+      <w:r>
+        <w:rPr>
+          <w:lang w:val="es-CL"/>
+        </w:rPr>
+        <w:t>https://informacionestadistica.agenciaeducacion.cl/#/bases</w:t>
+      </w:r>
+    </w:p>
+  </w:footnote>
+  <w:footnote w:id="3">
+    <w:p>
+      <w:pPr>
+        <w:pStyle w:val="FootnoteText"/>
+        <w:jc w:val="both"/>
+        <w:rPr>
+          <w:lang w:val="es-CL"/>
+        </w:rPr>
+      </w:pPr>
+      <w:r>
+        <w:rPr>
+          <w:rStyle w:val="FootnoteReference"/>
+        </w:rPr>
+        <w:footnoteRef/>
+      </w:r>
+      <w:r>
+        <w:rPr>
+          <w:lang w:val="es-CL"/>
+        </w:rPr>
+        <w:t xml:space="preserve"> </w:t>
+      </w:r>
+      <w:r>
+        <w:rPr>
+          <w:lang w:val="es-CL"/>
+        </w:rPr>
+        <w:t xml:space="preserve"> </w:t>
+      </w:r>
+      <w:r>
+        <w:rPr>
+          <w:lang w:val="es-CL"/>
+        </w:rPr>
+        <w:t xml:space="preserve">COD_CURSO es en sí una </w:t>
+      </w:r>
+      <w:r>
+        <w:rPr>
+          <w:lang w:val="es-CL"/>
+        </w:rPr>
+        <w:t>tupla de variables</w:t>
+      </w:r>
+      <w:r>
+        <w:rPr>
+          <w:lang w:val="es-CL"/>
+        </w:rPr>
+        <w:t xml:space="preserve"> que identifica el </w:t>
+      </w:r>
+      <w:r>
+        <w:rPr>
+          <w:lang w:val="es-CL"/>
+        </w:rPr>
+        <w:t xml:space="preserve">grado, </w:t>
+      </w:r>
+      <w:r>
+        <w:rPr>
+          <w:lang w:val="es-CL"/>
+        </w:rPr>
+        <w:t xml:space="preserve">tipo de </w:t>
+      </w:r>
+      <w:r>
+        <w:rPr>
+          <w:lang w:val="es-CL"/>
+        </w:rPr>
+        <w:t>ense</w:t>
+      </w:r>
+      <w:r>
+        <w:rPr>
+          <w:lang w:val="es-CL"/>
+        </w:rPr>
+        <w:t>ñanza</w:t>
+      </w:r>
+      <w:r>
+        <w:rPr>
+          <w:lang w:val="es-CL"/>
+        </w:rPr>
+        <w:t>, espe</w:t>
+      </w:r>
+      <w:r>
+        <w:rPr>
+          <w:lang w:val="es-CL"/>
+        </w:rPr>
+        <w:t xml:space="preserve">cialidad </w:t>
+      </w:r>
+      <w:r>
+        <w:rPr>
+          <w:lang w:val="es-CL"/>
+        </w:rPr>
+        <w:t xml:space="preserve">y </w:t>
+      </w:r>
+      <w:r>
+        <w:rPr>
+          <w:lang w:val="es-CL"/>
+        </w:rPr>
+        <w:t>jor</w:t>
+      </w:r>
+      <w:r>
+        <w:rPr>
+          <w:lang w:val="es-CL"/>
+        </w:rPr>
+        <w:t>nada</w:t>
+      </w:r>
+      <w:r>
+        <w:rPr>
+          <w:lang w:val="es-CL"/>
+        </w:rPr>
+        <w:t xml:space="preserve"> del colegio</w:t>
+      </w:r>
+      <w:r>
+        <w:rPr>
+          <w:lang w:val="es-CL"/>
+        </w:rPr>
+        <w:t>.</w:t>
+      </w:r>
+      <w:r>
+        <w:rPr>
+          <w:lang w:val="es-CL"/>
+        </w:rPr>
+        <w:t xml:space="preserve"> Junto con RBD permite </w:t>
+      </w:r>
+      <w:r>
+        <w:rPr>
+          <w:lang w:val="es-CL"/>
+        </w:rPr>
+        <w:t>vincular información a nivel de curso unívocamente.</w:t>
+      </w:r>
+    </w:p>
+  </w:footnote>
+</w:footnotes>
 </file>
 
 <file path=word/numbering.xml><?xml version="1.0" encoding="utf-8"?>
@@ -16579,6 +18370,67 @@
       </w:tcPr>
     </w:tblStylePr>
   </w:style>
+  <w:style w:type="paragraph" w:styleId="FootnoteText">
+    <w:name w:val="footnote text"/>
+    <w:basedOn w:val="Normal"/>
+    <w:link w:val="FootnoteTextChar"/>
+    <w:uiPriority w:val="99"/>
+    <w:unhideWhenUsed/>
+    <w:rsid w:val="00854357"/>
+    <w:pPr>
+      <w:spacing w:after="0" w:line="240" w:lineRule="auto"/>
+    </w:pPr>
+    <w:rPr>
+      <w:sz w:val="20"/>
+      <w:szCs w:val="20"/>
+    </w:rPr>
+  </w:style>
+  <w:style w:type="character" w:customStyle="1" w:styleId="FootnoteTextChar">
+    <w:name w:val="Footnote Text Char"/>
+    <w:basedOn w:val="DefaultParagraphFont"/>
+    <w:link w:val="FootnoteText"/>
+    <w:uiPriority w:val="99"/>
+    <w:rsid w:val="00854357"/>
+    <w:rPr>
+      <w:sz w:val="20"/>
+      <w:szCs w:val="20"/>
+      <w:lang w:val="en-US"/>
+    </w:rPr>
+  </w:style>
+  <w:style w:type="character" w:styleId="FootnoteReference">
+    <w:name w:val="footnote reference"/>
+    <w:basedOn w:val="DefaultParagraphFont"/>
+    <w:uiPriority w:val="99"/>
+    <w:semiHidden/>
+    <w:unhideWhenUsed/>
+    <w:rsid w:val="00854357"/>
+    <w:rPr>
+      <w:vertAlign w:val="superscript"/>
+    </w:rPr>
+  </w:style>
+  <w:style w:type="character" w:styleId="Hyperlink">
+    <w:name w:val="Hyperlink"/>
+    <w:basedOn w:val="DefaultParagraphFont"/>
+    <w:uiPriority w:val="99"/>
+    <w:unhideWhenUsed/>
+    <w:rsid w:val="00574DB2"/>
+    <w:rPr>
+      <w:color w:val="0563C1" w:themeColor="hyperlink"/>
+      <w:u w:val="single"/>
+    </w:rPr>
+  </w:style>
+  <w:style w:type="character" w:styleId="UnresolvedMention">
+    <w:name w:val="Unresolved Mention"/>
+    <w:basedOn w:val="DefaultParagraphFont"/>
+    <w:uiPriority w:val="99"/>
+    <w:semiHidden/>
+    <w:unhideWhenUsed/>
+    <w:rsid w:val="00574DB2"/>
+    <w:rPr>
+      <w:color w:val="605E5C"/>
+      <w:shd w:val="clear" w:color="auto" w:fill="E1DFDD"/>
+    </w:rPr>
+  </w:style>
 </w:styles>
 </file>
 

</xml_diff>

<commit_message>
Reestructuracion de archivo de procesamiento estadístico. Tablas 1, 2 y 3 fueron revisadas y el procesamiento del año 2018 se realizó hasta la fase de Postulaciones.
</commit_message>
<xml_diff>
--- a/2. Sistema de Admisión Escolar/Seguimiento al SAE.docx
+++ b/2. Sistema de Admisión Escolar/Seguimiento al SAE.docx
@@ -8327,12 +8327,21 @@
         </w:rPr>
         <w:t xml:space="preserve"> con las funciones de manipulación de bases de datos del paquete </w:t>
       </w:r>
-      <w:r>
-        <w:rPr>
-          <w:rFonts w:ascii="Arial" w:hAnsi="Arial" w:cs="Arial"/>
-          <w:lang w:val="es-CL"/>
-        </w:rPr>
-        <w:t xml:space="preserve">Tidyverse </w:t>
+      <w:proofErr w:type="spellStart"/>
+      <w:r>
+        <w:rPr>
+          <w:rFonts w:ascii="Arial" w:hAnsi="Arial" w:cs="Arial"/>
+          <w:lang w:val="es-CL"/>
+        </w:rPr>
+        <w:t>Tidyverse</w:t>
+      </w:r>
+      <w:proofErr w:type="spellEnd"/>
+      <w:r>
+        <w:rPr>
+          <w:rFonts w:ascii="Arial" w:hAnsi="Arial" w:cs="Arial"/>
+          <w:lang w:val="es-CL"/>
+        </w:rPr>
+        <w:t xml:space="preserve"> </w:t>
       </w:r>
       <w:r>
         <w:rPr>
@@ -8369,6 +8378,7 @@
         </w:rPr>
         <w:t xml:space="preserve">el software </w:t>
       </w:r>
+      <w:proofErr w:type="spellStart"/>
       <w:r>
         <w:rPr>
           <w:rFonts w:ascii="Arial" w:hAnsi="Arial" w:cs="Arial"/>
@@ -8376,6 +8386,7 @@
         </w:rPr>
         <w:t>RStudio</w:t>
       </w:r>
+      <w:proofErr w:type="spellEnd"/>
       <w:r>
         <w:rPr>
           <w:rFonts w:ascii="Arial" w:hAnsi="Arial" w:cs="Arial"/>
@@ -8443,6 +8454,13 @@
           <w:lang w:val="es-CL"/>
         </w:rPr>
         <w:t xml:space="preserve"> </w:t>
+      </w:r>
+      <w:r>
+        <w:rPr>
+          <w:rFonts w:ascii="Arial" w:hAnsi="Arial" w:cs="Arial"/>
+          <w:lang w:val="es-CL"/>
+        </w:rPr>
+        <w:t>Variación en las Postulaciones al SAE entre 2018 y 2021</w:t>
       </w:r>
     </w:p>
     <w:tbl>
@@ -8453,7 +8471,7 @@
         <w:tblLook w:val="04A0" w:firstRow="1" w:lastRow="0" w:firstColumn="1" w:lastColumn="0" w:noHBand="0" w:noVBand="1"/>
       </w:tblPr>
       <w:tblGrid>
-        <w:gridCol w:w="3089"/>
+        <w:gridCol w:w="4178"/>
         <w:gridCol w:w="1012"/>
         <w:gridCol w:w="706"/>
         <w:gridCol w:w="706"/>
@@ -10568,7 +10586,7 @@
                 <w:rFonts w:ascii="Arial" w:hAnsi="Arial" w:cs="Arial"/>
                 <w:lang w:val="es-CL"/>
               </w:rPr>
-              <w:t>2</w:t>
+              <w:t>0</w:t>
             </w:r>
           </w:p>
         </w:tc>
@@ -10686,7 +10704,7 @@
                 <w:rFonts w:ascii="Arial" w:hAnsi="Arial" w:cs="Arial"/>
                 <w:lang w:val="es-CL"/>
               </w:rPr>
-              <w:t>0</w:t>
+              <w:t>2</w:t>
             </w:r>
           </w:p>
         </w:tc>
@@ -11403,6 +11421,15 @@
                 <w:lang w:val="es-CL"/>
               </w:rPr>
             </w:pPr>
+            <w:r>
+              <w:rPr>
+                <w:rFonts w:ascii="Arial" w:hAnsi="Arial" w:cs="Arial"/>
+                <w:b w:val="0"/>
+                <w:bCs w:val="0"/>
+                <w:lang w:val="es-CL"/>
+              </w:rPr>
+              <w:t>Bajo</w:t>
+            </w:r>
           </w:p>
         </w:tc>
         <w:tc>
@@ -11420,6 +11447,1321 @@
                 <w:lang w:val="es-CL"/>
               </w:rPr>
             </w:pPr>
+            <w:r>
+              <w:rPr>
+                <w:rFonts w:ascii="Arial" w:hAnsi="Arial" w:cs="Arial"/>
+                <w:lang w:val="es-CL"/>
+              </w:rPr>
+              <w:t>9,5</w:t>
+            </w:r>
+          </w:p>
+        </w:tc>
+        <w:tc>
+          <w:tcPr>
+            <w:tcW w:w="0" w:type="auto"/>
+          </w:tcPr>
+          <w:p>
+            <w:pPr>
+              <w:spacing w:line="276" w:lineRule="auto"/>
+              <w:jc w:val="center"/>
+              <w:cnfStyle w:val="000000100000" w:firstRow="0" w:lastRow="0" w:firstColumn="0" w:lastColumn="0" w:oddVBand="0" w:evenVBand="0" w:oddHBand="1" w:evenHBand="0" w:firstRowFirstColumn="0" w:firstRowLastColumn="0" w:lastRowFirstColumn="0" w:lastRowLastColumn="0"/>
+              <w:rPr>
+                <w:rFonts w:ascii="Arial" w:hAnsi="Arial" w:cs="Arial"/>
+                <w:lang w:val="es-CL"/>
+              </w:rPr>
+            </w:pPr>
+          </w:p>
+        </w:tc>
+        <w:tc>
+          <w:tcPr>
+            <w:tcW w:w="0" w:type="auto"/>
+          </w:tcPr>
+          <w:p>
+            <w:pPr>
+              <w:spacing w:line="276" w:lineRule="auto"/>
+              <w:jc w:val="center"/>
+              <w:cnfStyle w:val="000000100000" w:firstRow="0" w:lastRow="0" w:firstColumn="0" w:lastColumn="0" w:oddVBand="0" w:evenVBand="0" w:oddHBand="1" w:evenHBand="0" w:firstRowFirstColumn="0" w:firstRowLastColumn="0" w:lastRowFirstColumn="0" w:lastRowLastColumn="0"/>
+              <w:rPr>
+                <w:rFonts w:ascii="Arial" w:hAnsi="Arial" w:cs="Arial"/>
+                <w:lang w:val="es-CL"/>
+              </w:rPr>
+            </w:pPr>
+          </w:p>
+        </w:tc>
+        <w:tc>
+          <w:tcPr>
+            <w:tcW w:w="0" w:type="auto"/>
+          </w:tcPr>
+          <w:p>
+            <w:pPr>
+              <w:spacing w:line="276" w:lineRule="auto"/>
+              <w:jc w:val="center"/>
+              <w:cnfStyle w:val="000000100000" w:firstRow="0" w:lastRow="0" w:firstColumn="0" w:lastColumn="0" w:oddVBand="0" w:evenVBand="0" w:oddHBand="1" w:evenHBand="0" w:firstRowFirstColumn="0" w:firstRowLastColumn="0" w:lastRowFirstColumn="0" w:lastRowLastColumn="0"/>
+              <w:rPr>
+                <w:rFonts w:ascii="Arial" w:hAnsi="Arial" w:cs="Arial"/>
+                <w:lang w:val="es-CL"/>
+              </w:rPr>
+            </w:pPr>
+          </w:p>
+        </w:tc>
+      </w:tr>
+      <w:tr>
+        <w:trPr>
+          <w:trHeight w:val="63"/>
+          <w:jc w:val="center"/>
+        </w:trPr>
+        <w:tc>
+          <w:tcPr>
+            <w:cnfStyle w:val="001000000000" w:firstRow="0" w:lastRow="0" w:firstColumn="1" w:lastColumn="0" w:oddVBand="0" w:evenVBand="0" w:oddHBand="0" w:evenHBand="0" w:firstRowFirstColumn="0" w:firstRowLastColumn="0" w:lastRowFirstColumn="0" w:lastRowLastColumn="0"/>
+            <w:tcW w:w="0" w:type="auto"/>
+            <w:noWrap/>
+          </w:tcPr>
+          <w:p>
+            <w:pPr>
+              <w:pStyle w:val="ListParagraph"/>
+              <w:numPr>
+                <w:ilvl w:val="0"/>
+                <w:numId w:val="1"/>
+              </w:numPr>
+              <w:spacing w:line="276" w:lineRule="auto"/>
+              <w:ind w:left="253" w:hanging="197"/>
+              <w:rPr>
+                <w:rFonts w:ascii="Arial" w:hAnsi="Arial" w:cs="Arial"/>
+                <w:b w:val="0"/>
+                <w:bCs w:val="0"/>
+                <w:lang w:val="es-CL"/>
+              </w:rPr>
+            </w:pPr>
+            <w:r>
+              <w:rPr>
+                <w:rFonts w:ascii="Arial" w:hAnsi="Arial" w:cs="Arial"/>
+                <w:b w:val="0"/>
+                <w:bCs w:val="0"/>
+                <w:lang w:val="es-CL"/>
+              </w:rPr>
+              <w:t>Medio bajo</w:t>
+            </w:r>
+          </w:p>
+        </w:tc>
+        <w:tc>
+          <w:tcPr>
+            <w:tcW w:w="0" w:type="auto"/>
+            <w:vAlign w:val="bottom"/>
+          </w:tcPr>
+          <w:p>
+            <w:pPr>
+              <w:spacing w:line="276" w:lineRule="auto"/>
+              <w:jc w:val="center"/>
+              <w:cnfStyle w:val="000000000000" w:firstRow="0" w:lastRow="0" w:firstColumn="0" w:lastColumn="0" w:oddVBand="0" w:evenVBand="0" w:oddHBand="0" w:evenHBand="0" w:firstRowFirstColumn="0" w:firstRowLastColumn="0" w:lastRowFirstColumn="0" w:lastRowLastColumn="0"/>
+              <w:rPr>
+                <w:rFonts w:ascii="Arial" w:hAnsi="Arial" w:cs="Arial"/>
+                <w:lang w:val="es-CL"/>
+              </w:rPr>
+            </w:pPr>
+            <w:r>
+              <w:rPr>
+                <w:rFonts w:ascii="Arial" w:hAnsi="Arial" w:cs="Arial"/>
+                <w:lang w:val="es-CL"/>
+              </w:rPr>
+              <w:t>24,8</w:t>
+            </w:r>
+          </w:p>
+        </w:tc>
+        <w:tc>
+          <w:tcPr>
+            <w:tcW w:w="0" w:type="auto"/>
+          </w:tcPr>
+          <w:p>
+            <w:pPr>
+              <w:spacing w:line="276" w:lineRule="auto"/>
+              <w:jc w:val="center"/>
+              <w:cnfStyle w:val="000000000000" w:firstRow="0" w:lastRow="0" w:firstColumn="0" w:lastColumn="0" w:oddVBand="0" w:evenVBand="0" w:oddHBand="0" w:evenHBand="0" w:firstRowFirstColumn="0" w:firstRowLastColumn="0" w:lastRowFirstColumn="0" w:lastRowLastColumn="0"/>
+              <w:rPr>
+                <w:rFonts w:ascii="Arial" w:hAnsi="Arial" w:cs="Arial"/>
+                <w:lang w:val="es-CL"/>
+              </w:rPr>
+            </w:pPr>
+          </w:p>
+        </w:tc>
+        <w:tc>
+          <w:tcPr>
+            <w:tcW w:w="0" w:type="auto"/>
+          </w:tcPr>
+          <w:p>
+            <w:pPr>
+              <w:spacing w:line="276" w:lineRule="auto"/>
+              <w:jc w:val="center"/>
+              <w:cnfStyle w:val="000000000000" w:firstRow="0" w:lastRow="0" w:firstColumn="0" w:lastColumn="0" w:oddVBand="0" w:evenVBand="0" w:oddHBand="0" w:evenHBand="0" w:firstRowFirstColumn="0" w:firstRowLastColumn="0" w:lastRowFirstColumn="0" w:lastRowLastColumn="0"/>
+              <w:rPr>
+                <w:rFonts w:ascii="Arial" w:hAnsi="Arial" w:cs="Arial"/>
+                <w:lang w:val="es-CL"/>
+              </w:rPr>
+            </w:pPr>
+          </w:p>
+        </w:tc>
+        <w:tc>
+          <w:tcPr>
+            <w:tcW w:w="0" w:type="auto"/>
+          </w:tcPr>
+          <w:p>
+            <w:pPr>
+              <w:spacing w:line="276" w:lineRule="auto"/>
+              <w:jc w:val="center"/>
+              <w:cnfStyle w:val="000000000000" w:firstRow="0" w:lastRow="0" w:firstColumn="0" w:lastColumn="0" w:oddVBand="0" w:evenVBand="0" w:oddHBand="0" w:evenHBand="0" w:firstRowFirstColumn="0" w:firstRowLastColumn="0" w:lastRowFirstColumn="0" w:lastRowLastColumn="0"/>
+              <w:rPr>
+                <w:rFonts w:ascii="Arial" w:hAnsi="Arial" w:cs="Arial"/>
+                <w:lang w:val="es-CL"/>
+              </w:rPr>
+            </w:pPr>
+          </w:p>
+        </w:tc>
+      </w:tr>
+      <w:tr>
+        <w:trPr>
+          <w:cnfStyle w:val="000000100000" w:firstRow="0" w:lastRow="0" w:firstColumn="0" w:lastColumn="0" w:oddVBand="0" w:evenVBand="0" w:oddHBand="1" w:evenHBand="0" w:firstRowFirstColumn="0" w:firstRowLastColumn="0" w:lastRowFirstColumn="0" w:lastRowLastColumn="0"/>
+          <w:trHeight w:val="63"/>
+          <w:jc w:val="center"/>
+        </w:trPr>
+        <w:tc>
+          <w:tcPr>
+            <w:cnfStyle w:val="001000000000" w:firstRow="0" w:lastRow="0" w:firstColumn="1" w:lastColumn="0" w:oddVBand="0" w:evenVBand="0" w:oddHBand="0" w:evenHBand="0" w:firstRowFirstColumn="0" w:firstRowLastColumn="0" w:lastRowFirstColumn="0" w:lastRowLastColumn="0"/>
+            <w:tcW w:w="0" w:type="auto"/>
+            <w:noWrap/>
+          </w:tcPr>
+          <w:p>
+            <w:pPr>
+              <w:pStyle w:val="ListParagraph"/>
+              <w:numPr>
+                <w:ilvl w:val="0"/>
+                <w:numId w:val="1"/>
+              </w:numPr>
+              <w:spacing w:line="276" w:lineRule="auto"/>
+              <w:ind w:left="253" w:hanging="197"/>
+              <w:rPr>
+                <w:rFonts w:ascii="Arial" w:hAnsi="Arial" w:cs="Arial"/>
+                <w:b w:val="0"/>
+                <w:bCs w:val="0"/>
+                <w:lang w:val="es-CL"/>
+              </w:rPr>
+            </w:pPr>
+            <w:r>
+              <w:rPr>
+                <w:rFonts w:ascii="Arial" w:hAnsi="Arial" w:cs="Arial"/>
+                <w:b w:val="0"/>
+                <w:bCs w:val="0"/>
+                <w:lang w:val="es-CL"/>
+              </w:rPr>
+              <w:t>Medio</w:t>
+            </w:r>
+          </w:p>
+        </w:tc>
+        <w:tc>
+          <w:tcPr>
+            <w:tcW w:w="0" w:type="auto"/>
+            <w:vAlign w:val="bottom"/>
+          </w:tcPr>
+          <w:p>
+            <w:pPr>
+              <w:spacing w:line="276" w:lineRule="auto"/>
+              <w:jc w:val="center"/>
+              <w:cnfStyle w:val="000000100000" w:firstRow="0" w:lastRow="0" w:firstColumn="0" w:lastColumn="0" w:oddVBand="0" w:evenVBand="0" w:oddHBand="1" w:evenHBand="0" w:firstRowFirstColumn="0" w:firstRowLastColumn="0" w:lastRowFirstColumn="0" w:lastRowLastColumn="0"/>
+              <w:rPr>
+                <w:rFonts w:ascii="Arial" w:hAnsi="Arial" w:cs="Arial"/>
+                <w:lang w:val="es-CL"/>
+              </w:rPr>
+            </w:pPr>
+            <w:r>
+              <w:rPr>
+                <w:rFonts w:ascii="Arial" w:hAnsi="Arial" w:cs="Arial"/>
+                <w:lang w:val="es-CL"/>
+              </w:rPr>
+              <w:t>39,1</w:t>
+            </w:r>
+          </w:p>
+        </w:tc>
+        <w:tc>
+          <w:tcPr>
+            <w:tcW w:w="0" w:type="auto"/>
+          </w:tcPr>
+          <w:p>
+            <w:pPr>
+              <w:spacing w:line="276" w:lineRule="auto"/>
+              <w:jc w:val="center"/>
+              <w:cnfStyle w:val="000000100000" w:firstRow="0" w:lastRow="0" w:firstColumn="0" w:lastColumn="0" w:oddVBand="0" w:evenVBand="0" w:oddHBand="1" w:evenHBand="0" w:firstRowFirstColumn="0" w:firstRowLastColumn="0" w:lastRowFirstColumn="0" w:lastRowLastColumn="0"/>
+              <w:rPr>
+                <w:rFonts w:ascii="Arial" w:hAnsi="Arial" w:cs="Arial"/>
+                <w:lang w:val="es-CL"/>
+              </w:rPr>
+            </w:pPr>
+          </w:p>
+        </w:tc>
+        <w:tc>
+          <w:tcPr>
+            <w:tcW w:w="0" w:type="auto"/>
+          </w:tcPr>
+          <w:p>
+            <w:pPr>
+              <w:spacing w:line="276" w:lineRule="auto"/>
+              <w:jc w:val="center"/>
+              <w:cnfStyle w:val="000000100000" w:firstRow="0" w:lastRow="0" w:firstColumn="0" w:lastColumn="0" w:oddVBand="0" w:evenVBand="0" w:oddHBand="1" w:evenHBand="0" w:firstRowFirstColumn="0" w:firstRowLastColumn="0" w:lastRowFirstColumn="0" w:lastRowLastColumn="0"/>
+              <w:rPr>
+                <w:rFonts w:ascii="Arial" w:hAnsi="Arial" w:cs="Arial"/>
+                <w:lang w:val="es-CL"/>
+              </w:rPr>
+            </w:pPr>
+          </w:p>
+        </w:tc>
+        <w:tc>
+          <w:tcPr>
+            <w:tcW w:w="0" w:type="auto"/>
+          </w:tcPr>
+          <w:p>
+            <w:pPr>
+              <w:spacing w:line="276" w:lineRule="auto"/>
+              <w:jc w:val="center"/>
+              <w:cnfStyle w:val="000000100000" w:firstRow="0" w:lastRow="0" w:firstColumn="0" w:lastColumn="0" w:oddVBand="0" w:evenVBand="0" w:oddHBand="1" w:evenHBand="0" w:firstRowFirstColumn="0" w:firstRowLastColumn="0" w:lastRowFirstColumn="0" w:lastRowLastColumn="0"/>
+              <w:rPr>
+                <w:rFonts w:ascii="Arial" w:hAnsi="Arial" w:cs="Arial"/>
+                <w:lang w:val="es-CL"/>
+              </w:rPr>
+            </w:pPr>
+          </w:p>
+        </w:tc>
+      </w:tr>
+      <w:tr>
+        <w:trPr>
+          <w:trHeight w:val="63"/>
+          <w:jc w:val="center"/>
+        </w:trPr>
+        <w:tc>
+          <w:tcPr>
+            <w:cnfStyle w:val="001000000000" w:firstRow="0" w:lastRow="0" w:firstColumn="1" w:lastColumn="0" w:oddVBand="0" w:evenVBand="0" w:oddHBand="0" w:evenHBand="0" w:firstRowFirstColumn="0" w:firstRowLastColumn="0" w:lastRowFirstColumn="0" w:lastRowLastColumn="0"/>
+            <w:tcW w:w="0" w:type="auto"/>
+            <w:noWrap/>
+          </w:tcPr>
+          <w:p>
+            <w:pPr>
+              <w:pStyle w:val="ListParagraph"/>
+              <w:numPr>
+                <w:ilvl w:val="0"/>
+                <w:numId w:val="1"/>
+              </w:numPr>
+              <w:spacing w:line="276" w:lineRule="auto"/>
+              <w:ind w:left="253" w:hanging="197"/>
+              <w:rPr>
+                <w:rFonts w:ascii="Arial" w:hAnsi="Arial" w:cs="Arial"/>
+                <w:b w:val="0"/>
+                <w:bCs w:val="0"/>
+                <w:lang w:val="es-CL"/>
+              </w:rPr>
+            </w:pPr>
+            <w:r>
+              <w:rPr>
+                <w:rFonts w:ascii="Arial" w:hAnsi="Arial" w:cs="Arial"/>
+                <w:b w:val="0"/>
+                <w:bCs w:val="0"/>
+                <w:lang w:val="es-CL"/>
+              </w:rPr>
+              <w:t>Medio alto</w:t>
+            </w:r>
+          </w:p>
+        </w:tc>
+        <w:tc>
+          <w:tcPr>
+            <w:tcW w:w="0" w:type="auto"/>
+            <w:vAlign w:val="bottom"/>
+          </w:tcPr>
+          <w:p>
+            <w:pPr>
+              <w:spacing w:line="276" w:lineRule="auto"/>
+              <w:jc w:val="center"/>
+              <w:cnfStyle w:val="000000000000" w:firstRow="0" w:lastRow="0" w:firstColumn="0" w:lastColumn="0" w:oddVBand="0" w:evenVBand="0" w:oddHBand="0" w:evenHBand="0" w:firstRowFirstColumn="0" w:firstRowLastColumn="0" w:lastRowFirstColumn="0" w:lastRowLastColumn="0"/>
+              <w:rPr>
+                <w:rFonts w:ascii="Arial" w:hAnsi="Arial" w:cs="Arial"/>
+                <w:lang w:val="es-CL"/>
+              </w:rPr>
+            </w:pPr>
+            <w:r>
+              <w:rPr>
+                <w:rFonts w:ascii="Arial" w:hAnsi="Arial" w:cs="Arial"/>
+                <w:lang w:val="es-CL"/>
+              </w:rPr>
+              <w:t>24,9</w:t>
+            </w:r>
+          </w:p>
+        </w:tc>
+        <w:tc>
+          <w:tcPr>
+            <w:tcW w:w="0" w:type="auto"/>
+          </w:tcPr>
+          <w:p>
+            <w:pPr>
+              <w:spacing w:line="276" w:lineRule="auto"/>
+              <w:jc w:val="center"/>
+              <w:cnfStyle w:val="000000000000" w:firstRow="0" w:lastRow="0" w:firstColumn="0" w:lastColumn="0" w:oddVBand="0" w:evenVBand="0" w:oddHBand="0" w:evenHBand="0" w:firstRowFirstColumn="0" w:firstRowLastColumn="0" w:lastRowFirstColumn="0" w:lastRowLastColumn="0"/>
+              <w:rPr>
+                <w:rFonts w:ascii="Arial" w:hAnsi="Arial" w:cs="Arial"/>
+                <w:lang w:val="es-CL"/>
+              </w:rPr>
+            </w:pPr>
+          </w:p>
+        </w:tc>
+        <w:tc>
+          <w:tcPr>
+            <w:tcW w:w="0" w:type="auto"/>
+          </w:tcPr>
+          <w:p>
+            <w:pPr>
+              <w:spacing w:line="276" w:lineRule="auto"/>
+              <w:jc w:val="center"/>
+              <w:cnfStyle w:val="000000000000" w:firstRow="0" w:lastRow="0" w:firstColumn="0" w:lastColumn="0" w:oddVBand="0" w:evenVBand="0" w:oddHBand="0" w:evenHBand="0" w:firstRowFirstColumn="0" w:firstRowLastColumn="0" w:lastRowFirstColumn="0" w:lastRowLastColumn="0"/>
+              <w:rPr>
+                <w:rFonts w:ascii="Arial" w:hAnsi="Arial" w:cs="Arial"/>
+                <w:lang w:val="es-CL"/>
+              </w:rPr>
+            </w:pPr>
+          </w:p>
+        </w:tc>
+        <w:tc>
+          <w:tcPr>
+            <w:tcW w:w="0" w:type="auto"/>
+          </w:tcPr>
+          <w:p>
+            <w:pPr>
+              <w:spacing w:line="276" w:lineRule="auto"/>
+              <w:jc w:val="center"/>
+              <w:cnfStyle w:val="000000000000" w:firstRow="0" w:lastRow="0" w:firstColumn="0" w:lastColumn="0" w:oddVBand="0" w:evenVBand="0" w:oddHBand="0" w:evenHBand="0" w:firstRowFirstColumn="0" w:firstRowLastColumn="0" w:lastRowFirstColumn="0" w:lastRowLastColumn="0"/>
+              <w:rPr>
+                <w:rFonts w:ascii="Arial" w:hAnsi="Arial" w:cs="Arial"/>
+                <w:lang w:val="es-CL"/>
+              </w:rPr>
+            </w:pPr>
+          </w:p>
+        </w:tc>
+      </w:tr>
+      <w:tr>
+        <w:trPr>
+          <w:cnfStyle w:val="000000100000" w:firstRow="0" w:lastRow="0" w:firstColumn="0" w:lastColumn="0" w:oddVBand="0" w:evenVBand="0" w:oddHBand="1" w:evenHBand="0" w:firstRowFirstColumn="0" w:firstRowLastColumn="0" w:lastRowFirstColumn="0" w:lastRowLastColumn="0"/>
+          <w:trHeight w:val="63"/>
+          <w:jc w:val="center"/>
+        </w:trPr>
+        <w:tc>
+          <w:tcPr>
+            <w:cnfStyle w:val="001000000000" w:firstRow="0" w:lastRow="0" w:firstColumn="1" w:lastColumn="0" w:oddVBand="0" w:evenVBand="0" w:oddHBand="0" w:evenHBand="0" w:firstRowFirstColumn="0" w:firstRowLastColumn="0" w:lastRowFirstColumn="0" w:lastRowLastColumn="0"/>
+            <w:tcW w:w="0" w:type="auto"/>
+            <w:noWrap/>
+          </w:tcPr>
+          <w:p>
+            <w:pPr>
+              <w:pStyle w:val="ListParagraph"/>
+              <w:numPr>
+                <w:ilvl w:val="0"/>
+                <w:numId w:val="1"/>
+              </w:numPr>
+              <w:spacing w:line="276" w:lineRule="auto"/>
+              <w:ind w:left="253" w:hanging="197"/>
+              <w:rPr>
+                <w:rFonts w:ascii="Arial" w:hAnsi="Arial" w:cs="Arial"/>
+                <w:b w:val="0"/>
+                <w:bCs w:val="0"/>
+                <w:lang w:val="es-CL"/>
+              </w:rPr>
+            </w:pPr>
+            <w:r>
+              <w:rPr>
+                <w:rFonts w:ascii="Arial" w:hAnsi="Arial" w:cs="Arial"/>
+                <w:b w:val="0"/>
+                <w:bCs w:val="0"/>
+                <w:lang w:val="es-CL"/>
+              </w:rPr>
+              <w:t>Alto</w:t>
+            </w:r>
+          </w:p>
+        </w:tc>
+        <w:tc>
+          <w:tcPr>
+            <w:tcW w:w="0" w:type="auto"/>
+            <w:vAlign w:val="bottom"/>
+          </w:tcPr>
+          <w:p>
+            <w:pPr>
+              <w:spacing w:line="276" w:lineRule="auto"/>
+              <w:jc w:val="center"/>
+              <w:cnfStyle w:val="000000100000" w:firstRow="0" w:lastRow="0" w:firstColumn="0" w:lastColumn="0" w:oddVBand="0" w:evenVBand="0" w:oddHBand="1" w:evenHBand="0" w:firstRowFirstColumn="0" w:firstRowLastColumn="0" w:lastRowFirstColumn="0" w:lastRowLastColumn="0"/>
+              <w:rPr>
+                <w:rFonts w:ascii="Arial" w:hAnsi="Arial" w:cs="Arial"/>
+                <w:lang w:val="es-CL"/>
+              </w:rPr>
+            </w:pPr>
+            <w:r>
+              <w:rPr>
+                <w:rFonts w:ascii="Arial" w:hAnsi="Arial" w:cs="Arial"/>
+                <w:lang w:val="es-CL"/>
+              </w:rPr>
+              <w:t>1,6</w:t>
+            </w:r>
+          </w:p>
+        </w:tc>
+        <w:tc>
+          <w:tcPr>
+            <w:tcW w:w="0" w:type="auto"/>
+          </w:tcPr>
+          <w:p>
+            <w:pPr>
+              <w:spacing w:line="276" w:lineRule="auto"/>
+              <w:jc w:val="center"/>
+              <w:cnfStyle w:val="000000100000" w:firstRow="0" w:lastRow="0" w:firstColumn="0" w:lastColumn="0" w:oddVBand="0" w:evenVBand="0" w:oddHBand="1" w:evenHBand="0" w:firstRowFirstColumn="0" w:firstRowLastColumn="0" w:lastRowFirstColumn="0" w:lastRowLastColumn="0"/>
+              <w:rPr>
+                <w:rFonts w:ascii="Arial" w:hAnsi="Arial" w:cs="Arial"/>
+                <w:lang w:val="es-CL"/>
+              </w:rPr>
+            </w:pPr>
+          </w:p>
+        </w:tc>
+        <w:tc>
+          <w:tcPr>
+            <w:tcW w:w="0" w:type="auto"/>
+          </w:tcPr>
+          <w:p>
+            <w:pPr>
+              <w:spacing w:line="276" w:lineRule="auto"/>
+              <w:jc w:val="center"/>
+              <w:cnfStyle w:val="000000100000" w:firstRow="0" w:lastRow="0" w:firstColumn="0" w:lastColumn="0" w:oddVBand="0" w:evenVBand="0" w:oddHBand="1" w:evenHBand="0" w:firstRowFirstColumn="0" w:firstRowLastColumn="0" w:lastRowFirstColumn="0" w:lastRowLastColumn="0"/>
+              <w:rPr>
+                <w:rFonts w:ascii="Arial" w:hAnsi="Arial" w:cs="Arial"/>
+                <w:lang w:val="es-CL"/>
+              </w:rPr>
+            </w:pPr>
+          </w:p>
+        </w:tc>
+        <w:tc>
+          <w:tcPr>
+            <w:tcW w:w="0" w:type="auto"/>
+          </w:tcPr>
+          <w:p>
+            <w:pPr>
+              <w:spacing w:line="276" w:lineRule="auto"/>
+              <w:jc w:val="center"/>
+              <w:cnfStyle w:val="000000100000" w:firstRow="0" w:lastRow="0" w:firstColumn="0" w:lastColumn="0" w:oddVBand="0" w:evenVBand="0" w:oddHBand="1" w:evenHBand="0" w:firstRowFirstColumn="0" w:firstRowLastColumn="0" w:lastRowFirstColumn="0" w:lastRowLastColumn="0"/>
+              <w:rPr>
+                <w:rFonts w:ascii="Arial" w:hAnsi="Arial" w:cs="Arial"/>
+                <w:lang w:val="es-CL"/>
+              </w:rPr>
+            </w:pPr>
+          </w:p>
+        </w:tc>
+      </w:tr>
+      <w:tr>
+        <w:trPr>
+          <w:trHeight w:val="63"/>
+          <w:jc w:val="center"/>
+        </w:trPr>
+        <w:tc>
+          <w:tcPr>
+            <w:cnfStyle w:val="001000000000" w:firstRow="0" w:lastRow="0" w:firstColumn="1" w:lastColumn="0" w:oddVBand="0" w:evenVBand="0" w:oddHBand="0" w:evenHBand="0" w:firstRowFirstColumn="0" w:firstRowLastColumn="0" w:lastRowFirstColumn="0" w:lastRowLastColumn="0"/>
+            <w:tcW w:w="0" w:type="auto"/>
+            <w:noWrap/>
+          </w:tcPr>
+          <w:p>
+            <w:pPr>
+              <w:spacing w:line="276" w:lineRule="auto"/>
+              <w:rPr>
+                <w:rFonts w:ascii="Arial" w:hAnsi="Arial" w:cs="Arial"/>
+                <w:lang w:val="es-CL"/>
+              </w:rPr>
+            </w:pPr>
+            <w:r>
+              <w:rPr>
+                <w:rFonts w:ascii="Arial" w:hAnsi="Arial" w:cs="Arial"/>
+                <w:lang w:val="es-CL"/>
+              </w:rPr>
+              <w:t>Proporción Insuficientes Lectura</w:t>
+            </w:r>
+          </w:p>
+        </w:tc>
+        <w:tc>
+          <w:tcPr>
+            <w:tcW w:w="0" w:type="auto"/>
+            <w:vAlign w:val="bottom"/>
+          </w:tcPr>
+          <w:p>
+            <w:pPr>
+              <w:spacing w:line="276" w:lineRule="auto"/>
+              <w:jc w:val="center"/>
+              <w:cnfStyle w:val="000000000000" w:firstRow="0" w:lastRow="0" w:firstColumn="0" w:lastColumn="0" w:oddVBand="0" w:evenVBand="0" w:oddHBand="0" w:evenHBand="0" w:firstRowFirstColumn="0" w:firstRowLastColumn="0" w:lastRowFirstColumn="0" w:lastRowLastColumn="0"/>
+              <w:rPr>
+                <w:rFonts w:ascii="Arial" w:hAnsi="Arial" w:cs="Arial"/>
+                <w:lang w:val="es-CL"/>
+              </w:rPr>
+            </w:pPr>
+          </w:p>
+        </w:tc>
+        <w:tc>
+          <w:tcPr>
+            <w:tcW w:w="0" w:type="auto"/>
+          </w:tcPr>
+          <w:p>
+            <w:pPr>
+              <w:spacing w:line="276" w:lineRule="auto"/>
+              <w:jc w:val="center"/>
+              <w:cnfStyle w:val="000000000000" w:firstRow="0" w:lastRow="0" w:firstColumn="0" w:lastColumn="0" w:oddVBand="0" w:evenVBand="0" w:oddHBand="0" w:evenHBand="0" w:firstRowFirstColumn="0" w:firstRowLastColumn="0" w:lastRowFirstColumn="0" w:lastRowLastColumn="0"/>
+              <w:rPr>
+                <w:rFonts w:ascii="Arial" w:hAnsi="Arial" w:cs="Arial"/>
+                <w:lang w:val="es-CL"/>
+              </w:rPr>
+            </w:pPr>
+          </w:p>
+        </w:tc>
+        <w:tc>
+          <w:tcPr>
+            <w:tcW w:w="0" w:type="auto"/>
+          </w:tcPr>
+          <w:p>
+            <w:pPr>
+              <w:spacing w:line="276" w:lineRule="auto"/>
+              <w:jc w:val="center"/>
+              <w:cnfStyle w:val="000000000000" w:firstRow="0" w:lastRow="0" w:firstColumn="0" w:lastColumn="0" w:oddVBand="0" w:evenVBand="0" w:oddHBand="0" w:evenHBand="0" w:firstRowFirstColumn="0" w:firstRowLastColumn="0" w:lastRowFirstColumn="0" w:lastRowLastColumn="0"/>
+              <w:rPr>
+                <w:rFonts w:ascii="Arial" w:hAnsi="Arial" w:cs="Arial"/>
+                <w:lang w:val="es-CL"/>
+              </w:rPr>
+            </w:pPr>
+          </w:p>
+        </w:tc>
+        <w:tc>
+          <w:tcPr>
+            <w:tcW w:w="0" w:type="auto"/>
+          </w:tcPr>
+          <w:p>
+            <w:pPr>
+              <w:spacing w:line="276" w:lineRule="auto"/>
+              <w:jc w:val="center"/>
+              <w:cnfStyle w:val="000000000000" w:firstRow="0" w:lastRow="0" w:firstColumn="0" w:lastColumn="0" w:oddVBand="0" w:evenVBand="0" w:oddHBand="0" w:evenHBand="0" w:firstRowFirstColumn="0" w:firstRowLastColumn="0" w:lastRowFirstColumn="0" w:lastRowLastColumn="0"/>
+              <w:rPr>
+                <w:rFonts w:ascii="Arial" w:hAnsi="Arial" w:cs="Arial"/>
+                <w:lang w:val="es-CL"/>
+              </w:rPr>
+            </w:pPr>
+          </w:p>
+        </w:tc>
+      </w:tr>
+      <w:tr>
+        <w:trPr>
+          <w:cnfStyle w:val="000000100000" w:firstRow="0" w:lastRow="0" w:firstColumn="0" w:lastColumn="0" w:oddVBand="0" w:evenVBand="0" w:oddHBand="1" w:evenHBand="0" w:firstRowFirstColumn="0" w:firstRowLastColumn="0" w:lastRowFirstColumn="0" w:lastRowLastColumn="0"/>
+          <w:trHeight w:val="63"/>
+          <w:jc w:val="center"/>
+        </w:trPr>
+        <w:tc>
+          <w:tcPr>
+            <w:cnfStyle w:val="001000000000" w:firstRow="0" w:lastRow="0" w:firstColumn="1" w:lastColumn="0" w:oddVBand="0" w:evenVBand="0" w:oddHBand="0" w:evenHBand="0" w:firstRowFirstColumn="0" w:firstRowLastColumn="0" w:lastRowFirstColumn="0" w:lastRowLastColumn="0"/>
+            <w:tcW w:w="0" w:type="auto"/>
+            <w:noWrap/>
+          </w:tcPr>
+          <w:p>
+            <w:pPr>
+              <w:pStyle w:val="ListParagraph"/>
+              <w:numPr>
+                <w:ilvl w:val="0"/>
+                <w:numId w:val="1"/>
+              </w:numPr>
+              <w:spacing w:line="276" w:lineRule="auto"/>
+              <w:ind w:left="253" w:hanging="197"/>
+              <w:rPr>
+                <w:rFonts w:ascii="Arial" w:hAnsi="Arial" w:cs="Arial"/>
+                <w:b w:val="0"/>
+                <w:bCs w:val="0"/>
+                <w:lang w:val="es-CL"/>
+              </w:rPr>
+            </w:pPr>
+            <w:r>
+              <w:rPr>
+                <w:rFonts w:ascii="Arial" w:hAnsi="Arial" w:cs="Arial"/>
+                <w:b w:val="0"/>
+                <w:bCs w:val="0"/>
+                <w:lang w:val="es-CL"/>
+              </w:rPr>
+              <w:t>Hasta un 25%</w:t>
+            </w:r>
+          </w:p>
+        </w:tc>
+        <w:tc>
+          <w:tcPr>
+            <w:tcW w:w="0" w:type="auto"/>
+            <w:vAlign w:val="bottom"/>
+          </w:tcPr>
+          <w:p>
+            <w:pPr>
+              <w:spacing w:line="276" w:lineRule="auto"/>
+              <w:jc w:val="center"/>
+              <w:cnfStyle w:val="000000100000" w:firstRow="0" w:lastRow="0" w:firstColumn="0" w:lastColumn="0" w:oddVBand="0" w:evenVBand="0" w:oddHBand="1" w:evenHBand="0" w:firstRowFirstColumn="0" w:firstRowLastColumn="0" w:lastRowFirstColumn="0" w:lastRowLastColumn="0"/>
+              <w:rPr>
+                <w:rFonts w:ascii="Arial" w:hAnsi="Arial" w:cs="Arial"/>
+                <w:lang w:val="es-CL"/>
+              </w:rPr>
+            </w:pPr>
+            <w:r>
+              <w:rPr>
+                <w:rFonts w:ascii="Arial" w:hAnsi="Arial" w:cs="Arial"/>
+                <w:lang w:val="es-CL"/>
+              </w:rPr>
+              <w:t>18,9</w:t>
+            </w:r>
+          </w:p>
+        </w:tc>
+        <w:tc>
+          <w:tcPr>
+            <w:tcW w:w="0" w:type="auto"/>
+          </w:tcPr>
+          <w:p>
+            <w:pPr>
+              <w:spacing w:line="276" w:lineRule="auto"/>
+              <w:jc w:val="center"/>
+              <w:cnfStyle w:val="000000100000" w:firstRow="0" w:lastRow="0" w:firstColumn="0" w:lastColumn="0" w:oddVBand="0" w:evenVBand="0" w:oddHBand="1" w:evenHBand="0" w:firstRowFirstColumn="0" w:firstRowLastColumn="0" w:lastRowFirstColumn="0" w:lastRowLastColumn="0"/>
+              <w:rPr>
+                <w:rFonts w:ascii="Arial" w:hAnsi="Arial" w:cs="Arial"/>
+                <w:lang w:val="es-CL"/>
+              </w:rPr>
+            </w:pPr>
+          </w:p>
+        </w:tc>
+        <w:tc>
+          <w:tcPr>
+            <w:tcW w:w="0" w:type="auto"/>
+          </w:tcPr>
+          <w:p>
+            <w:pPr>
+              <w:spacing w:line="276" w:lineRule="auto"/>
+              <w:jc w:val="center"/>
+              <w:cnfStyle w:val="000000100000" w:firstRow="0" w:lastRow="0" w:firstColumn="0" w:lastColumn="0" w:oddVBand="0" w:evenVBand="0" w:oddHBand="1" w:evenHBand="0" w:firstRowFirstColumn="0" w:firstRowLastColumn="0" w:lastRowFirstColumn="0" w:lastRowLastColumn="0"/>
+              <w:rPr>
+                <w:rFonts w:ascii="Arial" w:hAnsi="Arial" w:cs="Arial"/>
+                <w:lang w:val="es-CL"/>
+              </w:rPr>
+            </w:pPr>
+          </w:p>
+        </w:tc>
+        <w:tc>
+          <w:tcPr>
+            <w:tcW w:w="0" w:type="auto"/>
+          </w:tcPr>
+          <w:p>
+            <w:pPr>
+              <w:spacing w:line="276" w:lineRule="auto"/>
+              <w:jc w:val="center"/>
+              <w:cnfStyle w:val="000000100000" w:firstRow="0" w:lastRow="0" w:firstColumn="0" w:lastColumn="0" w:oddVBand="0" w:evenVBand="0" w:oddHBand="1" w:evenHBand="0" w:firstRowFirstColumn="0" w:firstRowLastColumn="0" w:lastRowFirstColumn="0" w:lastRowLastColumn="0"/>
+              <w:rPr>
+                <w:rFonts w:ascii="Arial" w:hAnsi="Arial" w:cs="Arial"/>
+                <w:lang w:val="es-CL"/>
+              </w:rPr>
+            </w:pPr>
+          </w:p>
+        </w:tc>
+      </w:tr>
+      <w:tr>
+        <w:trPr>
+          <w:trHeight w:val="63"/>
+          <w:jc w:val="center"/>
+        </w:trPr>
+        <w:tc>
+          <w:tcPr>
+            <w:cnfStyle w:val="001000000000" w:firstRow="0" w:lastRow="0" w:firstColumn="1" w:lastColumn="0" w:oddVBand="0" w:evenVBand="0" w:oddHBand="0" w:evenHBand="0" w:firstRowFirstColumn="0" w:firstRowLastColumn="0" w:lastRowFirstColumn="0" w:lastRowLastColumn="0"/>
+            <w:tcW w:w="0" w:type="auto"/>
+            <w:noWrap/>
+          </w:tcPr>
+          <w:p>
+            <w:pPr>
+              <w:pStyle w:val="ListParagraph"/>
+              <w:numPr>
+                <w:ilvl w:val="0"/>
+                <w:numId w:val="1"/>
+              </w:numPr>
+              <w:spacing w:line="276" w:lineRule="auto"/>
+              <w:ind w:left="253" w:hanging="197"/>
+              <w:rPr>
+                <w:rFonts w:ascii="Arial" w:hAnsi="Arial" w:cs="Arial"/>
+                <w:b w:val="0"/>
+                <w:bCs w:val="0"/>
+                <w:lang w:val="es-CL"/>
+              </w:rPr>
+            </w:pPr>
+            <w:r>
+              <w:rPr>
+                <w:rFonts w:ascii="Arial" w:hAnsi="Arial" w:cs="Arial"/>
+                <w:b w:val="0"/>
+                <w:bCs w:val="0"/>
+                <w:lang w:val="es-CL"/>
+              </w:rPr>
+              <w:t>Entre 25% y 50%</w:t>
+            </w:r>
+          </w:p>
+        </w:tc>
+        <w:tc>
+          <w:tcPr>
+            <w:tcW w:w="0" w:type="auto"/>
+            <w:vAlign w:val="bottom"/>
+          </w:tcPr>
+          <w:p>
+            <w:pPr>
+              <w:spacing w:line="276" w:lineRule="auto"/>
+              <w:jc w:val="center"/>
+              <w:cnfStyle w:val="000000000000" w:firstRow="0" w:lastRow="0" w:firstColumn="0" w:lastColumn="0" w:oddVBand="0" w:evenVBand="0" w:oddHBand="0" w:evenHBand="0" w:firstRowFirstColumn="0" w:firstRowLastColumn="0" w:lastRowFirstColumn="0" w:lastRowLastColumn="0"/>
+              <w:rPr>
+                <w:rFonts w:ascii="Arial" w:hAnsi="Arial" w:cs="Arial"/>
+                <w:lang w:val="es-CL"/>
+              </w:rPr>
+            </w:pPr>
+            <w:r>
+              <w:rPr>
+                <w:rFonts w:ascii="Arial" w:hAnsi="Arial" w:cs="Arial"/>
+                <w:lang w:val="es-CL"/>
+              </w:rPr>
+              <w:t>42,9</w:t>
+            </w:r>
+          </w:p>
+        </w:tc>
+        <w:tc>
+          <w:tcPr>
+            <w:tcW w:w="0" w:type="auto"/>
+          </w:tcPr>
+          <w:p>
+            <w:pPr>
+              <w:spacing w:line="276" w:lineRule="auto"/>
+              <w:jc w:val="center"/>
+              <w:cnfStyle w:val="000000000000" w:firstRow="0" w:lastRow="0" w:firstColumn="0" w:lastColumn="0" w:oddVBand="0" w:evenVBand="0" w:oddHBand="0" w:evenHBand="0" w:firstRowFirstColumn="0" w:firstRowLastColumn="0" w:lastRowFirstColumn="0" w:lastRowLastColumn="0"/>
+              <w:rPr>
+                <w:rFonts w:ascii="Arial" w:hAnsi="Arial" w:cs="Arial"/>
+                <w:lang w:val="es-CL"/>
+              </w:rPr>
+            </w:pPr>
+          </w:p>
+        </w:tc>
+        <w:tc>
+          <w:tcPr>
+            <w:tcW w:w="0" w:type="auto"/>
+          </w:tcPr>
+          <w:p>
+            <w:pPr>
+              <w:spacing w:line="276" w:lineRule="auto"/>
+              <w:jc w:val="center"/>
+              <w:cnfStyle w:val="000000000000" w:firstRow="0" w:lastRow="0" w:firstColumn="0" w:lastColumn="0" w:oddVBand="0" w:evenVBand="0" w:oddHBand="0" w:evenHBand="0" w:firstRowFirstColumn="0" w:firstRowLastColumn="0" w:lastRowFirstColumn="0" w:lastRowLastColumn="0"/>
+              <w:rPr>
+                <w:rFonts w:ascii="Arial" w:hAnsi="Arial" w:cs="Arial"/>
+                <w:lang w:val="es-CL"/>
+              </w:rPr>
+            </w:pPr>
+          </w:p>
+        </w:tc>
+        <w:tc>
+          <w:tcPr>
+            <w:tcW w:w="0" w:type="auto"/>
+          </w:tcPr>
+          <w:p>
+            <w:pPr>
+              <w:spacing w:line="276" w:lineRule="auto"/>
+              <w:jc w:val="center"/>
+              <w:cnfStyle w:val="000000000000" w:firstRow="0" w:lastRow="0" w:firstColumn="0" w:lastColumn="0" w:oddVBand="0" w:evenVBand="0" w:oddHBand="0" w:evenHBand="0" w:firstRowFirstColumn="0" w:firstRowLastColumn="0" w:lastRowFirstColumn="0" w:lastRowLastColumn="0"/>
+              <w:rPr>
+                <w:rFonts w:ascii="Arial" w:hAnsi="Arial" w:cs="Arial"/>
+                <w:lang w:val="es-CL"/>
+              </w:rPr>
+            </w:pPr>
+          </w:p>
+        </w:tc>
+      </w:tr>
+      <w:tr>
+        <w:trPr>
+          <w:cnfStyle w:val="000000100000" w:firstRow="0" w:lastRow="0" w:firstColumn="0" w:lastColumn="0" w:oddVBand="0" w:evenVBand="0" w:oddHBand="1" w:evenHBand="0" w:firstRowFirstColumn="0" w:firstRowLastColumn="0" w:lastRowFirstColumn="0" w:lastRowLastColumn="0"/>
+          <w:trHeight w:val="63"/>
+          <w:jc w:val="center"/>
+        </w:trPr>
+        <w:tc>
+          <w:tcPr>
+            <w:cnfStyle w:val="001000000000" w:firstRow="0" w:lastRow="0" w:firstColumn="1" w:lastColumn="0" w:oddVBand="0" w:evenVBand="0" w:oddHBand="0" w:evenHBand="0" w:firstRowFirstColumn="0" w:firstRowLastColumn="0" w:lastRowFirstColumn="0" w:lastRowLastColumn="0"/>
+            <w:tcW w:w="0" w:type="auto"/>
+            <w:noWrap/>
+          </w:tcPr>
+          <w:p>
+            <w:pPr>
+              <w:pStyle w:val="ListParagraph"/>
+              <w:numPr>
+                <w:ilvl w:val="0"/>
+                <w:numId w:val="1"/>
+              </w:numPr>
+              <w:spacing w:line="276" w:lineRule="auto"/>
+              <w:ind w:left="253" w:hanging="197"/>
+              <w:rPr>
+                <w:rFonts w:ascii="Arial" w:hAnsi="Arial" w:cs="Arial"/>
+                <w:b w:val="0"/>
+                <w:bCs w:val="0"/>
+                <w:lang w:val="es-CL"/>
+              </w:rPr>
+            </w:pPr>
+            <w:r>
+              <w:rPr>
+                <w:rFonts w:ascii="Arial" w:hAnsi="Arial" w:cs="Arial"/>
+                <w:b w:val="0"/>
+                <w:bCs w:val="0"/>
+                <w:lang w:val="es-CL"/>
+              </w:rPr>
+              <w:t>Más de un 50%</w:t>
+            </w:r>
+          </w:p>
+        </w:tc>
+        <w:tc>
+          <w:tcPr>
+            <w:tcW w:w="0" w:type="auto"/>
+            <w:vAlign w:val="bottom"/>
+          </w:tcPr>
+          <w:p>
+            <w:pPr>
+              <w:spacing w:line="276" w:lineRule="auto"/>
+              <w:jc w:val="center"/>
+              <w:cnfStyle w:val="000000100000" w:firstRow="0" w:lastRow="0" w:firstColumn="0" w:lastColumn="0" w:oddVBand="0" w:evenVBand="0" w:oddHBand="1" w:evenHBand="0" w:firstRowFirstColumn="0" w:firstRowLastColumn="0" w:lastRowFirstColumn="0" w:lastRowLastColumn="0"/>
+              <w:rPr>
+                <w:rFonts w:ascii="Arial" w:hAnsi="Arial" w:cs="Arial"/>
+                <w:lang w:val="es-CL"/>
+              </w:rPr>
+            </w:pPr>
+            <w:r>
+              <w:rPr>
+                <w:rFonts w:ascii="Arial" w:hAnsi="Arial" w:cs="Arial"/>
+                <w:lang w:val="es-CL"/>
+              </w:rPr>
+              <w:t>38,4</w:t>
+            </w:r>
+          </w:p>
+        </w:tc>
+        <w:tc>
+          <w:tcPr>
+            <w:tcW w:w="0" w:type="auto"/>
+          </w:tcPr>
+          <w:p>
+            <w:pPr>
+              <w:spacing w:line="276" w:lineRule="auto"/>
+              <w:jc w:val="center"/>
+              <w:cnfStyle w:val="000000100000" w:firstRow="0" w:lastRow="0" w:firstColumn="0" w:lastColumn="0" w:oddVBand="0" w:evenVBand="0" w:oddHBand="1" w:evenHBand="0" w:firstRowFirstColumn="0" w:firstRowLastColumn="0" w:lastRowFirstColumn="0" w:lastRowLastColumn="0"/>
+              <w:rPr>
+                <w:rFonts w:ascii="Arial" w:hAnsi="Arial" w:cs="Arial"/>
+                <w:lang w:val="es-CL"/>
+              </w:rPr>
+            </w:pPr>
+          </w:p>
+        </w:tc>
+        <w:tc>
+          <w:tcPr>
+            <w:tcW w:w="0" w:type="auto"/>
+          </w:tcPr>
+          <w:p>
+            <w:pPr>
+              <w:spacing w:line="276" w:lineRule="auto"/>
+              <w:jc w:val="center"/>
+              <w:cnfStyle w:val="000000100000" w:firstRow="0" w:lastRow="0" w:firstColumn="0" w:lastColumn="0" w:oddVBand="0" w:evenVBand="0" w:oddHBand="1" w:evenHBand="0" w:firstRowFirstColumn="0" w:firstRowLastColumn="0" w:lastRowFirstColumn="0" w:lastRowLastColumn="0"/>
+              <w:rPr>
+                <w:rFonts w:ascii="Arial" w:hAnsi="Arial" w:cs="Arial"/>
+                <w:lang w:val="es-CL"/>
+              </w:rPr>
+            </w:pPr>
+          </w:p>
+        </w:tc>
+        <w:tc>
+          <w:tcPr>
+            <w:tcW w:w="0" w:type="auto"/>
+          </w:tcPr>
+          <w:p>
+            <w:pPr>
+              <w:spacing w:line="276" w:lineRule="auto"/>
+              <w:jc w:val="center"/>
+              <w:cnfStyle w:val="000000100000" w:firstRow="0" w:lastRow="0" w:firstColumn="0" w:lastColumn="0" w:oddVBand="0" w:evenVBand="0" w:oddHBand="1" w:evenHBand="0" w:firstRowFirstColumn="0" w:firstRowLastColumn="0" w:lastRowFirstColumn="0" w:lastRowLastColumn="0"/>
+              <w:rPr>
+                <w:rFonts w:ascii="Arial" w:hAnsi="Arial" w:cs="Arial"/>
+                <w:lang w:val="es-CL"/>
+              </w:rPr>
+            </w:pPr>
+          </w:p>
+        </w:tc>
+      </w:tr>
+      <w:tr>
+        <w:tblPrEx>
+          <w:jc w:val="left"/>
+        </w:tblPrEx>
+        <w:trPr>
+          <w:trHeight w:val="63"/>
+        </w:trPr>
+        <w:tc>
+          <w:tcPr>
+            <w:cnfStyle w:val="001000000000" w:firstRow="0" w:lastRow="0" w:firstColumn="1" w:lastColumn="0" w:oddVBand="0" w:evenVBand="0" w:oddHBand="0" w:evenHBand="0" w:firstRowFirstColumn="0" w:firstRowLastColumn="0" w:lastRowFirstColumn="0" w:lastRowLastColumn="0"/>
+            <w:tcW w:w="0" w:type="auto"/>
+            <w:noWrap/>
+          </w:tcPr>
+          <w:p>
+            <w:pPr>
+              <w:spacing w:line="276" w:lineRule="auto"/>
+              <w:rPr>
+                <w:rFonts w:ascii="Arial" w:hAnsi="Arial" w:cs="Arial"/>
+                <w:lang w:val="es-CL"/>
+              </w:rPr>
+            </w:pPr>
+            <w:r>
+              <w:rPr>
+                <w:rFonts w:ascii="Arial" w:hAnsi="Arial" w:cs="Arial"/>
+                <w:lang w:val="es-CL"/>
+              </w:rPr>
+              <w:t>Proporción Insuficientes Matemáticas</w:t>
+            </w:r>
+          </w:p>
+        </w:tc>
+        <w:tc>
+          <w:tcPr>
+            <w:tcW w:w="0" w:type="auto"/>
+          </w:tcPr>
+          <w:p>
+            <w:pPr>
+              <w:spacing w:line="276" w:lineRule="auto"/>
+              <w:jc w:val="center"/>
+              <w:cnfStyle w:val="000000000000" w:firstRow="0" w:lastRow="0" w:firstColumn="0" w:lastColumn="0" w:oddVBand="0" w:evenVBand="0" w:oddHBand="0" w:evenHBand="0" w:firstRowFirstColumn="0" w:firstRowLastColumn="0" w:lastRowFirstColumn="0" w:lastRowLastColumn="0"/>
+              <w:rPr>
+                <w:rFonts w:ascii="Arial" w:hAnsi="Arial" w:cs="Arial"/>
+                <w:lang w:val="es-CL"/>
+              </w:rPr>
+            </w:pPr>
+          </w:p>
+        </w:tc>
+        <w:tc>
+          <w:tcPr>
+            <w:tcW w:w="0" w:type="auto"/>
+          </w:tcPr>
+          <w:p>
+            <w:pPr>
+              <w:spacing w:line="276" w:lineRule="auto"/>
+              <w:jc w:val="center"/>
+              <w:cnfStyle w:val="000000000000" w:firstRow="0" w:lastRow="0" w:firstColumn="0" w:lastColumn="0" w:oddVBand="0" w:evenVBand="0" w:oddHBand="0" w:evenHBand="0" w:firstRowFirstColumn="0" w:firstRowLastColumn="0" w:lastRowFirstColumn="0" w:lastRowLastColumn="0"/>
+              <w:rPr>
+                <w:rFonts w:ascii="Arial" w:hAnsi="Arial" w:cs="Arial"/>
+                <w:lang w:val="es-CL"/>
+              </w:rPr>
+            </w:pPr>
+          </w:p>
+        </w:tc>
+        <w:tc>
+          <w:tcPr>
+            <w:tcW w:w="0" w:type="auto"/>
+          </w:tcPr>
+          <w:p>
+            <w:pPr>
+              <w:spacing w:line="276" w:lineRule="auto"/>
+              <w:jc w:val="center"/>
+              <w:cnfStyle w:val="000000000000" w:firstRow="0" w:lastRow="0" w:firstColumn="0" w:lastColumn="0" w:oddVBand="0" w:evenVBand="0" w:oddHBand="0" w:evenHBand="0" w:firstRowFirstColumn="0" w:firstRowLastColumn="0" w:lastRowFirstColumn="0" w:lastRowLastColumn="0"/>
+              <w:rPr>
+                <w:rFonts w:ascii="Arial" w:hAnsi="Arial" w:cs="Arial"/>
+                <w:lang w:val="es-CL"/>
+              </w:rPr>
+            </w:pPr>
+          </w:p>
+        </w:tc>
+        <w:tc>
+          <w:tcPr>
+            <w:tcW w:w="0" w:type="auto"/>
+          </w:tcPr>
+          <w:p>
+            <w:pPr>
+              <w:spacing w:line="276" w:lineRule="auto"/>
+              <w:jc w:val="center"/>
+              <w:cnfStyle w:val="000000000000" w:firstRow="0" w:lastRow="0" w:firstColumn="0" w:lastColumn="0" w:oddVBand="0" w:evenVBand="0" w:oddHBand="0" w:evenHBand="0" w:firstRowFirstColumn="0" w:firstRowLastColumn="0" w:lastRowFirstColumn="0" w:lastRowLastColumn="0"/>
+              <w:rPr>
+                <w:rFonts w:ascii="Arial" w:hAnsi="Arial" w:cs="Arial"/>
+                <w:lang w:val="es-CL"/>
+              </w:rPr>
+            </w:pPr>
+          </w:p>
+        </w:tc>
+      </w:tr>
+      <w:tr>
+        <w:tblPrEx>
+          <w:jc w:val="left"/>
+        </w:tblPrEx>
+        <w:trPr>
+          <w:cnfStyle w:val="000000100000" w:firstRow="0" w:lastRow="0" w:firstColumn="0" w:lastColumn="0" w:oddVBand="0" w:evenVBand="0" w:oddHBand="1" w:evenHBand="0" w:firstRowFirstColumn="0" w:firstRowLastColumn="0" w:lastRowFirstColumn="0" w:lastRowLastColumn="0"/>
+          <w:trHeight w:val="63"/>
+        </w:trPr>
+        <w:tc>
+          <w:tcPr>
+            <w:cnfStyle w:val="001000000000" w:firstRow="0" w:lastRow="0" w:firstColumn="1" w:lastColumn="0" w:oddVBand="0" w:evenVBand="0" w:oddHBand="0" w:evenHBand="0" w:firstRowFirstColumn="0" w:firstRowLastColumn="0" w:lastRowFirstColumn="0" w:lastRowLastColumn="0"/>
+            <w:tcW w:w="0" w:type="auto"/>
+            <w:noWrap/>
+          </w:tcPr>
+          <w:p>
+            <w:pPr>
+              <w:pStyle w:val="ListParagraph"/>
+              <w:numPr>
+                <w:ilvl w:val="0"/>
+                <w:numId w:val="1"/>
+              </w:numPr>
+              <w:spacing w:line="276" w:lineRule="auto"/>
+              <w:ind w:left="253" w:hanging="197"/>
+              <w:rPr>
+                <w:rFonts w:ascii="Arial" w:hAnsi="Arial" w:cs="Arial"/>
+                <w:b w:val="0"/>
+                <w:bCs w:val="0"/>
+                <w:lang w:val="es-CL"/>
+              </w:rPr>
+            </w:pPr>
+            <w:r>
+              <w:rPr>
+                <w:rFonts w:ascii="Arial" w:hAnsi="Arial" w:cs="Arial"/>
+                <w:b w:val="0"/>
+                <w:bCs w:val="0"/>
+                <w:lang w:val="es-CL"/>
+              </w:rPr>
+              <w:t>Hasta un 25%</w:t>
+            </w:r>
+          </w:p>
+        </w:tc>
+        <w:tc>
+          <w:tcPr>
+            <w:tcW w:w="0" w:type="auto"/>
+          </w:tcPr>
+          <w:p>
+            <w:pPr>
+              <w:spacing w:line="276" w:lineRule="auto"/>
+              <w:jc w:val="center"/>
+              <w:cnfStyle w:val="000000100000" w:firstRow="0" w:lastRow="0" w:firstColumn="0" w:lastColumn="0" w:oddVBand="0" w:evenVBand="0" w:oddHBand="1" w:evenHBand="0" w:firstRowFirstColumn="0" w:firstRowLastColumn="0" w:lastRowFirstColumn="0" w:lastRowLastColumn="0"/>
+              <w:rPr>
+                <w:rFonts w:ascii="Arial" w:hAnsi="Arial" w:cs="Arial"/>
+                <w:lang w:val="es-CL"/>
+              </w:rPr>
+            </w:pPr>
+            <w:r>
+              <w:rPr>
+                <w:rFonts w:ascii="Arial" w:hAnsi="Arial" w:cs="Arial"/>
+                <w:lang w:val="es-CL"/>
+              </w:rPr>
+              <w:t>18,5</w:t>
+            </w:r>
+          </w:p>
+        </w:tc>
+        <w:tc>
+          <w:tcPr>
+            <w:tcW w:w="0" w:type="auto"/>
+          </w:tcPr>
+          <w:p>
+            <w:pPr>
+              <w:spacing w:line="276" w:lineRule="auto"/>
+              <w:jc w:val="center"/>
+              <w:cnfStyle w:val="000000100000" w:firstRow="0" w:lastRow="0" w:firstColumn="0" w:lastColumn="0" w:oddVBand="0" w:evenVBand="0" w:oddHBand="1" w:evenHBand="0" w:firstRowFirstColumn="0" w:firstRowLastColumn="0" w:lastRowFirstColumn="0" w:lastRowLastColumn="0"/>
+              <w:rPr>
+                <w:rFonts w:ascii="Arial" w:hAnsi="Arial" w:cs="Arial"/>
+                <w:lang w:val="es-CL"/>
+              </w:rPr>
+            </w:pPr>
+          </w:p>
+        </w:tc>
+        <w:tc>
+          <w:tcPr>
+            <w:tcW w:w="0" w:type="auto"/>
+          </w:tcPr>
+          <w:p>
+            <w:pPr>
+              <w:spacing w:line="276" w:lineRule="auto"/>
+              <w:jc w:val="center"/>
+              <w:cnfStyle w:val="000000100000" w:firstRow="0" w:lastRow="0" w:firstColumn="0" w:lastColumn="0" w:oddVBand="0" w:evenVBand="0" w:oddHBand="1" w:evenHBand="0" w:firstRowFirstColumn="0" w:firstRowLastColumn="0" w:lastRowFirstColumn="0" w:lastRowLastColumn="0"/>
+              <w:rPr>
+                <w:rFonts w:ascii="Arial" w:hAnsi="Arial" w:cs="Arial"/>
+                <w:lang w:val="es-CL"/>
+              </w:rPr>
+            </w:pPr>
+          </w:p>
+        </w:tc>
+        <w:tc>
+          <w:tcPr>
+            <w:tcW w:w="0" w:type="auto"/>
+          </w:tcPr>
+          <w:p>
+            <w:pPr>
+              <w:spacing w:line="276" w:lineRule="auto"/>
+              <w:jc w:val="center"/>
+              <w:cnfStyle w:val="000000100000" w:firstRow="0" w:lastRow="0" w:firstColumn="0" w:lastColumn="0" w:oddVBand="0" w:evenVBand="0" w:oddHBand="1" w:evenHBand="0" w:firstRowFirstColumn="0" w:firstRowLastColumn="0" w:lastRowFirstColumn="0" w:lastRowLastColumn="0"/>
+              <w:rPr>
+                <w:rFonts w:ascii="Arial" w:hAnsi="Arial" w:cs="Arial"/>
+                <w:lang w:val="es-CL"/>
+              </w:rPr>
+            </w:pPr>
+          </w:p>
+        </w:tc>
+      </w:tr>
+      <w:tr>
+        <w:tblPrEx>
+          <w:jc w:val="left"/>
+        </w:tblPrEx>
+        <w:trPr>
+          <w:trHeight w:val="63"/>
+        </w:trPr>
+        <w:tc>
+          <w:tcPr>
+            <w:cnfStyle w:val="001000000000" w:firstRow="0" w:lastRow="0" w:firstColumn="1" w:lastColumn="0" w:oddVBand="0" w:evenVBand="0" w:oddHBand="0" w:evenHBand="0" w:firstRowFirstColumn="0" w:firstRowLastColumn="0" w:lastRowFirstColumn="0" w:lastRowLastColumn="0"/>
+            <w:tcW w:w="0" w:type="auto"/>
+            <w:noWrap/>
+          </w:tcPr>
+          <w:p>
+            <w:pPr>
+              <w:pStyle w:val="ListParagraph"/>
+              <w:numPr>
+                <w:ilvl w:val="0"/>
+                <w:numId w:val="1"/>
+              </w:numPr>
+              <w:spacing w:line="276" w:lineRule="auto"/>
+              <w:ind w:left="253" w:hanging="197"/>
+              <w:rPr>
+                <w:rFonts w:ascii="Arial" w:hAnsi="Arial" w:cs="Arial"/>
+                <w:b w:val="0"/>
+                <w:bCs w:val="0"/>
+                <w:lang w:val="es-CL"/>
+              </w:rPr>
+            </w:pPr>
+            <w:r>
+              <w:rPr>
+                <w:rFonts w:ascii="Arial" w:hAnsi="Arial" w:cs="Arial"/>
+                <w:b w:val="0"/>
+                <w:bCs w:val="0"/>
+                <w:lang w:val="es-CL"/>
+              </w:rPr>
+              <w:t>Entre 25% y 50%</w:t>
+            </w:r>
+          </w:p>
+        </w:tc>
+        <w:tc>
+          <w:tcPr>
+            <w:tcW w:w="0" w:type="auto"/>
+          </w:tcPr>
+          <w:p>
+            <w:pPr>
+              <w:spacing w:line="276" w:lineRule="auto"/>
+              <w:jc w:val="center"/>
+              <w:cnfStyle w:val="000000000000" w:firstRow="0" w:lastRow="0" w:firstColumn="0" w:lastColumn="0" w:oddVBand="0" w:evenVBand="0" w:oddHBand="0" w:evenHBand="0" w:firstRowFirstColumn="0" w:firstRowLastColumn="0" w:lastRowFirstColumn="0" w:lastRowLastColumn="0"/>
+              <w:rPr>
+                <w:rFonts w:ascii="Arial" w:hAnsi="Arial" w:cs="Arial"/>
+                <w:lang w:val="es-CL"/>
+              </w:rPr>
+            </w:pPr>
+            <w:r>
+              <w:rPr>
+                <w:rFonts w:ascii="Arial" w:hAnsi="Arial" w:cs="Arial"/>
+                <w:lang w:val="es-CL"/>
+              </w:rPr>
+              <w:t>43,1</w:t>
+            </w:r>
+          </w:p>
+        </w:tc>
+        <w:tc>
+          <w:tcPr>
+            <w:tcW w:w="0" w:type="auto"/>
+          </w:tcPr>
+          <w:p>
+            <w:pPr>
+              <w:spacing w:line="276" w:lineRule="auto"/>
+              <w:jc w:val="center"/>
+              <w:cnfStyle w:val="000000000000" w:firstRow="0" w:lastRow="0" w:firstColumn="0" w:lastColumn="0" w:oddVBand="0" w:evenVBand="0" w:oddHBand="0" w:evenHBand="0" w:firstRowFirstColumn="0" w:firstRowLastColumn="0" w:lastRowFirstColumn="0" w:lastRowLastColumn="0"/>
+              <w:rPr>
+                <w:rFonts w:ascii="Arial" w:hAnsi="Arial" w:cs="Arial"/>
+                <w:lang w:val="es-CL"/>
+              </w:rPr>
+            </w:pPr>
+          </w:p>
+        </w:tc>
+        <w:tc>
+          <w:tcPr>
+            <w:tcW w:w="0" w:type="auto"/>
+          </w:tcPr>
+          <w:p>
+            <w:pPr>
+              <w:spacing w:line="276" w:lineRule="auto"/>
+              <w:jc w:val="center"/>
+              <w:cnfStyle w:val="000000000000" w:firstRow="0" w:lastRow="0" w:firstColumn="0" w:lastColumn="0" w:oddVBand="0" w:evenVBand="0" w:oddHBand="0" w:evenHBand="0" w:firstRowFirstColumn="0" w:firstRowLastColumn="0" w:lastRowFirstColumn="0" w:lastRowLastColumn="0"/>
+              <w:rPr>
+                <w:rFonts w:ascii="Arial" w:hAnsi="Arial" w:cs="Arial"/>
+                <w:lang w:val="es-CL"/>
+              </w:rPr>
+            </w:pPr>
+          </w:p>
+        </w:tc>
+        <w:tc>
+          <w:tcPr>
+            <w:tcW w:w="0" w:type="auto"/>
+          </w:tcPr>
+          <w:p>
+            <w:pPr>
+              <w:spacing w:line="276" w:lineRule="auto"/>
+              <w:jc w:val="center"/>
+              <w:cnfStyle w:val="000000000000" w:firstRow="0" w:lastRow="0" w:firstColumn="0" w:lastColumn="0" w:oddVBand="0" w:evenVBand="0" w:oddHBand="0" w:evenHBand="0" w:firstRowFirstColumn="0" w:firstRowLastColumn="0" w:lastRowFirstColumn="0" w:lastRowLastColumn="0"/>
+              <w:rPr>
+                <w:rFonts w:ascii="Arial" w:hAnsi="Arial" w:cs="Arial"/>
+                <w:lang w:val="es-CL"/>
+              </w:rPr>
+            </w:pPr>
+          </w:p>
+        </w:tc>
+      </w:tr>
+      <w:tr>
+        <w:tblPrEx>
+          <w:jc w:val="left"/>
+        </w:tblPrEx>
+        <w:trPr>
+          <w:cnfStyle w:val="000000100000" w:firstRow="0" w:lastRow="0" w:firstColumn="0" w:lastColumn="0" w:oddVBand="0" w:evenVBand="0" w:oddHBand="1" w:evenHBand="0" w:firstRowFirstColumn="0" w:firstRowLastColumn="0" w:lastRowFirstColumn="0" w:lastRowLastColumn="0"/>
+          <w:trHeight w:val="63"/>
+        </w:trPr>
+        <w:tc>
+          <w:tcPr>
+            <w:cnfStyle w:val="001000000000" w:firstRow="0" w:lastRow="0" w:firstColumn="1" w:lastColumn="0" w:oddVBand="0" w:evenVBand="0" w:oddHBand="0" w:evenHBand="0" w:firstRowFirstColumn="0" w:firstRowLastColumn="0" w:lastRowFirstColumn="0" w:lastRowLastColumn="0"/>
+            <w:tcW w:w="0" w:type="auto"/>
+            <w:noWrap/>
+          </w:tcPr>
+          <w:p>
+            <w:pPr>
+              <w:pStyle w:val="ListParagraph"/>
+              <w:numPr>
+                <w:ilvl w:val="0"/>
+                <w:numId w:val="1"/>
+              </w:numPr>
+              <w:spacing w:line="276" w:lineRule="auto"/>
+              <w:ind w:left="253" w:hanging="197"/>
+              <w:rPr>
+                <w:rFonts w:ascii="Arial" w:hAnsi="Arial" w:cs="Arial"/>
+                <w:b w:val="0"/>
+                <w:bCs w:val="0"/>
+                <w:lang w:val="es-CL"/>
+              </w:rPr>
+            </w:pPr>
+            <w:r>
+              <w:rPr>
+                <w:rFonts w:ascii="Arial" w:hAnsi="Arial" w:cs="Arial"/>
+                <w:b w:val="0"/>
+                <w:bCs w:val="0"/>
+                <w:lang w:val="es-CL"/>
+              </w:rPr>
+              <w:t>Más de un 50%</w:t>
+            </w:r>
+          </w:p>
+        </w:tc>
+        <w:tc>
+          <w:tcPr>
+            <w:tcW w:w="0" w:type="auto"/>
+          </w:tcPr>
+          <w:p>
+            <w:pPr>
+              <w:spacing w:line="276" w:lineRule="auto"/>
+              <w:jc w:val="center"/>
+              <w:cnfStyle w:val="000000100000" w:firstRow="0" w:lastRow="0" w:firstColumn="0" w:lastColumn="0" w:oddVBand="0" w:evenVBand="0" w:oddHBand="1" w:evenHBand="0" w:firstRowFirstColumn="0" w:firstRowLastColumn="0" w:lastRowFirstColumn="0" w:lastRowLastColumn="0"/>
+              <w:rPr>
+                <w:rFonts w:ascii="Arial" w:hAnsi="Arial" w:cs="Arial"/>
+                <w:lang w:val="es-CL"/>
+              </w:rPr>
+            </w:pPr>
+            <w:r>
+              <w:rPr>
+                <w:rFonts w:ascii="Arial" w:hAnsi="Arial" w:cs="Arial"/>
+                <w:lang w:val="es-CL"/>
+              </w:rPr>
+              <w:t>38,4</w:t>
+            </w:r>
           </w:p>
         </w:tc>
         <w:tc>
@@ -11905,6 +13247,7 @@
                 <w:lang w:val="es-CL"/>
               </w:rPr>
             </w:pPr>
+            <w:proofErr w:type="spellStart"/>
             <w:r>
               <w:rPr>
                 <w:rFonts w:ascii="Arial" w:hAnsi="Arial" w:cs="Arial"/>
@@ -11912,6 +13255,7 @@
               </w:rPr>
               <w:t>Pre-kinder</w:t>
             </w:r>
+            <w:proofErr w:type="spellEnd"/>
           </w:p>
         </w:tc>
         <w:tc>
@@ -12056,6 +13400,7 @@
                 <w:lang w:val="es-CL"/>
               </w:rPr>
             </w:pPr>
+            <w:proofErr w:type="spellStart"/>
             <w:r>
               <w:rPr>
                 <w:rFonts w:ascii="Arial" w:hAnsi="Arial" w:cs="Arial"/>
@@ -12063,6 +13408,7 @@
               </w:rPr>
               <w:t>Kinder</w:t>
             </w:r>
+            <w:proofErr w:type="spellEnd"/>
           </w:p>
         </w:tc>
         <w:tc>

</xml_diff>

<commit_message>
Datos Tabla 3 y comienzo del análisis
</commit_message>
<xml_diff>
--- a/2. Sistema de Admisión Escolar/Seguimiento al SAE.docx
+++ b/2. Sistema de Admisión Escolar/Seguimiento al SAE.docx
@@ -1534,7 +1534,15 @@
                 <w:color w:val="000000"/>
                 <w:lang w:val="es-CL"/>
               </w:rPr>
-              <w:t>28,1</w:t>
+              <w:t>28,</w:t>
+            </w:r>
+            <w:r>
+              <w:rPr>
+                <w:rFonts w:ascii="Arial" w:hAnsi="Arial" w:cs="Arial"/>
+                <w:color w:val="000000"/>
+                <w:lang w:val="es-CL"/>
+              </w:rPr>
+              <w:t>1</w:t>
             </w:r>
           </w:p>
         </w:tc>
@@ -1799,7 +1807,15 @@
                 <w:color w:val="000000"/>
                 <w:lang w:val="es-CL"/>
               </w:rPr>
-              <w:t>58,8</w:t>
+              <w:t>58,</w:t>
+            </w:r>
+            <w:r>
+              <w:rPr>
+                <w:rFonts w:ascii="Arial" w:hAnsi="Arial" w:cs="Arial"/>
+                <w:color w:val="000000"/>
+                <w:lang w:val="es-CL"/>
+              </w:rPr>
+              <w:t>8</w:t>
             </w:r>
           </w:p>
         </w:tc>
@@ -2023,7 +2039,15 @@
                 <w:color w:val="000000"/>
                 <w:lang w:val="es-CL"/>
               </w:rPr>
-              <w:t>91,5</w:t>
+              <w:t>9</w:t>
+            </w:r>
+            <w:r>
+              <w:rPr>
+                <w:rFonts w:ascii="Arial" w:hAnsi="Arial" w:cs="Arial"/>
+                <w:color w:val="000000"/>
+                <w:lang w:val="es-CL"/>
+              </w:rPr>
+              <w:t>1,5</w:t>
             </w:r>
           </w:p>
         </w:tc>
@@ -2153,7 +2177,6 @@
             <w:r>
               <w:rPr>
                 <w:rFonts w:ascii="Arial" w:hAnsi="Arial" w:cs="Arial"/>
-                <w:color w:val="000000"/>
                 <w:lang w:val="es-CL"/>
               </w:rPr>
               <w:t>8,5</w:t>
@@ -2389,7 +2412,15 @@
                 <w:color w:val="000000"/>
                 <w:lang w:val="es-CL"/>
               </w:rPr>
-              <w:t>58,7</w:t>
+              <w:t>58,</w:t>
+            </w:r>
+            <w:r>
+              <w:rPr>
+                <w:rFonts w:ascii="Arial" w:hAnsi="Arial" w:cs="Arial"/>
+                <w:color w:val="000000"/>
+                <w:lang w:val="es-CL"/>
+              </w:rPr>
+              <w:t>7</w:t>
             </w:r>
           </w:p>
         </w:tc>
@@ -2530,7 +2561,15 @@
                 <w:color w:val="000000"/>
                 <w:lang w:val="es-CL"/>
               </w:rPr>
-              <w:t>41,3</w:t>
+              <w:t>41,</w:t>
+            </w:r>
+            <w:r>
+              <w:rPr>
+                <w:rFonts w:ascii="Arial" w:hAnsi="Arial" w:cs="Arial"/>
+                <w:color w:val="000000"/>
+                <w:lang w:val="es-CL"/>
+              </w:rPr>
+              <w:t>3</w:t>
             </w:r>
           </w:p>
         </w:tc>
@@ -2754,7 +2793,23 @@
                 <w:color w:val="000000"/>
                 <w:lang w:val="es-CL"/>
               </w:rPr>
-              <w:t>59,6</w:t>
+              <w:t>5</w:t>
+            </w:r>
+            <w:r>
+              <w:rPr>
+                <w:rFonts w:ascii="Arial" w:hAnsi="Arial" w:cs="Arial"/>
+                <w:color w:val="000000"/>
+                <w:lang w:val="es-CL"/>
+              </w:rPr>
+              <w:t>9,</w:t>
+            </w:r>
+            <w:r>
+              <w:rPr>
+                <w:rFonts w:ascii="Arial" w:hAnsi="Arial" w:cs="Arial"/>
+                <w:color w:val="000000"/>
+                <w:lang w:val="es-CL"/>
+              </w:rPr>
+              <w:t>6</w:t>
             </w:r>
           </w:p>
         </w:tc>
@@ -2887,7 +2942,23 @@
                 <w:color w:val="000000"/>
                 <w:lang w:val="es-CL"/>
               </w:rPr>
-              <w:t>40,4</w:t>
+              <w:t>4</w:t>
+            </w:r>
+            <w:r>
+              <w:rPr>
+                <w:rFonts w:ascii="Arial" w:hAnsi="Arial" w:cs="Arial"/>
+                <w:color w:val="000000"/>
+                <w:lang w:val="es-CL"/>
+              </w:rPr>
+              <w:t>0,</w:t>
+            </w:r>
+            <w:r>
+              <w:rPr>
+                <w:rFonts w:ascii="Arial" w:hAnsi="Arial" w:cs="Arial"/>
+                <w:color w:val="000000"/>
+                <w:lang w:val="es-CL"/>
+              </w:rPr>
+              <w:t>4</w:t>
             </w:r>
           </w:p>
         </w:tc>
@@ -3160,7 +3231,15 @@
                 <w:color w:val="000000"/>
                 <w:lang w:val="es-CL"/>
               </w:rPr>
-              <w:t>,0</w:t>
+              <w:t>,</w:t>
+            </w:r>
+            <w:r>
+              <w:rPr>
+                <w:rFonts w:ascii="Arial" w:hAnsi="Arial" w:cs="Arial"/>
+                <w:color w:val="000000"/>
+                <w:lang w:val="es-CL"/>
+              </w:rPr>
+              <w:t>1</w:t>
             </w:r>
           </w:p>
         </w:tc>
@@ -5345,7 +5424,7 @@
                 <w:rFonts w:ascii="Arial" w:hAnsi="Arial" w:cs="Arial"/>
                 <w:lang w:val="es-CL"/>
               </w:rPr>
-              <w:t>8</w:t>
+              <w:t>9</w:t>
             </w:r>
           </w:p>
         </w:tc>
@@ -5939,6 +6018,13 @@
               </w:rPr>
               <w:t>25</w:t>
             </w:r>
+            <w:r>
+              <w:rPr>
+                <w:rFonts w:ascii="Arial" w:hAnsi="Arial" w:cs="Arial"/>
+                <w:lang w:val="es-CL"/>
+              </w:rPr>
+              <w:t>,0</w:t>
+            </w:r>
           </w:p>
         </w:tc>
       </w:tr>
@@ -8412,6 +8498,344 @@
           <w:lang w:val="es-CL"/>
         </w:rPr>
         <w:t>Resultados y Discusión</w:t>
+      </w:r>
+    </w:p>
+    <w:p>
+      <w:pPr>
+        <w:spacing w:line="360" w:lineRule="auto"/>
+        <w:jc w:val="both"/>
+        <w:rPr>
+          <w:rFonts w:ascii="Arial" w:hAnsi="Arial" w:cs="Arial"/>
+          <w:lang w:val="es-CL"/>
+        </w:rPr>
+      </w:pPr>
+      <w:r>
+        <w:rPr>
+          <w:rFonts w:ascii="Arial" w:hAnsi="Arial" w:cs="Arial"/>
+          <w:lang w:val="es-CL"/>
+        </w:rPr>
+        <w:t xml:space="preserve">Desde la inclusión de la región Metropolitana </w:t>
+      </w:r>
+      <w:r>
+        <w:rPr>
+          <w:rFonts w:ascii="Arial" w:hAnsi="Arial" w:cs="Arial"/>
+          <w:lang w:val="es-CL"/>
+        </w:rPr>
+        <w:t xml:space="preserve">para el proceso del año 2019 </w:t>
+      </w:r>
+      <w:r>
+        <w:rPr>
+          <w:rFonts w:ascii="Arial" w:hAnsi="Arial" w:cs="Arial"/>
+          <w:lang w:val="es-CL"/>
+        </w:rPr>
+        <w:t>y</w:t>
+      </w:r>
+      <w:r>
+        <w:rPr>
+          <w:rFonts w:ascii="Arial" w:hAnsi="Arial" w:cs="Arial"/>
+          <w:lang w:val="es-CL"/>
+        </w:rPr>
+        <w:t xml:space="preserve"> </w:t>
+      </w:r>
+      <w:r>
+        <w:rPr>
+          <w:rFonts w:ascii="Arial" w:hAnsi="Arial" w:cs="Arial"/>
+          <w:lang w:val="es-CL"/>
+        </w:rPr>
+        <w:t xml:space="preserve">con </w:t>
+      </w:r>
+      <w:r>
+        <w:rPr>
+          <w:rFonts w:ascii="Arial" w:hAnsi="Arial" w:cs="Arial"/>
+          <w:lang w:val="es-CL"/>
+        </w:rPr>
+        <w:t xml:space="preserve">la totalidad de niveles educativos </w:t>
+      </w:r>
+      <w:r>
+        <w:rPr>
+          <w:rFonts w:ascii="Arial" w:hAnsi="Arial" w:cs="Arial"/>
+          <w:lang w:val="es-CL"/>
+        </w:rPr>
+        <w:t xml:space="preserve">añadidos progresivamente a la </w:t>
+      </w:r>
+      <w:r>
+        <w:rPr>
+          <w:rFonts w:ascii="Arial" w:hAnsi="Arial" w:cs="Arial"/>
+          <w:lang w:val="es-CL"/>
+        </w:rPr>
+        <w:t xml:space="preserve">plataforma </w:t>
+      </w:r>
+      <w:r>
+        <w:rPr>
+          <w:rFonts w:ascii="Arial" w:hAnsi="Arial" w:cs="Arial"/>
+          <w:lang w:val="es-CL"/>
+        </w:rPr>
+        <w:t xml:space="preserve">web del SAE, </w:t>
+      </w:r>
+      <w:r>
+        <w:rPr>
+          <w:rFonts w:ascii="Arial" w:hAnsi="Arial" w:cs="Arial"/>
+          <w:lang w:val="es-CL"/>
+        </w:rPr>
+        <w:t>el comportamiento de las elecciones parentales educativas parece haberse estabilizado rápidamente</w:t>
+      </w:r>
+      <w:r>
+        <w:rPr>
+          <w:rFonts w:ascii="Arial" w:hAnsi="Arial" w:cs="Arial"/>
+          <w:lang w:val="es-CL"/>
+        </w:rPr>
+        <w:t xml:space="preserve"> (Tabla 3)</w:t>
+      </w:r>
+      <w:r>
+        <w:rPr>
+          <w:rFonts w:ascii="Arial" w:hAnsi="Arial" w:cs="Arial"/>
+          <w:lang w:val="es-CL"/>
+        </w:rPr>
+        <w:t xml:space="preserve">, aunque </w:t>
+      </w:r>
+      <w:r>
+        <w:rPr>
+          <w:rFonts w:ascii="Arial" w:hAnsi="Arial" w:cs="Arial"/>
+          <w:lang w:val="es-CL"/>
+        </w:rPr>
+        <w:t>antes cabe mencionar algunas características del panorama general.</w:t>
+      </w:r>
+    </w:p>
+    <w:p>
+      <w:pPr>
+        <w:spacing w:line="360" w:lineRule="auto"/>
+        <w:jc w:val="both"/>
+        <w:rPr>
+          <w:rFonts w:ascii="Arial" w:hAnsi="Arial" w:cs="Arial"/>
+          <w:lang w:val="es-CL"/>
+        </w:rPr>
+      </w:pPr>
+      <w:r>
+        <w:rPr>
+          <w:rFonts w:ascii="Arial" w:hAnsi="Arial" w:cs="Arial"/>
+          <w:lang w:val="es-CL"/>
+        </w:rPr>
+        <w:t>Como se pudo observar en la Tabla 2, los últimos 3 años el SAE ha atendido la demanda educativa</w:t>
+      </w:r>
+      <w:r>
+        <w:rPr>
+          <w:rFonts w:ascii="Arial" w:hAnsi="Arial" w:cs="Arial"/>
+          <w:lang w:val="es-CL"/>
+        </w:rPr>
+        <w:t>, en promedio,</w:t>
+      </w:r>
+      <w:r>
+        <w:rPr>
+          <w:rFonts w:ascii="Arial" w:hAnsi="Arial" w:cs="Arial"/>
+          <w:lang w:val="es-CL"/>
+        </w:rPr>
+        <w:t xml:space="preserve"> de </w:t>
+      </w:r>
+      <w:r>
+        <w:rPr>
+          <w:rFonts w:ascii="Arial" w:hAnsi="Arial" w:cs="Arial"/>
+          <w:lang w:val="es-CL"/>
+        </w:rPr>
+        <w:t xml:space="preserve">unos </w:t>
+      </w:r>
+      <w:r>
+        <w:rPr>
+          <w:rFonts w:ascii="Arial" w:hAnsi="Arial" w:cs="Arial"/>
+          <w:lang w:val="es-CL"/>
+        </w:rPr>
+        <w:t xml:space="preserve">466 </w:t>
+      </w:r>
+      <w:r>
+        <w:rPr>
+          <w:rFonts w:ascii="Arial" w:hAnsi="Arial" w:cs="Arial"/>
+          <w:lang w:val="es-CL"/>
+        </w:rPr>
+        <w:t xml:space="preserve">mil </w:t>
+      </w:r>
+      <w:r>
+        <w:rPr>
+          <w:rFonts w:ascii="Arial" w:hAnsi="Arial" w:cs="Arial"/>
+          <w:lang w:val="es-CL"/>
+        </w:rPr>
+        <w:t xml:space="preserve">estudiantes, </w:t>
+      </w:r>
+      <w:r>
+        <w:rPr>
+          <w:rFonts w:ascii="Arial" w:hAnsi="Arial" w:cs="Arial"/>
+          <w:lang w:val="es-CL"/>
+        </w:rPr>
+        <w:t xml:space="preserve">lo cual </w:t>
+      </w:r>
+      <w:r>
+        <w:rPr>
+          <w:rFonts w:ascii="Arial" w:hAnsi="Arial" w:cs="Arial"/>
+          <w:lang w:val="es-CL"/>
+        </w:rPr>
+        <w:t xml:space="preserve">se </w:t>
+      </w:r>
+      <w:r>
+        <w:rPr>
+          <w:rFonts w:ascii="Arial" w:hAnsi="Arial" w:cs="Arial"/>
+          <w:lang w:val="es-CL"/>
+        </w:rPr>
+        <w:t xml:space="preserve">ha traducido </w:t>
+      </w:r>
+      <w:r>
+        <w:rPr>
+          <w:rFonts w:ascii="Arial" w:hAnsi="Arial" w:cs="Arial"/>
+          <w:lang w:val="es-CL"/>
+        </w:rPr>
+        <w:t xml:space="preserve">en </w:t>
+      </w:r>
+      <w:r>
+        <w:rPr>
+          <w:rFonts w:ascii="Arial" w:hAnsi="Arial" w:cs="Arial"/>
+          <w:lang w:val="es-CL"/>
+        </w:rPr>
+        <w:t xml:space="preserve">alrededor de </w:t>
+      </w:r>
+      <w:r>
+        <w:rPr>
+          <w:rFonts w:ascii="Arial" w:hAnsi="Arial" w:cs="Arial"/>
+          <w:lang w:val="es-CL"/>
+        </w:rPr>
+        <w:t xml:space="preserve">un millón y medio de postulaciones a </w:t>
+      </w:r>
+      <w:r>
+        <w:rPr>
+          <w:rFonts w:ascii="Arial" w:hAnsi="Arial" w:cs="Arial"/>
+          <w:lang w:val="es-CL"/>
+        </w:rPr>
+        <w:t xml:space="preserve">gestionar entre las vacantes que ofrecen </w:t>
+      </w:r>
+      <w:r>
+        <w:rPr>
+          <w:rFonts w:ascii="Arial" w:hAnsi="Arial" w:cs="Arial"/>
+          <w:lang w:val="es-CL"/>
+        </w:rPr>
+        <w:t xml:space="preserve">aproximadamente </w:t>
+      </w:r>
+      <w:r>
+        <w:rPr>
+          <w:rFonts w:ascii="Arial" w:hAnsi="Arial" w:cs="Arial"/>
+          <w:lang w:val="es-CL"/>
+        </w:rPr>
+        <w:t xml:space="preserve">8 </w:t>
+      </w:r>
+      <w:r>
+        <w:rPr>
+          <w:rFonts w:ascii="Arial" w:hAnsi="Arial" w:cs="Arial"/>
+          <w:lang w:val="es-CL"/>
+        </w:rPr>
+        <w:t>mil colegios.</w:t>
+      </w:r>
+      <w:r>
+        <w:rPr>
+          <w:rFonts w:ascii="Arial" w:hAnsi="Arial" w:cs="Arial"/>
+          <w:lang w:val="es-CL"/>
+        </w:rPr>
+        <w:t xml:space="preserve"> </w:t>
+      </w:r>
+      <w:r>
+        <w:rPr>
+          <w:rFonts w:ascii="Arial" w:hAnsi="Arial" w:cs="Arial"/>
+          <w:lang w:val="es-CL"/>
+        </w:rPr>
+        <w:t>Volumen de trabajo que incrementa al considerar la capacidad limitada de vacantes que cada colegio puede ofrecer</w:t>
+      </w:r>
+      <w:r>
+        <w:rPr>
+          <w:rFonts w:ascii="Arial" w:hAnsi="Arial" w:cs="Arial"/>
+          <w:lang w:val="es-CL"/>
+        </w:rPr>
+        <w:t xml:space="preserve"> (más sobre esto en la próxima sección)</w:t>
+      </w:r>
+      <w:r>
+        <w:rPr>
+          <w:rFonts w:ascii="Arial" w:hAnsi="Arial" w:cs="Arial"/>
+          <w:lang w:val="es-CL"/>
+        </w:rPr>
+        <w:t xml:space="preserve"> y pone de manifiesto el esfuerzo técnico y administrativo necesario para hacer funcionar </w:t>
+      </w:r>
+      <w:r>
+        <w:rPr>
+          <w:rFonts w:ascii="Arial" w:hAnsi="Arial" w:cs="Arial"/>
+          <w:lang w:val="es-CL"/>
+        </w:rPr>
+        <w:t>esta política de inclusión.</w:t>
+      </w:r>
+    </w:p>
+    <w:p>
+      <w:pPr>
+        <w:spacing w:line="360" w:lineRule="auto"/>
+        <w:jc w:val="both"/>
+        <w:rPr>
+          <w:rFonts w:ascii="Arial" w:hAnsi="Arial" w:cs="Arial"/>
+          <w:lang w:val="es-CL"/>
+        </w:rPr>
+      </w:pPr>
+      <w:r>
+        <w:rPr>
+          <w:rFonts w:ascii="Arial" w:hAnsi="Arial" w:cs="Arial"/>
+          <w:lang w:val="es-CL"/>
+        </w:rPr>
+        <w:t xml:space="preserve">Algo a considerar para los siguientes párrafos de análisis </w:t>
+      </w:r>
+      <w:r>
+        <w:rPr>
+          <w:rFonts w:ascii="Arial" w:hAnsi="Arial" w:cs="Arial"/>
+          <w:lang w:val="es-CL"/>
+        </w:rPr>
+        <w:t xml:space="preserve">a </w:t>
+      </w:r>
+      <w:r>
+        <w:rPr>
+          <w:rFonts w:ascii="Arial" w:hAnsi="Arial" w:cs="Arial"/>
+          <w:lang w:val="es-CL"/>
+        </w:rPr>
+        <w:t>las Postulaciones</w:t>
+      </w:r>
+      <w:r>
+        <w:rPr>
+          <w:rFonts w:ascii="Arial" w:hAnsi="Arial" w:cs="Arial"/>
+          <w:lang w:val="es-CL"/>
+        </w:rPr>
+        <w:t xml:space="preserve"> SAE es que se dejaron fuera las agregaciones por continuidad y </w:t>
+      </w:r>
+      <w:r>
+        <w:rPr>
+          <w:rFonts w:ascii="Arial" w:hAnsi="Arial" w:cs="Arial"/>
+          <w:lang w:val="es-CL"/>
+        </w:rPr>
+        <w:t xml:space="preserve">las repeticiones al mismo nivel y RBD. En ambos casos, son postulaciones </w:t>
+      </w:r>
+      <w:r>
+        <w:rPr>
+          <w:rFonts w:ascii="Arial" w:hAnsi="Arial" w:cs="Arial"/>
+          <w:lang w:val="es-CL"/>
+        </w:rPr>
+        <w:t xml:space="preserve">que </w:t>
+      </w:r>
+      <w:r>
+        <w:rPr>
+          <w:rFonts w:ascii="Arial" w:hAnsi="Arial" w:cs="Arial"/>
+          <w:lang w:val="es-CL"/>
+        </w:rPr>
+        <w:t xml:space="preserve">abultan la cantidad de </w:t>
+      </w:r>
+      <w:r>
+        <w:rPr>
+          <w:rFonts w:ascii="Arial" w:hAnsi="Arial" w:cs="Arial"/>
+          <w:lang w:val="es-CL"/>
+        </w:rPr>
+        <w:t>demanda,</w:t>
+      </w:r>
+      <w:r>
+        <w:rPr>
+          <w:rFonts w:ascii="Arial" w:hAnsi="Arial" w:cs="Arial"/>
+          <w:lang w:val="es-CL"/>
+        </w:rPr>
+        <w:t xml:space="preserve"> pero no tienen un sentido analítico claro.</w:t>
       </w:r>
     </w:p>
     <w:p>
@@ -8456,8 +8880,8 @@
         <w:gridCol w:w="4178"/>
         <w:gridCol w:w="1012"/>
         <w:gridCol w:w="1195"/>
-        <w:gridCol w:w="706"/>
-        <w:gridCol w:w="706"/>
+        <w:gridCol w:w="1195"/>
+        <w:gridCol w:w="1195"/>
       </w:tblGrid>
       <w:tr>
         <w:trPr>
@@ -8704,6 +9128,15 @@
               </w:rPr>
               <w:t>Brutas</w:t>
             </w:r>
+            <w:r>
+              <w:rPr>
+                <w:rFonts w:ascii="Arial" w:hAnsi="Arial" w:cs="Arial"/>
+                <w:b w:val="0"/>
+                <w:bCs w:val="0"/>
+                <w:lang w:val="es-CL"/>
+              </w:rPr>
+              <w:t xml:space="preserve"> (N)</w:t>
+            </w:r>
           </w:p>
         </w:tc>
         <w:tc>
@@ -8773,6 +9206,20 @@
                 <w:lang w:val="es-CL"/>
               </w:rPr>
             </w:pPr>
+            <w:r>
+              <w:rPr>
+                <w:rFonts w:ascii="Arial" w:hAnsi="Arial" w:cs="Arial"/>
+                <w:lang w:val="es-CL"/>
+              </w:rPr>
+              <w:t>1.515</w:t>
+            </w:r>
+            <w:r>
+              <w:rPr>
+                <w:rFonts w:ascii="Arial" w:hAnsi="Arial" w:cs="Arial"/>
+                <w:lang w:val="es-CL"/>
+              </w:rPr>
+              <w:t>.288</w:t>
+            </w:r>
           </w:p>
         </w:tc>
         <w:tc>
@@ -8789,6 +9236,13 @@
                 <w:lang w:val="es-CL"/>
               </w:rPr>
             </w:pPr>
+            <w:r>
+              <w:rPr>
+                <w:rFonts w:ascii="Arial" w:hAnsi="Arial" w:cs="Arial"/>
+                <w:lang w:val="es-CL"/>
+              </w:rPr>
+              <w:t>1.521.566</w:t>
+            </w:r>
           </w:p>
         </w:tc>
       </w:tr>
@@ -8891,6 +9345,13 @@
                 <w:lang w:val="es-CL"/>
               </w:rPr>
             </w:pPr>
+            <w:r>
+              <w:rPr>
+                <w:rFonts w:ascii="Arial" w:hAnsi="Arial" w:cs="Arial"/>
+                <w:lang w:val="es-CL"/>
+              </w:rPr>
+              <w:t>32.493</w:t>
+            </w:r>
           </w:p>
         </w:tc>
         <w:tc>
@@ -8907,6 +9368,13 @@
                 <w:lang w:val="es-CL"/>
               </w:rPr>
             </w:pPr>
+            <w:r>
+              <w:rPr>
+                <w:rFonts w:ascii="Arial" w:hAnsi="Arial" w:cs="Arial"/>
+                <w:lang w:val="es-CL"/>
+              </w:rPr>
+              <w:t>29.726</w:t>
+            </w:r>
           </w:p>
         </w:tc>
       </w:tr>
@@ -8944,6 +9412,7 @@
                 <w:bCs w:val="0"/>
                 <w:lang w:val="es-CL"/>
               </w:rPr>
+              <w:lastRenderedPageBreak/>
               <w:t>Agregadas por continuidad</w:t>
             </w:r>
           </w:p>
@@ -9008,6 +9477,13 @@
                 <w:lang w:val="es-CL"/>
               </w:rPr>
             </w:pPr>
+            <w:r>
+              <w:rPr>
+                <w:rFonts w:ascii="Arial" w:hAnsi="Arial" w:cs="Arial"/>
+                <w:lang w:val="es-CL"/>
+              </w:rPr>
+              <w:t>134.765</w:t>
+            </w:r>
           </w:p>
         </w:tc>
         <w:tc>
@@ -9024,6 +9500,13 @@
                 <w:lang w:val="es-CL"/>
               </w:rPr>
             </w:pPr>
+            <w:r>
+              <w:rPr>
+                <w:rFonts w:ascii="Arial" w:hAnsi="Arial" w:cs="Arial"/>
+                <w:lang w:val="es-CL"/>
+              </w:rPr>
+              <w:t>146.003</w:t>
+            </w:r>
           </w:p>
         </w:tc>
       </w:tr>
@@ -9064,6 +9547,15 @@
               </w:rPr>
               <w:t>Analizadas</w:t>
             </w:r>
+            <w:r>
+              <w:rPr>
+                <w:rFonts w:ascii="Arial" w:hAnsi="Arial" w:cs="Arial"/>
+                <w:b w:val="0"/>
+                <w:bCs w:val="0"/>
+                <w:lang w:val="es-CL"/>
+              </w:rPr>
+              <w:t xml:space="preserve"> (n)</w:t>
+            </w:r>
           </w:p>
         </w:tc>
         <w:tc>
@@ -9140,6 +9632,13 @@
                 <w:lang w:val="es-CL"/>
               </w:rPr>
             </w:pPr>
+            <w:r>
+              <w:rPr>
+                <w:rFonts w:ascii="Arial" w:hAnsi="Arial" w:cs="Arial"/>
+                <w:lang w:val="es-CL"/>
+              </w:rPr>
+              <w:t>1.348.060</w:t>
+            </w:r>
           </w:p>
         </w:tc>
         <w:tc>
@@ -9156,6 +9655,13 @@
                 <w:lang w:val="es-CL"/>
               </w:rPr>
             </w:pPr>
+            <w:r>
+              <w:rPr>
+                <w:rFonts w:ascii="Arial" w:hAnsi="Arial" w:cs="Arial"/>
+                <w:lang w:val="es-CL"/>
+              </w:rPr>
+              <w:t>1.345.894</w:t>
+            </w:r>
           </w:p>
         </w:tc>
       </w:tr>
@@ -9178,6 +9684,26 @@
                 <w:lang w:val="es-CL"/>
               </w:rPr>
             </w:pPr>
+            <w:r>
+              <w:rPr>
+                <w:rFonts w:ascii="Arial" w:hAnsi="Arial" w:cs="Arial"/>
+                <w:b w:val="0"/>
+                <w:bCs w:val="0"/>
+                <w:i/>
+                <w:iCs/>
+                <w:lang w:val="es-CL"/>
+              </w:rPr>
+              <w:t>Caracterización establecimientos</w:t>
+            </w:r>
+            <w:r>
+              <w:rPr>
+                <w:rFonts w:ascii="Arial" w:hAnsi="Arial" w:cs="Arial"/>
+                <w:b w:val="0"/>
+                <w:bCs w:val="0"/>
+                <w:lang w:val="es-CL"/>
+              </w:rPr>
+              <w:t xml:space="preserve"> (%)</w:t>
+            </w:r>
           </w:p>
         </w:tc>
         <w:tc>
@@ -9437,6 +9963,13 @@
                 <w:lang w:val="es-CL"/>
               </w:rPr>
             </w:pPr>
+            <w:r>
+              <w:rPr>
+                <w:rFonts w:ascii="Arial" w:hAnsi="Arial" w:cs="Arial"/>
+                <w:lang w:val="es-CL"/>
+              </w:rPr>
+              <w:t>32,8</w:t>
+            </w:r>
           </w:p>
         </w:tc>
         <w:tc>
@@ -9453,6 +9986,13 @@
                 <w:lang w:val="es-CL"/>
               </w:rPr>
             </w:pPr>
+            <w:r>
+              <w:rPr>
+                <w:rFonts w:ascii="Arial" w:hAnsi="Arial" w:cs="Arial"/>
+                <w:lang w:val="es-CL"/>
+              </w:rPr>
+              <w:t>29,9</w:t>
+            </w:r>
           </w:p>
         </w:tc>
       </w:tr>
@@ -9555,6 +10095,13 @@
                 <w:lang w:val="es-CL"/>
               </w:rPr>
             </w:pPr>
+            <w:r>
+              <w:rPr>
+                <w:rFonts w:ascii="Arial" w:hAnsi="Arial" w:cs="Arial"/>
+                <w:lang w:val="es-CL"/>
+              </w:rPr>
+              <w:t>35,9</w:t>
+            </w:r>
           </w:p>
         </w:tc>
         <w:tc>
@@ -9571,6 +10118,13 @@
                 <w:lang w:val="es-CL"/>
               </w:rPr>
             </w:pPr>
+            <w:r>
+              <w:rPr>
+                <w:rFonts w:ascii="Arial" w:hAnsi="Arial" w:cs="Arial"/>
+                <w:lang w:val="es-CL"/>
+              </w:rPr>
+              <w:t>37,9</w:t>
+            </w:r>
           </w:p>
         </w:tc>
       </w:tr>
@@ -9672,6 +10226,13 @@
                 <w:lang w:val="es-CL"/>
               </w:rPr>
             </w:pPr>
+            <w:r>
+              <w:rPr>
+                <w:rFonts w:ascii="Arial" w:hAnsi="Arial" w:cs="Arial"/>
+                <w:lang w:val="es-CL"/>
+              </w:rPr>
+              <w:t>31,3</w:t>
+            </w:r>
           </w:p>
         </w:tc>
         <w:tc>
@@ -9688,6 +10249,13 @@
                 <w:lang w:val="es-CL"/>
               </w:rPr>
             </w:pPr>
+            <w:r>
+              <w:rPr>
+                <w:rFonts w:ascii="Arial" w:hAnsi="Arial" w:cs="Arial"/>
+                <w:lang w:val="es-CL"/>
+              </w:rPr>
+              <w:t>32,2</w:t>
+            </w:r>
           </w:p>
         </w:tc>
       </w:tr>
@@ -9885,6 +10453,13 @@
                 <w:lang w:val="es-CL"/>
               </w:rPr>
             </w:pPr>
+            <w:r>
+              <w:rPr>
+                <w:rFonts w:ascii="Arial" w:hAnsi="Arial" w:cs="Arial"/>
+                <w:lang w:val="es-CL"/>
+              </w:rPr>
+              <w:t>65,8</w:t>
+            </w:r>
           </w:p>
         </w:tc>
         <w:tc>
@@ -9901,6 +10476,13 @@
                 <w:lang w:val="es-CL"/>
               </w:rPr>
             </w:pPr>
+            <w:r>
+              <w:rPr>
+                <w:rFonts w:ascii="Arial" w:hAnsi="Arial" w:cs="Arial"/>
+                <w:lang w:val="es-CL"/>
+              </w:rPr>
+              <w:t>68,5</w:t>
+            </w:r>
           </w:p>
         </w:tc>
       </w:tr>
@@ -10007,6 +10589,13 @@
                 <w:lang w:val="es-CL"/>
               </w:rPr>
             </w:pPr>
+            <w:r>
+              <w:rPr>
+                <w:rFonts w:ascii="Arial" w:hAnsi="Arial" w:cs="Arial"/>
+                <w:lang w:val="es-CL"/>
+              </w:rPr>
+              <w:t>34,2</w:t>
+            </w:r>
           </w:p>
         </w:tc>
         <w:tc>
@@ -10023,6 +10612,13 @@
                 <w:lang w:val="es-CL"/>
               </w:rPr>
             </w:pPr>
+            <w:r>
+              <w:rPr>
+                <w:rFonts w:ascii="Arial" w:hAnsi="Arial" w:cs="Arial"/>
+                <w:lang w:val="es-CL"/>
+              </w:rPr>
+              <w:t>31,5</w:t>
+            </w:r>
           </w:p>
         </w:tc>
       </w:tr>
@@ -10228,6 +10824,13 @@
                 <w:lang w:val="es-CL"/>
               </w:rPr>
             </w:pPr>
+            <w:r>
+              <w:rPr>
+                <w:rFonts w:ascii="Arial" w:hAnsi="Arial" w:cs="Arial"/>
+                <w:lang w:val="es-CL"/>
+              </w:rPr>
+              <w:t>29,8</w:t>
+            </w:r>
           </w:p>
         </w:tc>
         <w:tc>
@@ -10244,6 +10847,13 @@
                 <w:lang w:val="es-CL"/>
               </w:rPr>
             </w:pPr>
+            <w:r>
+              <w:rPr>
+                <w:rFonts w:ascii="Arial" w:hAnsi="Arial" w:cs="Arial"/>
+                <w:lang w:val="es-CL"/>
+              </w:rPr>
+              <w:t>29,5</w:t>
+            </w:r>
           </w:p>
         </w:tc>
       </w:tr>
@@ -10354,6 +10964,13 @@
                 <w:lang w:val="es-CL"/>
               </w:rPr>
             </w:pPr>
+            <w:r>
+              <w:rPr>
+                <w:rFonts w:ascii="Arial" w:hAnsi="Arial" w:cs="Arial"/>
+                <w:lang w:val="es-CL"/>
+              </w:rPr>
+              <w:t>70,2</w:t>
+            </w:r>
           </w:p>
         </w:tc>
         <w:tc>
@@ -10370,6 +10987,13 @@
                 <w:lang w:val="es-CL"/>
               </w:rPr>
             </w:pPr>
+            <w:r>
+              <w:rPr>
+                <w:rFonts w:ascii="Arial" w:hAnsi="Arial" w:cs="Arial"/>
+                <w:lang w:val="es-CL"/>
+              </w:rPr>
+              <w:t>70,5</w:t>
+            </w:r>
           </w:p>
         </w:tc>
       </w:tr>
@@ -10574,6 +11198,13 @@
                 <w:lang w:val="es-CL"/>
               </w:rPr>
             </w:pPr>
+            <w:r>
+              <w:rPr>
+                <w:rFonts w:ascii="Arial" w:hAnsi="Arial" w:cs="Arial"/>
+                <w:lang w:val="es-CL"/>
+              </w:rPr>
+              <w:t>22,7</w:t>
+            </w:r>
           </w:p>
         </w:tc>
         <w:tc>
@@ -10590,6 +11221,13 @@
                 <w:lang w:val="es-CL"/>
               </w:rPr>
             </w:pPr>
+            <w:r>
+              <w:rPr>
+                <w:rFonts w:ascii="Arial" w:hAnsi="Arial" w:cs="Arial"/>
+                <w:lang w:val="es-CL"/>
+              </w:rPr>
+              <w:t>18,9</w:t>
+            </w:r>
           </w:p>
         </w:tc>
       </w:tr>
@@ -10700,6 +11338,13 @@
                 <w:lang w:val="es-CL"/>
               </w:rPr>
             </w:pPr>
+            <w:r>
+              <w:rPr>
+                <w:rFonts w:ascii="Arial" w:hAnsi="Arial" w:cs="Arial"/>
+                <w:lang w:val="es-CL"/>
+              </w:rPr>
+              <w:t>43,0</w:t>
+            </w:r>
           </w:p>
         </w:tc>
         <w:tc>
@@ -10716,6 +11361,13 @@
                 <w:lang w:val="es-CL"/>
               </w:rPr>
             </w:pPr>
+            <w:r>
+              <w:rPr>
+                <w:rFonts w:ascii="Arial" w:hAnsi="Arial" w:cs="Arial"/>
+                <w:lang w:val="es-CL"/>
+              </w:rPr>
+              <w:t>45,5</w:t>
+            </w:r>
           </w:p>
         </w:tc>
       </w:tr>
@@ -10825,6 +11477,13 @@
                 <w:lang w:val="es-CL"/>
               </w:rPr>
             </w:pPr>
+            <w:r>
+              <w:rPr>
+                <w:rFonts w:ascii="Arial" w:hAnsi="Arial" w:cs="Arial"/>
+                <w:lang w:val="es-CL"/>
+              </w:rPr>
+              <w:t>34,3</w:t>
+            </w:r>
           </w:p>
         </w:tc>
         <w:tc>
@@ -10841,6 +11500,13 @@
                 <w:lang w:val="es-CL"/>
               </w:rPr>
             </w:pPr>
+            <w:r>
+              <w:rPr>
+                <w:rFonts w:ascii="Arial" w:hAnsi="Arial" w:cs="Arial"/>
+                <w:lang w:val="es-CL"/>
+              </w:rPr>
+              <w:t>35,6</w:t>
+            </w:r>
           </w:p>
         </w:tc>
       </w:tr>
@@ -11038,6 +11704,13 @@
                 <w:lang w:val="es-CL"/>
               </w:rPr>
             </w:pPr>
+            <w:r>
+              <w:rPr>
+                <w:rFonts w:ascii="Arial" w:hAnsi="Arial" w:cs="Arial"/>
+                <w:lang w:val="es-CL"/>
+              </w:rPr>
+              <w:t>2,1</w:t>
+            </w:r>
           </w:p>
         </w:tc>
         <w:tc>
@@ -11054,6 +11727,13 @@
                 <w:lang w:val="es-CL"/>
               </w:rPr>
             </w:pPr>
+            <w:r>
+              <w:rPr>
+                <w:rFonts w:ascii="Arial" w:hAnsi="Arial" w:cs="Arial"/>
+                <w:lang w:val="es-CL"/>
+              </w:rPr>
+              <w:t>-</w:t>
+            </w:r>
           </w:p>
         </w:tc>
       </w:tr>
@@ -11157,6 +11837,13 @@
                 <w:lang w:val="es-CL"/>
               </w:rPr>
             </w:pPr>
+            <w:r>
+              <w:rPr>
+                <w:rFonts w:ascii="Arial" w:hAnsi="Arial" w:cs="Arial"/>
+                <w:lang w:val="es-CL"/>
+              </w:rPr>
+              <w:t>14,4</w:t>
+            </w:r>
           </w:p>
         </w:tc>
         <w:tc>
@@ -11173,6 +11860,13 @@
                 <w:lang w:val="es-CL"/>
               </w:rPr>
             </w:pPr>
+            <w:r>
+              <w:rPr>
+                <w:rFonts w:ascii="Arial" w:hAnsi="Arial" w:cs="Arial"/>
+                <w:lang w:val="es-CL"/>
+              </w:rPr>
+              <w:t>-</w:t>
+            </w:r>
           </w:p>
         </w:tc>
       </w:tr>
@@ -11210,7 +11904,6 @@
                 <w:bCs w:val="0"/>
                 <w:lang w:val="es-CL"/>
               </w:rPr>
-              <w:lastRenderedPageBreak/>
               <w:t>Medio</w:t>
             </w:r>
           </w:p>
@@ -11276,6 +11969,13 @@
                 <w:lang w:val="es-CL"/>
               </w:rPr>
             </w:pPr>
+            <w:r>
+              <w:rPr>
+                <w:rFonts w:ascii="Arial" w:hAnsi="Arial" w:cs="Arial"/>
+                <w:lang w:val="es-CL"/>
+              </w:rPr>
+              <w:t>59,1</w:t>
+            </w:r>
           </w:p>
         </w:tc>
         <w:tc>
@@ -11292,6 +11992,13 @@
                 <w:lang w:val="es-CL"/>
               </w:rPr>
             </w:pPr>
+            <w:r>
+              <w:rPr>
+                <w:rFonts w:ascii="Arial" w:hAnsi="Arial" w:cs="Arial"/>
+                <w:lang w:val="es-CL"/>
+              </w:rPr>
+              <w:t>-</w:t>
+            </w:r>
           </w:p>
         </w:tc>
       </w:tr>
@@ -11395,6 +12102,13 @@
                 <w:lang w:val="es-CL"/>
               </w:rPr>
             </w:pPr>
+            <w:r>
+              <w:rPr>
+                <w:rFonts w:ascii="Arial" w:hAnsi="Arial" w:cs="Arial"/>
+                <w:lang w:val="es-CL"/>
+              </w:rPr>
+              <w:t>24,4</w:t>
+            </w:r>
           </w:p>
         </w:tc>
         <w:tc>
@@ -11411,6 +12125,13 @@
                 <w:lang w:val="es-CL"/>
               </w:rPr>
             </w:pPr>
+            <w:r>
+              <w:rPr>
+                <w:rFonts w:ascii="Arial" w:hAnsi="Arial" w:cs="Arial"/>
+                <w:lang w:val="es-CL"/>
+              </w:rPr>
+              <w:t>-</w:t>
+            </w:r>
           </w:p>
         </w:tc>
       </w:tr>
@@ -11608,6 +12329,13 @@
                 <w:lang w:val="es-CL"/>
               </w:rPr>
             </w:pPr>
+            <w:r>
+              <w:rPr>
+                <w:rFonts w:ascii="Arial" w:hAnsi="Arial" w:cs="Arial"/>
+                <w:lang w:val="es-CL"/>
+              </w:rPr>
+              <w:t>-</w:t>
+            </w:r>
           </w:p>
         </w:tc>
         <w:tc>
@@ -11624,6 +12352,13 @@
                 <w:lang w:val="es-CL"/>
               </w:rPr>
             </w:pPr>
+            <w:r>
+              <w:rPr>
+                <w:rFonts w:ascii="Arial" w:hAnsi="Arial" w:cs="Arial"/>
+                <w:lang w:val="es-CL"/>
+              </w:rPr>
+              <w:t>-</w:t>
+            </w:r>
           </w:p>
         </w:tc>
       </w:tr>
@@ -11726,6 +12461,13 @@
                 <w:lang w:val="es-CL"/>
               </w:rPr>
             </w:pPr>
+            <w:r>
+              <w:rPr>
+                <w:rFonts w:ascii="Arial" w:hAnsi="Arial" w:cs="Arial"/>
+                <w:lang w:val="es-CL"/>
+              </w:rPr>
+              <w:t>-</w:t>
+            </w:r>
           </w:p>
         </w:tc>
         <w:tc>
@@ -11742,6 +12484,13 @@
                 <w:lang w:val="es-CL"/>
               </w:rPr>
             </w:pPr>
+            <w:r>
+              <w:rPr>
+                <w:rFonts w:ascii="Arial" w:hAnsi="Arial" w:cs="Arial"/>
+                <w:lang w:val="es-CL"/>
+              </w:rPr>
+              <w:t>-</w:t>
+            </w:r>
           </w:p>
         </w:tc>
       </w:tr>
@@ -11845,6 +12594,13 @@
                 <w:lang w:val="es-CL"/>
               </w:rPr>
             </w:pPr>
+            <w:r>
+              <w:rPr>
+                <w:rFonts w:ascii="Arial" w:hAnsi="Arial" w:cs="Arial"/>
+                <w:lang w:val="es-CL"/>
+              </w:rPr>
+              <w:t>-</w:t>
+            </w:r>
           </w:p>
         </w:tc>
         <w:tc>
@@ -11861,6 +12617,13 @@
                 <w:lang w:val="es-CL"/>
               </w:rPr>
             </w:pPr>
+            <w:r>
+              <w:rPr>
+                <w:rFonts w:ascii="Arial" w:hAnsi="Arial" w:cs="Arial"/>
+                <w:lang w:val="es-CL"/>
+              </w:rPr>
+              <w:t>-</w:t>
+            </w:r>
           </w:p>
         </w:tc>
       </w:tr>
@@ -11963,6 +12726,13 @@
                 <w:lang w:val="es-CL"/>
               </w:rPr>
             </w:pPr>
+            <w:r>
+              <w:rPr>
+                <w:rFonts w:ascii="Arial" w:hAnsi="Arial" w:cs="Arial"/>
+                <w:lang w:val="es-CL"/>
+              </w:rPr>
+              <w:t>-</w:t>
+            </w:r>
           </w:p>
         </w:tc>
         <w:tc>
@@ -11979,6 +12749,13 @@
                 <w:lang w:val="es-CL"/>
               </w:rPr>
             </w:pPr>
+            <w:r>
+              <w:rPr>
+                <w:rFonts w:ascii="Arial" w:hAnsi="Arial" w:cs="Arial"/>
+                <w:lang w:val="es-CL"/>
+              </w:rPr>
+              <w:t>-</w:t>
+            </w:r>
           </w:p>
         </w:tc>
       </w:tr>
@@ -12082,6 +12859,13 @@
                 <w:lang w:val="es-CL"/>
               </w:rPr>
             </w:pPr>
+            <w:r>
+              <w:rPr>
+                <w:rFonts w:ascii="Arial" w:hAnsi="Arial" w:cs="Arial"/>
+                <w:lang w:val="es-CL"/>
+              </w:rPr>
+              <w:t>-</w:t>
+            </w:r>
           </w:p>
         </w:tc>
         <w:tc>
@@ -12098,6 +12882,13 @@
                 <w:lang w:val="es-CL"/>
               </w:rPr>
             </w:pPr>
+            <w:r>
+              <w:rPr>
+                <w:rFonts w:ascii="Arial" w:hAnsi="Arial" w:cs="Arial"/>
+                <w:lang w:val="es-CL"/>
+              </w:rPr>
+              <w:t>-</w:t>
+            </w:r>
           </w:p>
         </w:tc>
       </w:tr>
@@ -12295,6 +13086,13 @@
                 <w:lang w:val="es-CL"/>
               </w:rPr>
             </w:pPr>
+            <w:r>
+              <w:rPr>
+                <w:rFonts w:ascii="Arial" w:hAnsi="Arial" w:cs="Arial"/>
+                <w:lang w:val="es-CL"/>
+              </w:rPr>
+              <w:t>-</w:t>
+            </w:r>
           </w:p>
         </w:tc>
         <w:tc>
@@ -12311,6 +13109,13 @@
                 <w:lang w:val="es-CL"/>
               </w:rPr>
             </w:pPr>
+            <w:r>
+              <w:rPr>
+                <w:rFonts w:ascii="Arial" w:hAnsi="Arial" w:cs="Arial"/>
+                <w:lang w:val="es-CL"/>
+              </w:rPr>
+              <w:t>-</w:t>
+            </w:r>
           </w:p>
         </w:tc>
       </w:tr>
@@ -12413,6 +13218,13 @@
                 <w:lang w:val="es-CL"/>
               </w:rPr>
             </w:pPr>
+            <w:r>
+              <w:rPr>
+                <w:rFonts w:ascii="Arial" w:hAnsi="Arial" w:cs="Arial"/>
+                <w:lang w:val="es-CL"/>
+              </w:rPr>
+              <w:t>-</w:t>
+            </w:r>
           </w:p>
         </w:tc>
         <w:tc>
@@ -12429,6 +13241,13 @@
                 <w:lang w:val="es-CL"/>
               </w:rPr>
             </w:pPr>
+            <w:r>
+              <w:rPr>
+                <w:rFonts w:ascii="Arial" w:hAnsi="Arial" w:cs="Arial"/>
+                <w:lang w:val="es-CL"/>
+              </w:rPr>
+              <w:t>-</w:t>
+            </w:r>
           </w:p>
         </w:tc>
       </w:tr>
@@ -12532,6 +13351,13 @@
                 <w:lang w:val="es-CL"/>
               </w:rPr>
             </w:pPr>
+            <w:r>
+              <w:rPr>
+                <w:rFonts w:ascii="Arial" w:hAnsi="Arial" w:cs="Arial"/>
+                <w:lang w:val="es-CL"/>
+              </w:rPr>
+              <w:t>-</w:t>
+            </w:r>
           </w:p>
         </w:tc>
         <w:tc>
@@ -12548,6 +13374,13 @@
                 <w:lang w:val="es-CL"/>
               </w:rPr>
             </w:pPr>
+            <w:r>
+              <w:rPr>
+                <w:rFonts w:ascii="Arial" w:hAnsi="Arial" w:cs="Arial"/>
+                <w:lang w:val="es-CL"/>
+              </w:rPr>
+              <w:t>-</w:t>
+            </w:r>
           </w:p>
         </w:tc>
       </w:tr>
@@ -12747,6 +13580,13 @@
                 <w:lang w:val="es-CL"/>
               </w:rPr>
             </w:pPr>
+            <w:r>
+              <w:rPr>
+                <w:rFonts w:ascii="Arial" w:hAnsi="Arial" w:cs="Arial"/>
+                <w:lang w:val="es-CL"/>
+              </w:rPr>
+              <w:t>-</w:t>
+            </w:r>
           </w:p>
         </w:tc>
         <w:tc>
@@ -12763,6 +13603,13 @@
                 <w:lang w:val="es-CL"/>
               </w:rPr>
             </w:pPr>
+            <w:r>
+              <w:rPr>
+                <w:rFonts w:ascii="Arial" w:hAnsi="Arial" w:cs="Arial"/>
+                <w:lang w:val="es-CL"/>
+              </w:rPr>
+              <w:t>-</w:t>
+            </w:r>
           </w:p>
         </w:tc>
       </w:tr>
@@ -12866,6 +13713,13 @@
                 <w:lang w:val="es-CL"/>
               </w:rPr>
             </w:pPr>
+            <w:r>
+              <w:rPr>
+                <w:rFonts w:ascii="Arial" w:hAnsi="Arial" w:cs="Arial"/>
+                <w:lang w:val="es-CL"/>
+              </w:rPr>
+              <w:t>-</w:t>
+            </w:r>
           </w:p>
         </w:tc>
         <w:tc>
@@ -12882,6 +13736,13 @@
                 <w:lang w:val="es-CL"/>
               </w:rPr>
             </w:pPr>
+            <w:r>
+              <w:rPr>
+                <w:rFonts w:ascii="Arial" w:hAnsi="Arial" w:cs="Arial"/>
+                <w:lang w:val="es-CL"/>
+              </w:rPr>
+              <w:t>-</w:t>
+            </w:r>
           </w:p>
         </w:tc>
       </w:tr>
@@ -12986,6 +13847,13 @@
                 <w:lang w:val="es-CL"/>
               </w:rPr>
             </w:pPr>
+            <w:r>
+              <w:rPr>
+                <w:rFonts w:ascii="Arial" w:hAnsi="Arial" w:cs="Arial"/>
+                <w:lang w:val="es-CL"/>
+              </w:rPr>
+              <w:t>-</w:t>
+            </w:r>
           </w:p>
         </w:tc>
         <w:tc>
@@ -13002,10 +13870,201 @@
                 <w:lang w:val="es-CL"/>
               </w:rPr>
             </w:pPr>
+            <w:r>
+              <w:rPr>
+                <w:rFonts w:ascii="Arial" w:hAnsi="Arial" w:cs="Arial"/>
+                <w:lang w:val="es-CL"/>
+              </w:rPr>
+              <w:t>-</w:t>
+            </w:r>
           </w:p>
         </w:tc>
       </w:tr>
     </w:tbl>
+    <w:p>
+      <w:pPr>
+        <w:spacing w:line="360" w:lineRule="auto"/>
+        <w:rPr>
+          <w:rFonts w:ascii="Arial" w:hAnsi="Arial" w:cs="Arial"/>
+          <w:lang w:val="es-CL"/>
+        </w:rPr>
+      </w:pPr>
+    </w:p>
+    <w:p>
+      <w:pPr>
+        <w:spacing w:line="360" w:lineRule="auto"/>
+        <w:jc w:val="both"/>
+        <w:rPr>
+          <w:rFonts w:ascii="Arial" w:hAnsi="Arial" w:cs="Arial"/>
+          <w:lang w:val="es-CL"/>
+        </w:rPr>
+      </w:pPr>
+      <w:r>
+        <w:rPr>
+          <w:rFonts w:ascii="Arial" w:hAnsi="Arial" w:cs="Arial"/>
+          <w:lang w:val="es-CL"/>
+        </w:rPr>
+        <w:t xml:space="preserve">Considerando lo anterior, </w:t>
+      </w:r>
+      <w:r>
+        <w:rPr>
+          <w:rFonts w:ascii="Arial" w:hAnsi="Arial" w:cs="Arial"/>
+          <w:lang w:val="es-CL"/>
+        </w:rPr>
+        <w:t xml:space="preserve">la Tabla 3 </w:t>
+      </w:r>
+      <w:r>
+        <w:rPr>
+          <w:rFonts w:ascii="Arial" w:hAnsi="Arial" w:cs="Arial"/>
+          <w:lang w:val="es-CL"/>
+        </w:rPr>
+        <w:t xml:space="preserve">muestra que el volumen de postulaciones a cada ciclo educativo </w:t>
+      </w:r>
+      <w:r>
+        <w:rPr>
+          <w:rFonts w:ascii="Arial" w:hAnsi="Arial" w:cs="Arial"/>
+          <w:lang w:val="es-CL"/>
+        </w:rPr>
+        <w:t xml:space="preserve">ha variado sus concentraciones, </w:t>
+      </w:r>
+      <w:r>
+        <w:rPr>
+          <w:rFonts w:ascii="Arial" w:hAnsi="Arial" w:cs="Arial"/>
+          <w:lang w:val="es-CL"/>
+        </w:rPr>
+        <w:t xml:space="preserve">sobresaliendo </w:t>
+      </w:r>
+      <w:r>
+        <w:rPr>
+          <w:rFonts w:ascii="Arial" w:hAnsi="Arial" w:cs="Arial"/>
+          <w:lang w:val="es-CL"/>
+        </w:rPr>
+        <w:t xml:space="preserve">progresivamente </w:t>
+      </w:r>
+      <w:r>
+        <w:rPr>
+          <w:rFonts w:ascii="Arial" w:hAnsi="Arial" w:cs="Arial"/>
+          <w:lang w:val="es-CL"/>
+        </w:rPr>
+        <w:t>los cursos de enseñanza básica</w:t>
+      </w:r>
+      <w:r>
+        <w:rPr>
+          <w:rFonts w:ascii="Arial" w:hAnsi="Arial" w:cs="Arial"/>
+          <w:lang w:val="es-CL"/>
+        </w:rPr>
+        <w:t xml:space="preserve">. Sin embargo, </w:t>
+      </w:r>
+      <w:r>
+        <w:rPr>
+          <w:rFonts w:ascii="Arial" w:hAnsi="Arial" w:cs="Arial"/>
+          <w:lang w:val="es-CL"/>
+        </w:rPr>
+        <w:t>al desagregar los niveles educativos</w:t>
+      </w:r>
+      <w:r>
+        <w:rPr>
+          <w:rFonts w:ascii="Arial" w:hAnsi="Arial" w:cs="Arial"/>
+          <w:lang w:val="es-CL"/>
+        </w:rPr>
+        <w:t xml:space="preserve"> se aprecia una sostenida demanda por matrícula en </w:t>
+      </w:r>
+      <w:r>
+        <w:rPr>
+          <w:rFonts w:ascii="Arial" w:hAnsi="Arial" w:cs="Arial"/>
+          <w:lang w:val="es-CL"/>
+        </w:rPr>
+        <w:t>p</w:t>
+      </w:r>
+      <w:r>
+        <w:rPr>
+          <w:rFonts w:ascii="Arial" w:hAnsi="Arial" w:cs="Arial"/>
+          <w:lang w:val="es-CL"/>
+        </w:rPr>
+        <w:t xml:space="preserve">re kínder y </w:t>
+      </w:r>
+      <w:r>
+        <w:rPr>
+          <w:rFonts w:ascii="Arial" w:hAnsi="Arial" w:cs="Arial"/>
+          <w:lang w:val="es-CL"/>
+        </w:rPr>
+        <w:t>p</w:t>
+      </w:r>
+      <w:r>
+        <w:rPr>
+          <w:rFonts w:ascii="Arial" w:hAnsi="Arial" w:cs="Arial"/>
+          <w:lang w:val="es-CL"/>
+        </w:rPr>
+        <w:t xml:space="preserve">rimer año de enseñanza media, con alrededor del 50% </w:t>
+      </w:r>
+      <w:r>
+        <w:rPr>
+          <w:rFonts w:ascii="Arial" w:hAnsi="Arial" w:cs="Arial"/>
+          <w:lang w:val="es-CL"/>
+        </w:rPr>
+        <w:lastRenderedPageBreak/>
+        <w:t xml:space="preserve">de las postulaciones repartidas </w:t>
+      </w:r>
+      <w:r>
+        <w:rPr>
+          <w:rFonts w:ascii="Arial" w:hAnsi="Arial" w:cs="Arial"/>
+          <w:lang w:val="es-CL"/>
+        </w:rPr>
+        <w:t>de forma balanceada entre un y otro curso</w:t>
+      </w:r>
+      <w:r>
+        <w:rPr>
+          <w:rFonts w:ascii="Arial" w:hAnsi="Arial" w:cs="Arial"/>
+          <w:lang w:val="es-CL"/>
+        </w:rPr>
+        <w:t xml:space="preserve">, dejando a primer año básico en el tercer lugar </w:t>
+      </w:r>
+      <w:r>
+        <w:rPr>
+          <w:rFonts w:ascii="Arial" w:hAnsi="Arial" w:cs="Arial"/>
+          <w:lang w:val="es-CL"/>
+        </w:rPr>
+        <w:t>con cifras cercanas al 15%.</w:t>
+      </w:r>
+    </w:p>
+    <w:p>
+      <w:pPr>
+        <w:spacing w:line="360" w:lineRule="auto"/>
+        <w:jc w:val="both"/>
+        <w:rPr>
+          <w:rFonts w:ascii="Arial" w:hAnsi="Arial" w:cs="Arial"/>
+          <w:lang w:val="es-CL"/>
+        </w:rPr>
+      </w:pPr>
+      <w:r>
+        <w:rPr>
+          <w:rFonts w:ascii="Arial" w:hAnsi="Arial" w:cs="Arial"/>
+          <w:lang w:val="es-CL"/>
+        </w:rPr>
+        <w:t xml:space="preserve"> los cuales mientras más temprano permitan el ingreso de los y las estudiantes, más refuerzan </w:t>
+      </w:r>
+      <w:r>
+        <w:rPr>
+          <w:rFonts w:ascii="Arial" w:hAnsi="Arial" w:cs="Arial"/>
+          <w:lang w:val="es-CL"/>
+        </w:rPr>
+        <w:t xml:space="preserve">su </w:t>
+      </w:r>
+      <w:r>
+        <w:rPr>
+          <w:rFonts w:ascii="Arial" w:hAnsi="Arial" w:cs="Arial"/>
+          <w:lang w:val="es-CL"/>
+        </w:rPr>
+        <w:t xml:space="preserve">sentido de pertenencia </w:t>
+      </w:r>
+      <w:r>
+        <w:rPr>
+          <w:rFonts w:ascii="Arial" w:hAnsi="Arial" w:cs="Arial"/>
+          <w:lang w:val="es-CL"/>
+        </w:rPr>
+        <w:t>y desarrollo social en las escuelas.</w:t>
+      </w:r>
+    </w:p>
     <w:p>
       <w:pPr>
         <w:spacing w:line="360" w:lineRule="auto"/>
@@ -13024,6 +14083,20 @@
           <w:lang w:val="es-CL"/>
         </w:rPr>
       </w:pPr>
+      <w:r>
+        <w:rPr>
+          <w:rFonts w:ascii="Arial" w:hAnsi="Arial" w:cs="Arial"/>
+          <w:lang w:val="es-CL"/>
+        </w:rPr>
+        <w:t xml:space="preserve">Tabla 4: Resultados </w:t>
+      </w:r>
+      <w:r>
+        <w:rPr>
+          <w:rFonts w:ascii="Arial" w:hAnsi="Arial" w:cs="Arial"/>
+          <w:lang w:val="es-CL"/>
+        </w:rPr>
+        <w:t>SAE entre 2018 y 2021</w:t>
+      </w:r>
     </w:p>
     <w:p>
       <w:pPr>

</xml_diff>